<commit_message>
feat: Updated table of contents
</commit_message>
<xml_diff>
--- a/ext/rapport/Rapport.docx
+++ b/ext/rapport/Rapport.docx
@@ -94,7 +94,7 @@
           <w:r>
             <w:fldChar w:fldCharType="separate"/>
           </w:r>
-          <w:hyperlink w:anchor="_Toc187065984" w:history="1">
+          <w:hyperlink w:anchor="_Toc187072632" w:history="1">
             <w:r>
               <w:rPr>
                 <w:rStyle w:val="Lienhypertexte"/>
@@ -121,7 +121,7 @@
                 <w:noProof/>
                 <w:webHidden/>
               </w:rPr>
-              <w:instrText xml:space="preserve"> PAGEREF _Toc187065984 \h </w:instrText>
+              <w:instrText xml:space="preserve"> PAGEREF _Toc187072632 \h </w:instrText>
             </w:r>
             <w:r>
               <w:rPr>
@@ -164,7 +164,7 @@
               <w:lang w:eastAsia="fr-CH"/>
             </w:rPr>
           </w:pPr>
-          <w:hyperlink w:anchor="_Toc187065985" w:history="1">
+          <w:hyperlink w:anchor="_Toc187072633" w:history="1">
             <w:r>
               <w:rPr>
                 <w:rStyle w:val="Lienhypertexte"/>
@@ -191,7 +191,7 @@
                 <w:noProof/>
                 <w:webHidden/>
               </w:rPr>
-              <w:instrText xml:space="preserve"> PAGEREF _Toc187065985 \h </w:instrText>
+              <w:instrText xml:space="preserve"> PAGEREF _Toc187072633 \h </w:instrText>
             </w:r>
             <w:r>
               <w:rPr>
@@ -234,7 +234,7 @@
               <w:lang w:eastAsia="fr-CH"/>
             </w:rPr>
           </w:pPr>
-          <w:hyperlink w:anchor="_Toc187065986" w:history="1">
+          <w:hyperlink w:anchor="_Toc187072634" w:history="1">
             <w:r>
               <w:rPr>
                 <w:rStyle w:val="Lienhypertexte"/>
@@ -261,7 +261,7 @@
                 <w:noProof/>
                 <w:webHidden/>
               </w:rPr>
-              <w:instrText xml:space="preserve"> PAGEREF _Toc187065986 \h </w:instrText>
+              <w:instrText xml:space="preserve"> PAGEREF _Toc187072634 \h </w:instrText>
             </w:r>
             <w:r>
               <w:rPr>
@@ -304,7 +304,7 @@
               <w:lang w:eastAsia="fr-CH"/>
             </w:rPr>
           </w:pPr>
-          <w:hyperlink w:anchor="_Toc187065987" w:history="1">
+          <w:hyperlink w:anchor="_Toc187072635" w:history="1">
             <w:r>
               <w:rPr>
                 <w:rStyle w:val="Lienhypertexte"/>
@@ -331,7 +331,7 @@
                 <w:noProof/>
                 <w:webHidden/>
               </w:rPr>
-              <w:instrText xml:space="preserve"> PAGEREF _Toc187065987 \h </w:instrText>
+              <w:instrText xml:space="preserve"> PAGEREF _Toc187072635 \h </w:instrText>
             </w:r>
             <w:r>
               <w:rPr>
@@ -374,7 +374,7 @@
               <w:lang w:eastAsia="fr-CH"/>
             </w:rPr>
           </w:pPr>
-          <w:hyperlink w:anchor="_Toc187065988" w:history="1">
+          <w:hyperlink w:anchor="_Toc187072636" w:history="1">
             <w:r>
               <w:rPr>
                 <w:rStyle w:val="Lienhypertexte"/>
@@ -401,7 +401,7 @@
                 <w:noProof/>
                 <w:webHidden/>
               </w:rPr>
-              <w:instrText xml:space="preserve"> PAGEREF _Toc187065988 \h </w:instrText>
+              <w:instrText xml:space="preserve"> PAGEREF _Toc187072636 \h </w:instrText>
             </w:r>
             <w:r>
               <w:rPr>
@@ -439,10 +439,12 @@
               <w:tab w:val="right" w:leader="dot" w:pos="9062"/>
             </w:tabs>
             <w:rPr>
+              <w:rFonts w:eastAsiaTheme="minorEastAsia"/>
               <w:noProof/>
+              <w:lang w:eastAsia="fr-CH"/>
             </w:rPr>
           </w:pPr>
-          <w:hyperlink w:anchor="_Toc187065989" w:history="1">
+          <w:hyperlink w:anchor="_Toc187072637" w:history="1">
             <w:r>
               <w:rPr>
                 <w:rStyle w:val="Lienhypertexte"/>
@@ -469,7 +471,7 @@
                 <w:noProof/>
                 <w:webHidden/>
               </w:rPr>
-              <w:instrText xml:space="preserve"> PAGEREF _Toc187065989 \h </w:instrText>
+              <w:instrText xml:space="preserve"> PAGEREF _Toc187072637 \h </w:instrText>
             </w:r>
             <w:r>
               <w:rPr>
@@ -507,16 +509,86 @@
               <w:tab w:val="right" w:leader="dot" w:pos="9062"/>
             </w:tabs>
             <w:rPr>
+              <w:rFonts w:eastAsiaTheme="minorEastAsia"/>
+              <w:noProof/>
+              <w:lang w:eastAsia="fr-CH"/>
+            </w:rPr>
+          </w:pPr>
+          <w:hyperlink w:anchor="_Toc187072638" w:history="1">
+            <w:r>
+              <w:rPr>
+                <w:rStyle w:val="Lienhypertexte"/>
+                <w:noProof/>
+              </w:rPr>
+              <w:t>Calculs et fonctions</w:t>
+            </w:r>
+            <w:r>
+              <w:rPr>
+                <w:noProof/>
+                <w:webHidden/>
+              </w:rPr>
+              <w:tab/>
+            </w:r>
+            <w:r>
+              <w:rPr>
+                <w:noProof/>
+                <w:webHidden/>
+              </w:rPr>
+              <w:fldChar w:fldCharType="begin"/>
+            </w:r>
+            <w:r>
+              <w:rPr>
+                <w:noProof/>
+                <w:webHidden/>
+              </w:rPr>
+              <w:instrText xml:space="preserve"> PAGEREF _Toc187072638 \h </w:instrText>
+            </w:r>
+            <w:r>
+              <w:rPr>
+                <w:noProof/>
+                <w:webHidden/>
+              </w:rPr>
+            </w:r>
+            <w:r>
+              <w:rPr>
+                <w:noProof/>
+                <w:webHidden/>
+              </w:rPr>
+              <w:fldChar w:fldCharType="separate"/>
+            </w:r>
+            <w:r>
+              <w:rPr>
+                <w:noProof/>
+                <w:webHidden/>
+              </w:rPr>
+              <w:t>5</w:t>
+            </w:r>
+            <w:r>
+              <w:rPr>
+                <w:noProof/>
+                <w:webHidden/>
+              </w:rPr>
+              <w:fldChar w:fldCharType="end"/>
+            </w:r>
+          </w:hyperlink>
+        </w:p>
+        <w:p>
+          <w:pPr>
+            <w:pStyle w:val="TM3"/>
+            <w:tabs>
+              <w:tab w:val="right" w:leader="dot" w:pos="9062"/>
+            </w:tabs>
+            <w:rPr>
               <w:noProof/>
             </w:rPr>
           </w:pPr>
-          <w:hyperlink w:anchor="_Toc187065990" w:history="1">
+          <w:hyperlink w:anchor="_Toc187072639" w:history="1">
             <w:r>
               <w:rPr>
                 <w:rStyle w:val="Lienhypertexte"/>
                 <w:noProof/>
               </w:rPr>
-              <w:t>Calculs et fonctions</w:t>
+              <w:t>Fonctions de calcul du rayon</w:t>
             </w:r>
             <w:r>
               <w:rPr>
@@ -537,7 +609,7 @@
                 <w:noProof/>
                 <w:webHidden/>
               </w:rPr>
-              <w:instrText xml:space="preserve"> PAGEREF _Toc187065990 \h </w:instrText>
+              <w:instrText xml:space="preserve"> PAGEREF _Toc187072639 \h </w:instrText>
             </w:r>
             <w:r>
               <w:rPr>
@@ -558,6 +630,210 @@
                 <w:webHidden/>
               </w:rPr>
               <w:t>5</w:t>
+            </w:r>
+            <w:r>
+              <w:rPr>
+                <w:noProof/>
+                <w:webHidden/>
+              </w:rPr>
+              <w:fldChar w:fldCharType="end"/>
+            </w:r>
+          </w:hyperlink>
+        </w:p>
+        <w:p>
+          <w:pPr>
+            <w:pStyle w:val="TM3"/>
+            <w:tabs>
+              <w:tab w:val="right" w:leader="dot" w:pos="9062"/>
+            </w:tabs>
+            <w:rPr>
+              <w:noProof/>
+            </w:rPr>
+          </w:pPr>
+          <w:hyperlink w:anchor="_Toc187072640" w:history="1">
+            <w:r>
+              <w:rPr>
+                <w:rStyle w:val="Lienhypertexte"/>
+                <w:noProof/>
+              </w:rPr>
+              <w:t>Fonction de calcul de la vitesse angulaire</w:t>
+            </w:r>
+            <w:r>
+              <w:rPr>
+                <w:noProof/>
+                <w:webHidden/>
+              </w:rPr>
+              <w:tab/>
+            </w:r>
+            <w:r>
+              <w:rPr>
+                <w:noProof/>
+                <w:webHidden/>
+              </w:rPr>
+              <w:fldChar w:fldCharType="begin"/>
+            </w:r>
+            <w:r>
+              <w:rPr>
+                <w:noProof/>
+                <w:webHidden/>
+              </w:rPr>
+              <w:instrText xml:space="preserve"> PAGEREF _Toc187072640 \h </w:instrText>
+            </w:r>
+            <w:r>
+              <w:rPr>
+                <w:noProof/>
+                <w:webHidden/>
+              </w:rPr>
+            </w:r>
+            <w:r>
+              <w:rPr>
+                <w:noProof/>
+                <w:webHidden/>
+              </w:rPr>
+              <w:fldChar w:fldCharType="separate"/>
+            </w:r>
+            <w:r>
+              <w:rPr>
+                <w:noProof/>
+                <w:webHidden/>
+              </w:rPr>
+              <w:t>5</w:t>
+            </w:r>
+            <w:r>
+              <w:rPr>
+                <w:noProof/>
+                <w:webHidden/>
+              </w:rPr>
+              <w:fldChar w:fldCharType="end"/>
+            </w:r>
+          </w:hyperlink>
+        </w:p>
+        <w:p>
+          <w:pPr>
+            <w:pStyle w:val="TM3"/>
+            <w:tabs>
+              <w:tab w:val="right" w:leader="dot" w:pos="9062"/>
+            </w:tabs>
+            <w:rPr>
+              <w:noProof/>
+            </w:rPr>
+          </w:pPr>
+          <w:hyperlink w:anchor="_Toc187072641" w:history="1">
+            <w:r>
+              <w:rPr>
+                <w:rStyle w:val="Lienhypertexte"/>
+                <w:noProof/>
+              </w:rPr>
+              <w:t>Fonction de calcul de la rotation sur l’axe Z (roll)</w:t>
+            </w:r>
+            <w:r>
+              <w:rPr>
+                <w:noProof/>
+                <w:webHidden/>
+              </w:rPr>
+              <w:tab/>
+            </w:r>
+            <w:r>
+              <w:rPr>
+                <w:noProof/>
+                <w:webHidden/>
+              </w:rPr>
+              <w:fldChar w:fldCharType="begin"/>
+            </w:r>
+            <w:r>
+              <w:rPr>
+                <w:noProof/>
+                <w:webHidden/>
+              </w:rPr>
+              <w:instrText xml:space="preserve"> PAGEREF _Toc187072641 \h </w:instrText>
+            </w:r>
+            <w:r>
+              <w:rPr>
+                <w:noProof/>
+                <w:webHidden/>
+              </w:rPr>
+            </w:r>
+            <w:r>
+              <w:rPr>
+                <w:noProof/>
+                <w:webHidden/>
+              </w:rPr>
+              <w:fldChar w:fldCharType="separate"/>
+            </w:r>
+            <w:r>
+              <w:rPr>
+                <w:noProof/>
+                <w:webHidden/>
+              </w:rPr>
+              <w:t>6</w:t>
+            </w:r>
+            <w:r>
+              <w:rPr>
+                <w:noProof/>
+                <w:webHidden/>
+              </w:rPr>
+              <w:fldChar w:fldCharType="end"/>
+            </w:r>
+          </w:hyperlink>
+        </w:p>
+        <w:p>
+          <w:pPr>
+            <w:pStyle w:val="TM3"/>
+            <w:tabs>
+              <w:tab w:val="right" w:leader="dot" w:pos="9062"/>
+            </w:tabs>
+            <w:rPr>
+              <w:noProof/>
+            </w:rPr>
+          </w:pPr>
+          <w:hyperlink w:anchor="_Toc187072642" w:history="1">
+            <w:r>
+              <w:rPr>
+                <w:rStyle w:val="Lienhypertexte"/>
+                <w:noProof/>
+              </w:rPr>
+              <w:t>Sauvegarde d’anciennes fonctions</w:t>
+            </w:r>
+            <w:r>
+              <w:rPr>
+                <w:noProof/>
+                <w:webHidden/>
+              </w:rPr>
+              <w:tab/>
+            </w:r>
+            <w:r>
+              <w:rPr>
+                <w:noProof/>
+                <w:webHidden/>
+              </w:rPr>
+              <w:fldChar w:fldCharType="begin"/>
+            </w:r>
+            <w:r>
+              <w:rPr>
+                <w:noProof/>
+                <w:webHidden/>
+              </w:rPr>
+              <w:instrText xml:space="preserve"> PAGEREF _Toc187072642 \h </w:instrText>
+            </w:r>
+            <w:r>
+              <w:rPr>
+                <w:noProof/>
+                <w:webHidden/>
+              </w:rPr>
+            </w:r>
+            <w:r>
+              <w:rPr>
+                <w:noProof/>
+                <w:webHidden/>
+              </w:rPr>
+              <w:fldChar w:fldCharType="separate"/>
+            </w:r>
+            <w:r>
+              <w:rPr>
+                <w:noProof/>
+                <w:webHidden/>
+              </w:rPr>
+              <w:t>6</w:t>
             </w:r>
             <w:r>
               <w:rPr>
@@ -584,17 +860,19 @@
       <w:r>
         <w:br w:type="page"/>
       </w:r>
+      <w:bookmarkStart w:id="0" w:name="_GoBack"/>
+      <w:bookmarkEnd w:id="0"/>
     </w:p>
     <w:p>
       <w:pPr>
         <w:pStyle w:val="Titre1"/>
       </w:pPr>
-      <w:bookmarkStart w:id="0" w:name="_Toc187065984"/>
+      <w:bookmarkStart w:id="1" w:name="_Toc187072632"/>
       <w:r>
         <w:lastRenderedPageBreak/>
         <w:t>Introduction</w:t>
       </w:r>
-      <w:bookmarkEnd w:id="0"/>
+      <w:bookmarkEnd w:id="1"/>
     </w:p>
     <w:p>
       <w:pPr>
@@ -677,11 +955,11 @@
       <w:pPr>
         <w:pStyle w:val="Titre1"/>
       </w:pPr>
-      <w:bookmarkStart w:id="1" w:name="_Toc187065985"/>
+      <w:bookmarkStart w:id="2" w:name="_Toc187072633"/>
       <w:r>
         <w:t>Choix du projet</w:t>
       </w:r>
-      <w:bookmarkEnd w:id="1"/>
+      <w:bookmarkEnd w:id="2"/>
     </w:p>
     <w:p>
       <w:r>
@@ -915,11 +1193,11 @@
       <w:pPr>
         <w:pStyle w:val="Titre1"/>
       </w:pPr>
-      <w:bookmarkStart w:id="2" w:name="_Toc187065986"/>
+      <w:bookmarkStart w:id="3" w:name="_Toc187072634"/>
       <w:r>
         <w:t>Objectif final de la simulation</w:t>
       </w:r>
-      <w:bookmarkEnd w:id="2"/>
+      <w:bookmarkEnd w:id="3"/>
     </w:p>
     <w:p>
       <w:pPr>
@@ -941,11 +1219,11 @@
       <w:pPr>
         <w:pStyle w:val="Titre1"/>
       </w:pPr>
-      <w:bookmarkStart w:id="3" w:name="_Toc187065987"/>
+      <w:bookmarkStart w:id="4" w:name="_Toc187072635"/>
       <w:r>
         <w:t>Stockage des données</w:t>
       </w:r>
-      <w:bookmarkEnd w:id="3"/>
+      <w:bookmarkEnd w:id="4"/>
     </w:p>
     <w:p>
       <w:r>
@@ -956,21 +1234,21 @@
       <w:pPr>
         <w:pStyle w:val="Titre1"/>
       </w:pPr>
-      <w:bookmarkStart w:id="4" w:name="_Toc187065988"/>
+      <w:bookmarkStart w:id="5" w:name="_Toc187072636"/>
       <w:r>
         <w:t>Aspects physiques du programme</w:t>
       </w:r>
-      <w:bookmarkEnd w:id="4"/>
+      <w:bookmarkEnd w:id="5"/>
     </w:p>
     <w:p>
       <w:pPr>
         <w:pStyle w:val="Titre2"/>
       </w:pPr>
-      <w:bookmarkStart w:id="5" w:name="_Toc187065989"/>
+      <w:bookmarkStart w:id="6" w:name="_Toc187072637"/>
       <w:r>
         <w:t>Valeurs utilisées et conversion</w:t>
       </w:r>
-      <w:bookmarkEnd w:id="5"/>
+      <w:bookmarkEnd w:id="6"/>
     </w:p>
     <w:p>
       <w:pPr>
@@ -1047,12 +1325,12 @@
       <w:pPr>
         <w:pStyle w:val="Titre2"/>
       </w:pPr>
-      <w:bookmarkStart w:id="6" w:name="_Toc187065990"/>
+      <w:bookmarkStart w:id="7" w:name="_Toc187072638"/>
       <w:r>
         <w:lastRenderedPageBreak/>
         <w:t>Calculs et fonctions</w:t>
       </w:r>
-      <w:bookmarkEnd w:id="6"/>
+      <w:bookmarkEnd w:id="7"/>
     </w:p>
     <w:p>
       <w:pPr>
@@ -1164,9 +1442,11 @@
       <w:pPr>
         <w:pStyle w:val="Titre3"/>
       </w:pPr>
+      <w:bookmarkStart w:id="8" w:name="_Toc187072639"/>
       <w:r>
         <w:t>Fonctions de calcul du rayon</w:t>
       </w:r>
+      <w:bookmarkEnd w:id="8"/>
     </w:p>
     <w:p>
       <w:r>
@@ -1232,9 +1512,11 @@
       <w:pPr>
         <w:pStyle w:val="Titre3"/>
       </w:pPr>
+      <w:bookmarkStart w:id="9" w:name="_Toc187072640"/>
       <w:r>
         <w:t>Fonction de calcul de la vitesse angulaire</w:t>
       </w:r>
+      <w:bookmarkEnd w:id="9"/>
     </w:p>
     <w:p>
       <w:r>
@@ -1446,6 +1728,7 @@
       <w:pPr>
         <w:pStyle w:val="Titre3"/>
       </w:pPr>
+      <w:bookmarkStart w:id="10" w:name="_Toc187072641"/>
       <w:r>
         <w:lastRenderedPageBreak/>
         <w:t xml:space="preserve">Fonction de calcul de la </w:t>
@@ -1453,6 +1736,7 @@
       <w:r>
         <w:t>rotation sur l’axe Z (roll)</w:t>
       </w:r>
+      <w:bookmarkEnd w:id="10"/>
     </w:p>
     <w:p>
       <w:r>
@@ -1502,16 +1786,24 @@
       <w:pPr>
         <w:pStyle w:val="Titre3"/>
       </w:pPr>
+      <w:bookmarkStart w:id="11" w:name="_Toc187072642"/>
       <w:r>
         <w:t>Sauvegarde d’anciennes fonctions</w:t>
       </w:r>
-    </w:p>
-    <w:p>
-      <w:r>
-        <w:t>Toutes les fonctions de calcul de trajectoires des planètes en ellipse sont gardées en commentaire dans le cas où le temps restant est suffisant pour reprendre ce travail-là.</w:t>
-      </w:r>
-      <w:bookmarkStart w:id="7" w:name="_GoBack"/>
-      <w:bookmarkEnd w:id="7"/>
+      <w:bookmarkEnd w:id="11"/>
+    </w:p>
+    <w:p>
+      <w:r>
+        <w:t xml:space="preserve">Toutes les fonctions de calcul de trajectoires des planètes en ellipse sont gardées en commentaire dans le cas où le temps restant est suffisant pour reprendre ce </w:t>
+      </w:r>
+      <w:proofErr w:type="spellStart"/>
+      <w:r>
+        <w:t>travail-là</w:t>
+      </w:r>
+      <w:proofErr w:type="spellEnd"/>
+      <w:r>
+        <w:t>.</w:t>
+      </w:r>
     </w:p>
     <w:sectPr>
       <w:pgSz w:w="11906" w:h="16838"/>
@@ -2320,6 +2612,19 @@
       <w:color w:val="2F5496" w:themeColor="accent1" w:themeShade="BF"/>
     </w:rPr>
   </w:style>
+  <w:style w:type="paragraph" w:styleId="TM3">
+    <w:name w:val="toc 3"/>
+    <w:basedOn w:val="Normal"/>
+    <w:next w:val="Normal"/>
+    <w:autoRedefine/>
+    <w:uiPriority w:val="39"/>
+    <w:unhideWhenUsed/>
+    <w:rsid w:val="00EC0905"/>
+    <w:pPr>
+      <w:spacing w:after="100"/>
+      <w:ind w:left="440"/>
+    </w:pPr>
+  </w:style>
 </w:styles>
 </file>
 
@@ -2623,7 +2928,7 @@
 </file>
 
 <file path=customXml/itemProps1.xml><?xml version="1.0" encoding="utf-8"?>
-<ds:datastoreItem xmlns:ds="http://schemas.openxmlformats.org/officeDocument/2006/customXml" ds:itemID="{1CE2C3B9-2F8B-49F6-8116-0880BB528AD1}">
+<ds:datastoreItem xmlns:ds="http://schemas.openxmlformats.org/officeDocument/2006/customXml" ds:itemID="{A3405223-282C-4D92-98D8-4A0F75E609DC}">
   <ds:schemaRefs>
     <ds:schemaRef ds:uri="http://schemas.openxmlformats.org/officeDocument/2006/bibliography"/>
   </ds:schemaRefs>

</xml_diff>

<commit_message>
feat: Add graphic aspect in report
</commit_message>
<xml_diff>
--- a/ext/rapport/Rapport.docx
+++ b/ext/rapport/Rapport.docx
@@ -306,8 +306,6 @@
             <w:br w:type="page"/>
           </w:r>
         </w:p>
-        <w:bookmarkStart w:id="0" w:name="_GoBack" w:displacedByCustomXml="next"/>
-        <w:bookmarkEnd w:id="0" w:displacedByCustomXml="next"/>
       </w:sdtContent>
     </w:sdt>
     <w:sdt>
@@ -1143,10 +1141,85 @@
       <w:pPr>
         <w:pStyle w:val="Titre1"/>
       </w:pPr>
-      <w:bookmarkStart w:id="1" w:name="_Toc187134234"/>
+      <w:bookmarkStart w:id="0" w:name="_Toc187134234"/>
       <w:r>
         <w:lastRenderedPageBreak/>
         <w:t>Introduction</w:t>
+      </w:r>
+      <w:bookmarkEnd w:id="0"/>
+    </w:p>
+    <w:p>
+      <w:pPr>
+        <w:pStyle w:val="Sansinterligne"/>
+      </w:pPr>
+      <w:r>
+        <w:t xml:space="preserve">Durant cet atelier, nous avions pour travail de choisir un projet à faire à deux. Le sujet étant relativement libre, je me suis mis avec Evan et nous avons choisi de continuer sur la lancée de la première saison en faisant un projet C# en utilisant la librairie graphique Raylib sur Visual Studio. Nous disposions pour ce projet d’une centaine de périodes. Nous avions peu de contraintes </w:t>
+      </w:r>
+      <w:r>
+        <w:t>pour le</w:t>
+      </w:r>
+      <w:r>
+        <w:t xml:space="preserve"> projet</w:t>
+      </w:r>
+      <w:r>
+        <w:t>,</w:t>
+      </w:r>
+      <w:r>
+        <w:t xml:space="preserve"> si ce n’est de proposer deux idées aux enseignants</w:t>
+      </w:r>
+      <w:r>
+        <w:t xml:space="preserve"> engagés avec nous dans cet atelier</w:t>
+      </w:r>
+      <w:r>
+        <w:t>, M.</w:t>
+      </w:r>
+      <w:r>
+        <w:t xml:space="preserve"> </w:t>
+      </w:r>
+      <w:r>
+        <w:t>Vadi ainsi que M.</w:t>
+      </w:r>
+      <w:r>
+        <w:t xml:space="preserve"> </w:t>
+      </w:r>
+      <w:r>
+        <w:t>Schenk. Après discussion</w:t>
+      </w:r>
+      <w:r>
+        <w:t>,</w:t>
+      </w:r>
+      <w:r>
+        <w:t xml:space="preserve"> ils en ont choisi un que nous devions </w:t>
+      </w:r>
+      <w:r>
+        <w:t>réaliser</w:t>
+      </w:r>
+      <w:r>
+        <w:t xml:space="preserve">. </w:t>
+      </w:r>
+      <w:r>
+        <w:t>Nous sommes quatre groupes dans la classe. Deux sont évalués par M.</w:t>
+      </w:r>
+      <w:r>
+        <w:t xml:space="preserve"> </w:t>
+      </w:r>
+      <w:r>
+        <w:t>Schenk, dont notre groupe, et deux par M.</w:t>
+      </w:r>
+      <w:r>
+        <w:t xml:space="preserve"> </w:t>
+      </w:r>
+      <w:r>
+        <w:t>Vadi.</w:t>
+      </w:r>
+    </w:p>
+    <w:p>
+      <w:pPr>
+        <w:pStyle w:val="Titre2"/>
+      </w:pPr>
+      <w:bookmarkStart w:id="1" w:name="_Toc187134235"/>
+      <w:r>
+        <w:t>Choix du projet</w:t>
       </w:r>
       <w:bookmarkEnd w:id="1"/>
     </w:p>
@@ -1155,68 +1228,24 @@
         <w:pStyle w:val="Sansinterligne"/>
       </w:pPr>
       <w:r>
-        <w:t>Durant cet atelier, nous avions pour travail de choisir un projet à faire à deux. Le sujet étant relativement libre, je me suis mis avec Evan et nous avons choisi de continuer sur la lancée de la première saison en faisant un projet C# en utilisant la librairie graphique Raylib sur Visual Studio. Nous disposions pour ce projet d’une centaine de périodes. Nous avions peu de contraintes au projet si ce n’est de proposer deux idées aux enseignants</w:t>
-      </w:r>
-      <w:r>
-        <w:t xml:space="preserve"> engagés avec nous dans cet atelier</w:t>
-      </w:r>
-      <w:r>
-        <w:t>, M.</w:t>
-      </w:r>
-      <w:r>
-        <w:t xml:space="preserve"> </w:t>
-      </w:r>
-      <w:r>
-        <w:t>Vadi ainsi que M.</w:t>
-      </w:r>
-      <w:r>
-        <w:t xml:space="preserve"> </w:t>
-      </w:r>
-      <w:r>
-        <w:t xml:space="preserve">Schenk. Après discussion ils en ont choisi un que nous devions faire. </w:t>
-      </w:r>
-      <w:r>
-        <w:t>Nous sommes quatre groupes dans la classe. Deux sont évalués par M.</w:t>
-      </w:r>
-      <w:r>
-        <w:t xml:space="preserve"> </w:t>
-      </w:r>
-      <w:r>
-        <w:t>Schenk, dont notre groupe, et deux par M.</w:t>
-      </w:r>
-      <w:r>
-        <w:t xml:space="preserve"> </w:t>
-      </w:r>
-      <w:r>
-        <w:t>Vadi.</w:t>
+        <w:t>Nos projets proposés étaient les suivants :</w:t>
       </w:r>
     </w:p>
     <w:p>
       <w:pPr>
-        <w:pStyle w:val="Titre2"/>
-      </w:pPr>
-      <w:bookmarkStart w:id="2" w:name="_Toc187134235"/>
-      <w:r>
-        <w:t>Choix du projet</w:t>
-      </w:r>
-      <w:bookmarkEnd w:id="2"/>
+        <w:rPr>
+          <w:lang w:eastAsia="fr-CH"/>
+        </w:rPr>
+      </w:pPr>
     </w:p>
     <w:p>
       <w:pPr>
         <w:pStyle w:val="Sansinterligne"/>
-      </w:pPr>
-      <w:r>
-        <w:t>Nos projets proposés étaient les suivants :</w:t>
-      </w:r>
-    </w:p>
-    <w:p>
-      <w:pPr>
-        <w:pStyle w:val="Paragraphedeliste"/>
-        <w:keepNext/>
         <w:numPr>
           <w:ilvl w:val="0"/>
-          <w:numId w:val="1"/>
+          <w:numId w:val="3"/>
         </w:numPr>
+        <w:jc w:val="left"/>
       </w:pPr>
       <w:r>
         <w:rPr>
@@ -1246,7 +1275,7 @@
                     <pic:cNvPicPr/>
                   </pic:nvPicPr>
                   <pic:blipFill>
-                    <a:blip r:embed="rId7" cstate="print">
+                    <a:blip r:embed="rId9" cstate="print">
                       <a:extLst>
                         <a:ext uri="{28A0092B-C50C-407E-A947-70E740481C1C}">
                           <a14:useLocalDpi xmlns:a14="http://schemas.microsoft.com/office/drawing/2010/main" val="0"/>
@@ -1278,6 +1307,8 @@
       <w:r>
         <w:br/>
       </w:r>
+      <w:bookmarkStart w:id="2" w:name="_GoBack"/>
+      <w:bookmarkEnd w:id="2"/>
     </w:p>
     <w:p>
       <w:pPr>
@@ -1301,7 +1332,7 @@
       <w:r>
         <w:t xml:space="preserve">Simulation officielle de la NASA : </w:t>
       </w:r>
-      <w:hyperlink r:id="rId8" w:anchor="/home" w:history="1">
+      <w:hyperlink r:id="rId10" w:anchor="/home" w:history="1">
         <w:r>
           <w:rPr>
             <w:rStyle w:val="Lienhypertexte"/>
@@ -1312,11 +1343,10 @@
     </w:p>
     <w:p>
       <w:pPr>
-        <w:pStyle w:val="Paragraphedeliste"/>
-        <w:keepNext/>
+        <w:pStyle w:val="Sansinterligne"/>
         <w:numPr>
           <w:ilvl w:val="0"/>
-          <w:numId w:val="1"/>
+          <w:numId w:val="3"/>
         </w:numPr>
       </w:pPr>
       <w:r>
@@ -1348,7 +1378,7 @@
                     <pic:cNvPicPr/>
                   </pic:nvPicPr>
                   <pic:blipFill rotWithShape="1">
-                    <a:blip r:embed="rId9">
+                    <a:blip r:embed="rId11">
                       <a:extLst>
                         <a:ext uri="{28A0092B-C50C-407E-A947-70E740481C1C}">
                           <a14:useLocalDpi xmlns:a14="http://schemas.microsoft.com/office/drawing/2010/main" val="0"/>
@@ -1432,7 +1462,7 @@
       <w:r>
         <w:t xml:space="preserve"> </w:t>
       </w:r>
-      <w:hyperlink r:id="rId10" w:history="1">
+      <w:hyperlink r:id="rId12" w:history="1">
         <w:r>
           <w:rPr>
             <w:rStyle w:val="Lienhypertexte"/>
@@ -1444,29 +1474,19 @@
     <w:p>
       <w:pPr>
         <w:pStyle w:val="Sansinterligne"/>
+        <w:ind w:left="0"/>
       </w:pPr>
     </w:p>
     <w:p>
       <w:pPr>
         <w:pStyle w:val="Sansinterligne"/>
       </w:pPr>
-    </w:p>
-    <w:p>
-      <w:pPr>
-        <w:pStyle w:val="Sansinterligne"/>
-      </w:pPr>
       <w:r>
         <w:lastRenderedPageBreak/>
         <w:t xml:space="preserve">Bien entendu, sur ces </w:t>
       </w:r>
       <w:r>
-        <w:t>deux idées proposées, une seule a été retenue. Celle de la simulation du système solaire. Nous sommes contraint</w:t>
-      </w:r>
-      <w:r>
-        <w:t>s</w:t>
-      </w:r>
-      <w:r>
-        <w:t xml:space="preserve"> d’avouer que c’est celle que nous préférons car nous sommes des fanatiques de l’espace et de physique, cette simulation est une excellente combinaison des deux.</w:t>
+        <w:t xml:space="preserve">deux idées proposées, une seule a été retenue. Celle de la simulation du système solaire. </w:t>
       </w:r>
     </w:p>
     <w:p>
@@ -1484,15 +1504,7 @@
         <w:pStyle w:val="Sansinterligne"/>
       </w:pPr>
       <w:r>
-        <w:t xml:space="preserve">Le but final de la simulation est d’avoir une caméra que nous puissions déplacer librement dans le système solaire afin d’observer les planètes, leur déplacement et leur rotation. Des </w:t>
-      </w:r>
-      <w:proofErr w:type="spellStart"/>
-      <w:r>
-        <w:t>shaders</w:t>
-      </w:r>
-      <w:proofErr w:type="spellEnd"/>
-      <w:r>
-        <w:t xml:space="preserve"> sur le Soleil seront également ajoutés afin d’avoir un meilleur éclairage et un meilleur rendu. Lors d’un clic sur une planète, une sidebar est affichée avec diverses informations sur celle-ci. Grâce au flèches directionnelles, nous pouvons nous déplacer rapidement entre les planètes, obtenir un zoom sur celles-ci ainsi qu’à nouveau la sidebar.</w:t>
+        <w:t>Le but final de la simulation est d’avoir une caméra que nous puissions déplacer librement dans le système solaire afin d’observer les planètes, leur déplacement et leur rotation. Des shaders sur le Soleil seront également ajoutés afin d’avoir un meilleur éclairage et un meilleur rendu. Lors d’un clic sur une planète, une sidebar est affichée avec diverses informations sur celle-ci. Grâce au flèches directionnelles, nous pouvons nous déplacer rapidement entre les planètes, obtenir un zoom sur celles-ci ainsi qu’à nouveau la sidebar.</w:t>
       </w:r>
     </w:p>
     <w:p>
@@ -1510,51 +1522,50 @@
         <w:pStyle w:val="Sansinterligne"/>
       </w:pPr>
       <w:r>
-        <w:t>Les données des planètes (rayon, masse, etc.) sont stockées au format JSON.</w:t>
+        <w:t>Les données des planètes (rayon, masse, etc.) sont stockées au format JSON</w:t>
+      </w:r>
+      <w:r>
+        <w:t>, et ce dans un fichier sécurisé par un algorithme de cryptage</w:t>
+      </w:r>
+      <w:r>
+        <w:t>.</w:t>
       </w:r>
     </w:p>
     <w:p>
       <w:pPr>
         <w:pStyle w:val="Titre1"/>
       </w:pPr>
-      <w:bookmarkStart w:id="5" w:name="_Toc187134238"/>
-      <w:r>
-        <w:t>Aspects physiques du programme</w:t>
+      <w:r>
+        <w:t xml:space="preserve">Aspect </w:t>
+      </w:r>
+      <w:r>
+        <w:t>physique</w:t>
+      </w:r>
+    </w:p>
+    <w:p>
+      <w:pPr>
+        <w:pStyle w:val="Titre2"/>
+      </w:pPr>
+      <w:bookmarkStart w:id="5" w:name="_Toc187134239"/>
+      <w:r>
+        <w:t>Valeurs utilisées et conversion</w:t>
       </w:r>
       <w:bookmarkEnd w:id="5"/>
     </w:p>
     <w:p>
       <w:pPr>
-        <w:pStyle w:val="Titre2"/>
-      </w:pPr>
-      <w:bookmarkStart w:id="6" w:name="_Toc187134239"/>
-      <w:r>
-        <w:t>Valeurs utilisées et conversion</w:t>
-      </w:r>
-      <w:bookmarkEnd w:id="6"/>
+        <w:pStyle w:val="Sansinterligne"/>
+      </w:pPr>
+      <w:r>
+        <w:t>Pour rester le plus réaliste possible, nous avons choisi que chacune des valeurs utilisées, que ce soit la masse, le volume, le rayon, la distance par rapport au Soleil d’une planète, soient les vraies valeurs fournies ou par le site Wikipédia, ou par le site officiel de la NASA.</w:t>
+      </w:r>
     </w:p>
     <w:p>
       <w:pPr>
         <w:pStyle w:val="Sansinterligne"/>
       </w:pPr>
       <w:r>
-        <w:t>Pour rester le plus réaliste possible, nous avons choisi que chacune des valeurs utilisées, que ce soit la masse, le volume, le rayon, la distance par rapport au Soleil d’une planète, soient les vraies valeurs fournies ou par le site Wikipédia, ou par le site officiel de la NASA.</w:t>
-      </w:r>
-    </w:p>
-    <w:p>
-      <w:pPr>
-        <w:pStyle w:val="Sansinterligne"/>
-      </w:pPr>
-      <w:r>
-        <w:t xml:space="preserve">Par des soucis de taille, les valeurs de distances telles que la distance par rapport au Soleil ou encore le rayon de la planète sont divisées par 15'000'000 puis multipliées par 20. </w:t>
-      </w:r>
-    </w:p>
-    <w:p>
-      <w:pPr>
-        <w:pStyle w:val="Sansinterligne"/>
-      </w:pPr>
-      <w:r>
-        <w:t>Les valeurs telles que le poids, sont également réduites.</w:t>
+        <w:t>Par des soucis de taille, les valeurs de distances telles que la distance par rapport au Soleil ou encore le rayon de la planète sont divisées par 15'000'000 puis multipliées par 20. Les valeurs telles que le poids, sont également réduites.</w:t>
       </w:r>
     </w:p>
     <w:p>
@@ -1710,7 +1721,7 @@
                     <pic:cNvPicPr/>
                   </pic:nvPicPr>
                   <pic:blipFill>
-                    <a:blip r:embed="rId11">
+                    <a:blip r:embed="rId13">
                       <a:extLst>
                         <a:ext uri="{28A0092B-C50C-407E-A947-70E740481C1C}">
                           <a14:useLocalDpi xmlns:a14="http://schemas.microsoft.com/office/drawing/2010/main" val="0"/>
@@ -1751,12 +1762,12 @@
       <w:pPr>
         <w:pStyle w:val="Titre2"/>
       </w:pPr>
-      <w:bookmarkStart w:id="7" w:name="_Toc187134240"/>
+      <w:bookmarkStart w:id="6" w:name="_Toc187134240"/>
       <w:r>
         <w:lastRenderedPageBreak/>
         <w:t>Calculs et fonctions</w:t>
       </w:r>
-      <w:bookmarkEnd w:id="7"/>
+      <w:bookmarkEnd w:id="6"/>
     </w:p>
     <w:p>
       <w:pPr>
@@ -1920,7 +1931,7 @@
                     </pic:cNvPicPr>
                   </pic:nvPicPr>
                   <pic:blipFill rotWithShape="1">
-                    <a:blip r:embed="rId12" cstate="print">
+                    <a:blip r:embed="rId14" cstate="print">
                       <a:extLst>
                         <a:ext uri="{28A0092B-C50C-407E-A947-70E740481C1C}">
                           <a14:useLocalDpi xmlns:a14="http://schemas.microsoft.com/office/drawing/2010/main" val="0"/>
@@ -1992,11 +2003,11 @@
       <w:pPr>
         <w:pStyle w:val="Titre3"/>
       </w:pPr>
-      <w:bookmarkStart w:id="8" w:name="_Toc187134241"/>
+      <w:bookmarkStart w:id="7" w:name="_Toc187134241"/>
       <w:r>
         <w:t>Fonctions de calcul du rayon</w:t>
       </w:r>
-      <w:bookmarkEnd w:id="8"/>
+      <w:bookmarkEnd w:id="7"/>
     </w:p>
     <w:p>
       <w:pPr>
@@ -2009,15 +2020,15 @@
         <mc:AlternateContent>
           <mc:Choice Requires="wps">
             <w:drawing>
-              <wp:anchor distT="0" distB="0" distL="114300" distR="114300" simplePos="0" relativeHeight="251670528" behindDoc="0" locked="0" layoutInCell="1" allowOverlap="1" wp14:anchorId="2B7B2E56" wp14:editId="0855A4E4">
+              <wp:anchor distT="0" distB="0" distL="114300" distR="114300" simplePos="0" relativeHeight="251670528" behindDoc="0" locked="0" layoutInCell="1" allowOverlap="1" wp14:anchorId="2B7B2E56" wp14:editId="5C843BA1">
                 <wp:simplePos x="0" y="0"/>
-                <wp:positionH relativeFrom="column">
-                  <wp:posOffset>-528320</wp:posOffset>
+                <wp:positionH relativeFrom="margin">
+                  <wp:posOffset>481330</wp:posOffset>
                 </wp:positionH>
                 <wp:positionV relativeFrom="paragraph">
-                  <wp:posOffset>709930</wp:posOffset>
+                  <wp:posOffset>1319530</wp:posOffset>
                 </wp:positionV>
-                <wp:extent cx="914400" cy="635"/>
+                <wp:extent cx="1771650" cy="114300"/>
                 <wp:effectExtent l="0" t="0" r="0" b="0"/>
                 <wp:wrapTopAndBottom/>
                 <wp:docPr id="10" name="Zone de texte 10"/>
@@ -2029,7 +2040,7 @@
                       <wps:spPr>
                         <a:xfrm>
                           <a:off x="0" y="0"/>
-                          <a:ext cx="914400" cy="635"/>
+                          <a:ext cx="1771650" cy="114300"/>
                         </a:xfrm>
                         <a:prstGeom prst="rect">
                           <a:avLst/>
@@ -2071,7 +2082,7 @@
                         <a:prstTxWarp prst="textNoShape">
                           <a:avLst/>
                         </a:prstTxWarp>
-                        <a:spAutoFit/>
+                        <a:noAutofit/>
                       </wps:bodyPr>
                     </wps:wsp>
                   </a:graphicData>
@@ -2079,13 +2090,16 @@
                 <wp14:sizeRelH relativeFrom="margin">
                   <wp14:pctWidth>0</wp14:pctWidth>
                 </wp14:sizeRelH>
+                <wp14:sizeRelV relativeFrom="margin">
+                  <wp14:pctHeight>0</wp14:pctHeight>
+                </wp14:sizeRelV>
               </wp:anchor>
             </w:drawing>
           </mc:Choice>
           <mc:Fallback>
             <w:pict>
-              <v:shape w14:anchorId="2B7B2E56" id="Zone de texte 10" o:spid="_x0000_s1028" type="#_x0000_t202" style="position:absolute;left:0;text-align:left;margin-left:-41.6pt;margin-top:55.9pt;width:1in;height:.05pt;z-index:251670528;visibility:visible;mso-wrap-style:square;mso-width-percent:0;mso-wrap-distance-left:9pt;mso-wrap-distance-top:0;mso-wrap-distance-right:9pt;mso-wrap-distance-bottom:0;mso-position-horizontal:absolute;mso-position-horizontal-relative:text;mso-position-vertical:absolute;mso-position-vertical-relative:text;mso-width-percent:0;mso-width-relative:margin;v-text-anchor:top" o:gfxdata="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" stroked="f">
-                <v:textbox style="mso-fit-shape-to-text:t" inset="0,0,0,0">
+              <v:shape w14:anchorId="2B7B2E56" id="Zone de texte 10" o:spid="_x0000_s1028" type="#_x0000_t202" style="position:absolute;left:0;text-align:left;margin-left:37.9pt;margin-top:103.9pt;width:139.5pt;height:9pt;z-index:251670528;visibility:visible;mso-wrap-style:square;mso-width-percent:0;mso-height-percent:0;mso-wrap-distance-left:9pt;mso-wrap-distance-top:0;mso-wrap-distance-right:9pt;mso-wrap-distance-bottom:0;mso-position-horizontal:absolute;mso-position-horizontal-relative:margin;mso-position-vertical:absolute;mso-position-vertical-relative:text;mso-width-percent:0;mso-height-percent:0;mso-width-relative:margin;mso-height-relative:margin;v-text-anchor:top" o:gfxdata="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" stroked="f">
+                <v:textbox inset="0,0,0,0">
                   <w:txbxContent>
                     <w:p>
                       <w:pPr>
@@ -2111,17 +2125,26 @@
                     </w:p>
                   </w:txbxContent>
                 </v:textbox>
-                <w10:wrap type="topAndBottom"/>
+                <w10:wrap type="topAndBottom" anchorx="margin"/>
               </v:shape>
             </w:pict>
           </mc:Fallback>
         </mc:AlternateContent>
       </w:r>
       <w:r>
-        <w:t>Celle-ci calcule la distance entre les deux vecteurs de position des deux astres (_</w:t>
+        <w:t>Celle-ci calcule la distance entre les deux vecteurs de position des deux astres (</w:t>
+      </w:r>
+      <w:r>
+        <w:rPr>
+          <w:b/>
+        </w:rPr>
+        <w:t>_</w:t>
       </w:r>
       <w:proofErr w:type="spellStart"/>
       <w:r>
+        <w:rPr>
+          <w:b/>
+        </w:rPr>
         <w:t>sunPosition</w:t>
       </w:r>
       <w:proofErr w:type="spellEnd"/>
@@ -2130,6 +2153,9 @@
       </w:r>
       <w:proofErr w:type="spellStart"/>
       <w:r>
+        <w:rPr>
+          <w:b/>
+        </w:rPr>
         <w:t>obj</w:t>
       </w:r>
       <w:proofErr w:type="spellEnd"/>
@@ -2166,7 +2192,7 @@
                     <pic:cNvPicPr/>
                   </pic:nvPicPr>
                   <pic:blipFill>
-                    <a:blip r:embed="rId13">
+                    <a:blip r:embed="rId15">
                       <a:extLst>
                         <a:ext uri="{28A0092B-C50C-407E-A947-70E740481C1C}">
                           <a14:useLocalDpi xmlns:a14="http://schemas.microsoft.com/office/drawing/2010/main" val="0"/>
@@ -2197,11 +2223,11 @@
       <w:pPr>
         <w:pStyle w:val="Titre3"/>
       </w:pPr>
-      <w:bookmarkStart w:id="9" w:name="_Toc187134242"/>
+      <w:bookmarkStart w:id="8" w:name="_Toc187134242"/>
       <w:r>
         <w:t>Fonction de calcul de la vitesse angulaire</w:t>
       </w:r>
-      <w:bookmarkEnd w:id="9"/>
+      <w:bookmarkEnd w:id="8"/>
     </w:p>
     <w:p>
       <w:pPr>
@@ -2214,16 +2240,16 @@
         <mc:AlternateContent>
           <mc:Choice Requires="wps">
             <w:drawing>
-              <wp:anchor distT="0" distB="0" distL="114300" distR="114300" simplePos="0" relativeHeight="251672576" behindDoc="0" locked="0" layoutInCell="1" allowOverlap="1" wp14:anchorId="43B93D28" wp14:editId="1706C24E">
+              <wp:anchor distT="0" distB="0" distL="114300" distR="114300" simplePos="0" relativeHeight="251672576" behindDoc="0" locked="0" layoutInCell="1" allowOverlap="1" wp14:anchorId="43B93D28" wp14:editId="52C1C7C5">
                 <wp:simplePos x="0" y="0"/>
                 <wp:positionH relativeFrom="column">
-                  <wp:posOffset>-518795</wp:posOffset>
+                  <wp:posOffset>433705</wp:posOffset>
                 </wp:positionH>
                 <wp:positionV relativeFrom="paragraph">
-                  <wp:posOffset>881380</wp:posOffset>
+                  <wp:posOffset>1400810</wp:posOffset>
                 </wp:positionV>
-                <wp:extent cx="847725" cy="635"/>
-                <wp:effectExtent l="0" t="0" r="9525" b="6985"/>
+                <wp:extent cx="5219700" cy="133350"/>
+                <wp:effectExtent l="0" t="0" r="0" b="0"/>
                 <wp:wrapTopAndBottom/>
                 <wp:docPr id="11" name="Zone de texte 11"/>
                 <wp:cNvGraphicFramePr/>
@@ -2234,7 +2260,7 @@
                       <wps:spPr>
                         <a:xfrm>
                           <a:off x="0" y="0"/>
-                          <a:ext cx="847725" cy="635"/>
+                          <a:ext cx="5219700" cy="133350"/>
                         </a:xfrm>
                         <a:prstGeom prst="rect">
                           <a:avLst/>
@@ -2277,7 +2303,7 @@
                         <a:prstTxWarp prst="textNoShape">
                           <a:avLst/>
                         </a:prstTxWarp>
-                        <a:spAutoFit/>
+                        <a:noAutofit/>
                       </wps:bodyPr>
                     </wps:wsp>
                   </a:graphicData>
@@ -2285,13 +2311,16 @@
                 <wp14:sizeRelH relativeFrom="margin">
                   <wp14:pctWidth>0</wp14:pctWidth>
                 </wp14:sizeRelH>
+                <wp14:sizeRelV relativeFrom="margin">
+                  <wp14:pctHeight>0</wp14:pctHeight>
+                </wp14:sizeRelV>
               </wp:anchor>
             </w:drawing>
           </mc:Choice>
           <mc:Fallback>
             <w:pict>
-              <v:shape w14:anchorId="43B93D28" id="Zone de texte 11" o:spid="_x0000_s1029" type="#_x0000_t202" style="position:absolute;left:0;text-align:left;margin-left:-40.85pt;margin-top:69.4pt;width:66.75pt;height:.05pt;z-index:251672576;visibility:visible;mso-wrap-style:square;mso-width-percent:0;mso-wrap-distance-left:9pt;mso-wrap-distance-top:0;mso-wrap-distance-right:9pt;mso-wrap-distance-bottom:0;mso-position-horizontal:absolute;mso-position-horizontal-relative:text;mso-position-vertical:absolute;mso-position-vertical-relative:text;mso-width-percent:0;mso-width-relative:margin;v-text-anchor:top" o:gfxdata="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" stroked="f">
-                <v:textbox style="mso-fit-shape-to-text:t" inset="0,0,0,0">
+              <v:shape w14:anchorId="43B93D28" id="Zone de texte 11" o:spid="_x0000_s1029" type="#_x0000_t202" style="position:absolute;left:0;text-align:left;margin-left:34.15pt;margin-top:110.3pt;width:411pt;height:10.5pt;z-index:251672576;visibility:visible;mso-wrap-style:square;mso-width-percent:0;mso-height-percent:0;mso-wrap-distance-left:9pt;mso-wrap-distance-top:0;mso-wrap-distance-right:9pt;mso-wrap-distance-bottom:0;mso-position-horizontal:absolute;mso-position-horizontal-relative:text;mso-position-vertical:absolute;mso-position-vertical-relative:text;mso-width-percent:0;mso-height-percent:0;mso-width-relative:margin;mso-height-relative:margin;v-text-anchor:top" o:gfxdata="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" stroked="f">
+                <v:textbox inset="0,0,0,0">
                   <w:txbxContent>
                     <w:p>
                       <w:pPr>
@@ -2471,7 +2500,7 @@
           <w:noProof/>
         </w:rPr>
         <w:drawing>
-          <wp:anchor distT="0" distB="0" distL="114300" distR="114300" simplePos="0" relativeHeight="251663360" behindDoc="0" locked="0" layoutInCell="1" allowOverlap="1" wp14:anchorId="067BD2BD" wp14:editId="32D11F51">
+          <wp:anchor distT="0" distB="0" distL="114300" distR="114300" simplePos="0" relativeHeight="251663360" behindDoc="0" locked="0" layoutInCell="1" allowOverlap="1" wp14:anchorId="067BD2BD" wp14:editId="3959DE32">
             <wp:simplePos x="0" y="0"/>
             <wp:positionH relativeFrom="margin">
               <wp:align>center</wp:align>
@@ -2494,7 +2523,7 @@
                     <pic:cNvPicPr/>
                   </pic:nvPicPr>
                   <pic:blipFill>
-                    <a:blip r:embed="rId14">
+                    <a:blip r:embed="rId16">
                       <a:extLst>
                         <a:ext uri="{28A0092B-C50C-407E-A947-70E740481C1C}">
                           <a14:useLocalDpi xmlns:a14="http://schemas.microsoft.com/office/drawing/2010/main" val="0"/>
@@ -2538,7 +2567,7 @@
       <w:pPr>
         <w:pStyle w:val="Titre3"/>
       </w:pPr>
-      <w:bookmarkStart w:id="10" w:name="_Toc187134243"/>
+      <w:bookmarkStart w:id="9" w:name="_Toc187134243"/>
       <w:r>
         <w:lastRenderedPageBreak/>
         <w:t xml:space="preserve">Fonction de calcul de la </w:t>
@@ -2546,7 +2575,7 @@
       <w:r>
         <w:t>rotation sur l’axe Z (roll)</w:t>
       </w:r>
-      <w:bookmarkEnd w:id="10"/>
+      <w:bookmarkEnd w:id="9"/>
     </w:p>
     <w:p>
       <w:pPr>
@@ -2700,7 +2729,7 @@
                     <pic:cNvPicPr/>
                   </pic:nvPicPr>
                   <pic:blipFill>
-                    <a:blip r:embed="rId15">
+                    <a:blip r:embed="rId17">
                       <a:extLst>
                         <a:ext uri="{28A0092B-C50C-407E-A947-70E740481C1C}">
                           <a14:useLocalDpi xmlns:a14="http://schemas.microsoft.com/office/drawing/2010/main" val="0"/>
@@ -2737,11 +2766,11 @@
       <w:pPr>
         <w:pStyle w:val="Titre3"/>
       </w:pPr>
-      <w:bookmarkStart w:id="11" w:name="_Toc187134244"/>
+      <w:bookmarkStart w:id="10" w:name="_Toc187134244"/>
       <w:r>
         <w:t>Sauvegarde d’anciennes fonctions</w:t>
       </w:r>
-      <w:bookmarkEnd w:id="11"/>
+      <w:bookmarkEnd w:id="10"/>
     </w:p>
     <w:p>
       <w:pPr>
@@ -2761,6 +2790,647 @@
       </w:r>
       <w:r>
         <w:t>.</w:t>
+      </w:r>
+    </w:p>
+    <w:p>
+      <w:pPr>
+        <w:pStyle w:val="Titre1"/>
+        <w:rPr>
+          <w:lang w:eastAsia="fr-CH"/>
+        </w:rPr>
+      </w:pPr>
+      <w:r>
+        <w:rPr>
+          <w:lang w:eastAsia="fr-CH"/>
+        </w:rPr>
+        <w:t xml:space="preserve">Aspect graphique </w:t>
+      </w:r>
+    </w:p>
+    <w:p>
+      <w:pPr>
+        <w:pStyle w:val="Titre2"/>
+        <w:rPr>
+          <w:lang w:eastAsia="fr-CH"/>
+        </w:rPr>
+      </w:pPr>
+      <w:r>
+        <w:rPr>
+          <w:lang w:eastAsia="fr-CH"/>
+        </w:rPr>
+        <w:t>Post-Processing</w:t>
+      </w:r>
+    </w:p>
+    <w:p>
+      <w:pPr>
+        <w:pStyle w:val="Sansinterligne"/>
+      </w:pPr>
+      <w:r>
+        <w:rPr>
+          <w:noProof/>
+        </w:rPr>
+        <mc:AlternateContent>
+          <mc:Choice Requires="wps">
+            <w:drawing>
+              <wp:anchor distT="0" distB="0" distL="114300" distR="114300" simplePos="0" relativeHeight="251677696" behindDoc="0" locked="0" layoutInCell="1" allowOverlap="1" wp14:anchorId="785064F6" wp14:editId="0C106D5C">
+                <wp:simplePos x="0" y="0"/>
+                <wp:positionH relativeFrom="column">
+                  <wp:posOffset>527685</wp:posOffset>
+                </wp:positionH>
+                <wp:positionV relativeFrom="paragraph">
+                  <wp:posOffset>5491480</wp:posOffset>
+                </wp:positionV>
+                <wp:extent cx="5143500" cy="635"/>
+                <wp:effectExtent l="0" t="0" r="0" b="0"/>
+                <wp:wrapTopAndBottom/>
+                <wp:docPr id="14" name="Zone de texte 14"/>
+                <wp:cNvGraphicFramePr/>
+                <a:graphic xmlns:a="http://schemas.openxmlformats.org/drawingml/2006/main">
+                  <a:graphicData uri="http://schemas.microsoft.com/office/word/2010/wordprocessingShape">
+                    <wps:wsp>
+                      <wps:cNvSpPr txBox="1"/>
+                      <wps:spPr>
+                        <a:xfrm>
+                          <a:off x="0" y="0"/>
+                          <a:ext cx="5143500" cy="635"/>
+                        </a:xfrm>
+                        <a:prstGeom prst="rect">
+                          <a:avLst/>
+                        </a:prstGeom>
+                        <a:solidFill>
+                          <a:prstClr val="white"/>
+                        </a:solidFill>
+                        <a:ln>
+                          <a:noFill/>
+                        </a:ln>
+                      </wps:spPr>
+                      <wps:txbx>
+                        <w:txbxContent>
+                          <w:p>
+                            <w:pPr>
+                              <w:pStyle w:val="Lgende"/>
+                              <w:rPr>
+                                <w:noProof/>
+                                <w:sz w:val="24"/>
+                              </w:rPr>
+                            </w:pPr>
+                            <w:r>
+                              <w:t xml:space="preserve">Figure </w:t>
+                            </w:r>
+                            <w:fldSimple w:instr=" SEQ Figure \* ARABIC ">
+                              <w:r>
+                                <w:rPr>
+                                  <w:noProof/>
+                                </w:rPr>
+                                <w:t>8</w:t>
+                              </w:r>
+                            </w:fldSimple>
+                            <w:r>
+                              <w:t>: Lens Flares de notre application, générées par le soleil en bas à gauche</w:t>
+                            </w:r>
+                          </w:p>
+                        </w:txbxContent>
+                      </wps:txbx>
+                      <wps:bodyPr rot="0" spcFirstLastPara="0" vertOverflow="overflow" horzOverflow="overflow" vert="horz" wrap="square" lIns="0" tIns="0" rIns="0" bIns="0" numCol="1" spcCol="0" rtlCol="0" fromWordArt="0" anchor="t" anchorCtr="0" forceAA="0" compatLnSpc="1">
+                        <a:prstTxWarp prst="textNoShape">
+                          <a:avLst/>
+                        </a:prstTxWarp>
+                        <a:spAutoFit/>
+                      </wps:bodyPr>
+                    </wps:wsp>
+                  </a:graphicData>
+                </a:graphic>
+              </wp:anchor>
+            </w:drawing>
+          </mc:Choice>
+          <mc:Fallback>
+            <w:pict>
+              <v:shape w14:anchorId="785064F6" id="Zone de texte 14" o:spid="_x0000_s1031" type="#_x0000_t202" style="position:absolute;left:0;text-align:left;margin-left:41.55pt;margin-top:432.4pt;width:405pt;height:.05pt;z-index:251677696;visibility:visible;mso-wrap-style:square;mso-wrap-distance-left:9pt;mso-wrap-distance-top:0;mso-wrap-distance-right:9pt;mso-wrap-distance-bottom:0;mso-position-horizontal:absolute;mso-position-horizontal-relative:text;mso-position-vertical:absolute;mso-position-vertical-relative:text;v-text-anchor:top" o:gfxdata="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" stroked="f">
+                <v:textbox style="mso-fit-shape-to-text:t" inset="0,0,0,0">
+                  <w:txbxContent>
+                    <w:p>
+                      <w:pPr>
+                        <w:pStyle w:val="Lgende"/>
+                        <w:rPr>
+                          <w:noProof/>
+                          <w:sz w:val="24"/>
+                        </w:rPr>
+                      </w:pPr>
+                      <w:r>
+                        <w:t xml:space="preserve">Figure </w:t>
+                      </w:r>
+                      <w:fldSimple w:instr=" SEQ Figure \* ARABIC ">
+                        <w:r>
+                          <w:rPr>
+                            <w:noProof/>
+                          </w:rPr>
+                          <w:t>8</w:t>
+                        </w:r>
+                      </w:fldSimple>
+                      <w:r>
+                        <w:t>: Lens Flares de notre application, générées par le soleil en bas à gauche</w:t>
+                      </w:r>
+                    </w:p>
+                  </w:txbxContent>
+                </v:textbox>
+                <w10:wrap type="topAndBottom"/>
+              </v:shape>
+            </w:pict>
+          </mc:Fallback>
+        </mc:AlternateContent>
+      </w:r>
+      <w:r>
+        <w:rPr>
+          <w:noProof/>
+        </w:rPr>
+        <w:drawing>
+          <wp:anchor distT="0" distB="0" distL="114300" distR="114300" simplePos="0" relativeHeight="251675648" behindDoc="0" locked="0" layoutInCell="1" allowOverlap="1" wp14:anchorId="4A130FDE" wp14:editId="0BDB9294">
+            <wp:simplePos x="0" y="0"/>
+            <wp:positionH relativeFrom="margin">
+              <wp:align>center</wp:align>
+            </wp:positionH>
+            <wp:positionV relativeFrom="paragraph">
+              <wp:posOffset>2691765</wp:posOffset>
+            </wp:positionV>
+            <wp:extent cx="4762500" cy="2704465"/>
+            <wp:effectExtent l="0" t="0" r="0" b="635"/>
+            <wp:wrapTopAndBottom/>
+            <wp:docPr id="13" name="Image 13" descr="C:\Users\ComtesseE1\AppData\Local\Packages\Microsoft.Windows.Photos_8wekyb3d8bbwe\TempState\ShareServiceTempFolder\Capture d’écran (51).jpeg"/>
+            <wp:cNvGraphicFramePr>
+              <a:graphicFrameLocks xmlns:a="http://schemas.openxmlformats.org/drawingml/2006/main" noChangeAspect="1"/>
+            </wp:cNvGraphicFramePr>
+            <a:graphic xmlns:a="http://schemas.openxmlformats.org/drawingml/2006/main">
+              <a:graphicData uri="http://schemas.openxmlformats.org/drawingml/2006/picture">
+                <pic:pic xmlns:pic="http://schemas.openxmlformats.org/drawingml/2006/picture">
+                  <pic:nvPicPr>
+                    <pic:cNvPr id="0" name="Picture 1" descr="C:\Users\ComtesseE1\AppData\Local\Packages\Microsoft.Windows.Photos_8wekyb3d8bbwe\TempState\ShareServiceTempFolder\Capture d’écran (51).jpeg"/>
+                    <pic:cNvPicPr>
+                      <a:picLocks noChangeAspect="1" noChangeArrowheads="1"/>
+                    </pic:cNvPicPr>
+                  </pic:nvPicPr>
+                  <pic:blipFill rotWithShape="1">
+                    <a:blip r:embed="rId18" cstate="print">
+                      <a:extLst>
+                        <a:ext uri="{28A0092B-C50C-407E-A947-70E740481C1C}">
+                          <a14:useLocalDpi xmlns:a14="http://schemas.microsoft.com/office/drawing/2010/main" val="0"/>
+                        </a:ext>
+                      </a:extLst>
+                    </a:blip>
+                    <a:srcRect l="362" t="3859" r="54405" b="4814"/>
+                    <a:stretch/>
+                  </pic:blipFill>
+                  <pic:spPr bwMode="auto">
+                    <a:xfrm>
+                      <a:off x="0" y="0"/>
+                      <a:ext cx="4762500" cy="2704465"/>
+                    </a:xfrm>
+                    <a:prstGeom prst="rect">
+                      <a:avLst/>
+                    </a:prstGeom>
+                    <a:noFill/>
+                    <a:ln>
+                      <a:noFill/>
+                    </a:ln>
+                    <a:extLst>
+                      <a:ext uri="{53640926-AAD7-44D8-BBD7-CCE9431645EC}">
+                        <a14:shadowObscured xmlns:a14="http://schemas.microsoft.com/office/drawing/2010/main"/>
+                      </a:ext>
+                    </a:extLst>
+                  </pic:spPr>
+                </pic:pic>
+              </a:graphicData>
+            </a:graphic>
+            <wp14:sizeRelH relativeFrom="margin">
+              <wp14:pctWidth>0</wp14:pctWidth>
+            </wp14:sizeRelH>
+          </wp:anchor>
+        </w:drawing>
+      </w:r>
+      <w:r>
+        <w:t xml:space="preserve">L’attribut le plus visible de l’application est sans nul doute le soleil présent au centre du système. Il peut paraître simple dans son aspect, mais son rendu en arrière-plan est tout autre. En effet, pour réussir un effet de ce type, il est indispensable de passer </w:t>
+      </w:r>
+      <w:r>
+        <w:t xml:space="preserve">par </w:t>
+      </w:r>
+      <w:r>
+        <w:t>des shaders, et plus précisément ceux faisant partie de la catégorie « Post-Processing ».</w:t>
+      </w:r>
+      <w:r>
+        <w:t xml:space="preserve"> Comme vous le savez certainement, les shaders ont pour but de modifier l’aspect graphique lors du rendu de l’environnement 3D</w:t>
+      </w:r>
+      <w:r>
+        <w:t xml:space="preserve">, et ce en prenant en compte toutes sortes d’informations liées aux objets de la scène. </w:t>
+      </w:r>
+      <w:r>
+        <w:t>Là où les shaders de Post-Processing diffèrent, c’est qu’ils vont appliquer leurs modification</w:t>
+      </w:r>
+      <w:r>
+        <w:t>s</w:t>
+      </w:r>
+      <w:r>
+        <w:t xml:space="preserve"> </w:t>
+      </w:r>
+      <w:r>
+        <w:rPr>
+          <w:b/>
+        </w:rPr>
+        <w:t>après</w:t>
+      </w:r>
+      <w:r>
+        <w:t xml:space="preserve"> le rendu de l’environnement 3D, </w:t>
+      </w:r>
+      <w:r>
+        <w:t>en se basant sur ce qui est déjà présent.</w:t>
+      </w:r>
+    </w:p>
+    <w:p>
+      <w:pPr>
+        <w:pStyle w:val="Sansinterligne"/>
+      </w:pPr>
+      <w:r>
+        <w:t xml:space="preserve">Nous utilisons ici cette technique pour créer le halo lumineux du soleil, mais également ce qu’on appelle communément des « Lens Flares », qui sont à l’origine une aberration optique générée par les objectifs de nos appareils d’observation. Elles ont ici pour but d’augmenter le réalisme de l’effet, pour faire croire à un réel soleil vu au travers d’un instrument optique. </w:t>
+      </w:r>
+    </w:p>
+    <w:p>
+      <w:pPr>
+        <w:pStyle w:val="Titre2"/>
+      </w:pPr>
+      <w:r>
+        <w:lastRenderedPageBreak/>
+        <w:t>Éclairage</w:t>
+      </w:r>
+    </w:p>
+    <w:p>
+      <w:pPr>
+        <w:pStyle w:val="Sansinterligne"/>
+      </w:pPr>
+      <w:r>
+        <w:t xml:space="preserve">L’effet présenté au chapitre précédent permet en effet d’obtenir un soleil visuellement réaliste, mais ses interactions ne le sont pas encore. En toute logique, un astre tel que celui-ci produit de la lumière, qui se diffuse dans toutes les directions à partir de son origine. </w:t>
+      </w:r>
+      <w:r>
+        <w:t>Ce n’est ici pas se qui passe si l’on n’utilise que l’effet de Post-Processing. Il faut donc procéder autrement pour que les planètes affichent une zone d’ombre et une zone éclairée par rapport à leur position respectivement au soleil.</w:t>
+      </w:r>
+      <w:r>
+        <w:t xml:space="preserve"> </w:t>
+      </w:r>
+      <w:r>
+        <w:t xml:space="preserve">En utilisant des shaders plus « classiques », nous pouvons effectuer des calculs par rapport aux positions des astres pour définir les zones d’ombres de ceux-ci. </w:t>
+      </w:r>
+      <w:r>
+        <w:t xml:space="preserve">Nous avons pour cela utilisé </w:t>
+      </w:r>
+      <w:r>
+        <w:t>l’équation de rendu, qui est mondialement connue dans le monde de la programmation graphique :</w:t>
+      </w:r>
+    </w:p>
+    <w:p>
+      <w:pPr>
+        <w:rPr>
+          <w:lang w:eastAsia="fr-CH"/>
+        </w:rPr>
+      </w:pPr>
+      <w:r>
+        <w:rPr>
+          <w:lang w:eastAsia="fr-CH"/>
+        </w:rPr>
+        <w:drawing>
+          <wp:anchor distT="0" distB="0" distL="114300" distR="114300" simplePos="0" relativeHeight="251678720" behindDoc="0" locked="0" layoutInCell="1" allowOverlap="1" wp14:anchorId="17AA1BCD" wp14:editId="1D22E20B">
+            <wp:simplePos x="0" y="0"/>
+            <wp:positionH relativeFrom="margin">
+              <wp:align>center</wp:align>
+            </wp:positionH>
+            <wp:positionV relativeFrom="paragraph">
+              <wp:posOffset>245745</wp:posOffset>
+            </wp:positionV>
+            <wp:extent cx="3086100" cy="704850"/>
+            <wp:effectExtent l="0" t="0" r="0" b="0"/>
+            <wp:wrapTopAndBottom/>
+            <wp:docPr id="15" name="Image 15"/>
+            <wp:cNvGraphicFramePr>
+              <a:graphicFrameLocks xmlns:a="http://schemas.openxmlformats.org/drawingml/2006/main" noChangeAspect="1"/>
+            </wp:cNvGraphicFramePr>
+            <a:graphic xmlns:a="http://schemas.openxmlformats.org/drawingml/2006/main">
+              <a:graphicData uri="http://schemas.openxmlformats.org/drawingml/2006/picture">
+                <pic:pic xmlns:pic="http://schemas.openxmlformats.org/drawingml/2006/picture">
+                  <pic:nvPicPr>
+                    <pic:cNvPr id="1" name=""/>
+                    <pic:cNvPicPr/>
+                  </pic:nvPicPr>
+                  <pic:blipFill>
+                    <a:blip r:embed="rId19" cstate="print">
+                      <a:extLst>
+                        <a:ext uri="{28A0092B-C50C-407E-A947-70E740481C1C}">
+                          <a14:useLocalDpi xmlns:a14="http://schemas.microsoft.com/office/drawing/2010/main" val="0"/>
+                        </a:ext>
+                      </a:extLst>
+                    </a:blip>
+                    <a:stretch>
+                      <a:fillRect/>
+                    </a:stretch>
+                  </pic:blipFill>
+                  <pic:spPr>
+                    <a:xfrm>
+                      <a:off x="0" y="0"/>
+                      <a:ext cx="3086100" cy="704850"/>
+                    </a:xfrm>
+                    <a:prstGeom prst="rect">
+                      <a:avLst/>
+                    </a:prstGeom>
+                  </pic:spPr>
+                </pic:pic>
+              </a:graphicData>
+            </a:graphic>
+          </wp:anchor>
+        </w:drawing>
+      </w:r>
+    </w:p>
+    <w:p>
+      <w:pPr>
+        <w:pStyle w:val="Sansinterligne"/>
+      </w:pPr>
+      <w:r>
+        <w:rPr>
+          <w:noProof/>
+        </w:rPr>
+        <mc:AlternateContent>
+          <mc:Choice Requires="wps">
+            <w:drawing>
+              <wp:anchor distT="0" distB="0" distL="114300" distR="114300" simplePos="0" relativeHeight="251681792" behindDoc="0" locked="0" layoutInCell="1" allowOverlap="1" wp14:anchorId="1294303B" wp14:editId="36681FBD">
+                <wp:simplePos x="0" y="0"/>
+                <wp:positionH relativeFrom="column">
+                  <wp:posOffset>1889760</wp:posOffset>
+                </wp:positionH>
+                <wp:positionV relativeFrom="paragraph">
+                  <wp:posOffset>4589145</wp:posOffset>
+                </wp:positionV>
+                <wp:extent cx="1971675" cy="635"/>
+                <wp:effectExtent l="0" t="0" r="0" b="0"/>
+                <wp:wrapTopAndBottom/>
+                <wp:docPr id="17" name="Zone de texte 17"/>
+                <wp:cNvGraphicFramePr/>
+                <a:graphic xmlns:a="http://schemas.openxmlformats.org/drawingml/2006/main">
+                  <a:graphicData uri="http://schemas.microsoft.com/office/word/2010/wordprocessingShape">
+                    <wps:wsp>
+                      <wps:cNvSpPr txBox="1"/>
+                      <wps:spPr>
+                        <a:xfrm>
+                          <a:off x="0" y="0"/>
+                          <a:ext cx="1971675" cy="635"/>
+                        </a:xfrm>
+                        <a:prstGeom prst="rect">
+                          <a:avLst/>
+                        </a:prstGeom>
+                        <a:solidFill>
+                          <a:prstClr val="white"/>
+                        </a:solidFill>
+                        <a:ln>
+                          <a:noFill/>
+                        </a:ln>
+                      </wps:spPr>
+                      <wps:txbx>
+                        <w:txbxContent>
+                          <w:p>
+                            <w:pPr>
+                              <w:pStyle w:val="Lgende"/>
+                              <w:rPr>
+                                <w:sz w:val="24"/>
+                              </w:rPr>
+                            </w:pPr>
+                            <w:r>
+                              <w:t xml:space="preserve">Figure </w:t>
+                            </w:r>
+                            <w:fldSimple w:instr=" SEQ Figure \* ARABIC ">
+                              <w:r>
+                                <w:rPr>
+                                  <w:noProof/>
+                                </w:rPr>
+                                <w:t>9</w:t>
+                              </w:r>
+                            </w:fldSimple>
+                            <w:r>
+                              <w:t>: Schématisation de l'équation de rendu graphique</w:t>
+                            </w:r>
+                          </w:p>
+                        </w:txbxContent>
+                      </wps:txbx>
+                      <wps:bodyPr rot="0" spcFirstLastPara="0" vertOverflow="overflow" horzOverflow="overflow" vert="horz" wrap="square" lIns="0" tIns="0" rIns="0" bIns="0" numCol="1" spcCol="0" rtlCol="0" fromWordArt="0" anchor="t" anchorCtr="0" forceAA="0" compatLnSpc="1">
+                        <a:prstTxWarp prst="textNoShape">
+                          <a:avLst/>
+                        </a:prstTxWarp>
+                        <a:spAutoFit/>
+                      </wps:bodyPr>
+                    </wps:wsp>
+                  </a:graphicData>
+                </a:graphic>
+              </wp:anchor>
+            </w:drawing>
+          </mc:Choice>
+          <mc:Fallback>
+            <w:pict>
+              <v:shape w14:anchorId="1294303B" id="Zone de texte 17" o:spid="_x0000_s1032" type="#_x0000_t202" style="position:absolute;left:0;text-align:left;margin-left:148.8pt;margin-top:361.35pt;width:155.25pt;height:.05pt;z-index:251681792;visibility:visible;mso-wrap-style:square;mso-wrap-distance-left:9pt;mso-wrap-distance-top:0;mso-wrap-distance-right:9pt;mso-wrap-distance-bottom:0;mso-position-horizontal:absolute;mso-position-horizontal-relative:text;mso-position-vertical:absolute;mso-position-vertical-relative:text;v-text-anchor:top" o:gfxdata="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" stroked="f">
+                <v:textbox style="mso-fit-shape-to-text:t" inset="0,0,0,0">
+                  <w:txbxContent>
+                    <w:p>
+                      <w:pPr>
+                        <w:pStyle w:val="Lgende"/>
+                        <w:rPr>
+                          <w:sz w:val="24"/>
+                        </w:rPr>
+                      </w:pPr>
+                      <w:r>
+                        <w:t xml:space="preserve">Figure </w:t>
+                      </w:r>
+                      <w:fldSimple w:instr=" SEQ Figure \* ARABIC ">
+                        <w:r>
+                          <w:rPr>
+                            <w:noProof/>
+                          </w:rPr>
+                          <w:t>9</w:t>
+                        </w:r>
+                      </w:fldSimple>
+                      <w:r>
+                        <w:t>: Schématisation de l'équation de rendu graphique</w:t>
+                      </w:r>
+                    </w:p>
+                  </w:txbxContent>
+                </v:textbox>
+                <w10:wrap type="topAndBottom"/>
+              </v:shape>
+            </w:pict>
+          </mc:Fallback>
+        </mc:AlternateContent>
+      </w:r>
+      <w:r>
+        <w:drawing>
+          <wp:anchor distT="0" distB="0" distL="114300" distR="114300" simplePos="0" relativeHeight="251679744" behindDoc="0" locked="0" layoutInCell="1" allowOverlap="1" wp14:anchorId="07FC301E" wp14:editId="327FB428">
+            <wp:simplePos x="0" y="0"/>
+            <wp:positionH relativeFrom="margin">
+              <wp:align>center</wp:align>
+            </wp:positionH>
+            <wp:positionV relativeFrom="paragraph">
+              <wp:posOffset>2998470</wp:posOffset>
+            </wp:positionV>
+            <wp:extent cx="1971950" cy="1533739"/>
+            <wp:effectExtent l="0" t="0" r="9525" b="9525"/>
+            <wp:wrapTopAndBottom/>
+            <wp:docPr id="16" name="Image 16"/>
+            <wp:cNvGraphicFramePr>
+              <a:graphicFrameLocks xmlns:a="http://schemas.openxmlformats.org/drawingml/2006/main" noChangeAspect="1"/>
+            </wp:cNvGraphicFramePr>
+            <a:graphic xmlns:a="http://schemas.openxmlformats.org/drawingml/2006/main">
+              <a:graphicData uri="http://schemas.openxmlformats.org/drawingml/2006/picture">
+                <pic:pic xmlns:pic="http://schemas.openxmlformats.org/drawingml/2006/picture">
+                  <pic:nvPicPr>
+                    <pic:cNvPr id="1" name=""/>
+                    <pic:cNvPicPr/>
+                  </pic:nvPicPr>
+                  <pic:blipFill>
+                    <a:blip r:embed="rId20">
+                      <a:extLst>
+                        <a:ext uri="{28A0092B-C50C-407E-A947-70E740481C1C}">
+                          <a14:useLocalDpi xmlns:a14="http://schemas.microsoft.com/office/drawing/2010/main" val="0"/>
+                        </a:ext>
+                      </a:extLst>
+                    </a:blip>
+                    <a:stretch>
+                      <a:fillRect/>
+                    </a:stretch>
+                  </pic:blipFill>
+                  <pic:spPr>
+                    <a:xfrm>
+                      <a:off x="0" y="0"/>
+                      <a:ext cx="1971950" cy="1533739"/>
+                    </a:xfrm>
+                    <a:prstGeom prst="rect">
+                      <a:avLst/>
+                    </a:prstGeom>
+                  </pic:spPr>
+                </pic:pic>
+              </a:graphicData>
+            </a:graphic>
+          </wp:anchor>
+        </w:drawing>
+      </w:r>
+      <w:r>
+        <w:t>Il s’agit maintenant de l’expliquer en détail et à l’aide de schémas. Le terme à gauche de l’équation correspond à la couleur finale qui est appliquée au pixel calculé par le fragment</w:t>
+      </w:r>
+      <w:r>
+        <w:rPr>
+          <w:rStyle w:val="Appelnotedebasdep"/>
+        </w:rPr>
+        <w:footnoteReference w:id="1"/>
+      </w:r>
+      <w:r>
+        <w:t xml:space="preserve"> shader</w:t>
+      </w:r>
+      <w:r>
+        <w:t>, exprimée sous la forme d’un vecteur à q</w:t>
+      </w:r>
+      <w:r>
+        <w:t xml:space="preserve">uatre dimensions. </w:t>
+      </w:r>
+      <w:r>
+        <w:t>À droite, l’intégrale représente l’infinité de directions dans laquelle la lumière peut être diffusée depuis un objet, bien qu’uniquement un ou deux points sont calculés en informatique pour des raisons évidentes de performance</w:t>
+      </w:r>
+      <w:r>
+        <w:t>s</w:t>
+      </w:r>
+      <w:r>
+        <w:t>.</w:t>
+      </w:r>
+      <w:r>
+        <w:t xml:space="preserve"> </w:t>
+      </w:r>
+    </w:p>
+    <w:p>
+      <w:pPr>
+        <w:pStyle w:val="Sansinterligne"/>
+      </w:pPr>
+      <w:r>
+        <w:t xml:space="preserve">Vient ensuite la couleur initiale de la lumière, exprimée ici </w:t>
+      </w:r>
+      <w:proofErr w:type="gramStart"/>
+      <w:r>
+        <w:rPr>
+          <w:i/>
+        </w:rPr>
+        <w:t>Li(</w:t>
+      </w:r>
+      <w:proofErr w:type="gramEnd"/>
+      <w:r>
+        <w:rPr>
+          <w:i/>
+        </w:rPr>
+        <w:t>x, w)</w:t>
+      </w:r>
+      <w:r>
+        <w:t>.</w:t>
+      </w:r>
+      <w:r>
+        <w:t xml:space="preserve"> </w:t>
+      </w:r>
+      <w:r>
+        <w:t xml:space="preserve">On multiplie ensuite ce vecteur par le cosinus de </w:t>
+      </w:r>
+      <w:r>
+        <w:rPr>
+          <w:b/>
+        </w:rPr>
+        <w:t>l’angle d’incidence</w:t>
+      </w:r>
+      <w:r>
+        <w:t xml:space="preserve">. </w:t>
+      </w:r>
+      <w:r>
+        <w:t xml:space="preserve">Cet angle est défini </w:t>
+      </w:r>
+      <w:r>
+        <w:t>par l’intersection entre le vecteur point-lumière et le vecteur normal au point calculé. Et en suivant les lois de l’algèbre linéaire, nous savons que le produit scalaire entre deux vecteur</w:t>
+      </w:r>
+      <w:r>
+        <w:t>s</w:t>
+      </w:r>
+      <w:r>
+        <w:t xml:space="preserve"> équivaut au cosinus de l’angle entre ces deux. </w:t>
+      </w:r>
+      <w:r>
+        <w:t xml:space="preserve">C’est donc </w:t>
+      </w:r>
+      <w:r>
+        <w:t>grâce à ce</w:t>
+      </w:r>
+      <w:r>
+        <w:t>tte relation que</w:t>
+      </w:r>
+      <w:r>
+        <w:t xml:space="preserve"> nous calculons cette partie de l’équation. </w:t>
+      </w:r>
+    </w:p>
+    <w:p>
+      <w:pPr>
+        <w:pStyle w:val="Sansinterligne"/>
+      </w:pPr>
+      <w:r>
+        <w:br/>
+        <w:t xml:space="preserve">Il n’y a ici pas besoin de complexifier l’équation </w:t>
+      </w:r>
+      <w:r>
+        <w:t xml:space="preserve">en ajoutant des </w:t>
+      </w:r>
+      <w:r>
+        <w:rPr>
+          <w:b/>
+        </w:rPr>
+        <w:t>BRDF</w:t>
+      </w:r>
+      <w:r>
+        <w:rPr>
+          <w:rStyle w:val="Appelnotedebasdep"/>
+          <w:b/>
+        </w:rPr>
+        <w:footnoteReference w:id="2"/>
+      </w:r>
+      <w:r>
+        <w:t xml:space="preserve"> car l’éclairage est très sommaire, mais il serait envisageable d’en rajouter si nous cherchions un éclairage plus réaliste qui intègre des surfaces métalliques ou autres matériaux particuliers. </w:t>
       </w:r>
     </w:p>
     <w:sectPr>
@@ -2773,6 +3443,109 @@
     </w:sectPr>
   </w:body>
 </w:document>
+</file>
+
+<file path=word/endnotes.xml><?xml version="1.0" encoding="utf-8"?>
+<w:endnotes xmlns:wpc="http://schemas.microsoft.com/office/word/2010/wordprocessingCanvas" xmlns:cx="http://schemas.microsoft.com/office/drawing/2014/chartex" xmlns:cx1="http://schemas.microsoft.com/office/drawing/2015/9/8/chartex" xmlns:cx2="http://schemas.microsoft.com/office/drawing/2015/10/21/chartex" xmlns:cx3="http://schemas.microsoft.com/office/drawing/2016/5/9/chartex" xmlns:cx4="http://schemas.microsoft.com/office/drawing/2016/5/10/chartex" xmlns:cx5="http://schemas.microsoft.com/office/drawing/2016/5/11/chartex" xmlns:cx6="http://schemas.microsoft.com/office/drawing/2016/5/12/chartex" xmlns:cx7="http://schemas.microsoft.com/office/drawing/2016/5/13/chartex" xmlns:cx8="http://schemas.microsoft.com/office/drawing/2016/5/14/chartex" xmlns:mc="http://schemas.openxmlformats.org/markup-compatibility/2006" xmlns:aink="http://schemas.microsoft.com/office/drawing/2016/ink" xmlns:am3d="http://schemas.microsoft.com/office/drawing/2017/model3d" xmlns:o="urn:schemas-microsoft-com:office:office" xmlns:r="http://schemas.openxmlformats.org/officeDocument/2006/relationships" xmlns:m="http://schemas.openxmlformats.org/officeDocument/2006/math" xmlns:v="urn:schemas-microsoft-com:vml" xmlns:wp14="http://schemas.microsoft.com/office/word/2010/wordprocessingDrawing" xmlns:wp="http://schemas.openxmlformats.org/drawingml/2006/wordprocessingDrawing" xmlns:w10="urn:schemas-microsoft-com:office:word" xmlns:w="http://schemas.openxmlformats.org/wordprocessingml/2006/main" xmlns:w14="http://schemas.microsoft.com/office/word/2010/wordml" xmlns:w15="http://schemas.microsoft.com/office/word/2012/wordml" xmlns:w16cid="http://schemas.microsoft.com/office/word/2016/wordml/cid" xmlns:w16se="http://schemas.microsoft.com/office/word/2015/wordml/symex" xmlns:wpg="http://schemas.microsoft.com/office/word/2010/wordprocessingGroup" xmlns:wpi="http://schemas.microsoft.com/office/word/2010/wordprocessingInk" xmlns:wne="http://schemas.microsoft.com/office/word/2006/wordml" xmlns:wps="http://schemas.microsoft.com/office/word/2010/wordprocessingShape" mc:Ignorable="w14 w15 w16se w16cid wp14">
+  <w:endnote w:type="separator" w:id="-1">
+    <w:p>
+      <w:pPr>
+        <w:spacing w:after="0" w:line="240" w:lineRule="auto"/>
+      </w:pPr>
+      <w:r>
+        <w:separator/>
+      </w:r>
+    </w:p>
+  </w:endnote>
+  <w:endnote w:type="continuationSeparator" w:id="0">
+    <w:p>
+      <w:pPr>
+        <w:spacing w:after="0" w:line="240" w:lineRule="auto"/>
+      </w:pPr>
+      <w:r>
+        <w:continuationSeparator/>
+      </w:r>
+    </w:p>
+  </w:endnote>
+</w:endnotes>
+</file>
+
+<file path=word/footnotes.xml><?xml version="1.0" encoding="utf-8"?>
+<w:footnotes xmlns:wpc="http://schemas.microsoft.com/office/word/2010/wordprocessingCanvas" xmlns:cx="http://schemas.microsoft.com/office/drawing/2014/chartex" xmlns:cx1="http://schemas.microsoft.com/office/drawing/2015/9/8/chartex" xmlns:cx2="http://schemas.microsoft.com/office/drawing/2015/10/21/chartex" xmlns:cx3="http://schemas.microsoft.com/office/drawing/2016/5/9/chartex" xmlns:cx4="http://schemas.microsoft.com/office/drawing/2016/5/10/chartex" xmlns:cx5="http://schemas.microsoft.com/office/drawing/2016/5/11/chartex" xmlns:cx6="http://schemas.microsoft.com/office/drawing/2016/5/12/chartex" xmlns:cx7="http://schemas.microsoft.com/office/drawing/2016/5/13/chartex" xmlns:cx8="http://schemas.microsoft.com/office/drawing/2016/5/14/chartex" xmlns:mc="http://schemas.openxmlformats.org/markup-compatibility/2006" xmlns:aink="http://schemas.microsoft.com/office/drawing/2016/ink" xmlns:am3d="http://schemas.microsoft.com/office/drawing/2017/model3d" xmlns:o="urn:schemas-microsoft-com:office:office" xmlns:r="http://schemas.openxmlformats.org/officeDocument/2006/relationships" xmlns:m="http://schemas.openxmlformats.org/officeDocument/2006/math" xmlns:v="urn:schemas-microsoft-com:vml" xmlns:wp14="http://schemas.microsoft.com/office/word/2010/wordprocessingDrawing" xmlns:wp="http://schemas.openxmlformats.org/drawingml/2006/wordprocessingDrawing" xmlns:w10="urn:schemas-microsoft-com:office:word" xmlns:w="http://schemas.openxmlformats.org/wordprocessingml/2006/main" xmlns:w14="http://schemas.microsoft.com/office/word/2010/wordml" xmlns:w15="http://schemas.microsoft.com/office/word/2012/wordml" xmlns:w16cid="http://schemas.microsoft.com/office/word/2016/wordml/cid" xmlns:w16se="http://schemas.microsoft.com/office/word/2015/wordml/symex" xmlns:wpg="http://schemas.microsoft.com/office/word/2010/wordprocessingGroup" xmlns:wpi="http://schemas.microsoft.com/office/word/2010/wordprocessingInk" xmlns:wne="http://schemas.microsoft.com/office/word/2006/wordml" xmlns:wps="http://schemas.microsoft.com/office/word/2010/wordprocessingShape" mc:Ignorable="w14 w15 w16se w16cid wp14">
+  <w:footnote w:type="separator" w:id="-1">
+    <w:p>
+      <w:pPr>
+        <w:spacing w:after="0" w:line="240" w:lineRule="auto"/>
+      </w:pPr>
+      <w:r>
+        <w:separator/>
+      </w:r>
+    </w:p>
+  </w:footnote>
+  <w:footnote w:type="continuationSeparator" w:id="0">
+    <w:p>
+      <w:pPr>
+        <w:spacing w:after="0" w:line="240" w:lineRule="auto"/>
+      </w:pPr>
+      <w:r>
+        <w:continuationSeparator/>
+      </w:r>
+    </w:p>
+  </w:footnote>
+  <w:footnote w:id="1">
+    <w:p>
+      <w:pPr>
+        <w:pStyle w:val="Notedebasdepage"/>
+      </w:pPr>
+      <w:r>
+        <w:rPr>
+          <w:rStyle w:val="Appelnotedebasdep"/>
+        </w:rPr>
+        <w:footnoteRef/>
+      </w:r>
+      <w:r>
+        <w:t xml:space="preserve"> Un fragment shader correspond au programme qui s’occupe de définir la couleur pour chaque pixel, et dont les données sont passées depuis le vertex shader. </w:t>
+      </w:r>
+    </w:p>
+  </w:footnote>
+  <w:footnote w:id="2">
+    <w:p>
+      <w:pPr>
+        <w:pStyle w:val="Notedebasdepage"/>
+      </w:pPr>
+      <w:r>
+        <w:rPr>
+          <w:rStyle w:val="Appelnotedebasdep"/>
+        </w:rPr>
+        <w:footnoteRef/>
+      </w:r>
+      <w:r>
+        <w:t xml:space="preserve"> </w:t>
+      </w:r>
+      <w:proofErr w:type="spellStart"/>
+      <w:r>
+        <w:t>Bidirectional</w:t>
+      </w:r>
+      <w:proofErr w:type="spellEnd"/>
+      <w:r>
+        <w:t>-</w:t>
+      </w:r>
+      <w:proofErr w:type="spellStart"/>
+      <w:r>
+        <w:t>Reflectance</w:t>
+      </w:r>
+      <w:proofErr w:type="spellEnd"/>
+      <w:r>
+        <w:t>-Distribution-</w:t>
+      </w:r>
+      <w:proofErr w:type="spellStart"/>
+      <w:r>
+        <w:t>Function</w:t>
+      </w:r>
+      <w:proofErr w:type="spellEnd"/>
+    </w:p>
+  </w:footnote>
+</w:footnotes>
 </file>
 
 <file path=word/numbering.xml><?xml version="1.0" encoding="utf-8"?>
@@ -2887,11 +3660,103 @@
       </w:pPr>
     </w:lvl>
   </w:abstractNum>
+  <w:abstractNum w:abstractNumId="2" w15:restartNumberingAfterBreak="0">
+    <w:nsid w:val="6CDD1758"/>
+    <w:multiLevelType w:val="hybridMultilevel"/>
+    <w:tmpl w:val="02F60070"/>
+    <w:lvl w:ilvl="0" w:tplc="9BE29998">
+      <w:start w:val="1"/>
+      <w:numFmt w:val="decimal"/>
+      <w:lvlText w:val="%1."/>
+      <w:lvlJc w:val="left"/>
+      <w:pPr>
+        <w:ind w:left="1068" w:hanging="360"/>
+      </w:pPr>
+      <w:rPr>
+        <w:rFonts w:hint="default"/>
+      </w:rPr>
+    </w:lvl>
+    <w:lvl w:ilvl="1" w:tplc="100C0019" w:tentative="1">
+      <w:start w:val="1"/>
+      <w:numFmt w:val="lowerLetter"/>
+      <w:lvlText w:val="%2."/>
+      <w:lvlJc w:val="left"/>
+      <w:pPr>
+        <w:ind w:left="1788" w:hanging="360"/>
+      </w:pPr>
+    </w:lvl>
+    <w:lvl w:ilvl="2" w:tplc="100C001B" w:tentative="1">
+      <w:start w:val="1"/>
+      <w:numFmt w:val="lowerRoman"/>
+      <w:lvlText w:val="%3."/>
+      <w:lvlJc w:val="right"/>
+      <w:pPr>
+        <w:ind w:left="2508" w:hanging="180"/>
+      </w:pPr>
+    </w:lvl>
+    <w:lvl w:ilvl="3" w:tplc="100C000F" w:tentative="1">
+      <w:start w:val="1"/>
+      <w:numFmt w:val="decimal"/>
+      <w:lvlText w:val="%4."/>
+      <w:lvlJc w:val="left"/>
+      <w:pPr>
+        <w:ind w:left="3228" w:hanging="360"/>
+      </w:pPr>
+    </w:lvl>
+    <w:lvl w:ilvl="4" w:tplc="100C0019" w:tentative="1">
+      <w:start w:val="1"/>
+      <w:numFmt w:val="lowerLetter"/>
+      <w:lvlText w:val="%5."/>
+      <w:lvlJc w:val="left"/>
+      <w:pPr>
+        <w:ind w:left="3948" w:hanging="360"/>
+      </w:pPr>
+    </w:lvl>
+    <w:lvl w:ilvl="5" w:tplc="100C001B" w:tentative="1">
+      <w:start w:val="1"/>
+      <w:numFmt w:val="lowerRoman"/>
+      <w:lvlText w:val="%6."/>
+      <w:lvlJc w:val="right"/>
+      <w:pPr>
+        <w:ind w:left="4668" w:hanging="180"/>
+      </w:pPr>
+    </w:lvl>
+    <w:lvl w:ilvl="6" w:tplc="100C000F" w:tentative="1">
+      <w:start w:val="1"/>
+      <w:numFmt w:val="decimal"/>
+      <w:lvlText w:val="%7."/>
+      <w:lvlJc w:val="left"/>
+      <w:pPr>
+        <w:ind w:left="5388" w:hanging="360"/>
+      </w:pPr>
+    </w:lvl>
+    <w:lvl w:ilvl="7" w:tplc="100C0019" w:tentative="1">
+      <w:start w:val="1"/>
+      <w:numFmt w:val="lowerLetter"/>
+      <w:lvlText w:val="%8."/>
+      <w:lvlJc w:val="left"/>
+      <w:pPr>
+        <w:ind w:left="6108" w:hanging="360"/>
+      </w:pPr>
+    </w:lvl>
+    <w:lvl w:ilvl="8" w:tplc="100C001B" w:tentative="1">
+      <w:start w:val="1"/>
+      <w:numFmt w:val="lowerRoman"/>
+      <w:lvlText w:val="%9."/>
+      <w:lvlJc w:val="right"/>
+      <w:pPr>
+        <w:ind w:left="6828" w:hanging="180"/>
+      </w:pPr>
+    </w:lvl>
+  </w:abstractNum>
   <w:num w:numId="1">
     <w:abstractNumId w:val="1"/>
   </w:num>
   <w:num w:numId="2">
     <w:abstractNumId w:val="0"/>
+  </w:num>
+  <w:num w:numId="3">
+    <w:abstractNumId w:val="2"/>
   </w:num>
 </w:numbering>
 </file>
@@ -3386,7 +4251,6 @@
   <w:style w:type="character" w:default="1" w:styleId="Policepardfaut">
     <w:name w:val="Default Paragraph Font"/>
     <w:uiPriority w:val="1"/>
-    <w:semiHidden/>
     <w:unhideWhenUsed/>
   </w:style>
   <w:style w:type="table" w:default="1" w:styleId="TableauNormal">
@@ -3618,10 +4482,11 @@
     <w:link w:val="SansinterligneCar"/>
     <w:uiPriority w:val="1"/>
     <w:qFormat/>
-    <w:rsid w:val="00D83F17"/>
+    <w:rsid w:val="003138B0"/>
     <w:pPr>
       <w:spacing w:after="0" w:line="240" w:lineRule="auto"/>
       <w:ind w:left="708"/>
+      <w:jc w:val="both"/>
     </w:pPr>
     <w:rPr>
       <w:rFonts w:eastAsiaTheme="minorEastAsia"/>
@@ -3635,7 +4500,7 @@
     <w:basedOn w:val="Policepardfaut"/>
     <w:link w:val="Sansinterligne"/>
     <w:uiPriority w:val="1"/>
-    <w:rsid w:val="00D83F17"/>
+    <w:rsid w:val="003138B0"/>
     <w:rPr>
       <w:rFonts w:eastAsiaTheme="minorEastAsia"/>
       <w:sz w:val="24"/>
@@ -3672,6 +4537,62 @@
       <w:color w:val="44546A" w:themeColor="text2"/>
       <w:sz w:val="18"/>
       <w:szCs w:val="18"/>
+    </w:rPr>
+  </w:style>
+  <w:style w:type="paragraph" w:styleId="NormalWeb">
+    <w:name w:val="Normal (Web)"/>
+    <w:basedOn w:val="Normal"/>
+    <w:uiPriority w:val="99"/>
+    <w:semiHidden/>
+    <w:unhideWhenUsed/>
+    <w:rsid w:val="000E53D4"/>
+    <w:pPr>
+      <w:spacing w:before="100" w:beforeAutospacing="1" w:after="100" w:afterAutospacing="1" w:line="240" w:lineRule="auto"/>
+    </w:pPr>
+    <w:rPr>
+      <w:rFonts w:ascii="Times New Roman" w:eastAsia="Times New Roman" w:hAnsi="Times New Roman" w:cs="Times New Roman"/>
+      <w:sz w:val="24"/>
+      <w:szCs w:val="24"/>
+      <w:lang w:eastAsia="fr-CH"/>
+    </w:rPr>
+  </w:style>
+  <w:style w:type="paragraph" w:styleId="Notedebasdepage">
+    <w:name w:val="footnote text"/>
+    <w:basedOn w:val="Normal"/>
+    <w:link w:val="NotedebasdepageCar"/>
+    <w:uiPriority w:val="99"/>
+    <w:semiHidden/>
+    <w:unhideWhenUsed/>
+    <w:rsid w:val="00D71138"/>
+    <w:pPr>
+      <w:spacing w:after="0" w:line="240" w:lineRule="auto"/>
+    </w:pPr>
+    <w:rPr>
+      <w:sz w:val="20"/>
+      <w:szCs w:val="20"/>
+    </w:rPr>
+  </w:style>
+  <w:style w:type="character" w:customStyle="1" w:styleId="NotedebasdepageCar">
+    <w:name w:val="Note de bas de page Car"/>
+    <w:basedOn w:val="Policepardfaut"/>
+    <w:link w:val="Notedebasdepage"/>
+    <w:uiPriority w:val="99"/>
+    <w:semiHidden/>
+    <w:rsid w:val="00D71138"/>
+    <w:rPr>
+      <w:sz w:val="20"/>
+      <w:szCs w:val="20"/>
+    </w:rPr>
+  </w:style>
+  <w:style w:type="character" w:styleId="Appelnotedebasdep">
+    <w:name w:val="footnote reference"/>
+    <w:basedOn w:val="Policepardfaut"/>
+    <w:uiPriority w:val="99"/>
+    <w:semiHidden/>
+    <w:unhideWhenUsed/>
+    <w:rsid w:val="00D71138"/>
+    <w:rPr>
+      <w:vertAlign w:val="superscript"/>
     </w:rPr>
   </w:style>
 </w:styles>
@@ -3910,8 +4831,8 @@
   <w:rsids>
     <w:rsidRoot w:val="00F60E24"/>
     <w:rsid w:val="00050500"/>
+    <w:rsid w:val="004C7F51"/>
     <w:rsid w:val="0098281C"/>
-    <w:rsid w:val="00996327"/>
     <w:rsid w:val="00F60E24"/>
   </w:rsids>
   <m:mathPr>
@@ -4717,7 +5638,7 @@
 </file>
 
 <file path=customXml/itemProps2.xml><?xml version="1.0" encoding="utf-8"?>
-<ds:datastoreItem xmlns:ds="http://schemas.openxmlformats.org/officeDocument/2006/customXml" ds:itemID="{F4D7D07C-84F6-48F5-820F-E945E71F4F0E}">
+<ds:datastoreItem xmlns:ds="http://schemas.openxmlformats.org/officeDocument/2006/customXml" ds:itemID="{DEE91BFC-1258-490E-9548-D29AB1D0B7E6}">
   <ds:schemaRefs>
     <ds:schemaRef ds:uri="http://schemas.openxmlformats.org/officeDocument/2006/bibliography"/>
   </ds:schemaRefs>

</xml_diff>

<commit_message>
feat: Added content in the report
</commit_message>
<xml_diff>
--- a/ext/rapport/Rapport.docx
+++ b/ext/rapport/Rapport.docx
@@ -208,6 +208,7 @@
                   <w:dataBinding w:prefixMappings="xmlns:ns0='http://schemas.openxmlformats.org/package/2006/metadata/core-properties' xmlns:ns1='http://purl.org/dc/elements/1.1/'" w:xpath="/ns0:coreProperties[1]/ns1:creator[1]" w:storeItemID="{6C3C8BC8-F283-45AE-878A-BAB7291924A1}"/>
                   <w:text/>
                 </w:sdtPr>
+                <w:sdtEndPr/>
                 <w:sdtContent>
                   <w:p>
                     <w:pPr>
@@ -253,6 +254,7 @@
                     <w:calendar w:val="gregorian"/>
                   </w:date>
                 </w:sdtPr>
+                <w:sdtEndPr/>
                 <w:sdtContent>
                   <w:p>
                     <w:pPr>
@@ -362,7 +364,7 @@
           <w:r>
             <w:fldChar w:fldCharType="separate"/>
           </w:r>
-          <w:hyperlink w:anchor="_Toc187134234" w:history="1">
+          <w:hyperlink w:anchor="_Toc187142288" w:history="1">
             <w:r>
               <w:rPr>
                 <w:rStyle w:val="Lienhypertexte"/>
@@ -389,7 +391,7 @@
                 <w:noProof/>
                 <w:webHidden/>
               </w:rPr>
-              <w:instrText xml:space="preserve"> PAGEREF _Toc187134234 \h </w:instrText>
+              <w:instrText xml:space="preserve"> PAGEREF _Toc187142288 \h </w:instrText>
             </w:r>
             <w:r>
               <w:rPr>
@@ -432,7 +434,7 @@
               <w:lang w:eastAsia="fr-CH"/>
             </w:rPr>
           </w:pPr>
-          <w:hyperlink w:anchor="_Toc187134235" w:history="1">
+          <w:hyperlink w:anchor="_Toc187142289" w:history="1">
             <w:r>
               <w:rPr>
                 <w:rStyle w:val="Lienhypertexte"/>
@@ -459,7 +461,7 @@
                 <w:noProof/>
                 <w:webHidden/>
               </w:rPr>
-              <w:instrText xml:space="preserve"> PAGEREF _Toc187134235 \h </w:instrText>
+              <w:instrText xml:space="preserve"> PAGEREF _Toc187142289 \h </w:instrText>
             </w:r>
             <w:r>
               <w:rPr>
@@ -502,7 +504,7 @@
               <w:lang w:eastAsia="fr-CH"/>
             </w:rPr>
           </w:pPr>
-          <w:hyperlink w:anchor="_Toc187134236" w:history="1">
+          <w:hyperlink w:anchor="_Toc187142290" w:history="1">
             <w:r>
               <w:rPr>
                 <w:rStyle w:val="Lienhypertexte"/>
@@ -529,7 +531,7 @@
                 <w:noProof/>
                 <w:webHidden/>
               </w:rPr>
-              <w:instrText xml:space="preserve"> PAGEREF _Toc187134236 \h </w:instrText>
+              <w:instrText xml:space="preserve"> PAGEREF _Toc187142290 \h </w:instrText>
             </w:r>
             <w:r>
               <w:rPr>
@@ -572,7 +574,7 @@
               <w:lang w:eastAsia="fr-CH"/>
             </w:rPr>
           </w:pPr>
-          <w:hyperlink w:anchor="_Toc187134237" w:history="1">
+          <w:hyperlink w:anchor="_Toc187142291" w:history="1">
             <w:r>
               <w:rPr>
                 <w:rStyle w:val="Lienhypertexte"/>
@@ -599,7 +601,7 @@
                 <w:noProof/>
                 <w:webHidden/>
               </w:rPr>
-              <w:instrText xml:space="preserve"> PAGEREF _Toc187134237 \h </w:instrText>
+              <w:instrText xml:space="preserve"> PAGEREF _Toc187142291 \h </w:instrText>
             </w:r>
             <w:r>
               <w:rPr>
@@ -642,13 +644,13 @@
               <w:lang w:eastAsia="fr-CH"/>
             </w:rPr>
           </w:pPr>
-          <w:hyperlink w:anchor="_Toc187134238" w:history="1">
+          <w:hyperlink w:anchor="_Toc187142292" w:history="1">
             <w:r>
               <w:rPr>
                 <w:rStyle w:val="Lienhypertexte"/>
                 <w:noProof/>
               </w:rPr>
-              <w:t>Aspects physiques du programme</w:t>
+              <w:t>Aspect physique</w:t>
             </w:r>
             <w:r>
               <w:rPr>
@@ -669,7 +671,7 @@
                 <w:noProof/>
                 <w:webHidden/>
               </w:rPr>
-              <w:instrText xml:space="preserve"> PAGEREF _Toc187134238 \h </w:instrText>
+              <w:instrText xml:space="preserve"> PAGEREF _Toc187142292 \h </w:instrText>
             </w:r>
             <w:r>
               <w:rPr>
@@ -712,7 +714,7 @@
               <w:lang w:eastAsia="fr-CH"/>
             </w:rPr>
           </w:pPr>
-          <w:hyperlink w:anchor="_Toc187134239" w:history="1">
+          <w:hyperlink w:anchor="_Toc187142293" w:history="1">
             <w:r>
               <w:rPr>
                 <w:rStyle w:val="Lienhypertexte"/>
@@ -739,7 +741,7 @@
                 <w:noProof/>
                 <w:webHidden/>
               </w:rPr>
-              <w:instrText xml:space="preserve"> PAGEREF _Toc187134239 \h </w:instrText>
+              <w:instrText xml:space="preserve"> PAGEREF _Toc187142293 \h </w:instrText>
             </w:r>
             <w:r>
               <w:rPr>
@@ -782,7 +784,7 @@
               <w:lang w:eastAsia="fr-CH"/>
             </w:rPr>
           </w:pPr>
-          <w:hyperlink w:anchor="_Toc187134240" w:history="1">
+          <w:hyperlink w:anchor="_Toc187142294" w:history="1">
             <w:r>
               <w:rPr>
                 <w:rStyle w:val="Lienhypertexte"/>
@@ -809,7 +811,7 @@
                 <w:noProof/>
                 <w:webHidden/>
               </w:rPr>
-              <w:instrText xml:space="preserve"> PAGEREF _Toc187134240 \h </w:instrText>
+              <w:instrText xml:space="preserve"> PAGEREF _Toc187142294 \h </w:instrText>
             </w:r>
             <w:r>
               <w:rPr>
@@ -852,7 +854,7 @@
               <w:lang w:eastAsia="fr-CH"/>
             </w:rPr>
           </w:pPr>
-          <w:hyperlink w:anchor="_Toc187134241" w:history="1">
+          <w:hyperlink w:anchor="_Toc187142295" w:history="1">
             <w:r>
               <w:rPr>
                 <w:rStyle w:val="Lienhypertexte"/>
@@ -879,7 +881,7 @@
                 <w:noProof/>
                 <w:webHidden/>
               </w:rPr>
-              <w:instrText xml:space="preserve"> PAGEREF _Toc187134241 \h </w:instrText>
+              <w:instrText xml:space="preserve"> PAGEREF _Toc187142295 \h </w:instrText>
             </w:r>
             <w:r>
               <w:rPr>
@@ -922,7 +924,7 @@
               <w:lang w:eastAsia="fr-CH"/>
             </w:rPr>
           </w:pPr>
-          <w:hyperlink w:anchor="_Toc187134242" w:history="1">
+          <w:hyperlink w:anchor="_Toc187142296" w:history="1">
             <w:r>
               <w:rPr>
                 <w:rStyle w:val="Lienhypertexte"/>
@@ -949,7 +951,7 @@
                 <w:noProof/>
                 <w:webHidden/>
               </w:rPr>
-              <w:instrText xml:space="preserve"> PAGEREF _Toc187134242 \h </w:instrText>
+              <w:instrText xml:space="preserve"> PAGEREF _Toc187142296 \h </w:instrText>
             </w:r>
             <w:r>
               <w:rPr>
@@ -992,7 +994,7 @@
               <w:lang w:eastAsia="fr-CH"/>
             </w:rPr>
           </w:pPr>
-          <w:hyperlink w:anchor="_Toc187134243" w:history="1">
+          <w:hyperlink w:anchor="_Toc187142297" w:history="1">
             <w:r>
               <w:rPr>
                 <w:rStyle w:val="Lienhypertexte"/>
@@ -1019,7 +1021,7 @@
                 <w:noProof/>
                 <w:webHidden/>
               </w:rPr>
-              <w:instrText xml:space="preserve"> PAGEREF _Toc187134243 \h </w:instrText>
+              <w:instrText xml:space="preserve"> PAGEREF _Toc187142297 \h </w:instrText>
             </w:r>
             <w:r>
               <w:rPr>
@@ -1062,7 +1064,7 @@
               <w:lang w:eastAsia="fr-CH"/>
             </w:rPr>
           </w:pPr>
-          <w:hyperlink w:anchor="_Toc187134244" w:history="1">
+          <w:hyperlink w:anchor="_Toc187142298" w:history="1">
             <w:r>
               <w:rPr>
                 <w:rStyle w:val="Lienhypertexte"/>
@@ -1089,7 +1091,7 @@
                 <w:noProof/>
                 <w:webHidden/>
               </w:rPr>
-              <w:instrText xml:space="preserve"> PAGEREF _Toc187134244 \h </w:instrText>
+              <w:instrText xml:space="preserve"> PAGEREF _Toc187142298 \h </w:instrText>
             </w:r>
             <w:r>
               <w:rPr>
@@ -1110,6 +1112,218 @@
                 <w:webHidden/>
               </w:rPr>
               <w:t>5</w:t>
+            </w:r>
+            <w:r>
+              <w:rPr>
+                <w:noProof/>
+                <w:webHidden/>
+              </w:rPr>
+              <w:fldChar w:fldCharType="end"/>
+            </w:r>
+          </w:hyperlink>
+        </w:p>
+        <w:p>
+          <w:pPr>
+            <w:pStyle w:val="TM1"/>
+            <w:tabs>
+              <w:tab w:val="right" w:leader="dot" w:pos="9062"/>
+            </w:tabs>
+            <w:rPr>
+              <w:rFonts w:eastAsiaTheme="minorEastAsia"/>
+              <w:noProof/>
+              <w:lang w:eastAsia="fr-CH"/>
+            </w:rPr>
+          </w:pPr>
+          <w:hyperlink w:anchor="_Toc187142299" w:history="1">
+            <w:r>
+              <w:rPr>
+                <w:rStyle w:val="Lienhypertexte"/>
+                <w:noProof/>
+                <w:lang w:eastAsia="fr-CH"/>
+              </w:rPr>
+              <w:t>Aspect graphique</w:t>
+            </w:r>
+            <w:r>
+              <w:rPr>
+                <w:noProof/>
+                <w:webHidden/>
+              </w:rPr>
+              <w:tab/>
+            </w:r>
+            <w:r>
+              <w:rPr>
+                <w:noProof/>
+                <w:webHidden/>
+              </w:rPr>
+              <w:fldChar w:fldCharType="begin"/>
+            </w:r>
+            <w:r>
+              <w:rPr>
+                <w:noProof/>
+                <w:webHidden/>
+              </w:rPr>
+              <w:instrText xml:space="preserve"> PAGEREF _Toc187142299 \h </w:instrText>
+            </w:r>
+            <w:r>
+              <w:rPr>
+                <w:noProof/>
+                <w:webHidden/>
+              </w:rPr>
+            </w:r>
+            <w:r>
+              <w:rPr>
+                <w:noProof/>
+                <w:webHidden/>
+              </w:rPr>
+              <w:fldChar w:fldCharType="separate"/>
+            </w:r>
+            <w:r>
+              <w:rPr>
+                <w:noProof/>
+                <w:webHidden/>
+              </w:rPr>
+              <w:t>5</w:t>
+            </w:r>
+            <w:r>
+              <w:rPr>
+                <w:noProof/>
+                <w:webHidden/>
+              </w:rPr>
+              <w:fldChar w:fldCharType="end"/>
+            </w:r>
+          </w:hyperlink>
+        </w:p>
+        <w:p>
+          <w:pPr>
+            <w:pStyle w:val="TM2"/>
+            <w:tabs>
+              <w:tab w:val="right" w:leader="dot" w:pos="9062"/>
+            </w:tabs>
+            <w:rPr>
+              <w:rFonts w:eastAsiaTheme="minorEastAsia"/>
+              <w:noProof/>
+              <w:lang w:eastAsia="fr-CH"/>
+            </w:rPr>
+          </w:pPr>
+          <w:hyperlink w:anchor="_Toc187142300" w:history="1">
+            <w:r>
+              <w:rPr>
+                <w:rStyle w:val="Lienhypertexte"/>
+                <w:noProof/>
+                <w:lang w:eastAsia="fr-CH"/>
+              </w:rPr>
+              <w:t>Post-Processing</w:t>
+            </w:r>
+            <w:r>
+              <w:rPr>
+                <w:noProof/>
+                <w:webHidden/>
+              </w:rPr>
+              <w:tab/>
+            </w:r>
+            <w:r>
+              <w:rPr>
+                <w:noProof/>
+                <w:webHidden/>
+              </w:rPr>
+              <w:fldChar w:fldCharType="begin"/>
+            </w:r>
+            <w:r>
+              <w:rPr>
+                <w:noProof/>
+                <w:webHidden/>
+              </w:rPr>
+              <w:instrText xml:space="preserve"> PAGEREF _Toc187142300 \h </w:instrText>
+            </w:r>
+            <w:r>
+              <w:rPr>
+                <w:noProof/>
+                <w:webHidden/>
+              </w:rPr>
+            </w:r>
+            <w:r>
+              <w:rPr>
+                <w:noProof/>
+                <w:webHidden/>
+              </w:rPr>
+              <w:fldChar w:fldCharType="separate"/>
+            </w:r>
+            <w:r>
+              <w:rPr>
+                <w:noProof/>
+                <w:webHidden/>
+              </w:rPr>
+              <w:t>5</w:t>
+            </w:r>
+            <w:r>
+              <w:rPr>
+                <w:noProof/>
+                <w:webHidden/>
+              </w:rPr>
+              <w:fldChar w:fldCharType="end"/>
+            </w:r>
+          </w:hyperlink>
+        </w:p>
+        <w:p>
+          <w:pPr>
+            <w:pStyle w:val="TM2"/>
+            <w:tabs>
+              <w:tab w:val="right" w:leader="dot" w:pos="9062"/>
+            </w:tabs>
+            <w:rPr>
+              <w:rFonts w:eastAsiaTheme="minorEastAsia"/>
+              <w:noProof/>
+              <w:lang w:eastAsia="fr-CH"/>
+            </w:rPr>
+          </w:pPr>
+          <w:hyperlink w:anchor="_Toc187142301" w:history="1">
+            <w:r>
+              <w:rPr>
+                <w:rStyle w:val="Lienhypertexte"/>
+                <w:noProof/>
+              </w:rPr>
+              <w:t>Éclairage</w:t>
+            </w:r>
+            <w:r>
+              <w:rPr>
+                <w:noProof/>
+                <w:webHidden/>
+              </w:rPr>
+              <w:tab/>
+            </w:r>
+            <w:r>
+              <w:rPr>
+                <w:noProof/>
+                <w:webHidden/>
+              </w:rPr>
+              <w:fldChar w:fldCharType="begin"/>
+            </w:r>
+            <w:r>
+              <w:rPr>
+                <w:noProof/>
+                <w:webHidden/>
+              </w:rPr>
+              <w:instrText xml:space="preserve"> PAGEREF _Toc187142301 \h </w:instrText>
+            </w:r>
+            <w:r>
+              <w:rPr>
+                <w:noProof/>
+                <w:webHidden/>
+              </w:rPr>
+            </w:r>
+            <w:r>
+              <w:rPr>
+                <w:noProof/>
+                <w:webHidden/>
+              </w:rPr>
+              <w:fldChar w:fldCharType="separate"/>
+            </w:r>
+            <w:r>
+              <w:rPr>
+                <w:noProof/>
+                <w:webHidden/>
+              </w:rPr>
+              <w:t>6</w:t>
             </w:r>
             <w:r>
               <w:rPr>
@@ -1141,7 +1355,7 @@
       <w:pPr>
         <w:pStyle w:val="Titre1"/>
       </w:pPr>
-      <w:bookmarkStart w:id="0" w:name="_Toc187134234"/>
+      <w:bookmarkStart w:id="0" w:name="_Toc187142288"/>
       <w:r>
         <w:lastRenderedPageBreak/>
         <w:t>Introduction</w:t>
@@ -1217,7 +1431,7 @@
       <w:pPr>
         <w:pStyle w:val="Titre2"/>
       </w:pPr>
-      <w:bookmarkStart w:id="1" w:name="_Toc187134235"/>
+      <w:bookmarkStart w:id="1" w:name="_Toc187142289"/>
       <w:r>
         <w:t>Choix du projet</w:t>
       </w:r>
@@ -1307,8 +1521,6 @@
       <w:r>
         <w:br/>
       </w:r>
-      <w:bookmarkStart w:id="2" w:name="_GoBack"/>
-      <w:bookmarkEnd w:id="2"/>
     </w:p>
     <w:p>
       <w:pPr>
@@ -1318,14 +1530,27 @@
       <w:r>
         <w:t xml:space="preserve">Figure </w:t>
       </w:r>
-      <w:fldSimple w:instr=" SEQ Figure \* ARABIC ">
-        <w:r>
-          <w:rPr>
-            <w:noProof/>
-          </w:rPr>
-          <w:t>1</w:t>
-        </w:r>
-      </w:fldSimple>
+      <w:r>
+        <w:fldChar w:fldCharType="begin"/>
+      </w:r>
+      <w:r>
+        <w:instrText xml:space="preserve"> SEQ Figure \* ARABIC </w:instrText>
+      </w:r>
+      <w:r>
+        <w:fldChar w:fldCharType="separate"/>
+      </w:r>
+      <w:r>
+        <w:rPr>
+          <w:noProof/>
+        </w:rPr>
+        <w:t>1</w:t>
+      </w:r>
+      <w:r>
+        <w:rPr>
+          <w:noProof/>
+        </w:rPr>
+        <w:fldChar w:fldCharType="end"/>
+      </w:r>
       <w:r>
         <w:t xml:space="preserve">: </w:t>
       </w:r>
@@ -1493,10 +1718,28 @@
       <w:pPr>
         <w:pStyle w:val="Titre1"/>
       </w:pPr>
-      <w:bookmarkStart w:id="3" w:name="_Toc187134236"/>
+      <w:bookmarkStart w:id="2" w:name="_Toc187142290"/>
       <w:r>
         <w:t>Objectif final de la simulation</w:t>
       </w:r>
+      <w:bookmarkEnd w:id="2"/>
+    </w:p>
+    <w:p>
+      <w:pPr>
+        <w:pStyle w:val="Sansinterligne"/>
+      </w:pPr>
+      <w:r>
+        <w:t>Le but final de la simulation est d’avoir une caméra que nous puissions déplacer librement dans le système solaire afin d’observer les planètes, leur déplacement et leur rotation. Des shaders sur le Soleil seront également ajoutés afin d’avoir un meilleur éclairage et un meilleur rendu. Lors d’un clic sur une planète, une sidebar est affichée avec diverses informations sur celle-ci. Grâce au flèches directionnelles, nous pouvons nous déplacer rapidement entre les planètes, obtenir un zoom sur celles-ci ainsi qu’à nouveau la sidebar.</w:t>
+      </w:r>
+    </w:p>
+    <w:p>
+      <w:pPr>
+        <w:pStyle w:val="Titre1"/>
+      </w:pPr>
+      <w:bookmarkStart w:id="3" w:name="_Toc187142291"/>
+      <w:r>
+        <w:t>Stockage des données</w:t>
+      </w:r>
       <w:bookmarkEnd w:id="3"/>
     </w:p>
     <w:p>
@@ -1504,67 +1747,255 @@
         <w:pStyle w:val="Sansinterligne"/>
       </w:pPr>
       <w:r>
-        <w:t>Le but final de la simulation est d’avoir une caméra que nous puissions déplacer librement dans le système solaire afin d’observer les planètes, leur déplacement et leur rotation. Des shaders sur le Soleil seront également ajoutés afin d’avoir un meilleur éclairage et un meilleur rendu. Lors d’un clic sur une planète, une sidebar est affichée avec diverses informations sur celle-ci. Grâce au flèches directionnelles, nous pouvons nous déplacer rapidement entre les planètes, obtenir un zoom sur celles-ci ainsi qu’à nouveau la sidebar.</w:t>
+        <w:t>Les données des planètes (rayon, masse, etc.) sont stockées au format JSON</w:t>
+      </w:r>
+      <w:r>
+        <w:t>, et ce dans un fichier sécurisé par un algorithme de cryptage</w:t>
+      </w:r>
+      <w:r>
+        <w:t>.</w:t>
       </w:r>
     </w:p>
     <w:p>
       <w:pPr>
         <w:pStyle w:val="Titre1"/>
-      </w:pPr>
-      <w:bookmarkStart w:id="4" w:name="_Toc187134237"/>
-      <w:r>
-        <w:t>Stockage des données</w:t>
-      </w:r>
+        <w:rPr>
+          <w:lang w:eastAsia="fr-CH"/>
+        </w:rPr>
+      </w:pPr>
+      <w:r>
+        <w:rPr>
+          <w:lang w:eastAsia="fr-CH"/>
+        </w:rPr>
+        <w:t>Implémentation des astres</w:t>
+      </w:r>
+    </w:p>
+    <w:p>
+      <w:pPr>
+        <w:ind w:left="705"/>
+        <w:rPr>
+          <w:lang w:eastAsia="fr-CH"/>
+        </w:rPr>
+      </w:pPr>
+      <w:r>
+        <w:rPr>
+          <w:lang w:eastAsia="fr-CH"/>
+        </w:rPr>
+        <w:t xml:space="preserve">Pour ce qui est des planètes, à la base nous avions téléchargé des modèles 3D depuis le site </w:t>
+      </w:r>
+      <w:r>
+        <w:rPr>
+          <w:lang w:eastAsia="fr-CH"/>
+        </w:rPr>
+        <w:t xml:space="preserve"> </w:t>
+      </w:r>
+      <w:hyperlink r:id="rId13" w:history="1">
+        <w:r>
+          <w:rPr>
+            <w:rStyle w:val="Lienhypertexte"/>
+            <w:lang w:eastAsia="fr-CH"/>
+          </w:rPr>
+          <w:t>Sketc</w:t>
+        </w:r>
+        <w:r>
+          <w:rPr>
+            <w:rStyle w:val="Lienhypertexte"/>
+            <w:lang w:eastAsia="fr-CH"/>
+          </w:rPr>
+          <w:t>h</w:t>
+        </w:r>
+        <w:r>
+          <w:rPr>
+            <w:rStyle w:val="Lienhypertexte"/>
+            <w:lang w:eastAsia="fr-CH"/>
+          </w:rPr>
+          <w:t>fab.com</w:t>
+        </w:r>
+      </w:hyperlink>
+      <w:r>
+        <w:rPr>
+          <w:lang w:eastAsia="fr-CH"/>
+        </w:rPr>
+        <w:t xml:space="preserve">. Cependant au niveau de la gestion notamment des positions et des transformations de Matrix4x4, simplement mettre des textures sur des sphères directement proposées par </w:t>
+      </w:r>
+      <w:proofErr w:type="spellStart"/>
+      <w:r>
+        <w:rPr>
+          <w:lang w:eastAsia="fr-CH"/>
+        </w:rPr>
+        <w:t>Raylib</w:t>
+      </w:r>
+      <w:proofErr w:type="spellEnd"/>
+      <w:r>
+        <w:rPr>
+          <w:lang w:eastAsia="fr-CH"/>
+        </w:rPr>
+        <w:t xml:space="preserve"> était une meilleure idée. Chaque texture provient du même site cité ci-dessus.</w:t>
+      </w:r>
+    </w:p>
+    <w:p>
+      <w:pPr>
+        <w:ind w:left="705"/>
+        <w:rPr>
+          <w:lang w:eastAsia="fr-CH"/>
+        </w:rPr>
+      </w:pPr>
+      <w:r>
+        <w:rPr>
+          <w:lang w:eastAsia="fr-CH"/>
+        </w:rPr>
+        <w:t xml:space="preserve">Au niveau du Soleil, nous avions de base utilisé le même principe que les planètes, mais encore une fois pour une question de gestion, cette fois le Soleil est simplement un </w:t>
+      </w:r>
+      <w:proofErr w:type="spellStart"/>
+      <w:r>
+        <w:rPr>
+          <w:lang w:eastAsia="fr-CH"/>
+        </w:rPr>
+        <w:t>shader</w:t>
+      </w:r>
+      <w:proofErr w:type="spellEnd"/>
+      <w:r>
+        <w:rPr>
+          <w:lang w:eastAsia="fr-CH"/>
+        </w:rPr>
+        <w:t>, expliqué plus bas.</w:t>
+      </w:r>
+    </w:p>
+    <w:p>
+      <w:pPr>
+        <w:pStyle w:val="Titre1"/>
+        <w:rPr>
+          <w:lang w:eastAsia="fr-CH"/>
+        </w:rPr>
+      </w:pPr>
+      <w:r>
+        <w:rPr>
+          <w:lang w:eastAsia="fr-CH"/>
+        </w:rPr>
+        <w:t>Création de la sonde spatiale</w:t>
+      </w:r>
+    </w:p>
+    <w:p>
+      <w:pPr>
+        <w:ind w:left="705"/>
+        <w:rPr>
+          <w:lang w:eastAsia="fr-CH"/>
+        </w:rPr>
+      </w:pPr>
+      <w:r>
+        <w:rPr>
+          <w:lang w:eastAsia="fr-CH"/>
+        </w:rPr>
+        <w:t>La sonde spatiale, appelée Voyager, est notre caméra. C’est avec elle que l’on se déplace dans le système.</w:t>
+      </w:r>
+      <w:r>
+        <w:rPr>
+          <w:lang w:eastAsia="fr-CH"/>
+        </w:rPr>
+        <w:t xml:space="preserve"> Une classe dédiée a été créée pour celle-ci.</w:t>
+      </w:r>
+    </w:p>
+    <w:p>
+      <w:pPr>
+        <w:pStyle w:val="Titre2"/>
+        <w:rPr>
+          <w:lang w:eastAsia="fr-CH"/>
+        </w:rPr>
+      </w:pPr>
+      <w:r>
+        <w:rPr>
+          <w:lang w:eastAsia="fr-CH"/>
+        </w:rPr>
+        <w:t>Fonctionnalités</w:t>
+      </w:r>
+    </w:p>
+    <w:p>
+      <w:pPr>
+        <w:pStyle w:val="Titre3"/>
+        <w:rPr>
+          <w:lang w:eastAsia="fr-CH"/>
+        </w:rPr>
+      </w:pPr>
+      <w:r>
+        <w:rPr>
+          <w:lang w:eastAsia="fr-CH"/>
+        </w:rPr>
+        <w:t>Déplacements</w:t>
+      </w:r>
+    </w:p>
+    <w:p>
+      <w:pPr>
+        <w:ind w:left="705"/>
+        <w:rPr>
+          <w:lang w:eastAsia="fr-CH"/>
+        </w:rPr>
+      </w:pPr>
+      <w:r>
+        <w:rPr>
+          <w:lang w:eastAsia="fr-CH"/>
+        </w:rPr>
+        <w:t>Grâce au touches « classiques » de déplacements W, A, S et D, nous pouvons nous déplacer librement dans le système.</w:t>
+      </w:r>
+    </w:p>
+    <w:p>
+      <w:pPr>
+        <w:ind w:left="705"/>
+        <w:rPr>
+          <w:lang w:eastAsia="fr-CH"/>
+        </w:rPr>
+      </w:pPr>
+      <w:r>
+        <w:rPr>
+          <w:lang w:eastAsia="fr-CH"/>
+        </w:rPr>
+        <w:t>Grâce à la touche Espace et la touche F</w:t>
+      </w:r>
+      <w:r>
+        <w:rPr>
+          <w:lang w:eastAsia="fr-CH"/>
+        </w:rPr>
+        <w:t>.</w:t>
+      </w:r>
+      <w:bookmarkStart w:id="4" w:name="_GoBack"/>
       <w:bookmarkEnd w:id="4"/>
     </w:p>
     <w:p>
       <w:pPr>
+        <w:pStyle w:val="Titre1"/>
+      </w:pPr>
+      <w:bookmarkStart w:id="5" w:name="_Toc187142292"/>
+      <w:r>
+        <w:t xml:space="preserve">Aspect </w:t>
+      </w:r>
+      <w:r>
+        <w:t>physique</w:t>
+      </w:r>
+      <w:bookmarkEnd w:id="5"/>
+    </w:p>
+    <w:p>
+      <w:pPr>
+        <w:pStyle w:val="Titre2"/>
+      </w:pPr>
+      <w:bookmarkStart w:id="6" w:name="_Toc187142293"/>
+      <w:r>
+        <w:t>Valeurs utilisées et conversion</w:t>
+      </w:r>
+      <w:bookmarkEnd w:id="6"/>
+    </w:p>
+    <w:p>
+      <w:pPr>
         <w:pStyle w:val="Sansinterligne"/>
       </w:pPr>
       <w:r>
-        <w:t>Les données des planètes (rayon, masse, etc.) sont stockées au format JSON</w:t>
-      </w:r>
-      <w:r>
-        <w:t>, et ce dans un fichier sécurisé par un algorithme de cryptage</w:t>
-      </w:r>
-      <w:r>
-        <w:t>.</w:t>
-      </w:r>
-    </w:p>
-    <w:p>
-      <w:pPr>
-        <w:pStyle w:val="Titre1"/>
-      </w:pPr>
-      <w:r>
-        <w:t xml:space="preserve">Aspect </w:t>
-      </w:r>
-      <w:r>
-        <w:t>physique</w:t>
-      </w:r>
-    </w:p>
-    <w:p>
-      <w:pPr>
-        <w:pStyle w:val="Titre2"/>
-      </w:pPr>
-      <w:bookmarkStart w:id="5" w:name="_Toc187134239"/>
-      <w:r>
-        <w:t>Valeurs utilisées et conversion</w:t>
-      </w:r>
-      <w:bookmarkEnd w:id="5"/>
+        <w:t>Pour rester le plus réaliste possible, nous avons choisi que chacune des valeurs utilisées, que ce soit la masse, le volume, le rayon, la distance par rapport au Soleil d’une planète, soient les vraies valeurs fournies ou par le site Wikipédia, ou par le site officiel de la NASA.</w:t>
+      </w:r>
     </w:p>
     <w:p>
       <w:pPr>
         <w:pStyle w:val="Sansinterligne"/>
       </w:pPr>
       <w:r>
-        <w:t>Pour rester le plus réaliste possible, nous avons choisi que chacune des valeurs utilisées, que ce soit la masse, le volume, le rayon, la distance par rapport au Soleil d’une planète, soient les vraies valeurs fournies ou par le site Wikipédia, ou par le site officiel de la NASA.</w:t>
-      </w:r>
-    </w:p>
-    <w:p>
-      <w:pPr>
-        <w:pStyle w:val="Sansinterligne"/>
-      </w:pPr>
-      <w:r>
+        <w:lastRenderedPageBreak/>
         <w:t>Par des soucis de taille, les valeurs de distances telles que la distance par rapport au Soleil ou encore le rayon de la planète sont divisées par 15'000'000 puis multipliées par 20. Les valeurs telles que le poids, sont également réduites.</w:t>
       </w:r>
     </w:p>
@@ -1624,14 +2055,27 @@
                             <w:r>
                               <w:t xml:space="preserve">Figure </w:t>
                             </w:r>
-                            <w:fldSimple w:instr=" SEQ Figure \* ARABIC ">
-                              <w:r>
-                                <w:rPr>
-                                  <w:noProof/>
-                                </w:rPr>
-                                <w:t>3</w:t>
-                              </w:r>
-                            </w:fldSimple>
+                            <w:r>
+                              <w:fldChar w:fldCharType="begin"/>
+                            </w:r>
+                            <w:r>
+                              <w:instrText xml:space="preserve"> SEQ Figure \* ARABIC </w:instrText>
+                            </w:r>
+                            <w:r>
+                              <w:fldChar w:fldCharType="separate"/>
+                            </w:r>
+                            <w:r>
+                              <w:rPr>
+                                <w:noProof/>
+                              </w:rPr>
+                              <w:t>3</w:t>
+                            </w:r>
+                            <w:r>
+                              <w:rPr>
+                                <w:noProof/>
+                              </w:rPr>
+                              <w:fldChar w:fldCharType="end"/>
+                            </w:r>
                             <w:r>
                               <w:t>: Reformatage des données pour Neptune</w:t>
                             </w:r>
@@ -1673,14 +2117,27 @@
                       <w:r>
                         <w:t xml:space="preserve">Figure </w:t>
                       </w:r>
-                      <w:fldSimple w:instr=" SEQ Figure \* ARABIC ">
-                        <w:r>
-                          <w:rPr>
-                            <w:noProof/>
-                          </w:rPr>
-                          <w:t>3</w:t>
-                        </w:r>
-                      </w:fldSimple>
+                      <w:r>
+                        <w:fldChar w:fldCharType="begin"/>
+                      </w:r>
+                      <w:r>
+                        <w:instrText xml:space="preserve"> SEQ Figure \* ARABIC </w:instrText>
+                      </w:r>
+                      <w:r>
+                        <w:fldChar w:fldCharType="separate"/>
+                      </w:r>
+                      <w:r>
+                        <w:rPr>
+                          <w:noProof/>
+                        </w:rPr>
+                        <w:t>3</w:t>
+                      </w:r>
+                      <w:r>
+                        <w:rPr>
+                          <w:noProof/>
+                        </w:rPr>
+                        <w:fldChar w:fldCharType="end"/>
+                      </w:r>
                       <w:r>
                         <w:t>: Reformatage des données pour Neptune</w:t>
                       </w:r>
@@ -1721,7 +2178,7 @@
                     <pic:cNvPicPr/>
                   </pic:nvPicPr>
                   <pic:blipFill>
-                    <a:blip r:embed="rId13">
+                    <a:blip r:embed="rId14">
                       <a:extLst>
                         <a:ext uri="{28A0092B-C50C-407E-A947-70E740481C1C}">
                           <a14:useLocalDpi xmlns:a14="http://schemas.microsoft.com/office/drawing/2010/main" val="0"/>
@@ -1762,12 +2219,11 @@
       <w:pPr>
         <w:pStyle w:val="Titre2"/>
       </w:pPr>
-      <w:bookmarkStart w:id="6" w:name="_Toc187134240"/>
-      <w:r>
-        <w:lastRenderedPageBreak/>
+      <w:bookmarkStart w:id="7" w:name="_Toc187142294"/>
+      <w:r>
         <w:t>Calculs et fonctions</w:t>
       </w:r>
-      <w:bookmarkEnd w:id="6"/>
+      <w:bookmarkEnd w:id="7"/>
     </w:p>
     <w:p>
       <w:pPr>
@@ -1836,14 +2292,27 @@
                             <w:r>
                               <w:t xml:space="preserve">Figure </w:t>
                             </w:r>
-                            <w:fldSimple w:instr=" SEQ Figure \* ARABIC ">
-                              <w:r>
-                                <w:rPr>
-                                  <w:noProof/>
-                                </w:rPr>
-                                <w:t>4</w:t>
-                              </w:r>
-                            </w:fldSimple>
+                            <w:r>
+                              <w:fldChar w:fldCharType="begin"/>
+                            </w:r>
+                            <w:r>
+                              <w:instrText xml:space="preserve"> SEQ Figure \* ARABIC </w:instrText>
+                            </w:r>
+                            <w:r>
+                              <w:fldChar w:fldCharType="separate"/>
+                            </w:r>
+                            <w:r>
+                              <w:rPr>
+                                <w:noProof/>
+                              </w:rPr>
+                              <w:t>4</w:t>
+                            </w:r>
+                            <w:r>
+                              <w:rPr>
+                                <w:noProof/>
+                              </w:rPr>
+                              <w:fldChar w:fldCharType="end"/>
+                            </w:r>
                             <w:r>
                               <w:t>: Cercles et ellipses</w:t>
                             </w:r>
@@ -1881,14 +2350,27 @@
                       <w:r>
                         <w:t xml:space="preserve">Figure </w:t>
                       </w:r>
-                      <w:fldSimple w:instr=" SEQ Figure \* ARABIC ">
-                        <w:r>
-                          <w:rPr>
-                            <w:noProof/>
-                          </w:rPr>
-                          <w:t>4</w:t>
-                        </w:r>
-                      </w:fldSimple>
+                      <w:r>
+                        <w:fldChar w:fldCharType="begin"/>
+                      </w:r>
+                      <w:r>
+                        <w:instrText xml:space="preserve"> SEQ Figure \* ARABIC </w:instrText>
+                      </w:r>
+                      <w:r>
+                        <w:fldChar w:fldCharType="separate"/>
+                      </w:r>
+                      <w:r>
+                        <w:rPr>
+                          <w:noProof/>
+                        </w:rPr>
+                        <w:t>4</w:t>
+                      </w:r>
+                      <w:r>
+                        <w:rPr>
+                          <w:noProof/>
+                        </w:rPr>
+                        <w:fldChar w:fldCharType="end"/>
+                      </w:r>
                       <w:r>
                         <w:t>: Cercles et ellipses</w:t>
                       </w:r>
@@ -1931,7 +2413,7 @@
                     </pic:cNvPicPr>
                   </pic:nvPicPr>
                   <pic:blipFill rotWithShape="1">
-                    <a:blip r:embed="rId14" cstate="print">
+                    <a:blip r:embed="rId15" cstate="print">
                       <a:extLst>
                         <a:ext uri="{28A0092B-C50C-407E-A947-70E740481C1C}">
                           <a14:useLocalDpi xmlns:a14="http://schemas.microsoft.com/office/drawing/2010/main" val="0"/>
@@ -1986,7 +2468,11 @@
         <w:pStyle w:val="Sansinterligne"/>
       </w:pPr>
       <w:r>
-        <w:t>Faire se déplacer les planètes en rond est quelques chose d’extrêmement aisé. Un simple MCU (Mouvement Circulaire Uniforme) et c’était terminé. Il suffit d’avoir une période de révolution (</w:t>
+        <w:t xml:space="preserve">Faire se déplacer les planètes en rond est quelques chose d’extrêmement aisé. Un simple MCU (Mouvement Circulaire Uniforme) et c’était terminé. Il suffit d’avoir une </w:t>
+      </w:r>
+      <w:r>
+        <w:lastRenderedPageBreak/>
+        <w:t>période de révolution (</w:t>
       </w:r>
       <w:proofErr w:type="spellStart"/>
       <w:proofErr w:type="gramStart"/>
@@ -2003,11 +2489,11 @@
       <w:pPr>
         <w:pStyle w:val="Titre3"/>
       </w:pPr>
-      <w:bookmarkStart w:id="7" w:name="_Toc187134241"/>
+      <w:bookmarkStart w:id="8" w:name="_Toc187142295"/>
       <w:r>
         <w:t>Fonctions de calcul du rayon</w:t>
       </w:r>
-      <w:bookmarkEnd w:id="7"/>
+      <w:bookmarkEnd w:id="8"/>
     </w:p>
     <w:p>
       <w:pPr>
@@ -2064,14 +2550,27 @@
                             <w:r>
                               <w:t xml:space="preserve">Figure </w:t>
                             </w:r>
-                            <w:fldSimple w:instr=" SEQ Figure \* ARABIC ">
-                              <w:r>
-                                <w:rPr>
-                                  <w:noProof/>
-                                </w:rPr>
-                                <w:t>5</w:t>
-                              </w:r>
-                            </w:fldSimple>
+                            <w:r>
+                              <w:fldChar w:fldCharType="begin"/>
+                            </w:r>
+                            <w:r>
+                              <w:instrText xml:space="preserve"> SEQ Figure \* ARABIC </w:instrText>
+                            </w:r>
+                            <w:r>
+                              <w:fldChar w:fldCharType="separate"/>
+                            </w:r>
+                            <w:r>
+                              <w:rPr>
+                                <w:noProof/>
+                              </w:rPr>
+                              <w:t>5</w:t>
+                            </w:r>
+                            <w:r>
+                              <w:rPr>
+                                <w:noProof/>
+                              </w:rPr>
+                              <w:fldChar w:fldCharType="end"/>
+                            </w:r>
                             <w:r>
                               <w:t>: Fonction de calcul du rayon</w:t>
                             </w:r>
@@ -2111,14 +2610,27 @@
                       <w:r>
                         <w:t xml:space="preserve">Figure </w:t>
                       </w:r>
-                      <w:fldSimple w:instr=" SEQ Figure \* ARABIC ">
-                        <w:r>
-                          <w:rPr>
-                            <w:noProof/>
-                          </w:rPr>
-                          <w:t>5</w:t>
-                        </w:r>
-                      </w:fldSimple>
+                      <w:r>
+                        <w:fldChar w:fldCharType="begin"/>
+                      </w:r>
+                      <w:r>
+                        <w:instrText xml:space="preserve"> SEQ Figure \* ARABIC </w:instrText>
+                      </w:r>
+                      <w:r>
+                        <w:fldChar w:fldCharType="separate"/>
+                      </w:r>
+                      <w:r>
+                        <w:rPr>
+                          <w:noProof/>
+                        </w:rPr>
+                        <w:t>5</w:t>
+                      </w:r>
+                      <w:r>
+                        <w:rPr>
+                          <w:noProof/>
+                        </w:rPr>
+                        <w:fldChar w:fldCharType="end"/>
+                      </w:r>
                       <w:r>
                         <w:t>: Fonction de calcul du rayon</w:t>
                       </w:r>
@@ -2192,7 +2704,7 @@
                     <pic:cNvPicPr/>
                   </pic:nvPicPr>
                   <pic:blipFill>
-                    <a:blip r:embed="rId15">
+                    <a:blip r:embed="rId16">
                       <a:extLst>
                         <a:ext uri="{28A0092B-C50C-407E-A947-70E740481C1C}">
                           <a14:useLocalDpi xmlns:a14="http://schemas.microsoft.com/office/drawing/2010/main" val="0"/>
@@ -2223,11 +2735,11 @@
       <w:pPr>
         <w:pStyle w:val="Titre3"/>
       </w:pPr>
-      <w:bookmarkStart w:id="8" w:name="_Toc187134242"/>
+      <w:bookmarkStart w:id="9" w:name="_Toc187142296"/>
       <w:r>
         <w:t>Fonction de calcul de la vitesse angulaire</w:t>
       </w:r>
-      <w:bookmarkEnd w:id="8"/>
+      <w:bookmarkEnd w:id="9"/>
     </w:p>
     <w:p>
       <w:pPr>
@@ -2285,14 +2797,27 @@
                             <w:r>
                               <w:t xml:space="preserve">Figure </w:t>
                             </w:r>
-                            <w:fldSimple w:instr=" SEQ Figure \* ARABIC ">
-                              <w:r>
-                                <w:rPr>
-                                  <w:noProof/>
-                                </w:rPr>
-                                <w:t>6</w:t>
-                              </w:r>
-                            </w:fldSimple>
+                            <w:r>
+                              <w:fldChar w:fldCharType="begin"/>
+                            </w:r>
+                            <w:r>
+                              <w:instrText xml:space="preserve"> SEQ Figure \* ARABIC </w:instrText>
+                            </w:r>
+                            <w:r>
+                              <w:fldChar w:fldCharType="separate"/>
+                            </w:r>
+                            <w:r>
+                              <w:rPr>
+                                <w:noProof/>
+                              </w:rPr>
+                              <w:t>6</w:t>
+                            </w:r>
+                            <w:r>
+                              <w:rPr>
+                                <w:noProof/>
+                              </w:rPr>
+                              <w:fldChar w:fldCharType="end"/>
+                            </w:r>
                             <w:r>
                               <w:t>: Fonction de calcul de la vitesse angulaire</w:t>
                             </w:r>
@@ -2333,14 +2858,27 @@
                       <w:r>
                         <w:t xml:space="preserve">Figure </w:t>
                       </w:r>
-                      <w:fldSimple w:instr=" SEQ Figure \* ARABIC ">
-                        <w:r>
-                          <w:rPr>
-                            <w:noProof/>
-                          </w:rPr>
-                          <w:t>6</w:t>
-                        </w:r>
-                      </w:fldSimple>
+                      <w:r>
+                        <w:fldChar w:fldCharType="begin"/>
+                      </w:r>
+                      <w:r>
+                        <w:instrText xml:space="preserve"> SEQ Figure \* ARABIC </w:instrText>
+                      </w:r>
+                      <w:r>
+                        <w:fldChar w:fldCharType="separate"/>
+                      </w:r>
+                      <w:r>
+                        <w:rPr>
+                          <w:noProof/>
+                        </w:rPr>
+                        <w:t>6</w:t>
+                      </w:r>
+                      <w:r>
+                        <w:rPr>
+                          <w:noProof/>
+                        </w:rPr>
+                        <w:fldChar w:fldCharType="end"/>
+                      </w:r>
                       <w:r>
                         <w:t>: Fonction de calcul de la vitesse angulaire</w:t>
                       </w:r>
@@ -2523,7 +3061,7 @@
                     <pic:cNvPicPr/>
                   </pic:nvPicPr>
                   <pic:blipFill>
-                    <a:blip r:embed="rId16">
+                    <a:blip r:embed="rId17">
                       <a:extLst>
                         <a:ext uri="{28A0092B-C50C-407E-A947-70E740481C1C}">
                           <a14:useLocalDpi xmlns:a14="http://schemas.microsoft.com/office/drawing/2010/main" val="0"/>
@@ -2567,7 +3105,7 @@
       <w:pPr>
         <w:pStyle w:val="Titre3"/>
       </w:pPr>
-      <w:bookmarkStart w:id="9" w:name="_Toc187134243"/>
+      <w:bookmarkStart w:id="10" w:name="_Toc187142297"/>
       <w:r>
         <w:lastRenderedPageBreak/>
         <w:t xml:space="preserve">Fonction de calcul de la </w:t>
@@ -2575,7 +3113,7 @@
       <w:r>
         <w:t>rotation sur l’axe Z (roll)</w:t>
       </w:r>
-      <w:bookmarkEnd w:id="9"/>
+      <w:bookmarkEnd w:id="10"/>
     </w:p>
     <w:p>
       <w:pPr>
@@ -2637,14 +3175,27 @@
                             <w:r>
                               <w:t xml:space="preserve">Figure </w:t>
                             </w:r>
-                            <w:fldSimple w:instr=" SEQ Figure \* ARABIC ">
-                              <w:r>
-                                <w:rPr>
-                                  <w:noProof/>
-                                </w:rPr>
-                                <w:t>7</w:t>
-                              </w:r>
-                            </w:fldSimple>
+                            <w:r>
+                              <w:fldChar w:fldCharType="begin"/>
+                            </w:r>
+                            <w:r>
+                              <w:instrText xml:space="preserve"> SEQ Figure \* ARABIC </w:instrText>
+                            </w:r>
+                            <w:r>
+                              <w:fldChar w:fldCharType="separate"/>
+                            </w:r>
+                            <w:r>
+                              <w:rPr>
+                                <w:noProof/>
+                              </w:rPr>
+                              <w:t>7</w:t>
+                            </w:r>
+                            <w:r>
+                              <w:rPr>
+                                <w:noProof/>
+                              </w:rPr>
+                              <w:fldChar w:fldCharType="end"/>
+                            </w:r>
                             <w:r>
                               <w:t>: Fonction de calcul de la rotation</w:t>
                             </w:r>
@@ -2681,14 +3232,27 @@
                       <w:r>
                         <w:t xml:space="preserve">Figure </w:t>
                       </w:r>
-                      <w:fldSimple w:instr=" SEQ Figure \* ARABIC ">
-                        <w:r>
-                          <w:rPr>
-                            <w:noProof/>
-                          </w:rPr>
-                          <w:t>7</w:t>
-                        </w:r>
-                      </w:fldSimple>
+                      <w:r>
+                        <w:fldChar w:fldCharType="begin"/>
+                      </w:r>
+                      <w:r>
+                        <w:instrText xml:space="preserve"> SEQ Figure \* ARABIC </w:instrText>
+                      </w:r>
+                      <w:r>
+                        <w:fldChar w:fldCharType="separate"/>
+                      </w:r>
+                      <w:r>
+                        <w:rPr>
+                          <w:noProof/>
+                        </w:rPr>
+                        <w:t>7</w:t>
+                      </w:r>
+                      <w:r>
+                        <w:rPr>
+                          <w:noProof/>
+                        </w:rPr>
+                        <w:fldChar w:fldCharType="end"/>
+                      </w:r>
                       <w:r>
                         <w:t>: Fonction de calcul de la rotation</w:t>
                       </w:r>
@@ -2729,7 +3293,7 @@
                     <pic:cNvPicPr/>
                   </pic:nvPicPr>
                   <pic:blipFill>
-                    <a:blip r:embed="rId17">
+                    <a:blip r:embed="rId18">
                       <a:extLst>
                         <a:ext uri="{28A0092B-C50C-407E-A947-70E740481C1C}">
                           <a14:useLocalDpi xmlns:a14="http://schemas.microsoft.com/office/drawing/2010/main" val="0"/>
@@ -2766,11 +3330,11 @@
       <w:pPr>
         <w:pStyle w:val="Titre3"/>
       </w:pPr>
-      <w:bookmarkStart w:id="10" w:name="_Toc187134244"/>
+      <w:bookmarkStart w:id="11" w:name="_Toc187142298"/>
       <w:r>
         <w:t>Sauvegarde d’anciennes fonctions</w:t>
       </w:r>
-      <w:bookmarkEnd w:id="10"/>
+      <w:bookmarkEnd w:id="11"/>
     </w:p>
     <w:p>
       <w:pPr>
@@ -2799,11 +3363,19 @@
           <w:lang w:eastAsia="fr-CH"/>
         </w:rPr>
       </w:pPr>
+      <w:bookmarkStart w:id="12" w:name="_Toc187142299"/>
       <w:r>
         <w:rPr>
           <w:lang w:eastAsia="fr-CH"/>
         </w:rPr>
-        <w:t xml:space="preserve">Aspect graphique </w:t>
+        <w:t>Aspect graphique</w:t>
+      </w:r>
+      <w:bookmarkEnd w:id="12"/>
+      <w:r>
+        <w:rPr>
+          <w:lang w:eastAsia="fr-CH"/>
+        </w:rPr>
+        <w:t xml:space="preserve"> </w:t>
       </w:r>
     </w:p>
     <w:p>
@@ -2813,12 +3385,14 @@
           <w:lang w:eastAsia="fr-CH"/>
         </w:rPr>
       </w:pPr>
+      <w:bookmarkStart w:id="13" w:name="_Toc187142300"/>
       <w:r>
         <w:rPr>
           <w:lang w:eastAsia="fr-CH"/>
         </w:rPr>
         <w:t>Post-Processing</w:t>
       </w:r>
+      <w:bookmarkEnd w:id="13"/>
     </w:p>
     <w:p>
       <w:pPr>
@@ -2876,14 +3450,27 @@
                             <w:r>
                               <w:t xml:space="preserve">Figure </w:t>
                             </w:r>
-                            <w:fldSimple w:instr=" SEQ Figure \* ARABIC ">
-                              <w:r>
-                                <w:rPr>
-                                  <w:noProof/>
-                                </w:rPr>
-                                <w:t>8</w:t>
-                              </w:r>
-                            </w:fldSimple>
+                            <w:r>
+                              <w:fldChar w:fldCharType="begin"/>
+                            </w:r>
+                            <w:r>
+                              <w:instrText xml:space="preserve"> SEQ Figure \* ARABIC </w:instrText>
+                            </w:r>
+                            <w:r>
+                              <w:fldChar w:fldCharType="separate"/>
+                            </w:r>
+                            <w:r>
+                              <w:rPr>
+                                <w:noProof/>
+                              </w:rPr>
+                              <w:t>8</w:t>
+                            </w:r>
+                            <w:r>
+                              <w:rPr>
+                                <w:noProof/>
+                              </w:rPr>
+                              <w:fldChar w:fldCharType="end"/>
+                            </w:r>
                             <w:r>
                               <w:t>: Lens Flares de notre application, générées par le soleil en bas à gauche</w:t>
                             </w:r>
@@ -2918,14 +3505,27 @@
                       <w:r>
                         <w:t xml:space="preserve">Figure </w:t>
                       </w:r>
-                      <w:fldSimple w:instr=" SEQ Figure \* ARABIC ">
-                        <w:r>
-                          <w:rPr>
-                            <w:noProof/>
-                          </w:rPr>
-                          <w:t>8</w:t>
-                        </w:r>
-                      </w:fldSimple>
+                      <w:r>
+                        <w:fldChar w:fldCharType="begin"/>
+                      </w:r>
+                      <w:r>
+                        <w:instrText xml:space="preserve"> SEQ Figure \* ARABIC </w:instrText>
+                      </w:r>
+                      <w:r>
+                        <w:fldChar w:fldCharType="separate"/>
+                      </w:r>
+                      <w:r>
+                        <w:rPr>
+                          <w:noProof/>
+                        </w:rPr>
+                        <w:t>8</w:t>
+                      </w:r>
+                      <w:r>
+                        <w:rPr>
+                          <w:noProof/>
+                        </w:rPr>
+                        <w:fldChar w:fldCharType="end"/>
+                      </w:r>
                       <w:r>
                         <w:t>: Lens Flares de notre application, générées par le soleil en bas à gauche</w:t>
                       </w:r>
@@ -2968,7 +3568,7 @@
                     </pic:cNvPicPr>
                   </pic:nvPicPr>
                   <pic:blipFill rotWithShape="1">
-                    <a:blip r:embed="rId18" cstate="print">
+                    <a:blip r:embed="rId19" cstate="print">
                       <a:extLst>
                         <a:ext uri="{28A0092B-C50C-407E-A947-70E740481C1C}">
                           <a14:useLocalDpi xmlns:a14="http://schemas.microsoft.com/office/drawing/2010/main" val="0"/>
@@ -3054,10 +3654,12 @@
       <w:pPr>
         <w:pStyle w:val="Titre2"/>
       </w:pPr>
+      <w:bookmarkStart w:id="14" w:name="_Toc187142301"/>
       <w:r>
         <w:lastRenderedPageBreak/>
         <w:t>Éclairage</w:t>
       </w:r>
+      <w:bookmarkEnd w:id="14"/>
     </w:p>
     <w:p>
       <w:pPr>
@@ -3090,6 +3692,7 @@
       </w:pPr>
       <w:r>
         <w:rPr>
+          <w:noProof/>
           <w:lang w:eastAsia="fr-CH"/>
         </w:rPr>
         <w:drawing>
@@ -3116,7 +3719,7 @@
                     <pic:cNvPicPr/>
                   </pic:nvPicPr>
                   <pic:blipFill>
-                    <a:blip r:embed="rId19" cstate="print">
+                    <a:blip r:embed="rId20" cstate="print">
                       <a:extLst>
                         <a:ext uri="{28A0092B-C50C-407E-A947-70E740481C1C}">
                           <a14:useLocalDpi xmlns:a14="http://schemas.microsoft.com/office/drawing/2010/main" val="0"/>
@@ -3198,14 +3801,27 @@
                             <w:r>
                               <w:t xml:space="preserve">Figure </w:t>
                             </w:r>
-                            <w:fldSimple w:instr=" SEQ Figure \* ARABIC ">
-                              <w:r>
-                                <w:rPr>
-                                  <w:noProof/>
-                                </w:rPr>
-                                <w:t>9</w:t>
-                              </w:r>
-                            </w:fldSimple>
+                            <w:r>
+                              <w:fldChar w:fldCharType="begin"/>
+                            </w:r>
+                            <w:r>
+                              <w:instrText xml:space="preserve"> SEQ Figure \* ARABIC </w:instrText>
+                            </w:r>
+                            <w:r>
+                              <w:fldChar w:fldCharType="separate"/>
+                            </w:r>
+                            <w:r>
+                              <w:rPr>
+                                <w:noProof/>
+                              </w:rPr>
+                              <w:t>9</w:t>
+                            </w:r>
+                            <w:r>
+                              <w:rPr>
+                                <w:noProof/>
+                              </w:rPr>
+                              <w:fldChar w:fldCharType="end"/>
+                            </w:r>
                             <w:r>
                               <w:t>: Schématisation de l'équation de rendu graphique</w:t>
                             </w:r>
@@ -3239,14 +3855,27 @@
                       <w:r>
                         <w:t xml:space="preserve">Figure </w:t>
                       </w:r>
-                      <w:fldSimple w:instr=" SEQ Figure \* ARABIC ">
-                        <w:r>
-                          <w:rPr>
-                            <w:noProof/>
-                          </w:rPr>
-                          <w:t>9</w:t>
-                        </w:r>
-                      </w:fldSimple>
+                      <w:r>
+                        <w:fldChar w:fldCharType="begin"/>
+                      </w:r>
+                      <w:r>
+                        <w:instrText xml:space="preserve"> SEQ Figure \* ARABIC </w:instrText>
+                      </w:r>
+                      <w:r>
+                        <w:fldChar w:fldCharType="separate"/>
+                      </w:r>
+                      <w:r>
+                        <w:rPr>
+                          <w:noProof/>
+                        </w:rPr>
+                        <w:t>9</w:t>
+                      </w:r>
+                      <w:r>
+                        <w:rPr>
+                          <w:noProof/>
+                        </w:rPr>
+                        <w:fldChar w:fldCharType="end"/>
+                      </w:r>
                       <w:r>
                         <w:t>: Schématisation de l'équation de rendu graphique</w:t>
                       </w:r>
@@ -3260,6 +3889,9 @@
         </mc:AlternateContent>
       </w:r>
       <w:r>
+        <w:rPr>
+          <w:noProof/>
+        </w:rPr>
         <w:drawing>
           <wp:anchor distT="0" distB="0" distL="114300" distR="114300" simplePos="0" relativeHeight="251679744" behindDoc="0" locked="0" layoutInCell="1" allowOverlap="1" wp14:anchorId="07FC301E" wp14:editId="327FB428">
             <wp:simplePos x="0" y="0"/>
@@ -3284,7 +3916,7 @@
                     <pic:cNvPicPr/>
                   </pic:nvPicPr>
                   <pic:blipFill>
-                    <a:blip r:embed="rId20">
+                    <a:blip r:embed="rId21">
                       <a:extLst>
                         <a:ext uri="{28A0092B-C50C-407E-A947-70E740481C1C}">
                           <a14:useLocalDpi xmlns:a14="http://schemas.microsoft.com/office/drawing/2010/main" val="0"/>
@@ -4595,6 +5227,18 @@
       <w:vertAlign w:val="superscript"/>
     </w:rPr>
   </w:style>
+  <w:style w:type="character" w:styleId="Lienhypertextesuivivisit">
+    <w:name w:val="FollowedHyperlink"/>
+    <w:basedOn w:val="Policepardfaut"/>
+    <w:uiPriority w:val="99"/>
+    <w:semiHidden/>
+    <w:unhideWhenUsed/>
+    <w:rsid w:val="00D41FFD"/>
+    <w:rPr>
+      <w:color w:val="954F72" w:themeColor="followedHyperlink"/>
+      <w:u w:val="single"/>
+    </w:rPr>
+  </w:style>
 </w:styles>
 </file>
 
@@ -4790,7 +5434,7 @@
     <w:sig w:usb0="E4002EFF" w:usb1="C000247B" w:usb2="00000009" w:usb3="00000000" w:csb0="000001FF" w:csb1="00000000"/>
   </w:font>
   <w:font w:name="Avenir Next LT Pro">
-    <w:altName w:val="Calibri"/>
+    <w:altName w:val="Avenir Next LT Pro"/>
     <w:charset w:val="00"/>
     <w:family w:val="swiss"/>
     <w:pitch w:val="variable"/>
@@ -4831,8 +5475,10 @@
   <w:rsids>
     <w:rsidRoot w:val="00F60E24"/>
     <w:rsid w:val="00050500"/>
+    <w:rsid w:val="0007344E"/>
     <w:rsid w:val="004C7F51"/>
     <w:rsid w:val="0098281C"/>
+    <w:rsid w:val="00DA0B23"/>
     <w:rsid w:val="00F60E24"/>
   </w:rsids>
   <m:mathPr>
@@ -5638,7 +6284,7 @@
 </file>
 
 <file path=customXml/itemProps2.xml><?xml version="1.0" encoding="utf-8"?>
-<ds:datastoreItem xmlns:ds="http://schemas.openxmlformats.org/officeDocument/2006/customXml" ds:itemID="{DEE91BFC-1258-490E-9548-D29AB1D0B7E6}">
+<ds:datastoreItem xmlns:ds="http://schemas.openxmlformats.org/officeDocument/2006/customXml" ds:itemID="{F31749C6-E635-44FD-9974-781FB9E20857}">
   <ds:schemaRefs>
     <ds:schemaRef ds:uri="http://schemas.openxmlformats.org/officeDocument/2006/bibliography"/>
   </ds:schemaRefs>

</xml_diff>

<commit_message>
feat: Added content to report
</commit_message>
<xml_diff>
--- a/ext/rapport/Rapport.docx
+++ b/ext/rapport/Rapport.docx
@@ -364,7 +364,7 @@
           <w:r>
             <w:fldChar w:fldCharType="separate"/>
           </w:r>
-          <w:hyperlink w:anchor="_Toc187142288" w:history="1">
+          <w:hyperlink w:anchor="_Toc187150474" w:history="1">
             <w:r>
               <w:rPr>
                 <w:rStyle w:val="Lienhypertexte"/>
@@ -391,7 +391,7 @@
                 <w:noProof/>
                 <w:webHidden/>
               </w:rPr>
-              <w:instrText xml:space="preserve"> PAGEREF _Toc187142288 \h </w:instrText>
+              <w:instrText xml:space="preserve"> PAGEREF _Toc187150474 \h </w:instrText>
             </w:r>
             <w:r>
               <w:rPr>
@@ -434,7 +434,7 @@
               <w:lang w:eastAsia="fr-CH"/>
             </w:rPr>
           </w:pPr>
-          <w:hyperlink w:anchor="_Toc187142289" w:history="1">
+          <w:hyperlink w:anchor="_Toc187150475" w:history="1">
             <w:r>
               <w:rPr>
                 <w:rStyle w:val="Lienhypertexte"/>
@@ -461,7 +461,7 @@
                 <w:noProof/>
                 <w:webHidden/>
               </w:rPr>
-              <w:instrText xml:space="preserve"> PAGEREF _Toc187142289 \h </w:instrText>
+              <w:instrText xml:space="preserve"> PAGEREF _Toc187150475 \h </w:instrText>
             </w:r>
             <w:r>
               <w:rPr>
@@ -504,7 +504,7 @@
               <w:lang w:eastAsia="fr-CH"/>
             </w:rPr>
           </w:pPr>
-          <w:hyperlink w:anchor="_Toc187142290" w:history="1">
+          <w:hyperlink w:anchor="_Toc187150476" w:history="1">
             <w:r>
               <w:rPr>
                 <w:rStyle w:val="Lienhypertexte"/>
@@ -531,7 +531,7 @@
                 <w:noProof/>
                 <w:webHidden/>
               </w:rPr>
-              <w:instrText xml:space="preserve"> PAGEREF _Toc187142290 \h </w:instrText>
+              <w:instrText xml:space="preserve"> PAGEREF _Toc187150476 \h </w:instrText>
             </w:r>
             <w:r>
               <w:rPr>
@@ -574,7 +574,7 @@
               <w:lang w:eastAsia="fr-CH"/>
             </w:rPr>
           </w:pPr>
-          <w:hyperlink w:anchor="_Toc187142291" w:history="1">
+          <w:hyperlink w:anchor="_Toc187150477" w:history="1">
             <w:r>
               <w:rPr>
                 <w:rStyle w:val="Lienhypertexte"/>
@@ -601,7 +601,7 @@
                 <w:noProof/>
                 <w:webHidden/>
               </w:rPr>
-              <w:instrText xml:space="preserve"> PAGEREF _Toc187142291 \h </w:instrText>
+              <w:instrText xml:space="preserve"> PAGEREF _Toc187150477 \h </w:instrText>
             </w:r>
             <w:r>
               <w:rPr>
@@ -644,13 +644,14 @@
               <w:lang w:eastAsia="fr-CH"/>
             </w:rPr>
           </w:pPr>
-          <w:hyperlink w:anchor="_Toc187142292" w:history="1">
+          <w:hyperlink w:anchor="_Toc187150478" w:history="1">
             <w:r>
               <w:rPr>
                 <w:rStyle w:val="Lienhypertexte"/>
                 <w:noProof/>
-              </w:rPr>
-              <w:t>Aspect physique</w:t>
+                <w:lang w:eastAsia="fr-CH"/>
+              </w:rPr>
+              <w:t>Implémentation des astres</w:t>
             </w:r>
             <w:r>
               <w:rPr>
@@ -671,7 +672,7 @@
                 <w:noProof/>
                 <w:webHidden/>
               </w:rPr>
-              <w:instrText xml:space="preserve"> PAGEREF _Toc187142292 \h </w:instrText>
+              <w:instrText xml:space="preserve"> PAGEREF _Toc187150478 \h </w:instrText>
             </w:r>
             <w:r>
               <w:rPr>
@@ -692,6 +693,148 @@
                 <w:webHidden/>
               </w:rPr>
               <w:t>3</w:t>
+            </w:r>
+            <w:r>
+              <w:rPr>
+                <w:noProof/>
+                <w:webHidden/>
+              </w:rPr>
+              <w:fldChar w:fldCharType="end"/>
+            </w:r>
+          </w:hyperlink>
+        </w:p>
+        <w:p>
+          <w:pPr>
+            <w:pStyle w:val="TM1"/>
+            <w:tabs>
+              <w:tab w:val="right" w:leader="dot" w:pos="9062"/>
+            </w:tabs>
+            <w:rPr>
+              <w:rFonts w:eastAsiaTheme="minorEastAsia"/>
+              <w:noProof/>
+              <w:lang w:eastAsia="fr-CH"/>
+            </w:rPr>
+          </w:pPr>
+          <w:hyperlink w:anchor="_Toc187150479" w:history="1">
+            <w:r>
+              <w:rPr>
+                <w:rStyle w:val="Lienhypertexte"/>
+                <w:noProof/>
+                <w:lang w:eastAsia="fr-CH"/>
+              </w:rPr>
+              <w:t>Création de la sonde spatiale</w:t>
+            </w:r>
+            <w:r>
+              <w:rPr>
+                <w:noProof/>
+                <w:webHidden/>
+              </w:rPr>
+              <w:tab/>
+            </w:r>
+            <w:r>
+              <w:rPr>
+                <w:noProof/>
+                <w:webHidden/>
+              </w:rPr>
+              <w:fldChar w:fldCharType="begin"/>
+            </w:r>
+            <w:r>
+              <w:rPr>
+                <w:noProof/>
+                <w:webHidden/>
+              </w:rPr>
+              <w:instrText xml:space="preserve"> PAGEREF _Toc187150479 \h </w:instrText>
+            </w:r>
+            <w:r>
+              <w:rPr>
+                <w:noProof/>
+                <w:webHidden/>
+              </w:rPr>
+            </w:r>
+            <w:r>
+              <w:rPr>
+                <w:noProof/>
+                <w:webHidden/>
+              </w:rPr>
+              <w:fldChar w:fldCharType="separate"/>
+            </w:r>
+            <w:r>
+              <w:rPr>
+                <w:noProof/>
+                <w:webHidden/>
+              </w:rPr>
+              <w:t>3</w:t>
+            </w:r>
+            <w:r>
+              <w:rPr>
+                <w:noProof/>
+                <w:webHidden/>
+              </w:rPr>
+              <w:fldChar w:fldCharType="end"/>
+            </w:r>
+          </w:hyperlink>
+        </w:p>
+        <w:p>
+          <w:pPr>
+            <w:pStyle w:val="TM1"/>
+            <w:tabs>
+              <w:tab w:val="right" w:leader="dot" w:pos="9062"/>
+            </w:tabs>
+            <w:rPr>
+              <w:rFonts w:eastAsiaTheme="minorEastAsia"/>
+              <w:noProof/>
+              <w:lang w:eastAsia="fr-CH"/>
+            </w:rPr>
+          </w:pPr>
+          <w:hyperlink w:anchor="_Toc187150480" w:history="1">
+            <w:r>
+              <w:rPr>
+                <w:rStyle w:val="Lienhypertexte"/>
+                <w:noProof/>
+                <w:lang w:eastAsia="fr-CH"/>
+              </w:rPr>
+              <w:t>Fonctionnalités</w:t>
+            </w:r>
+            <w:r>
+              <w:rPr>
+                <w:noProof/>
+                <w:webHidden/>
+              </w:rPr>
+              <w:tab/>
+            </w:r>
+            <w:r>
+              <w:rPr>
+                <w:noProof/>
+                <w:webHidden/>
+              </w:rPr>
+              <w:fldChar w:fldCharType="begin"/>
+            </w:r>
+            <w:r>
+              <w:rPr>
+                <w:noProof/>
+                <w:webHidden/>
+              </w:rPr>
+              <w:instrText xml:space="preserve"> PAGEREF _Toc187150480 \h </w:instrText>
+            </w:r>
+            <w:r>
+              <w:rPr>
+                <w:noProof/>
+                <w:webHidden/>
+              </w:rPr>
+            </w:r>
+            <w:r>
+              <w:rPr>
+                <w:noProof/>
+                <w:webHidden/>
+              </w:rPr>
+              <w:fldChar w:fldCharType="separate"/>
+            </w:r>
+            <w:r>
+              <w:rPr>
+                <w:noProof/>
+                <w:webHidden/>
+              </w:rPr>
+              <w:t>4</w:t>
             </w:r>
             <w:r>
               <w:rPr>
@@ -714,13 +857,14 @@
               <w:lang w:eastAsia="fr-CH"/>
             </w:rPr>
           </w:pPr>
-          <w:hyperlink w:anchor="_Toc187142293" w:history="1">
+          <w:hyperlink w:anchor="_Toc187150481" w:history="1">
             <w:r>
               <w:rPr>
                 <w:rStyle w:val="Lienhypertexte"/>
                 <w:noProof/>
-              </w:rPr>
-              <w:t>Valeurs utilisées et conversion</w:t>
+                <w:lang w:eastAsia="fr-CH"/>
+              </w:rPr>
+              <w:t>Déplacements</w:t>
             </w:r>
             <w:r>
               <w:rPr>
@@ -741,7 +885,7 @@
                 <w:noProof/>
                 <w:webHidden/>
               </w:rPr>
-              <w:instrText xml:space="preserve"> PAGEREF _Toc187142293 \h </w:instrText>
+              <w:instrText xml:space="preserve"> PAGEREF _Toc187150481 \h </w:instrText>
             </w:r>
             <w:r>
               <w:rPr>
@@ -761,7 +905,7 @@
                 <w:noProof/>
                 <w:webHidden/>
               </w:rPr>
-              <w:t>3</w:t>
+              <w:t>4</w:t>
             </w:r>
             <w:r>
               <w:rPr>
@@ -784,11 +928,222 @@
               <w:lang w:eastAsia="fr-CH"/>
             </w:rPr>
           </w:pPr>
-          <w:hyperlink w:anchor="_Toc187142294" w:history="1">
+          <w:hyperlink w:anchor="_Toc187150482" w:history="1">
             <w:r>
               <w:rPr>
                 <w:rStyle w:val="Lienhypertexte"/>
                 <w:noProof/>
+                <w:lang w:eastAsia="fr-CH"/>
+              </w:rPr>
+              <w:t>Vue sur une planète</w:t>
+            </w:r>
+            <w:r>
+              <w:rPr>
+                <w:noProof/>
+                <w:webHidden/>
+              </w:rPr>
+              <w:tab/>
+            </w:r>
+            <w:r>
+              <w:rPr>
+                <w:noProof/>
+                <w:webHidden/>
+              </w:rPr>
+              <w:fldChar w:fldCharType="begin"/>
+            </w:r>
+            <w:r>
+              <w:rPr>
+                <w:noProof/>
+                <w:webHidden/>
+              </w:rPr>
+              <w:instrText xml:space="preserve"> PAGEREF _Toc187150482 \h </w:instrText>
+            </w:r>
+            <w:r>
+              <w:rPr>
+                <w:noProof/>
+                <w:webHidden/>
+              </w:rPr>
+            </w:r>
+            <w:r>
+              <w:rPr>
+                <w:noProof/>
+                <w:webHidden/>
+              </w:rPr>
+              <w:fldChar w:fldCharType="separate"/>
+            </w:r>
+            <w:r>
+              <w:rPr>
+                <w:noProof/>
+                <w:webHidden/>
+              </w:rPr>
+              <w:t>4</w:t>
+            </w:r>
+            <w:r>
+              <w:rPr>
+                <w:noProof/>
+                <w:webHidden/>
+              </w:rPr>
+              <w:fldChar w:fldCharType="end"/>
+            </w:r>
+          </w:hyperlink>
+        </w:p>
+        <w:p>
+          <w:pPr>
+            <w:pStyle w:val="TM1"/>
+            <w:tabs>
+              <w:tab w:val="right" w:leader="dot" w:pos="9062"/>
+            </w:tabs>
+            <w:rPr>
+              <w:rFonts w:eastAsiaTheme="minorEastAsia"/>
+              <w:noProof/>
+              <w:lang w:eastAsia="fr-CH"/>
+            </w:rPr>
+          </w:pPr>
+          <w:hyperlink w:anchor="_Toc187150483" w:history="1">
+            <w:r>
+              <w:rPr>
+                <w:rStyle w:val="Lienhypertexte"/>
+                <w:noProof/>
+              </w:rPr>
+              <w:t>Aspect physique</w:t>
+            </w:r>
+            <w:r>
+              <w:rPr>
+                <w:noProof/>
+                <w:webHidden/>
+              </w:rPr>
+              <w:tab/>
+            </w:r>
+            <w:r>
+              <w:rPr>
+                <w:noProof/>
+                <w:webHidden/>
+              </w:rPr>
+              <w:fldChar w:fldCharType="begin"/>
+            </w:r>
+            <w:r>
+              <w:rPr>
+                <w:noProof/>
+                <w:webHidden/>
+              </w:rPr>
+              <w:instrText xml:space="preserve"> PAGEREF _Toc187150483 \h </w:instrText>
+            </w:r>
+            <w:r>
+              <w:rPr>
+                <w:noProof/>
+                <w:webHidden/>
+              </w:rPr>
+            </w:r>
+            <w:r>
+              <w:rPr>
+                <w:noProof/>
+                <w:webHidden/>
+              </w:rPr>
+              <w:fldChar w:fldCharType="separate"/>
+            </w:r>
+            <w:r>
+              <w:rPr>
+                <w:noProof/>
+                <w:webHidden/>
+              </w:rPr>
+              <w:t>4</w:t>
+            </w:r>
+            <w:r>
+              <w:rPr>
+                <w:noProof/>
+                <w:webHidden/>
+              </w:rPr>
+              <w:fldChar w:fldCharType="end"/>
+            </w:r>
+          </w:hyperlink>
+        </w:p>
+        <w:p>
+          <w:pPr>
+            <w:pStyle w:val="TM2"/>
+            <w:tabs>
+              <w:tab w:val="right" w:leader="dot" w:pos="9062"/>
+            </w:tabs>
+            <w:rPr>
+              <w:rFonts w:eastAsiaTheme="minorEastAsia"/>
+              <w:noProof/>
+              <w:lang w:eastAsia="fr-CH"/>
+            </w:rPr>
+          </w:pPr>
+          <w:hyperlink w:anchor="_Toc187150484" w:history="1">
+            <w:r>
+              <w:rPr>
+                <w:rStyle w:val="Lienhypertexte"/>
+                <w:noProof/>
+              </w:rPr>
+              <w:t>Valeurs utilisées et conversion</w:t>
+            </w:r>
+            <w:r>
+              <w:rPr>
+                <w:noProof/>
+                <w:webHidden/>
+              </w:rPr>
+              <w:tab/>
+            </w:r>
+            <w:r>
+              <w:rPr>
+                <w:noProof/>
+                <w:webHidden/>
+              </w:rPr>
+              <w:fldChar w:fldCharType="begin"/>
+            </w:r>
+            <w:r>
+              <w:rPr>
+                <w:noProof/>
+                <w:webHidden/>
+              </w:rPr>
+              <w:instrText xml:space="preserve"> PAGEREF _Toc187150484 \h </w:instrText>
+            </w:r>
+            <w:r>
+              <w:rPr>
+                <w:noProof/>
+                <w:webHidden/>
+              </w:rPr>
+            </w:r>
+            <w:r>
+              <w:rPr>
+                <w:noProof/>
+                <w:webHidden/>
+              </w:rPr>
+              <w:fldChar w:fldCharType="separate"/>
+            </w:r>
+            <w:r>
+              <w:rPr>
+                <w:noProof/>
+                <w:webHidden/>
+              </w:rPr>
+              <w:t>4</w:t>
+            </w:r>
+            <w:r>
+              <w:rPr>
+                <w:noProof/>
+                <w:webHidden/>
+              </w:rPr>
+              <w:fldChar w:fldCharType="end"/>
+            </w:r>
+          </w:hyperlink>
+        </w:p>
+        <w:p>
+          <w:pPr>
+            <w:pStyle w:val="TM2"/>
+            <w:tabs>
+              <w:tab w:val="right" w:leader="dot" w:pos="9062"/>
+            </w:tabs>
+            <w:rPr>
+              <w:rFonts w:eastAsiaTheme="minorEastAsia"/>
+              <w:noProof/>
+              <w:lang w:eastAsia="fr-CH"/>
+            </w:rPr>
+          </w:pPr>
+          <w:hyperlink w:anchor="_Toc187150485" w:history="1">
+            <w:r>
+              <w:rPr>
+                <w:rStyle w:val="Lienhypertexte"/>
+                <w:noProof/>
               </w:rPr>
               <w:t>Calculs et fonctions</w:t>
             </w:r>
@@ -811,7 +1166,7 @@
                 <w:noProof/>
                 <w:webHidden/>
               </w:rPr>
-              <w:instrText xml:space="preserve"> PAGEREF _Toc187142294 \h </w:instrText>
+              <w:instrText xml:space="preserve"> PAGEREF _Toc187150485 \h </w:instrText>
             </w:r>
             <w:r>
               <w:rPr>
@@ -831,7 +1186,7 @@
                 <w:noProof/>
                 <w:webHidden/>
               </w:rPr>
-              <w:t>4</w:t>
+              <w:t>5</w:t>
             </w:r>
             <w:r>
               <w:rPr>
@@ -854,7 +1209,7 @@
               <w:lang w:eastAsia="fr-CH"/>
             </w:rPr>
           </w:pPr>
-          <w:hyperlink w:anchor="_Toc187142295" w:history="1">
+          <w:hyperlink w:anchor="_Toc187150486" w:history="1">
             <w:r>
               <w:rPr>
                 <w:rStyle w:val="Lienhypertexte"/>
@@ -881,7 +1236,7 @@
                 <w:noProof/>
                 <w:webHidden/>
               </w:rPr>
-              <w:instrText xml:space="preserve"> PAGEREF _Toc187142295 \h </w:instrText>
+              <w:instrText xml:space="preserve"> PAGEREF _Toc187150486 \h </w:instrText>
             </w:r>
             <w:r>
               <w:rPr>
@@ -901,7 +1256,7 @@
                 <w:noProof/>
                 <w:webHidden/>
               </w:rPr>
-              <w:t>4</w:t>
+              <w:t>5</w:t>
             </w:r>
             <w:r>
               <w:rPr>
@@ -924,7 +1279,7 @@
               <w:lang w:eastAsia="fr-CH"/>
             </w:rPr>
           </w:pPr>
-          <w:hyperlink w:anchor="_Toc187142296" w:history="1">
+          <w:hyperlink w:anchor="_Toc187150487" w:history="1">
             <w:r>
               <w:rPr>
                 <w:rStyle w:val="Lienhypertexte"/>
@@ -951,7 +1306,7 @@
                 <w:noProof/>
                 <w:webHidden/>
               </w:rPr>
-              <w:instrText xml:space="preserve"> PAGEREF _Toc187142296 \h </w:instrText>
+              <w:instrText xml:space="preserve"> PAGEREF _Toc187150487 \h </w:instrText>
             </w:r>
             <w:r>
               <w:rPr>
@@ -971,7 +1326,7 @@
                 <w:noProof/>
                 <w:webHidden/>
               </w:rPr>
-              <w:t>4</w:t>
+              <w:t>5</w:t>
             </w:r>
             <w:r>
               <w:rPr>
@@ -994,7 +1349,7 @@
               <w:lang w:eastAsia="fr-CH"/>
             </w:rPr>
           </w:pPr>
-          <w:hyperlink w:anchor="_Toc187142297" w:history="1">
+          <w:hyperlink w:anchor="_Toc187150488" w:history="1">
             <w:r>
               <w:rPr>
                 <w:rStyle w:val="Lienhypertexte"/>
@@ -1021,7 +1376,7 @@
                 <w:noProof/>
                 <w:webHidden/>
               </w:rPr>
-              <w:instrText xml:space="preserve"> PAGEREF _Toc187142297 \h </w:instrText>
+              <w:instrText xml:space="preserve"> PAGEREF _Toc187150488 \h </w:instrText>
             </w:r>
             <w:r>
               <w:rPr>
@@ -1041,7 +1396,7 @@
                 <w:noProof/>
                 <w:webHidden/>
               </w:rPr>
-              <w:t>5</w:t>
+              <w:t>6</w:t>
             </w:r>
             <w:r>
               <w:rPr>
@@ -1064,7 +1419,7 @@
               <w:lang w:eastAsia="fr-CH"/>
             </w:rPr>
           </w:pPr>
-          <w:hyperlink w:anchor="_Toc187142298" w:history="1">
+          <w:hyperlink w:anchor="_Toc187150489" w:history="1">
             <w:r>
               <w:rPr>
                 <w:rStyle w:val="Lienhypertexte"/>
@@ -1091,7 +1446,7 @@
                 <w:noProof/>
                 <w:webHidden/>
               </w:rPr>
-              <w:instrText xml:space="preserve"> PAGEREF _Toc187142298 \h </w:instrText>
+              <w:instrText xml:space="preserve"> PAGEREF _Toc187150489 \h </w:instrText>
             </w:r>
             <w:r>
               <w:rPr>
@@ -1111,7 +1466,7 @@
                 <w:noProof/>
                 <w:webHidden/>
               </w:rPr>
-              <w:t>5</w:t>
+              <w:t>6</w:t>
             </w:r>
             <w:r>
               <w:rPr>
@@ -1134,7 +1489,7 @@
               <w:lang w:eastAsia="fr-CH"/>
             </w:rPr>
           </w:pPr>
-          <w:hyperlink w:anchor="_Toc187142299" w:history="1">
+          <w:hyperlink w:anchor="_Toc187150490" w:history="1">
             <w:r>
               <w:rPr>
                 <w:rStyle w:val="Lienhypertexte"/>
@@ -1162,7 +1517,7 @@
                 <w:noProof/>
                 <w:webHidden/>
               </w:rPr>
-              <w:instrText xml:space="preserve"> PAGEREF _Toc187142299 \h </w:instrText>
+              <w:instrText xml:space="preserve"> PAGEREF _Toc187150490 \h </w:instrText>
             </w:r>
             <w:r>
               <w:rPr>
@@ -1182,7 +1537,7 @@
                 <w:noProof/>
                 <w:webHidden/>
               </w:rPr>
-              <w:t>5</w:t>
+              <w:t>6</w:t>
             </w:r>
             <w:r>
               <w:rPr>
@@ -1205,7 +1560,7 @@
               <w:lang w:eastAsia="fr-CH"/>
             </w:rPr>
           </w:pPr>
-          <w:hyperlink w:anchor="_Toc187142300" w:history="1">
+          <w:hyperlink w:anchor="_Toc187150491" w:history="1">
             <w:r>
               <w:rPr>
                 <w:rStyle w:val="Lienhypertexte"/>
@@ -1233,7 +1588,7 @@
                 <w:noProof/>
                 <w:webHidden/>
               </w:rPr>
-              <w:instrText xml:space="preserve"> PAGEREF _Toc187142300 \h </w:instrText>
+              <w:instrText xml:space="preserve"> PAGEREF _Toc187150491 \h </w:instrText>
             </w:r>
             <w:r>
               <w:rPr>
@@ -1253,7 +1608,7 @@
                 <w:noProof/>
                 <w:webHidden/>
               </w:rPr>
-              <w:t>5</w:t>
+              <w:t>6</w:t>
             </w:r>
             <w:r>
               <w:rPr>
@@ -1276,7 +1631,7 @@
               <w:lang w:eastAsia="fr-CH"/>
             </w:rPr>
           </w:pPr>
-          <w:hyperlink w:anchor="_Toc187142301" w:history="1">
+          <w:hyperlink w:anchor="_Toc187150492" w:history="1">
             <w:r>
               <w:rPr>
                 <w:rStyle w:val="Lienhypertexte"/>
@@ -1303,7 +1658,7 @@
                 <w:noProof/>
                 <w:webHidden/>
               </w:rPr>
-              <w:instrText xml:space="preserve"> PAGEREF _Toc187142301 \h </w:instrText>
+              <w:instrText xml:space="preserve"> PAGEREF _Toc187150492 \h </w:instrText>
             </w:r>
             <w:r>
               <w:rPr>
@@ -1323,7 +1678,7 @@
                 <w:noProof/>
                 <w:webHidden/>
               </w:rPr>
-              <w:t>6</w:t>
+              <w:t>7</w:t>
             </w:r>
             <w:r>
               <w:rPr>
@@ -1355,7 +1710,7 @@
       <w:pPr>
         <w:pStyle w:val="Titre1"/>
       </w:pPr>
-      <w:bookmarkStart w:id="0" w:name="_Toc187142288"/>
+      <w:bookmarkStart w:id="0" w:name="_Toc187150474"/>
       <w:r>
         <w:lastRenderedPageBreak/>
         <w:t>Introduction</w:t>
@@ -1431,7 +1786,7 @@
       <w:pPr>
         <w:pStyle w:val="Titre2"/>
       </w:pPr>
-      <w:bookmarkStart w:id="1" w:name="_Toc187142289"/>
+      <w:bookmarkStart w:id="1" w:name="_Toc187150475"/>
       <w:r>
         <w:t>Choix du projet</w:t>
       </w:r>
@@ -1530,27 +1885,14 @@
       <w:r>
         <w:t xml:space="preserve">Figure </w:t>
       </w:r>
-      <w:r>
-        <w:fldChar w:fldCharType="begin"/>
-      </w:r>
-      <w:r>
-        <w:instrText xml:space="preserve"> SEQ Figure \* ARABIC </w:instrText>
-      </w:r>
-      <w:r>
-        <w:fldChar w:fldCharType="separate"/>
-      </w:r>
-      <w:r>
-        <w:rPr>
-          <w:noProof/>
-        </w:rPr>
-        <w:t>1</w:t>
-      </w:r>
-      <w:r>
-        <w:rPr>
-          <w:noProof/>
-        </w:rPr>
-        <w:fldChar w:fldCharType="end"/>
-      </w:r>
+      <w:fldSimple w:instr=" SEQ Figure \* ARABIC ">
+        <w:r>
+          <w:rPr>
+            <w:noProof/>
+          </w:rPr>
+          <w:t>1</w:t>
+        </w:r>
+      </w:fldSimple>
       <w:r>
         <w:t xml:space="preserve">: </w:t>
       </w:r>
@@ -1562,7 +1904,31 @@
           <w:rPr>
             <w:rStyle w:val="Lienhypertexte"/>
           </w:rPr>
-          <w:t>https://eyes.nasa.gov/apps/solar-system/#/home</w:t>
+          <w:t>https://eyes.nasa.gov/apps/solar-system</w:t>
+        </w:r>
+        <w:r>
+          <w:rPr>
+            <w:rStyle w:val="Lienhypertexte"/>
+          </w:rPr>
+          <w:t>/</w:t>
+        </w:r>
+        <w:r>
+          <w:rPr>
+            <w:rStyle w:val="Lienhypertexte"/>
+          </w:rPr>
+          <w:t>#/h</w:t>
+        </w:r>
+        <w:r>
+          <w:rPr>
+            <w:rStyle w:val="Lienhypertexte"/>
+          </w:rPr>
+          <w:t>o</w:t>
+        </w:r>
+        <w:r>
+          <w:rPr>
+            <w:rStyle w:val="Lienhypertexte"/>
+          </w:rPr>
+          <w:t>me</w:t>
         </w:r>
       </w:hyperlink>
     </w:p>
@@ -1692,7 +2058,19 @@
           <w:rPr>
             <w:rStyle w:val="Lienhypertexte"/>
           </w:rPr>
-          <w:t>https://experiments.withgoogle.com/fluid-particles</w:t>
+          <w:t>https://e</w:t>
+        </w:r>
+        <w:r>
+          <w:rPr>
+            <w:rStyle w:val="Lienhypertexte"/>
+          </w:rPr>
+          <w:t>x</w:t>
+        </w:r>
+        <w:r>
+          <w:rPr>
+            <w:rStyle w:val="Lienhypertexte"/>
+          </w:rPr>
+          <w:t>periments.withgoogle.com/fluid-particles</w:t>
         </w:r>
       </w:hyperlink>
     </w:p>
@@ -1718,7 +2096,7 @@
       <w:pPr>
         <w:pStyle w:val="Titre1"/>
       </w:pPr>
-      <w:bookmarkStart w:id="2" w:name="_Toc187142290"/>
+      <w:bookmarkStart w:id="2" w:name="_Toc187150476"/>
       <w:r>
         <w:t>Objectif final de la simulation</w:t>
       </w:r>
@@ -1736,7 +2114,7 @@
       <w:pPr>
         <w:pStyle w:val="Titre1"/>
       </w:pPr>
-      <w:bookmarkStart w:id="3" w:name="_Toc187142291"/>
+      <w:bookmarkStart w:id="3" w:name="_Toc187150477"/>
       <w:r>
         <w:t>Stockage des données</w:t>
       </w:r>
@@ -1763,28 +2141,34 @@
           <w:lang w:eastAsia="fr-CH"/>
         </w:rPr>
       </w:pPr>
+      <w:bookmarkStart w:id="4" w:name="_Toc187150478"/>
       <w:r>
         <w:rPr>
           <w:lang w:eastAsia="fr-CH"/>
         </w:rPr>
         <w:t>Implémentation des astres</w:t>
       </w:r>
+      <w:bookmarkEnd w:id="4"/>
     </w:p>
     <w:p>
       <w:pPr>
         <w:ind w:left="705"/>
-        <w:rPr>
+        <w:jc w:val="both"/>
+        <w:rPr>
+          <w:sz w:val="24"/>
           <w:lang w:eastAsia="fr-CH"/>
         </w:rPr>
       </w:pPr>
       <w:r>
         <w:rPr>
+          <w:sz w:val="24"/>
           <w:lang w:eastAsia="fr-CH"/>
         </w:rPr>
         <w:t xml:space="preserve">Pour ce qui est des planètes, à la base nous avions téléchargé des modèles 3D depuis le site </w:t>
       </w:r>
       <w:r>
         <w:rPr>
+          <w:sz w:val="24"/>
           <w:lang w:eastAsia="fr-CH"/>
         </w:rPr>
         <w:t xml:space="preserve"> </w:t>
@@ -1793,27 +2177,15 @@
         <w:r>
           <w:rPr>
             <w:rStyle w:val="Lienhypertexte"/>
+            <w:sz w:val="24"/>
             <w:lang w:eastAsia="fr-CH"/>
           </w:rPr>
-          <w:t>Sketc</w:t>
-        </w:r>
-        <w:r>
-          <w:rPr>
-            <w:rStyle w:val="Lienhypertexte"/>
-            <w:lang w:eastAsia="fr-CH"/>
-          </w:rPr>
-          <w:t>h</w:t>
-        </w:r>
-        <w:r>
-          <w:rPr>
-            <w:rStyle w:val="Lienhypertexte"/>
-            <w:lang w:eastAsia="fr-CH"/>
-          </w:rPr>
-          <w:t>fab.com</w:t>
+          <w:t>Sketchfab.com</w:t>
         </w:r>
       </w:hyperlink>
       <w:r>
         <w:rPr>
+          <w:sz w:val="24"/>
           <w:lang w:eastAsia="fr-CH"/>
         </w:rPr>
         <w:t xml:space="preserve">. Cependant au niveau de la gestion notamment des positions et des transformations de Matrix4x4, simplement mettre des textures sur des sphères directement proposées par </w:t>
@@ -1821,6 +2193,7 @@
       <w:proofErr w:type="spellStart"/>
       <w:r>
         <w:rPr>
+          <w:sz w:val="24"/>
           <w:lang w:eastAsia="fr-CH"/>
         </w:rPr>
         <w:t>Raylib</w:t>
@@ -1828,6 +2201,7 @@
       <w:proofErr w:type="spellEnd"/>
       <w:r>
         <w:rPr>
+          <w:sz w:val="24"/>
           <w:lang w:eastAsia="fr-CH"/>
         </w:rPr>
         <w:t xml:space="preserve"> était une meilleure idée. Chaque texture provient du même site cité ci-dessus.</w:t>
@@ -1836,12 +2210,15 @@
     <w:p>
       <w:pPr>
         <w:ind w:left="705"/>
-        <w:rPr>
+        <w:jc w:val="both"/>
+        <w:rPr>
+          <w:sz w:val="24"/>
           <w:lang w:eastAsia="fr-CH"/>
         </w:rPr>
       </w:pPr>
       <w:r>
         <w:rPr>
+          <w:sz w:val="24"/>
           <w:lang w:eastAsia="fr-CH"/>
         </w:rPr>
         <w:t xml:space="preserve">Au niveau du Soleil, nous avions de base utilisé le même principe que les planètes, mais encore une fois pour une question de gestion, cette fois le Soleil est simplement un </w:t>
@@ -1849,6 +2226,7 @@
       <w:proofErr w:type="spellStart"/>
       <w:r>
         <w:rPr>
+          <w:sz w:val="24"/>
           <w:lang w:eastAsia="fr-CH"/>
         </w:rPr>
         <w:t>shader</w:t>
@@ -1856,6 +2234,7 @@
       <w:proofErr w:type="spellEnd"/>
       <w:r>
         <w:rPr>
+          <w:sz w:val="24"/>
           <w:lang w:eastAsia="fr-CH"/>
         </w:rPr>
         <w:t>, expliqué plus bas.</w:t>
@@ -1868,28 +2247,34 @@
           <w:lang w:eastAsia="fr-CH"/>
         </w:rPr>
       </w:pPr>
+      <w:bookmarkStart w:id="5" w:name="_Toc187150479"/>
       <w:r>
         <w:rPr>
           <w:lang w:eastAsia="fr-CH"/>
         </w:rPr>
         <w:t>Création de la sonde spatiale</w:t>
       </w:r>
+      <w:bookmarkEnd w:id="5"/>
     </w:p>
     <w:p>
       <w:pPr>
         <w:ind w:left="705"/>
-        <w:rPr>
+        <w:jc w:val="both"/>
+        <w:rPr>
+          <w:sz w:val="24"/>
           <w:lang w:eastAsia="fr-CH"/>
         </w:rPr>
       </w:pPr>
       <w:r>
         <w:rPr>
+          <w:sz w:val="24"/>
           <w:lang w:eastAsia="fr-CH"/>
         </w:rPr>
         <w:t>La sonde spatiale, appelée Voyager, est notre caméra. C’est avec elle que l’on se déplace dans le système.</w:t>
       </w:r>
       <w:r>
         <w:rPr>
+          <w:sz w:val="24"/>
           <w:lang w:eastAsia="fr-CH"/>
         </w:rPr>
         <w:t xml:space="preserve"> Une classe dédiée a été créée pour celle-ci.</w:t>
@@ -1897,90 +2282,223 @@
     </w:p>
     <w:p>
       <w:pPr>
+        <w:rPr>
+          <w:rFonts w:ascii="Avenir Next LT Pro" w:eastAsiaTheme="majorEastAsia" w:hAnsi="Avenir Next LT Pro" w:cstheme="majorBidi"/>
+          <w:color w:val="2F5496" w:themeColor="accent1" w:themeShade="BF"/>
+          <w:sz w:val="36"/>
+          <w:szCs w:val="32"/>
+          <w:lang w:eastAsia="fr-CH"/>
+        </w:rPr>
+      </w:pPr>
+      <w:r>
+        <w:rPr>
+          <w:lang w:eastAsia="fr-CH"/>
+        </w:rPr>
+        <w:br w:type="page"/>
+      </w:r>
+    </w:p>
+    <w:p>
+      <w:pPr>
+        <w:pStyle w:val="Titre1"/>
+        <w:rPr>
+          <w:lang w:eastAsia="fr-CH"/>
+        </w:rPr>
+      </w:pPr>
+      <w:bookmarkStart w:id="6" w:name="_Toc187150480"/>
+      <w:r>
+        <w:rPr>
+          <w:lang w:eastAsia="fr-CH"/>
+        </w:rPr>
+        <w:lastRenderedPageBreak/>
+        <w:t>Fonctionnalités</w:t>
+      </w:r>
+      <w:bookmarkEnd w:id="6"/>
+    </w:p>
+    <w:p>
+      <w:pPr>
         <w:pStyle w:val="Titre2"/>
         <w:rPr>
           <w:lang w:eastAsia="fr-CH"/>
         </w:rPr>
       </w:pPr>
+      <w:bookmarkStart w:id="7" w:name="_Toc187150481"/>
       <w:r>
         <w:rPr>
           <w:lang w:eastAsia="fr-CH"/>
         </w:rPr>
-        <w:t>Fonctionnalités</w:t>
-      </w:r>
-    </w:p>
-    <w:p>
-      <w:pPr>
-        <w:pStyle w:val="Titre3"/>
-        <w:rPr>
+        <w:t>Déplacements</w:t>
+      </w:r>
+      <w:bookmarkEnd w:id="7"/>
+    </w:p>
+    <w:p>
+      <w:pPr>
+        <w:ind w:left="705"/>
+        <w:jc w:val="both"/>
+        <w:rPr>
+          <w:sz w:val="24"/>
           <w:lang w:eastAsia="fr-CH"/>
         </w:rPr>
       </w:pPr>
       <w:r>
         <w:rPr>
+          <w:sz w:val="24"/>
           <w:lang w:eastAsia="fr-CH"/>
         </w:rPr>
-        <w:t>Déplacements</w:t>
+        <w:t>Grâce au touches « classiques » de déplacements W, A, S et D, nous pouvons nous déplacer librement dans le système.</w:t>
       </w:r>
     </w:p>
     <w:p>
       <w:pPr>
         <w:ind w:left="705"/>
-        <w:rPr>
+        <w:jc w:val="both"/>
+        <w:rPr>
+          <w:sz w:val="24"/>
           <w:lang w:eastAsia="fr-CH"/>
         </w:rPr>
       </w:pPr>
       <w:r>
         <w:rPr>
+          <w:sz w:val="24"/>
           <w:lang w:eastAsia="fr-CH"/>
         </w:rPr>
-        <w:t>Grâce au touches « classiques » de déplacements W, A, S et D, nous pouvons nous déplacer librement dans le système.</w:t>
-      </w:r>
+        <w:t>Grâce à la touche Espace</w:t>
+      </w:r>
+      <w:r>
+        <w:rPr>
+          <w:sz w:val="24"/>
+          <w:lang w:eastAsia="fr-CH"/>
+        </w:rPr>
+        <w:t>, Voyager peut monter</w:t>
+      </w:r>
+      <w:r>
+        <w:rPr>
+          <w:sz w:val="24"/>
+          <w:lang w:eastAsia="fr-CH"/>
+        </w:rPr>
+        <w:t xml:space="preserve"> et </w:t>
+      </w:r>
+      <w:r>
+        <w:rPr>
+          <w:sz w:val="24"/>
+          <w:lang w:eastAsia="fr-CH"/>
+        </w:rPr>
+        <w:t xml:space="preserve">grâce à </w:t>
+      </w:r>
+      <w:r>
+        <w:rPr>
+          <w:sz w:val="24"/>
+          <w:lang w:eastAsia="fr-CH"/>
+        </w:rPr>
+        <w:t>la touche F</w:t>
+      </w:r>
+      <w:r>
+        <w:rPr>
+          <w:sz w:val="24"/>
+          <w:lang w:eastAsia="fr-CH"/>
+        </w:rPr>
+        <w:t xml:space="preserve"> descendre</w:t>
+      </w:r>
+      <w:r>
+        <w:rPr>
+          <w:sz w:val="24"/>
+          <w:lang w:eastAsia="fr-CH"/>
+        </w:rPr>
+        <w:t>.</w:t>
+      </w:r>
+    </w:p>
+    <w:p>
+      <w:pPr>
+        <w:pStyle w:val="Titre2"/>
+        <w:rPr>
+          <w:lang w:eastAsia="fr-CH"/>
+        </w:rPr>
+      </w:pPr>
+      <w:bookmarkStart w:id="8" w:name="_Toc187150482"/>
+      <w:r>
+        <w:rPr>
+          <w:lang w:eastAsia="fr-CH"/>
+        </w:rPr>
+        <w:t>Vue sur une planète</w:t>
+      </w:r>
+      <w:bookmarkEnd w:id="8"/>
     </w:p>
     <w:p>
       <w:pPr>
         <w:ind w:left="705"/>
-        <w:rPr>
+        <w:jc w:val="both"/>
+        <w:rPr>
+          <w:sz w:val="24"/>
           <w:lang w:eastAsia="fr-CH"/>
         </w:rPr>
       </w:pPr>
       <w:r>
         <w:rPr>
+          <w:sz w:val="24"/>
           <w:lang w:eastAsia="fr-CH"/>
         </w:rPr>
-        <w:t>Grâce à la touche Espace et la touche F</w:t>
-      </w:r>
-      <w:r>
-        <w:rPr>
+        <w:t>Grâce aux flèches directionnelles, on a la possibilité de se déplacer de planète en planète, obtenir une vue rapproch</w:t>
+      </w:r>
+      <w:r>
+        <w:rPr>
+          <w:sz w:val="24"/>
           <w:lang w:eastAsia="fr-CH"/>
         </w:rPr>
-        <w:t>.</w:t>
-      </w:r>
-      <w:bookmarkStart w:id="4" w:name="_GoBack"/>
-      <w:bookmarkEnd w:id="4"/>
+        <w:t>ée</w:t>
+      </w:r>
+      <w:r>
+        <w:rPr>
+          <w:sz w:val="24"/>
+          <w:lang w:eastAsia="fr-CH"/>
+        </w:rPr>
+        <w:t xml:space="preserve"> sur celle-ci ainsi qu’une sidebar avec quelques caractéristiques.</w:t>
+      </w:r>
+    </w:p>
+    <w:p>
+      <w:pPr>
+        <w:ind w:left="705"/>
+        <w:jc w:val="both"/>
+        <w:rPr>
+          <w:sz w:val="24"/>
+          <w:lang w:eastAsia="fr-CH"/>
+        </w:rPr>
+      </w:pPr>
+      <w:r>
+        <w:rPr>
+          <w:sz w:val="24"/>
+          <w:lang w:eastAsia="fr-CH"/>
+        </w:rPr>
+        <w:t>Nous pouvons également faire un clic gauche sur une planète</w:t>
+      </w:r>
+      <w:r>
+        <w:rPr>
+          <w:sz w:val="24"/>
+          <w:lang w:eastAsia="fr-CH"/>
+        </w:rPr>
+        <w:t xml:space="preserve"> pour aussi obtenir une vue rapprochée et la sidebar avec ses caractéristiques.</w:t>
+      </w:r>
     </w:p>
     <w:p>
       <w:pPr>
         <w:pStyle w:val="Titre1"/>
       </w:pPr>
-      <w:bookmarkStart w:id="5" w:name="_Toc187142292"/>
+      <w:bookmarkStart w:id="9" w:name="_Toc187150483"/>
       <w:r>
         <w:t xml:space="preserve">Aspect </w:t>
       </w:r>
       <w:r>
         <w:t>physique</w:t>
       </w:r>
-      <w:bookmarkEnd w:id="5"/>
+      <w:bookmarkEnd w:id="9"/>
     </w:p>
     <w:p>
       <w:pPr>
         <w:pStyle w:val="Titre2"/>
       </w:pPr>
-      <w:bookmarkStart w:id="6" w:name="_Toc187142293"/>
+      <w:bookmarkStart w:id="10" w:name="_Toc187150484"/>
       <w:r>
         <w:t>Valeurs utilisées et conversion</w:t>
       </w:r>
-      <w:bookmarkEnd w:id="6"/>
+      <w:bookmarkEnd w:id="10"/>
     </w:p>
     <w:p>
       <w:pPr>
@@ -1995,7 +2513,6 @@
         <w:pStyle w:val="Sansinterligne"/>
       </w:pPr>
       <w:r>
-        <w:lastRenderedPageBreak/>
         <w:t>Par des soucis de taille, les valeurs de distances telles que la distance par rapport au Soleil ou encore le rayon de la planète sont divisées par 15'000'000 puis multipliées par 20. Les valeurs telles que le poids, sont également réduites.</w:t>
       </w:r>
     </w:p>
@@ -2055,27 +2572,14 @@
                             <w:r>
                               <w:t xml:space="preserve">Figure </w:t>
                             </w:r>
-                            <w:r>
-                              <w:fldChar w:fldCharType="begin"/>
-                            </w:r>
-                            <w:r>
-                              <w:instrText xml:space="preserve"> SEQ Figure \* ARABIC </w:instrText>
-                            </w:r>
-                            <w:r>
-                              <w:fldChar w:fldCharType="separate"/>
-                            </w:r>
-                            <w:r>
-                              <w:rPr>
-                                <w:noProof/>
-                              </w:rPr>
-                              <w:t>3</w:t>
-                            </w:r>
-                            <w:r>
-                              <w:rPr>
-                                <w:noProof/>
-                              </w:rPr>
-                              <w:fldChar w:fldCharType="end"/>
-                            </w:r>
+                            <w:fldSimple w:instr=" SEQ Figure \* ARABIC ">
+                              <w:r>
+                                <w:rPr>
+                                  <w:noProof/>
+                                </w:rPr>
+                                <w:t>3</w:t>
+                              </w:r>
+                            </w:fldSimple>
                             <w:r>
                               <w:t>: Reformatage des données pour Neptune</w:t>
                             </w:r>
@@ -2117,27 +2621,14 @@
                       <w:r>
                         <w:t xml:space="preserve">Figure </w:t>
                       </w:r>
-                      <w:r>
-                        <w:fldChar w:fldCharType="begin"/>
-                      </w:r>
-                      <w:r>
-                        <w:instrText xml:space="preserve"> SEQ Figure \* ARABIC </w:instrText>
-                      </w:r>
-                      <w:r>
-                        <w:fldChar w:fldCharType="separate"/>
-                      </w:r>
-                      <w:r>
-                        <w:rPr>
-                          <w:noProof/>
-                        </w:rPr>
-                        <w:t>3</w:t>
-                      </w:r>
-                      <w:r>
-                        <w:rPr>
-                          <w:noProof/>
-                        </w:rPr>
-                        <w:fldChar w:fldCharType="end"/>
-                      </w:r>
+                      <w:fldSimple w:instr=" SEQ Figure \* ARABIC ">
+                        <w:r>
+                          <w:rPr>
+                            <w:noProof/>
+                          </w:rPr>
+                          <w:t>3</w:t>
+                        </w:r>
+                      </w:fldSimple>
                       <w:r>
                         <w:t>: Reformatage des données pour Neptune</w:t>
                       </w:r>
@@ -2219,11 +2710,12 @@
       <w:pPr>
         <w:pStyle w:val="Titre2"/>
       </w:pPr>
-      <w:bookmarkStart w:id="7" w:name="_Toc187142294"/>
-      <w:r>
+      <w:bookmarkStart w:id="11" w:name="_Toc187150485"/>
+      <w:r>
+        <w:lastRenderedPageBreak/>
         <w:t>Calculs et fonctions</w:t>
       </w:r>
-      <w:bookmarkEnd w:id="7"/>
+      <w:bookmarkEnd w:id="11"/>
     </w:p>
     <w:p>
       <w:pPr>
@@ -2292,27 +2784,14 @@
                             <w:r>
                               <w:t xml:space="preserve">Figure </w:t>
                             </w:r>
-                            <w:r>
-                              <w:fldChar w:fldCharType="begin"/>
-                            </w:r>
-                            <w:r>
-                              <w:instrText xml:space="preserve"> SEQ Figure \* ARABIC </w:instrText>
-                            </w:r>
-                            <w:r>
-                              <w:fldChar w:fldCharType="separate"/>
-                            </w:r>
-                            <w:r>
-                              <w:rPr>
-                                <w:noProof/>
-                              </w:rPr>
-                              <w:t>4</w:t>
-                            </w:r>
-                            <w:r>
-                              <w:rPr>
-                                <w:noProof/>
-                              </w:rPr>
-                              <w:fldChar w:fldCharType="end"/>
-                            </w:r>
+                            <w:fldSimple w:instr=" SEQ Figure \* ARABIC ">
+                              <w:r>
+                                <w:rPr>
+                                  <w:noProof/>
+                                </w:rPr>
+                                <w:t>4</w:t>
+                              </w:r>
+                            </w:fldSimple>
                             <w:r>
                               <w:t>: Cercles et ellipses</w:t>
                             </w:r>
@@ -2350,27 +2829,14 @@
                       <w:r>
                         <w:t xml:space="preserve">Figure </w:t>
                       </w:r>
-                      <w:r>
-                        <w:fldChar w:fldCharType="begin"/>
-                      </w:r>
-                      <w:r>
-                        <w:instrText xml:space="preserve"> SEQ Figure \* ARABIC </w:instrText>
-                      </w:r>
-                      <w:r>
-                        <w:fldChar w:fldCharType="separate"/>
-                      </w:r>
-                      <w:r>
-                        <w:rPr>
-                          <w:noProof/>
-                        </w:rPr>
-                        <w:t>4</w:t>
-                      </w:r>
-                      <w:r>
-                        <w:rPr>
-                          <w:noProof/>
-                        </w:rPr>
-                        <w:fldChar w:fldCharType="end"/>
-                      </w:r>
+                      <w:fldSimple w:instr=" SEQ Figure \* ARABIC ">
+                        <w:r>
+                          <w:rPr>
+                            <w:noProof/>
+                          </w:rPr>
+                          <w:t>4</w:t>
+                        </w:r>
+                      </w:fldSimple>
                       <w:r>
                         <w:t>: Cercles et ellipses</w:t>
                       </w:r>
@@ -2468,11 +2934,7 @@
         <w:pStyle w:val="Sansinterligne"/>
       </w:pPr>
       <w:r>
-        <w:t xml:space="preserve">Faire se déplacer les planètes en rond est quelques chose d’extrêmement aisé. Un simple MCU (Mouvement Circulaire Uniforme) et c’était terminé. Il suffit d’avoir une </w:t>
-      </w:r>
-      <w:r>
-        <w:lastRenderedPageBreak/>
-        <w:t>période de révolution (</w:t>
+        <w:t>Faire se déplacer les planètes en rond est quelques chose d’extrêmement aisé. Un simple MCU (Mouvement Circulaire Uniforme) et c’était terminé. Il suffit d’avoir une période de révolution (</w:t>
       </w:r>
       <w:proofErr w:type="spellStart"/>
       <w:proofErr w:type="gramStart"/>
@@ -2489,11 +2951,11 @@
       <w:pPr>
         <w:pStyle w:val="Titre3"/>
       </w:pPr>
-      <w:bookmarkStart w:id="8" w:name="_Toc187142295"/>
+      <w:bookmarkStart w:id="12" w:name="_Toc187150486"/>
       <w:r>
         <w:t>Fonctions de calcul du rayon</w:t>
       </w:r>
-      <w:bookmarkEnd w:id="8"/>
+      <w:bookmarkEnd w:id="12"/>
     </w:p>
     <w:p>
       <w:pPr>
@@ -2550,27 +3012,14 @@
                             <w:r>
                               <w:t xml:space="preserve">Figure </w:t>
                             </w:r>
-                            <w:r>
-                              <w:fldChar w:fldCharType="begin"/>
-                            </w:r>
-                            <w:r>
-                              <w:instrText xml:space="preserve"> SEQ Figure \* ARABIC </w:instrText>
-                            </w:r>
-                            <w:r>
-                              <w:fldChar w:fldCharType="separate"/>
-                            </w:r>
-                            <w:r>
-                              <w:rPr>
-                                <w:noProof/>
-                              </w:rPr>
-                              <w:t>5</w:t>
-                            </w:r>
-                            <w:r>
-                              <w:rPr>
-                                <w:noProof/>
-                              </w:rPr>
-                              <w:fldChar w:fldCharType="end"/>
-                            </w:r>
+                            <w:fldSimple w:instr=" SEQ Figure \* ARABIC ">
+                              <w:r>
+                                <w:rPr>
+                                  <w:noProof/>
+                                </w:rPr>
+                                <w:t>5</w:t>
+                              </w:r>
+                            </w:fldSimple>
                             <w:r>
                               <w:t>: Fonction de calcul du rayon</w:t>
                             </w:r>
@@ -2610,27 +3059,14 @@
                       <w:r>
                         <w:t xml:space="preserve">Figure </w:t>
                       </w:r>
-                      <w:r>
-                        <w:fldChar w:fldCharType="begin"/>
-                      </w:r>
-                      <w:r>
-                        <w:instrText xml:space="preserve"> SEQ Figure \* ARABIC </w:instrText>
-                      </w:r>
-                      <w:r>
-                        <w:fldChar w:fldCharType="separate"/>
-                      </w:r>
-                      <w:r>
-                        <w:rPr>
-                          <w:noProof/>
-                        </w:rPr>
-                        <w:t>5</w:t>
-                      </w:r>
-                      <w:r>
-                        <w:rPr>
-                          <w:noProof/>
-                        </w:rPr>
-                        <w:fldChar w:fldCharType="end"/>
-                      </w:r>
+                      <w:fldSimple w:instr=" SEQ Figure \* ARABIC ">
+                        <w:r>
+                          <w:rPr>
+                            <w:noProof/>
+                          </w:rPr>
+                          <w:t>5</w:t>
+                        </w:r>
+                      </w:fldSimple>
                       <w:r>
                         <w:t>: Fonction de calcul du rayon</w:t>
                       </w:r>
@@ -2735,11 +3171,11 @@
       <w:pPr>
         <w:pStyle w:val="Titre3"/>
       </w:pPr>
-      <w:bookmarkStart w:id="9" w:name="_Toc187142296"/>
+      <w:bookmarkStart w:id="13" w:name="_Toc187150487"/>
       <w:r>
         <w:t>Fonction de calcul de la vitesse angulaire</w:t>
       </w:r>
-      <w:bookmarkEnd w:id="9"/>
+      <w:bookmarkEnd w:id="13"/>
     </w:p>
     <w:p>
       <w:pPr>
@@ -2797,27 +3233,14 @@
                             <w:r>
                               <w:t xml:space="preserve">Figure </w:t>
                             </w:r>
-                            <w:r>
-                              <w:fldChar w:fldCharType="begin"/>
-                            </w:r>
-                            <w:r>
-                              <w:instrText xml:space="preserve"> SEQ Figure \* ARABIC </w:instrText>
-                            </w:r>
-                            <w:r>
-                              <w:fldChar w:fldCharType="separate"/>
-                            </w:r>
-                            <w:r>
-                              <w:rPr>
-                                <w:noProof/>
-                              </w:rPr>
-                              <w:t>6</w:t>
-                            </w:r>
-                            <w:r>
-                              <w:rPr>
-                                <w:noProof/>
-                              </w:rPr>
-                              <w:fldChar w:fldCharType="end"/>
-                            </w:r>
+                            <w:fldSimple w:instr=" SEQ Figure \* ARABIC ">
+                              <w:r>
+                                <w:rPr>
+                                  <w:noProof/>
+                                </w:rPr>
+                                <w:t>6</w:t>
+                              </w:r>
+                            </w:fldSimple>
                             <w:r>
                               <w:t>: Fonction de calcul de la vitesse angulaire</w:t>
                             </w:r>
@@ -2858,27 +3281,14 @@
                       <w:r>
                         <w:t xml:space="preserve">Figure </w:t>
                       </w:r>
-                      <w:r>
-                        <w:fldChar w:fldCharType="begin"/>
-                      </w:r>
-                      <w:r>
-                        <w:instrText xml:space="preserve"> SEQ Figure \* ARABIC </w:instrText>
-                      </w:r>
-                      <w:r>
-                        <w:fldChar w:fldCharType="separate"/>
-                      </w:r>
-                      <w:r>
-                        <w:rPr>
-                          <w:noProof/>
-                        </w:rPr>
-                        <w:t>6</w:t>
-                      </w:r>
-                      <w:r>
-                        <w:rPr>
-                          <w:noProof/>
-                        </w:rPr>
-                        <w:fldChar w:fldCharType="end"/>
-                      </w:r>
+                      <w:fldSimple w:instr=" SEQ Figure \* ARABIC ">
+                        <w:r>
+                          <w:rPr>
+                            <w:noProof/>
+                          </w:rPr>
+                          <w:t>6</w:t>
+                        </w:r>
+                      </w:fldSimple>
                       <w:r>
                         <w:t>: Fonction de calcul de la vitesse angulaire</w:t>
                       </w:r>
@@ -3105,7 +3515,7 @@
       <w:pPr>
         <w:pStyle w:val="Titre3"/>
       </w:pPr>
-      <w:bookmarkStart w:id="10" w:name="_Toc187142297"/>
+      <w:bookmarkStart w:id="14" w:name="_Toc187150488"/>
       <w:r>
         <w:lastRenderedPageBreak/>
         <w:t xml:space="preserve">Fonction de calcul de la </w:t>
@@ -3113,7 +3523,7 @@
       <w:r>
         <w:t>rotation sur l’axe Z (roll)</w:t>
       </w:r>
-      <w:bookmarkEnd w:id="10"/>
+      <w:bookmarkEnd w:id="14"/>
     </w:p>
     <w:p>
       <w:pPr>
@@ -3175,27 +3585,14 @@
                             <w:r>
                               <w:t xml:space="preserve">Figure </w:t>
                             </w:r>
-                            <w:r>
-                              <w:fldChar w:fldCharType="begin"/>
-                            </w:r>
-                            <w:r>
-                              <w:instrText xml:space="preserve"> SEQ Figure \* ARABIC </w:instrText>
-                            </w:r>
-                            <w:r>
-                              <w:fldChar w:fldCharType="separate"/>
-                            </w:r>
-                            <w:r>
-                              <w:rPr>
-                                <w:noProof/>
-                              </w:rPr>
-                              <w:t>7</w:t>
-                            </w:r>
-                            <w:r>
-                              <w:rPr>
-                                <w:noProof/>
-                              </w:rPr>
-                              <w:fldChar w:fldCharType="end"/>
-                            </w:r>
+                            <w:fldSimple w:instr=" SEQ Figure \* ARABIC ">
+                              <w:r>
+                                <w:rPr>
+                                  <w:noProof/>
+                                </w:rPr>
+                                <w:t>7</w:t>
+                              </w:r>
+                            </w:fldSimple>
                             <w:r>
                               <w:t>: Fonction de calcul de la rotation</w:t>
                             </w:r>
@@ -3232,27 +3629,14 @@
                       <w:r>
                         <w:t xml:space="preserve">Figure </w:t>
                       </w:r>
-                      <w:r>
-                        <w:fldChar w:fldCharType="begin"/>
-                      </w:r>
-                      <w:r>
-                        <w:instrText xml:space="preserve"> SEQ Figure \* ARABIC </w:instrText>
-                      </w:r>
-                      <w:r>
-                        <w:fldChar w:fldCharType="separate"/>
-                      </w:r>
-                      <w:r>
-                        <w:rPr>
-                          <w:noProof/>
-                        </w:rPr>
-                        <w:t>7</w:t>
-                      </w:r>
-                      <w:r>
-                        <w:rPr>
-                          <w:noProof/>
-                        </w:rPr>
-                        <w:fldChar w:fldCharType="end"/>
-                      </w:r>
+                      <w:fldSimple w:instr=" SEQ Figure \* ARABIC ">
+                        <w:r>
+                          <w:rPr>
+                            <w:noProof/>
+                          </w:rPr>
+                          <w:t>7</w:t>
+                        </w:r>
+                      </w:fldSimple>
                       <w:r>
                         <w:t>: Fonction de calcul de la rotation</w:t>
                       </w:r>
@@ -3330,11 +3714,11 @@
       <w:pPr>
         <w:pStyle w:val="Titre3"/>
       </w:pPr>
-      <w:bookmarkStart w:id="11" w:name="_Toc187142298"/>
+      <w:bookmarkStart w:id="15" w:name="_Toc187150489"/>
       <w:r>
         <w:t>Sauvegarde d’anciennes fonctions</w:t>
       </w:r>
-      <w:bookmarkEnd w:id="11"/>
+      <w:bookmarkEnd w:id="15"/>
     </w:p>
     <w:p>
       <w:pPr>
@@ -3363,14 +3747,14 @@
           <w:lang w:eastAsia="fr-CH"/>
         </w:rPr>
       </w:pPr>
-      <w:bookmarkStart w:id="12" w:name="_Toc187142299"/>
+      <w:bookmarkStart w:id="16" w:name="_Toc187150490"/>
       <w:r>
         <w:rPr>
           <w:lang w:eastAsia="fr-CH"/>
         </w:rPr>
         <w:t>Aspect graphique</w:t>
       </w:r>
-      <w:bookmarkEnd w:id="12"/>
+      <w:bookmarkEnd w:id="16"/>
       <w:r>
         <w:rPr>
           <w:lang w:eastAsia="fr-CH"/>
@@ -3385,14 +3769,14 @@
           <w:lang w:eastAsia="fr-CH"/>
         </w:rPr>
       </w:pPr>
-      <w:bookmarkStart w:id="13" w:name="_Toc187142300"/>
+      <w:bookmarkStart w:id="17" w:name="_Toc187150491"/>
       <w:r>
         <w:rPr>
           <w:lang w:eastAsia="fr-CH"/>
         </w:rPr>
         <w:t>Post-Processing</w:t>
       </w:r>
-      <w:bookmarkEnd w:id="13"/>
+      <w:bookmarkEnd w:id="17"/>
     </w:p>
     <w:p>
       <w:pPr>
@@ -3450,27 +3834,14 @@
                             <w:r>
                               <w:t xml:space="preserve">Figure </w:t>
                             </w:r>
-                            <w:r>
-                              <w:fldChar w:fldCharType="begin"/>
-                            </w:r>
-                            <w:r>
-                              <w:instrText xml:space="preserve"> SEQ Figure \* ARABIC </w:instrText>
-                            </w:r>
-                            <w:r>
-                              <w:fldChar w:fldCharType="separate"/>
-                            </w:r>
-                            <w:r>
-                              <w:rPr>
-                                <w:noProof/>
-                              </w:rPr>
-                              <w:t>8</w:t>
-                            </w:r>
-                            <w:r>
-                              <w:rPr>
-                                <w:noProof/>
-                              </w:rPr>
-                              <w:fldChar w:fldCharType="end"/>
-                            </w:r>
+                            <w:fldSimple w:instr=" SEQ Figure \* ARABIC ">
+                              <w:r>
+                                <w:rPr>
+                                  <w:noProof/>
+                                </w:rPr>
+                                <w:t>8</w:t>
+                              </w:r>
+                            </w:fldSimple>
                             <w:r>
                               <w:t>: Lens Flares de notre application, générées par le soleil en bas à gauche</w:t>
                             </w:r>
@@ -3505,27 +3876,14 @@
                       <w:r>
                         <w:t xml:space="preserve">Figure </w:t>
                       </w:r>
-                      <w:r>
-                        <w:fldChar w:fldCharType="begin"/>
-                      </w:r>
-                      <w:r>
-                        <w:instrText xml:space="preserve"> SEQ Figure \* ARABIC </w:instrText>
-                      </w:r>
-                      <w:r>
-                        <w:fldChar w:fldCharType="separate"/>
-                      </w:r>
-                      <w:r>
-                        <w:rPr>
-                          <w:noProof/>
-                        </w:rPr>
-                        <w:t>8</w:t>
-                      </w:r>
-                      <w:r>
-                        <w:rPr>
-                          <w:noProof/>
-                        </w:rPr>
-                        <w:fldChar w:fldCharType="end"/>
-                      </w:r>
+                      <w:fldSimple w:instr=" SEQ Figure \* ARABIC ">
+                        <w:r>
+                          <w:rPr>
+                            <w:noProof/>
+                          </w:rPr>
+                          <w:t>8</w:t>
+                        </w:r>
+                      </w:fldSimple>
                       <w:r>
                         <w:t>: Lens Flares de notre application, générées par le soleil en bas à gauche</w:t>
                       </w:r>
@@ -3654,12 +4012,12 @@
       <w:pPr>
         <w:pStyle w:val="Titre2"/>
       </w:pPr>
-      <w:bookmarkStart w:id="14" w:name="_Toc187142301"/>
+      <w:bookmarkStart w:id="18" w:name="_Toc187150492"/>
       <w:r>
         <w:lastRenderedPageBreak/>
         <w:t>Éclairage</w:t>
       </w:r>
-      <w:bookmarkEnd w:id="14"/>
+      <w:bookmarkEnd w:id="18"/>
     </w:p>
     <w:p>
       <w:pPr>
@@ -3801,27 +4159,14 @@
                             <w:r>
                               <w:t xml:space="preserve">Figure </w:t>
                             </w:r>
-                            <w:r>
-                              <w:fldChar w:fldCharType="begin"/>
-                            </w:r>
-                            <w:r>
-                              <w:instrText xml:space="preserve"> SEQ Figure \* ARABIC </w:instrText>
-                            </w:r>
-                            <w:r>
-                              <w:fldChar w:fldCharType="separate"/>
-                            </w:r>
-                            <w:r>
-                              <w:rPr>
-                                <w:noProof/>
-                              </w:rPr>
-                              <w:t>9</w:t>
-                            </w:r>
-                            <w:r>
-                              <w:rPr>
-                                <w:noProof/>
-                              </w:rPr>
-                              <w:fldChar w:fldCharType="end"/>
-                            </w:r>
+                            <w:fldSimple w:instr=" SEQ Figure \* ARABIC ">
+                              <w:r>
+                                <w:rPr>
+                                  <w:noProof/>
+                                </w:rPr>
+                                <w:t>9</w:t>
+                              </w:r>
+                            </w:fldSimple>
                             <w:r>
                               <w:t>: Schématisation de l'équation de rendu graphique</w:t>
                             </w:r>
@@ -3855,27 +4200,14 @@
                       <w:r>
                         <w:t xml:space="preserve">Figure </w:t>
                       </w:r>
-                      <w:r>
-                        <w:fldChar w:fldCharType="begin"/>
-                      </w:r>
-                      <w:r>
-                        <w:instrText xml:space="preserve"> SEQ Figure \* ARABIC </w:instrText>
-                      </w:r>
-                      <w:r>
-                        <w:fldChar w:fldCharType="separate"/>
-                      </w:r>
-                      <w:r>
-                        <w:rPr>
-                          <w:noProof/>
-                        </w:rPr>
-                        <w:t>9</w:t>
-                      </w:r>
-                      <w:r>
-                        <w:rPr>
-                          <w:noProof/>
-                        </w:rPr>
-                        <w:fldChar w:fldCharType="end"/>
-                      </w:r>
+                      <w:fldSimple w:instr=" SEQ Figure \* ARABIC ">
+                        <w:r>
+                          <w:rPr>
+                            <w:noProof/>
+                          </w:rPr>
+                          <w:t>9</w:t>
+                        </w:r>
+                      </w:fldSimple>
                       <w:r>
                         <w:t>: Schématisation de l'équation de rendu graphique</w:t>
                       </w:r>
@@ -4064,6 +4396,494 @@
       <w:r>
         <w:t xml:space="preserve"> car l’éclairage est très sommaire, mais il serait envisageable d’en rajouter si nous cherchions un éclairage plus réaliste qui intègre des surfaces métalliques ou autres matériaux particuliers. </w:t>
       </w:r>
+    </w:p>
+    <w:p>
+      <w:pPr>
+        <w:rPr>
+          <w:rFonts w:eastAsiaTheme="minorEastAsia"/>
+          <w:sz w:val="24"/>
+          <w:lang w:eastAsia="fr-CH"/>
+        </w:rPr>
+      </w:pPr>
+      <w:r>
+        <w:br w:type="page"/>
+      </w:r>
+    </w:p>
+    <w:p>
+      <w:pPr>
+        <w:pStyle w:val="Titre1"/>
+      </w:pPr>
+      <w:r>
+        <w:lastRenderedPageBreak/>
+        <w:t>Difficultés rencontrées</w:t>
+      </w:r>
+    </w:p>
+    <w:p>
+      <w:r>
+        <w:t>Comme dit plus haut, le calcul de trajectoire des planètes en ellipse aurait été un véritable calvaire à faire au vu du nombre de paramètres à prendre en compte comme le périhélie et l’aphélie, les demi-axes, la longitude du périastre ou encore l’excentricité orbitale pour en citer quelques-uns.</w:t>
+      </w:r>
+      <w:r>
+        <w:t xml:space="preserve"> L’utilisation du Mouvement Circulaire Uniforme (MCU) était donc la meilleure solution.</w:t>
+      </w:r>
+    </w:p>
+    <w:p>
+      <w:r>
+        <w:br w:type="page"/>
+      </w:r>
+    </w:p>
+    <w:p>
+      <w:pPr>
+        <w:pStyle w:val="Titre1"/>
+      </w:pPr>
+      <w:r>
+        <w:lastRenderedPageBreak/>
+        <w:t>Protocole de test</w:t>
+      </w:r>
+    </w:p>
+    <w:tbl>
+      <w:tblPr>
+        <w:tblStyle w:val="Grilledutableau"/>
+        <w:tblW w:w="0" w:type="auto"/>
+        <w:tblLook w:val="04A0" w:firstRow="1" w:lastRow="0" w:firstColumn="1" w:lastColumn="0" w:noHBand="0" w:noVBand="1"/>
+      </w:tblPr>
+      <w:tblGrid>
+        <w:gridCol w:w="3020"/>
+        <w:gridCol w:w="3021"/>
+        <w:gridCol w:w="3021"/>
+      </w:tblGrid>
+      <w:tr>
+        <w:tc>
+          <w:tcPr>
+            <w:tcW w:w="3020" w:type="dxa"/>
+          </w:tcPr>
+          <w:p>
+            <w:r>
+              <w:t>Appuyer sur la touche W</w:t>
+            </w:r>
+          </w:p>
+        </w:tc>
+        <w:tc>
+          <w:tcPr>
+            <w:tcW w:w="3021" w:type="dxa"/>
+          </w:tcPr>
+          <w:p>
+            <w:r>
+              <w:t>Fait avancer la sonde</w:t>
+            </w:r>
+          </w:p>
+        </w:tc>
+        <w:tc>
+          <w:tcPr>
+            <w:tcW w:w="3021" w:type="dxa"/>
+          </w:tcPr>
+          <w:p>
+            <w:r>
+              <w:t>OK</w:t>
+            </w:r>
+          </w:p>
+        </w:tc>
+      </w:tr>
+      <w:tr>
+        <w:tc>
+          <w:tcPr>
+            <w:tcW w:w="3020" w:type="dxa"/>
+          </w:tcPr>
+          <w:p>
+            <w:r>
+              <w:t>Appuyer sur la touche A</w:t>
+            </w:r>
+          </w:p>
+        </w:tc>
+        <w:tc>
+          <w:tcPr>
+            <w:tcW w:w="3021" w:type="dxa"/>
+          </w:tcPr>
+          <w:p>
+            <w:r>
+              <w:t>Fait se déplacer la sonde vers la gauche</w:t>
+            </w:r>
+          </w:p>
+        </w:tc>
+        <w:tc>
+          <w:tcPr>
+            <w:tcW w:w="3021" w:type="dxa"/>
+          </w:tcPr>
+          <w:p>
+            <w:r>
+              <w:t>OK</w:t>
+            </w:r>
+          </w:p>
+        </w:tc>
+      </w:tr>
+      <w:tr>
+        <w:tc>
+          <w:tcPr>
+            <w:tcW w:w="3020" w:type="dxa"/>
+          </w:tcPr>
+          <w:p>
+            <w:r>
+              <w:t>Appuyer sur la touche S</w:t>
+            </w:r>
+          </w:p>
+        </w:tc>
+        <w:tc>
+          <w:tcPr>
+            <w:tcW w:w="3021" w:type="dxa"/>
+          </w:tcPr>
+          <w:p>
+            <w:r>
+              <w:t>Fait reculer la sonde</w:t>
+            </w:r>
+          </w:p>
+        </w:tc>
+        <w:tc>
+          <w:tcPr>
+            <w:tcW w:w="3021" w:type="dxa"/>
+          </w:tcPr>
+          <w:p>
+            <w:r>
+              <w:t>OK</w:t>
+            </w:r>
+          </w:p>
+        </w:tc>
+      </w:tr>
+      <w:tr>
+        <w:tc>
+          <w:tcPr>
+            <w:tcW w:w="3020" w:type="dxa"/>
+          </w:tcPr>
+          <w:p>
+            <w:r>
+              <w:t>Appuyer sur la touche D</w:t>
+            </w:r>
+          </w:p>
+        </w:tc>
+        <w:tc>
+          <w:tcPr>
+            <w:tcW w:w="3021" w:type="dxa"/>
+          </w:tcPr>
+          <w:p>
+            <w:r>
+              <w:t>Fait se déplacer la sonde vers la droite</w:t>
+            </w:r>
+          </w:p>
+        </w:tc>
+        <w:tc>
+          <w:tcPr>
+            <w:tcW w:w="3021" w:type="dxa"/>
+          </w:tcPr>
+          <w:p>
+            <w:r>
+              <w:t>OK</w:t>
+            </w:r>
+          </w:p>
+        </w:tc>
+      </w:tr>
+      <w:tr>
+        <w:tc>
+          <w:tcPr>
+            <w:tcW w:w="3020" w:type="dxa"/>
+          </w:tcPr>
+          <w:p>
+            <w:r>
+              <w:t>Appuyer sur la flèche directionnelle de droite une fois</w:t>
+            </w:r>
+          </w:p>
+        </w:tc>
+        <w:tc>
+          <w:tcPr>
+            <w:tcW w:w="3021" w:type="dxa"/>
+          </w:tcPr>
+          <w:p>
+            <w:r>
+              <w:t>Fait se déplacer la sonde vers une planète dans l’ordre d’éloignement des planètes par rapport au Soleil. Si arrivé à Pluton, revient à Mercure</w:t>
+            </w:r>
+          </w:p>
+        </w:tc>
+        <w:tc>
+          <w:tcPr>
+            <w:tcW w:w="3021" w:type="dxa"/>
+          </w:tcPr>
+          <w:p>
+            <w:r>
+              <w:t>OK</w:t>
+            </w:r>
+          </w:p>
+        </w:tc>
+      </w:tr>
+      <w:tr>
+        <w:tc>
+          <w:tcPr>
+            <w:tcW w:w="3020" w:type="dxa"/>
+          </w:tcPr>
+          <w:p>
+            <w:r>
+              <w:t xml:space="preserve">Appuyer sur la flèche directionnelle de </w:t>
+            </w:r>
+            <w:r>
+              <w:t>gauche</w:t>
+            </w:r>
+            <w:r>
+              <w:t xml:space="preserve"> une fois</w:t>
+            </w:r>
+          </w:p>
+        </w:tc>
+        <w:tc>
+          <w:tcPr>
+            <w:tcW w:w="3021" w:type="dxa"/>
+          </w:tcPr>
+          <w:p>
+            <w:r>
+              <w:t xml:space="preserve">Fait se déplacer la sonde vers une planète dans l’ordre </w:t>
+            </w:r>
+            <w:r>
+              <w:t xml:space="preserve">inverse </w:t>
+            </w:r>
+            <w:r>
+              <w:t xml:space="preserve">d’éloignement des planètes par rapport au Soleil. Si arrivé à </w:t>
+            </w:r>
+            <w:r>
+              <w:t>Mercure</w:t>
+            </w:r>
+            <w:r>
+              <w:t xml:space="preserve">, revient à </w:t>
+            </w:r>
+            <w:r>
+              <w:t>Pluton</w:t>
+            </w:r>
+          </w:p>
+        </w:tc>
+        <w:tc>
+          <w:tcPr>
+            <w:tcW w:w="3021" w:type="dxa"/>
+          </w:tcPr>
+          <w:p>
+            <w:r>
+              <w:t>OK</w:t>
+            </w:r>
+          </w:p>
+        </w:tc>
+      </w:tr>
+      <w:tr>
+        <w:tc>
+          <w:tcPr>
+            <w:tcW w:w="3020" w:type="dxa"/>
+          </w:tcPr>
+          <w:p>
+            <w:r>
+              <w:t>Effectuer un clic gauche sur une planète</w:t>
+            </w:r>
+          </w:p>
+        </w:tc>
+        <w:tc>
+          <w:tcPr>
+            <w:tcW w:w="3021" w:type="dxa"/>
+          </w:tcPr>
+          <w:p>
+            <w:r>
+              <w:t>Fait se déplacer la sonde vers la planète cliquée</w:t>
+            </w:r>
+          </w:p>
+        </w:tc>
+        <w:tc>
+          <w:tcPr>
+            <w:tcW w:w="3021" w:type="dxa"/>
+          </w:tcPr>
+          <w:p>
+            <w:r>
+              <w:t>OK</w:t>
+            </w:r>
+          </w:p>
+        </w:tc>
+      </w:tr>
+    </w:tbl>
+    <w:p/>
+    <w:p>
+      <w:r>
+        <w:br w:type="page"/>
+      </w:r>
+    </w:p>
+    <w:p>
+      <w:pPr>
+        <w:pStyle w:val="Titre1"/>
+      </w:pPr>
+      <w:r>
+        <w:lastRenderedPageBreak/>
+        <w:t>Conclusion</w:t>
+      </w:r>
+    </w:p>
+    <w:p>
+      <w:pPr>
+        <w:pStyle w:val="Titre1"/>
+      </w:pPr>
+      <w:r>
+        <w:t>Sources</w:t>
+      </w:r>
+    </w:p>
+    <w:p>
+      <w:r>
+        <w:t>Pour l’aide au code :</w:t>
+      </w:r>
+    </w:p>
+    <w:p>
+      <w:hyperlink r:id="rId22" w:history="1">
+        <w:r>
+          <w:rPr>
+            <w:rStyle w:val="Lienhypertexte"/>
+          </w:rPr>
+          <w:t>www.chatgpt.c</w:t>
+        </w:r>
+        <w:r>
+          <w:rPr>
+            <w:rStyle w:val="Lienhypertexte"/>
+          </w:rPr>
+          <w:t>o</w:t>
+        </w:r>
+        <w:r>
+          <w:rPr>
+            <w:rStyle w:val="Lienhypertexte"/>
+          </w:rPr>
+          <w:t>m</w:t>
+        </w:r>
+      </w:hyperlink>
+      <w:r>
+        <w:br/>
+      </w:r>
+      <w:hyperlink r:id="rId23" w:history="1">
+        <w:r>
+          <w:rPr>
+            <w:rStyle w:val="Lienhypertexte"/>
+          </w:rPr>
+          <w:t>www.stackoverflow.c</w:t>
+        </w:r>
+        <w:r>
+          <w:rPr>
+            <w:rStyle w:val="Lienhypertexte"/>
+          </w:rPr>
+          <w:t>o</w:t>
+        </w:r>
+        <w:r>
+          <w:rPr>
+            <w:rStyle w:val="Lienhypertexte"/>
+          </w:rPr>
+          <w:t>m</w:t>
+        </w:r>
+      </w:hyperlink>
+    </w:p>
+    <w:p>
+      <w:r>
+        <w:t>Pour la recherche d’informations sur les astres :</w:t>
+      </w:r>
+    </w:p>
+    <w:p>
+      <w:hyperlink r:id="rId24" w:history="1">
+        <w:r>
+          <w:rPr>
+            <w:rStyle w:val="Lienhypertexte"/>
+          </w:rPr>
+          <w:t>www.wikipedia</w:t>
+        </w:r>
+        <w:r>
+          <w:rPr>
+            <w:rStyle w:val="Lienhypertexte"/>
+          </w:rPr>
+          <w:t>.</w:t>
+        </w:r>
+        <w:r>
+          <w:rPr>
+            <w:rStyle w:val="Lienhypertexte"/>
+          </w:rPr>
+          <w:t>org</w:t>
+        </w:r>
+      </w:hyperlink>
+      <w:r>
+        <w:br/>
+      </w:r>
+      <w:hyperlink r:id="rId25" w:history="1">
+        <w:r>
+          <w:rPr>
+            <w:rStyle w:val="Lienhypertexte"/>
+          </w:rPr>
+          <w:t>www.nasa.gov</w:t>
+        </w:r>
+      </w:hyperlink>
+      <w:r>
+        <w:br/>
+      </w:r>
+      <w:hyperlink r:id="rId26" w:history="1">
+        <w:r>
+          <w:rPr>
+            <w:rStyle w:val="Lienhypertexte"/>
+          </w:rPr>
+          <w:t>www.chatgpt.com</w:t>
+        </w:r>
+      </w:hyperlink>
+    </w:p>
+    <w:p>
+      <w:r>
+        <w:t>Sources des images du rapport :</w:t>
+      </w:r>
+    </w:p>
+    <w:p>
+      <w:r>
+        <w:t xml:space="preserve">Figure 1 : </w:t>
+      </w:r>
+      <w:hyperlink r:id="rId27" w:history="1">
+        <w:r>
+          <w:rPr>
+            <w:rStyle w:val="Lienhypertexte"/>
+          </w:rPr>
+          <w:t>https://eyes.nasa.gov/apps/solar-system/#/home</w:t>
+        </w:r>
+      </w:hyperlink>
+    </w:p>
+    <w:p>
+      <w:r>
+        <w:t xml:space="preserve">Figure 2 : </w:t>
+      </w:r>
+      <w:hyperlink r:id="rId28" w:history="1">
+        <w:r>
+          <w:rPr>
+            <w:rStyle w:val="Lienhypertexte"/>
+          </w:rPr>
+          <w:t>https://experiments.withgoogle.com/fluid-particles</w:t>
+        </w:r>
+      </w:hyperlink>
+    </w:p>
+    <w:p>
+      <w:r>
+        <w:t>Figure 3 : Capture d’écran de notre programme</w:t>
+      </w:r>
+    </w:p>
+    <w:p>
+      <w:r>
+        <w:t xml:space="preserve">Figure 4 : </w:t>
+      </w:r>
+      <w:hyperlink r:id="rId29" w:history="1">
+        <w:r>
+          <w:rPr>
+            <w:rStyle w:val="Lienhypertexte"/>
+          </w:rPr>
+          <w:t>https://www.thepencilroomonline.com/wp-content/uploads/2024/05/Untitled_Artwork-9.jpg</w:t>
+        </w:r>
+      </w:hyperlink>
+    </w:p>
+    <w:p>
+      <w:r>
+        <w:t>Figure 5 : Capture d’écran du code</w:t>
+      </w:r>
+    </w:p>
+    <w:p>
+      <w:r>
+        <w:t>Figure 6 : Capture d’écran du code</w:t>
+      </w:r>
+    </w:p>
+    <w:p>
+      <w:r>
+        <w:t>Figure 7 : Capture d’écran du code</w:t>
+      </w:r>
+      <w:bookmarkStart w:id="19" w:name="_GoBack"/>
+      <w:bookmarkEnd w:id="19"/>
     </w:p>
     <w:sectPr>
       <w:pgSz w:w="11906" w:h="16838"/>
@@ -4883,6 +5703,7 @@
   <w:style w:type="character" w:default="1" w:styleId="Policepardfaut">
     <w:name w:val="Default Paragraph Font"/>
     <w:uiPriority w:val="1"/>
+    <w:semiHidden/>
     <w:unhideWhenUsed/>
   </w:style>
   <w:style w:type="table" w:default="1" w:styleId="TableauNormal">
@@ -5239,6 +6060,25 @@
       <w:u w:val="single"/>
     </w:rPr>
   </w:style>
+  <w:style w:type="table" w:styleId="Grilledutableau">
+    <w:name w:val="Table Grid"/>
+    <w:basedOn w:val="TableauNormal"/>
+    <w:uiPriority w:val="39"/>
+    <w:rsid w:val="002815E4"/>
+    <w:pPr>
+      <w:spacing w:after="0" w:line="240" w:lineRule="auto"/>
+    </w:pPr>
+    <w:tblPr>
+      <w:tblBorders>
+        <w:top w:val="single" w:sz="4" w:space="0" w:color="auto"/>
+        <w:left w:val="single" w:sz="4" w:space="0" w:color="auto"/>
+        <w:bottom w:val="single" w:sz="4" w:space="0" w:color="auto"/>
+        <w:right w:val="single" w:sz="4" w:space="0" w:color="auto"/>
+        <w:insideH w:val="single" w:sz="4" w:space="0" w:color="auto"/>
+        <w:insideV w:val="single" w:sz="4" w:space="0" w:color="auto"/>
+      </w:tblBorders>
+    </w:tblPr>
+  </w:style>
 </w:styles>
 </file>
 
@@ -5424,14 +6264,14 @@
     <w:charset w:val="00"/>
     <w:family w:val="roman"/>
     <w:pitch w:val="variable"/>
-    <w:sig w:usb0="E0002EFF" w:usb1="C000785B" w:usb2="00000009" w:usb3="00000000" w:csb0="000001FF" w:csb1="00000000"/>
+    <w:sig w:usb0="E0002AFF" w:usb1="C0007843" w:usb2="00000009" w:usb3="00000000" w:csb0="000001FF" w:csb1="00000000"/>
   </w:font>
   <w:font w:name="Calibri">
     <w:panose1 w:val="020F0502020204030204"/>
     <w:charset w:val="00"/>
     <w:family w:val="swiss"/>
     <w:pitch w:val="variable"/>
-    <w:sig w:usb0="E4002EFF" w:usb1="C000247B" w:usb2="00000009" w:usb3="00000000" w:csb0="000001FF" w:csb1="00000000"/>
+    <w:sig w:usb0="E00002FF" w:usb1="4000ACFF" w:usb2="00000001" w:usb3="00000000" w:csb0="0000019F" w:csb1="00000000"/>
   </w:font>
   <w:font w:name="Avenir Next LT Pro">
     <w:altName w:val="Avenir Next LT Pro"/>
@@ -5445,7 +6285,7 @@
     <w:charset w:val="00"/>
     <w:family w:val="swiss"/>
     <w:pitch w:val="variable"/>
-    <w:sig w:usb0="E4002EFF" w:usb1="C000247B" w:usb2="00000009" w:usb3="00000000" w:csb0="000001FF" w:csb1="00000000"/>
+    <w:sig w:usb0="A00002EF" w:usb1="4000207B" w:usb2="00000000" w:usb3="00000000" w:csb0="0000009F" w:csb1="00000000"/>
   </w:font>
   <w:font w:name="Cambria Math">
     <w:panose1 w:val="02040503050406030204"/>
@@ -5478,6 +6318,7 @@
     <w:rsid w:val="0007344E"/>
     <w:rsid w:val="004C7F51"/>
     <w:rsid w:val="0098281C"/>
+    <w:rsid w:val="009C6FFB"/>
     <w:rsid w:val="00DA0B23"/>
     <w:rsid w:val="00F60E24"/>
   </w:rsids>
@@ -6284,7 +7125,7 @@
 </file>
 
 <file path=customXml/itemProps2.xml><?xml version="1.0" encoding="utf-8"?>
-<ds:datastoreItem xmlns:ds="http://schemas.openxmlformats.org/officeDocument/2006/customXml" ds:itemID="{F31749C6-E635-44FD-9974-781FB9E20857}">
+<ds:datastoreItem xmlns:ds="http://schemas.openxmlformats.org/officeDocument/2006/customXml" ds:itemID="{EE920B68-2292-4DC9-9C50-D0554588D7F9}">
   <ds:schemaRefs>
     <ds:schemaRef ds:uri="http://schemas.openxmlformats.org/officeDocument/2006/bibliography"/>
   </ds:schemaRefs>

</xml_diff>

<commit_message>
fix: Deleted blank sheet in report
</commit_message>
<xml_diff>
--- a/ext/rapport/Rapport.docx
+++ b/ext/rapport/Rapport.docx
@@ -1885,14 +1885,27 @@
       <w:r>
         <w:t xml:space="preserve">Figure </w:t>
       </w:r>
-      <w:fldSimple w:instr=" SEQ Figure \* ARABIC ">
-        <w:r>
-          <w:rPr>
-            <w:noProof/>
-          </w:rPr>
-          <w:t>1</w:t>
-        </w:r>
-      </w:fldSimple>
+      <w:r>
+        <w:fldChar w:fldCharType="begin"/>
+      </w:r>
+      <w:r>
+        <w:instrText xml:space="preserve"> SEQ Figure \* ARABIC </w:instrText>
+      </w:r>
+      <w:r>
+        <w:fldChar w:fldCharType="separate"/>
+      </w:r>
+      <w:r>
+        <w:rPr>
+          <w:noProof/>
+        </w:rPr>
+        <w:t>1</w:t>
+      </w:r>
+      <w:r>
+        <w:rPr>
+          <w:noProof/>
+        </w:rPr>
+        <w:fldChar w:fldCharType="end"/>
+      </w:r>
       <w:r>
         <w:t xml:space="preserve">: </w:t>
       </w:r>
@@ -1904,31 +1917,7 @@
           <w:rPr>
             <w:rStyle w:val="Lienhypertexte"/>
           </w:rPr>
-          <w:t>https://eyes.nasa.gov/apps/solar-system</w:t>
-        </w:r>
-        <w:r>
-          <w:rPr>
-            <w:rStyle w:val="Lienhypertexte"/>
-          </w:rPr>
-          <w:t>/</w:t>
-        </w:r>
-        <w:r>
-          <w:rPr>
-            <w:rStyle w:val="Lienhypertexte"/>
-          </w:rPr>
-          <w:t>#/h</w:t>
-        </w:r>
-        <w:r>
-          <w:rPr>
-            <w:rStyle w:val="Lienhypertexte"/>
-          </w:rPr>
-          <w:t>o</w:t>
-        </w:r>
-        <w:r>
-          <w:rPr>
-            <w:rStyle w:val="Lienhypertexte"/>
-          </w:rPr>
-          <w:t>me</w:t>
+          <w:t>https://eyes.nasa.gov/apps/solar-system/#/home</w:t>
         </w:r>
       </w:hyperlink>
     </w:p>
@@ -2058,19 +2047,7 @@
           <w:rPr>
             <w:rStyle w:val="Lienhypertexte"/>
           </w:rPr>
-          <w:t>https://e</w:t>
-        </w:r>
-        <w:r>
-          <w:rPr>
-            <w:rStyle w:val="Lienhypertexte"/>
-          </w:rPr>
-          <w:t>x</w:t>
-        </w:r>
-        <w:r>
-          <w:rPr>
-            <w:rStyle w:val="Lienhypertexte"/>
-          </w:rPr>
-          <w:t>periments.withgoogle.com/fluid-particles</w:t>
+          <w:t>https://experiments.withgoogle.com/fluid-particles</w:t>
         </w:r>
       </w:hyperlink>
     </w:p>
@@ -2572,14 +2549,27 @@
                             <w:r>
                               <w:t xml:space="preserve">Figure </w:t>
                             </w:r>
-                            <w:fldSimple w:instr=" SEQ Figure \* ARABIC ">
-                              <w:r>
-                                <w:rPr>
-                                  <w:noProof/>
-                                </w:rPr>
-                                <w:t>3</w:t>
-                              </w:r>
-                            </w:fldSimple>
+                            <w:r>
+                              <w:fldChar w:fldCharType="begin"/>
+                            </w:r>
+                            <w:r>
+                              <w:instrText xml:space="preserve"> SEQ Figure \* ARABIC </w:instrText>
+                            </w:r>
+                            <w:r>
+                              <w:fldChar w:fldCharType="separate"/>
+                            </w:r>
+                            <w:r>
+                              <w:rPr>
+                                <w:noProof/>
+                              </w:rPr>
+                              <w:t>3</w:t>
+                            </w:r>
+                            <w:r>
+                              <w:rPr>
+                                <w:noProof/>
+                              </w:rPr>
+                              <w:fldChar w:fldCharType="end"/>
+                            </w:r>
                             <w:r>
                               <w:t>: Reformatage des données pour Neptune</w:t>
                             </w:r>
@@ -2784,14 +2774,27 @@
                             <w:r>
                               <w:t xml:space="preserve">Figure </w:t>
                             </w:r>
-                            <w:fldSimple w:instr=" SEQ Figure \* ARABIC ">
-                              <w:r>
-                                <w:rPr>
-                                  <w:noProof/>
-                                </w:rPr>
-                                <w:t>4</w:t>
-                              </w:r>
-                            </w:fldSimple>
+                            <w:r>
+                              <w:fldChar w:fldCharType="begin"/>
+                            </w:r>
+                            <w:r>
+                              <w:instrText xml:space="preserve"> SEQ Figure \* ARABIC </w:instrText>
+                            </w:r>
+                            <w:r>
+                              <w:fldChar w:fldCharType="separate"/>
+                            </w:r>
+                            <w:r>
+                              <w:rPr>
+                                <w:noProof/>
+                              </w:rPr>
+                              <w:t>4</w:t>
+                            </w:r>
+                            <w:r>
+                              <w:rPr>
+                                <w:noProof/>
+                              </w:rPr>
+                              <w:fldChar w:fldCharType="end"/>
+                            </w:r>
                             <w:r>
                               <w:t>: Cercles et ellipses</w:t>
                             </w:r>
@@ -2968,15 +2971,15 @@
         <mc:AlternateContent>
           <mc:Choice Requires="wps">
             <w:drawing>
-              <wp:anchor distT="0" distB="0" distL="114300" distR="114300" simplePos="0" relativeHeight="251670528" behindDoc="0" locked="0" layoutInCell="1" allowOverlap="1" wp14:anchorId="2B7B2E56" wp14:editId="5C843BA1">
+              <wp:anchor distT="0" distB="0" distL="114300" distR="114300" simplePos="0" relativeHeight="251670528" behindDoc="0" locked="0" layoutInCell="1" allowOverlap="1" wp14:anchorId="2B7B2E56" wp14:editId="633DF5A5">
                 <wp:simplePos x="0" y="0"/>
                 <wp:positionH relativeFrom="margin">
-                  <wp:posOffset>481330</wp:posOffset>
+                  <wp:posOffset>483235</wp:posOffset>
                 </wp:positionH>
                 <wp:positionV relativeFrom="paragraph">
-                  <wp:posOffset>1319530</wp:posOffset>
+                  <wp:posOffset>1321435</wp:posOffset>
                 </wp:positionV>
-                <wp:extent cx="1771650" cy="114300"/>
+                <wp:extent cx="1771650" cy="158750"/>
                 <wp:effectExtent l="0" t="0" r="0" b="0"/>
                 <wp:wrapTopAndBottom/>
                 <wp:docPr id="10" name="Zone de texte 10"/>
@@ -2988,7 +2991,7 @@
                       <wps:spPr>
                         <a:xfrm>
                           <a:off x="0" y="0"/>
-                          <a:ext cx="1771650" cy="114300"/>
+                          <a:ext cx="1771650" cy="158750"/>
                         </a:xfrm>
                         <a:prstGeom prst="rect">
                           <a:avLst/>
@@ -3012,14 +3015,27 @@
                             <w:r>
                               <w:t xml:space="preserve">Figure </w:t>
                             </w:r>
-                            <w:fldSimple w:instr=" SEQ Figure \* ARABIC ">
-                              <w:r>
-                                <w:rPr>
-                                  <w:noProof/>
-                                </w:rPr>
-                                <w:t>5</w:t>
-                              </w:r>
-                            </w:fldSimple>
+                            <w:r>
+                              <w:fldChar w:fldCharType="begin"/>
+                            </w:r>
+                            <w:r>
+                              <w:instrText xml:space="preserve"> SEQ Figure \* ARABIC </w:instrText>
+                            </w:r>
+                            <w:r>
+                              <w:fldChar w:fldCharType="separate"/>
+                            </w:r>
+                            <w:r>
+                              <w:rPr>
+                                <w:noProof/>
+                              </w:rPr>
+                              <w:t>5</w:t>
+                            </w:r>
+                            <w:r>
+                              <w:rPr>
+                                <w:noProof/>
+                              </w:rPr>
+                              <w:fldChar w:fldCharType="end"/>
+                            </w:r>
                             <w:r>
                               <w:t>: Fonction de calcul du rayon</w:t>
                             </w:r>
@@ -3046,7 +3062,11 @@
           </mc:Choice>
           <mc:Fallback>
             <w:pict>
-              <v:shape w14:anchorId="2B7B2E56" id="Zone de texte 10" o:spid="_x0000_s1028" type="#_x0000_t202" style="position:absolute;left:0;text-align:left;margin-left:37.9pt;margin-top:103.9pt;width:139.5pt;height:9pt;z-index:251670528;visibility:visible;mso-wrap-style:square;mso-width-percent:0;mso-height-percent:0;mso-wrap-distance-left:9pt;mso-wrap-distance-top:0;mso-wrap-distance-right:9pt;mso-wrap-distance-bottom:0;mso-position-horizontal:absolute;mso-position-horizontal-relative:margin;mso-position-vertical:absolute;mso-position-vertical-relative:text;mso-width-percent:0;mso-height-percent:0;mso-width-relative:margin;mso-height-relative:margin;v-text-anchor:top" o:gfxdata="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" stroked="f">
+              <v:shapetype w14:anchorId="2B7B2E56" id="_x0000_t202" coordsize="21600,21600" o:spt="202" path="m,l,21600r21600,l21600,xe">
+                <v:stroke joinstyle="miter"/>
+                <v:path gradientshapeok="t" o:connecttype="rect"/>
+              </v:shapetype>
+              <v:shape id="Zone de texte 10" o:spid="_x0000_s1028" type="#_x0000_t202" style="position:absolute;left:0;text-align:left;margin-left:38.05pt;margin-top:104.05pt;width:139.5pt;height:12.5pt;z-index:251670528;visibility:visible;mso-wrap-style:square;mso-width-percent:0;mso-height-percent:0;mso-wrap-distance-left:9pt;mso-wrap-distance-top:0;mso-wrap-distance-right:9pt;mso-wrap-distance-bottom:0;mso-position-horizontal:absolute;mso-position-horizontal-relative:margin;mso-position-vertical:absolute;mso-position-vertical-relative:text;mso-width-percent:0;mso-height-percent:0;mso-width-relative:margin;mso-height-relative:margin;v-text-anchor:top" o:gfxdata="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" stroked="f">
                 <v:textbox inset="0,0,0,0">
                   <w:txbxContent>
                     <w:p>
@@ -3059,14 +3079,27 @@
                       <w:r>
                         <w:t xml:space="preserve">Figure </w:t>
                       </w:r>
-                      <w:fldSimple w:instr=" SEQ Figure \* ARABIC ">
-                        <w:r>
-                          <w:rPr>
-                            <w:noProof/>
-                          </w:rPr>
-                          <w:t>5</w:t>
-                        </w:r>
-                      </w:fldSimple>
+                      <w:r>
+                        <w:fldChar w:fldCharType="begin"/>
+                      </w:r>
+                      <w:r>
+                        <w:instrText xml:space="preserve"> SEQ Figure \* ARABIC </w:instrText>
+                      </w:r>
+                      <w:r>
+                        <w:fldChar w:fldCharType="separate"/>
+                      </w:r>
+                      <w:r>
+                        <w:rPr>
+                          <w:noProof/>
+                        </w:rPr>
+                        <w:t>5</w:t>
+                      </w:r>
+                      <w:r>
+                        <w:rPr>
+                          <w:noProof/>
+                        </w:rPr>
+                        <w:fldChar w:fldCharType="end"/>
+                      </w:r>
                       <w:r>
                         <w:t>: Fonction de calcul du rayon</w:t>
                       </w:r>
@@ -3080,53 +3113,20 @@
         </mc:AlternateContent>
       </w:r>
       <w:r>
-        <w:t>Celle-ci calcule la distance entre les deux vecteurs de position des deux astres (</w:t>
-      </w:r>
-      <w:r>
-        <w:rPr>
-          <w:b/>
-        </w:rPr>
-        <w:t>_</w:t>
-      </w:r>
-      <w:proofErr w:type="spellStart"/>
-      <w:r>
-        <w:rPr>
-          <w:b/>
-        </w:rPr>
-        <w:t>sunPosition</w:t>
-      </w:r>
-      <w:proofErr w:type="spellEnd"/>
-      <w:r>
-        <w:t xml:space="preserve"> étant la position du Soleil et </w:t>
-      </w:r>
-      <w:proofErr w:type="spellStart"/>
-      <w:r>
-        <w:rPr>
-          <w:b/>
-        </w:rPr>
-        <w:t>obj</w:t>
-      </w:r>
-      <w:proofErr w:type="spellEnd"/>
-      <w:r>
-        <w:t xml:space="preserve"> étant la planète).</w:t>
-      </w:r>
-    </w:p>
-    <w:p>
-      <w:r>
         <w:rPr>
           <w:noProof/>
         </w:rPr>
         <w:drawing>
-          <wp:anchor distT="0" distB="0" distL="114300" distR="114300" simplePos="0" relativeHeight="251662336" behindDoc="0" locked="0" layoutInCell="1" allowOverlap="1" wp14:anchorId="6A2C290B" wp14:editId="2558E839">
+          <wp:anchor distT="0" distB="0" distL="114300" distR="114300" simplePos="0" relativeHeight="251662336" behindDoc="0" locked="0" layoutInCell="1" allowOverlap="1" wp14:anchorId="6A2C290B" wp14:editId="2DCC83B2">
             <wp:simplePos x="0" y="0"/>
             <wp:positionH relativeFrom="margin">
-              <wp:align>center</wp:align>
+              <wp:posOffset>491490</wp:posOffset>
             </wp:positionH>
             <wp:positionV relativeFrom="paragraph">
-              <wp:posOffset>161925</wp:posOffset>
+              <wp:posOffset>717550</wp:posOffset>
             </wp:positionV>
-            <wp:extent cx="4772691" cy="714475"/>
-            <wp:effectExtent l="0" t="0" r="0" b="9525"/>
+            <wp:extent cx="4771390" cy="718185"/>
+            <wp:effectExtent l="0" t="0" r="0" b="5715"/>
             <wp:wrapTopAndBottom/>
             <wp:docPr id="6" name="Image 6"/>
             <wp:cNvGraphicFramePr>
@@ -3154,7 +3154,7 @@
                   <pic:spPr>
                     <a:xfrm>
                       <a:off x="0" y="0"/>
-                      <a:ext cx="4772691" cy="714475"/>
+                      <a:ext cx="4771390" cy="718185"/>
                     </a:xfrm>
                     <a:prstGeom prst="rect">
                       <a:avLst/>
@@ -3163,10 +3163,59 @@
                 </pic:pic>
               </a:graphicData>
             </a:graphic>
+            <wp14:sizeRelV relativeFrom="margin">
+              <wp14:pctHeight>0</wp14:pctHeight>
+            </wp14:sizeRelV>
           </wp:anchor>
         </w:drawing>
       </w:r>
-    </w:p>
+      <w:r>
+        <w:t>Celle-ci calcule la distance entre les deux vecteurs de position des deux astres (</w:t>
+      </w:r>
+      <w:r>
+        <w:rPr>
+          <w:b/>
+        </w:rPr>
+        <w:t>_</w:t>
+      </w:r>
+      <w:proofErr w:type="spellStart"/>
+      <w:r>
+        <w:rPr>
+          <w:b/>
+        </w:rPr>
+        <w:t>sunPosition</w:t>
+      </w:r>
+      <w:proofErr w:type="spellEnd"/>
+      <w:r>
+        <w:t xml:space="preserve"> étant la position du Soleil et </w:t>
+      </w:r>
+      <w:proofErr w:type="spellStart"/>
+      <w:proofErr w:type="gramStart"/>
+      <w:r>
+        <w:rPr>
+          <w:b/>
+        </w:rPr>
+        <w:t>obj</w:t>
+      </w:r>
+      <w:r>
+        <w:rPr>
+          <w:b/>
+        </w:rPr>
+        <w:t>.Position</w:t>
+      </w:r>
+      <w:proofErr w:type="spellEnd"/>
+      <w:proofErr w:type="gramEnd"/>
+      <w:r>
+        <w:t xml:space="preserve"> étant </w:t>
+      </w:r>
+      <w:r>
+        <w:t xml:space="preserve">propriété de position de </w:t>
+      </w:r>
+      <w:r>
+        <w:t>la planète).</w:t>
+      </w:r>
+    </w:p>
+    <w:p/>
     <w:p>
       <w:pPr>
         <w:pStyle w:val="Titre3"/>
@@ -3188,15 +3237,15 @@
         <mc:AlternateContent>
           <mc:Choice Requires="wps">
             <w:drawing>
-              <wp:anchor distT="0" distB="0" distL="114300" distR="114300" simplePos="0" relativeHeight="251672576" behindDoc="0" locked="0" layoutInCell="1" allowOverlap="1" wp14:anchorId="43B93D28" wp14:editId="52C1C7C5">
+              <wp:anchor distT="0" distB="0" distL="114300" distR="114300" simplePos="0" relativeHeight="251672576" behindDoc="0" locked="0" layoutInCell="1" allowOverlap="1" wp14:anchorId="43B93D28" wp14:editId="0770F6B7">
                 <wp:simplePos x="0" y="0"/>
                 <wp:positionH relativeFrom="column">
-                  <wp:posOffset>433705</wp:posOffset>
+                  <wp:posOffset>435610</wp:posOffset>
                 </wp:positionH>
                 <wp:positionV relativeFrom="paragraph">
-                  <wp:posOffset>1400810</wp:posOffset>
+                  <wp:posOffset>1403350</wp:posOffset>
                 </wp:positionV>
-                <wp:extent cx="5219700" cy="133350"/>
+                <wp:extent cx="5219700" cy="174625"/>
                 <wp:effectExtent l="0" t="0" r="0" b="0"/>
                 <wp:wrapTopAndBottom/>
                 <wp:docPr id="11" name="Zone de texte 11"/>
@@ -3208,7 +3257,7 @@
                       <wps:spPr>
                         <a:xfrm>
                           <a:off x="0" y="0"/>
-                          <a:ext cx="5219700" cy="133350"/>
+                          <a:ext cx="5219700" cy="174625"/>
                         </a:xfrm>
                         <a:prstGeom prst="rect">
                           <a:avLst/>
@@ -3233,14 +3282,27 @@
                             <w:r>
                               <w:t xml:space="preserve">Figure </w:t>
                             </w:r>
-                            <w:fldSimple w:instr=" SEQ Figure \* ARABIC ">
-                              <w:r>
-                                <w:rPr>
-                                  <w:noProof/>
-                                </w:rPr>
-                                <w:t>6</w:t>
-                              </w:r>
-                            </w:fldSimple>
+                            <w:r>
+                              <w:fldChar w:fldCharType="begin"/>
+                            </w:r>
+                            <w:r>
+                              <w:instrText xml:space="preserve"> SEQ Figure \* ARABIC </w:instrText>
+                            </w:r>
+                            <w:r>
+                              <w:fldChar w:fldCharType="separate"/>
+                            </w:r>
+                            <w:r>
+                              <w:rPr>
+                                <w:noProof/>
+                              </w:rPr>
+                              <w:t>6</w:t>
+                            </w:r>
+                            <w:r>
+                              <w:rPr>
+                                <w:noProof/>
+                              </w:rPr>
+                              <w:fldChar w:fldCharType="end"/>
+                            </w:r>
                             <w:r>
                               <w:t>: Fonction de calcul de la vitesse angulaire</w:t>
                             </w:r>
@@ -3267,7 +3329,7 @@
           </mc:Choice>
           <mc:Fallback>
             <w:pict>
-              <v:shape w14:anchorId="43B93D28" id="Zone de texte 11" o:spid="_x0000_s1029" type="#_x0000_t202" style="position:absolute;left:0;text-align:left;margin-left:34.15pt;margin-top:110.3pt;width:411pt;height:10.5pt;z-index:251672576;visibility:visible;mso-wrap-style:square;mso-width-percent:0;mso-height-percent:0;mso-wrap-distance-left:9pt;mso-wrap-distance-top:0;mso-wrap-distance-right:9pt;mso-wrap-distance-bottom:0;mso-position-horizontal:absolute;mso-position-horizontal-relative:text;mso-position-vertical:absolute;mso-position-vertical-relative:text;mso-width-percent:0;mso-height-percent:0;mso-width-relative:margin;mso-height-relative:margin;v-text-anchor:top" o:gfxdata="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" stroked="f">
+              <v:shape w14:anchorId="43B93D28" id="Zone de texte 11" o:spid="_x0000_s1029" type="#_x0000_t202" style="position:absolute;left:0;text-align:left;margin-left:34.3pt;margin-top:110.5pt;width:411pt;height:13.75pt;z-index:251672576;visibility:visible;mso-wrap-style:square;mso-width-percent:0;mso-height-percent:0;mso-wrap-distance-left:9pt;mso-wrap-distance-top:0;mso-wrap-distance-right:9pt;mso-wrap-distance-bottom:0;mso-position-horizontal:absolute;mso-position-horizontal-relative:text;mso-position-vertical:absolute;mso-position-vertical-relative:text;mso-width-percent:0;mso-height-percent:0;mso-width-relative:margin;mso-height-relative:margin;v-text-anchor:top" o:gfxdata="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" stroked="f">
                 <v:textbox inset="0,0,0,0">
                   <w:txbxContent>
                     <w:p>
@@ -3281,14 +3343,27 @@
                       <w:r>
                         <w:t xml:space="preserve">Figure </w:t>
                       </w:r>
-                      <w:fldSimple w:instr=" SEQ Figure \* ARABIC ">
-                        <w:r>
-                          <w:rPr>
-                            <w:noProof/>
-                          </w:rPr>
-                          <w:t>6</w:t>
-                        </w:r>
-                      </w:fldSimple>
+                      <w:r>
+                        <w:fldChar w:fldCharType="begin"/>
+                      </w:r>
+                      <w:r>
+                        <w:instrText xml:space="preserve"> SEQ Figure \* ARABIC </w:instrText>
+                      </w:r>
+                      <w:r>
+                        <w:fldChar w:fldCharType="separate"/>
+                      </w:r>
+                      <w:r>
+                        <w:rPr>
+                          <w:noProof/>
+                        </w:rPr>
+                        <w:t>6</w:t>
+                      </w:r>
+                      <w:r>
+                        <w:rPr>
+                          <w:noProof/>
+                        </w:rPr>
+                        <w:fldChar w:fldCharType="end"/>
+                      </w:r>
                       <w:r>
                         <w:t>: Fonction de calcul de la vitesse angulaire</w:t>
                       </w:r>
@@ -3500,24 +3575,17 @@
     </w:p>
     <w:p>
       <w:pPr>
-        <w:pStyle w:val="Sansinterligne"/>
-        <w:rPr>
-          <w:rFonts w:asciiTheme="majorHAnsi" w:eastAsiaTheme="majorEastAsia" w:hAnsiTheme="majorHAnsi" w:cstheme="majorBidi"/>
-          <w:color w:val="1F3763" w:themeColor="accent1" w:themeShade="7F"/>
-          <w:szCs w:val="24"/>
-        </w:rPr>
-      </w:pPr>
-      <w:r>
-        <w:br w:type="page"/>
-      </w:r>
-    </w:p>
-    <w:p>
-      <w:pPr>
         <w:pStyle w:val="Titre3"/>
+        <w:ind w:left="0"/>
       </w:pPr>
       <w:bookmarkStart w:id="14" w:name="_Toc187150488"/>
       <w:r>
         <w:lastRenderedPageBreak/>
+        <w:t>t</w:t>
+      </w:r>
+      <w:bookmarkStart w:id="15" w:name="_GoBack"/>
+      <w:bookmarkEnd w:id="15"/>
+      <w:r>
         <w:t xml:space="preserve">Fonction de calcul de la </w:t>
       </w:r>
       <w:r>
@@ -3585,14 +3653,27 @@
                             <w:r>
                               <w:t xml:space="preserve">Figure </w:t>
                             </w:r>
-                            <w:fldSimple w:instr=" SEQ Figure \* ARABIC ">
-                              <w:r>
-                                <w:rPr>
-                                  <w:noProof/>
-                                </w:rPr>
-                                <w:t>7</w:t>
-                              </w:r>
-                            </w:fldSimple>
+                            <w:r>
+                              <w:fldChar w:fldCharType="begin"/>
+                            </w:r>
+                            <w:r>
+                              <w:instrText xml:space="preserve"> SEQ Figure \* ARABIC </w:instrText>
+                            </w:r>
+                            <w:r>
+                              <w:fldChar w:fldCharType="separate"/>
+                            </w:r>
+                            <w:r>
+                              <w:rPr>
+                                <w:noProof/>
+                              </w:rPr>
+                              <w:t>7</w:t>
+                            </w:r>
+                            <w:r>
+                              <w:rPr>
+                                <w:noProof/>
+                              </w:rPr>
+                              <w:fldChar w:fldCharType="end"/>
+                            </w:r>
                             <w:r>
                               <w:t>: Fonction de calcul de la rotation</w:t>
                             </w:r>
@@ -3714,11 +3795,11 @@
       <w:pPr>
         <w:pStyle w:val="Titre3"/>
       </w:pPr>
-      <w:bookmarkStart w:id="15" w:name="_Toc187150489"/>
+      <w:bookmarkStart w:id="16" w:name="_Toc187150489"/>
       <w:r>
         <w:t>Sauvegarde d’anciennes fonctions</w:t>
       </w:r>
-      <w:bookmarkEnd w:id="15"/>
+      <w:bookmarkEnd w:id="16"/>
     </w:p>
     <w:p>
       <w:pPr>
@@ -3747,14 +3828,14 @@
           <w:lang w:eastAsia="fr-CH"/>
         </w:rPr>
       </w:pPr>
-      <w:bookmarkStart w:id="16" w:name="_Toc187150490"/>
+      <w:bookmarkStart w:id="17" w:name="_Toc187150490"/>
       <w:r>
         <w:rPr>
           <w:lang w:eastAsia="fr-CH"/>
         </w:rPr>
         <w:t>Aspect graphique</w:t>
       </w:r>
-      <w:bookmarkEnd w:id="16"/>
+      <w:bookmarkEnd w:id="17"/>
       <w:r>
         <w:rPr>
           <w:lang w:eastAsia="fr-CH"/>
@@ -3769,14 +3850,14 @@
           <w:lang w:eastAsia="fr-CH"/>
         </w:rPr>
       </w:pPr>
-      <w:bookmarkStart w:id="17" w:name="_Toc187150491"/>
+      <w:bookmarkStart w:id="18" w:name="_Toc187150491"/>
       <w:r>
         <w:rPr>
           <w:lang w:eastAsia="fr-CH"/>
         </w:rPr>
         <w:t>Post-Processing</w:t>
       </w:r>
-      <w:bookmarkEnd w:id="17"/>
+      <w:bookmarkEnd w:id="18"/>
     </w:p>
     <w:p>
       <w:pPr>
@@ -3834,14 +3915,27 @@
                             <w:r>
                               <w:t xml:space="preserve">Figure </w:t>
                             </w:r>
-                            <w:fldSimple w:instr=" SEQ Figure \* ARABIC ">
-                              <w:r>
-                                <w:rPr>
-                                  <w:noProof/>
-                                </w:rPr>
-                                <w:t>8</w:t>
-                              </w:r>
-                            </w:fldSimple>
+                            <w:r>
+                              <w:fldChar w:fldCharType="begin"/>
+                            </w:r>
+                            <w:r>
+                              <w:instrText xml:space="preserve"> SEQ Figure \* ARABIC </w:instrText>
+                            </w:r>
+                            <w:r>
+                              <w:fldChar w:fldCharType="separate"/>
+                            </w:r>
+                            <w:r>
+                              <w:rPr>
+                                <w:noProof/>
+                              </w:rPr>
+                              <w:t>8</w:t>
+                            </w:r>
+                            <w:r>
+                              <w:rPr>
+                                <w:noProof/>
+                              </w:rPr>
+                              <w:fldChar w:fldCharType="end"/>
+                            </w:r>
                             <w:r>
                               <w:t>: Lens Flares de notre application, générées par le soleil en bas à gauche</w:t>
                             </w:r>
@@ -4012,12 +4106,12 @@
       <w:pPr>
         <w:pStyle w:val="Titre2"/>
       </w:pPr>
-      <w:bookmarkStart w:id="18" w:name="_Toc187150492"/>
+      <w:bookmarkStart w:id="19" w:name="_Toc187150492"/>
       <w:r>
         <w:lastRenderedPageBreak/>
         <w:t>Éclairage</w:t>
       </w:r>
-      <w:bookmarkEnd w:id="18"/>
+      <w:bookmarkEnd w:id="19"/>
     </w:p>
     <w:p>
       <w:pPr>
@@ -4159,14 +4253,27 @@
                             <w:r>
                               <w:t xml:space="preserve">Figure </w:t>
                             </w:r>
-                            <w:fldSimple w:instr=" SEQ Figure \* ARABIC ">
-                              <w:r>
-                                <w:rPr>
-                                  <w:noProof/>
-                                </w:rPr>
-                                <w:t>9</w:t>
-                              </w:r>
-                            </w:fldSimple>
+                            <w:r>
+                              <w:fldChar w:fldCharType="begin"/>
+                            </w:r>
+                            <w:r>
+                              <w:instrText xml:space="preserve"> SEQ Figure \* ARABIC </w:instrText>
+                            </w:r>
+                            <w:r>
+                              <w:fldChar w:fldCharType="separate"/>
+                            </w:r>
+                            <w:r>
+                              <w:rPr>
+                                <w:noProof/>
+                              </w:rPr>
+                              <w:t>9</w:t>
+                            </w:r>
+                            <w:r>
+                              <w:rPr>
+                                <w:noProof/>
+                              </w:rPr>
+                              <w:fldChar w:fldCharType="end"/>
+                            </w:r>
                             <w:r>
                               <w:t>: Schématisation de l'équation de rendu graphique</w:t>
                             </w:r>
@@ -4618,13 +4725,7 @@
           </w:tcPr>
           <w:p>
             <w:r>
-              <w:t xml:space="preserve">Appuyer sur la flèche directionnelle de </w:t>
-            </w:r>
-            <w:r>
-              <w:t>gauche</w:t>
-            </w:r>
-            <w:r>
-              <w:t xml:space="preserve"> une fois</w:t>
+              <w:t>Appuyer sur la flèche directionnelle de gauche une fois</w:t>
             </w:r>
           </w:p>
         </w:tc>
@@ -4634,22 +4735,7 @@
           </w:tcPr>
           <w:p>
             <w:r>
-              <w:t xml:space="preserve">Fait se déplacer la sonde vers une planète dans l’ordre </w:t>
-            </w:r>
-            <w:r>
-              <w:t xml:space="preserve">inverse </w:t>
-            </w:r>
-            <w:r>
-              <w:t xml:space="preserve">d’éloignement des planètes par rapport au Soleil. Si arrivé à </w:t>
-            </w:r>
-            <w:r>
-              <w:t>Mercure</w:t>
-            </w:r>
-            <w:r>
-              <w:t xml:space="preserve">, revient à </w:t>
-            </w:r>
-            <w:r>
-              <w:t>Pluton</w:t>
+              <w:t>Fait se déplacer la sonde vers une planète dans l’ordre inverse d’éloignement des planètes par rapport au Soleil. Si arrivé à Mercure, revient à Pluton</w:t>
             </w:r>
           </w:p>
         </w:tc>
@@ -4731,19 +4817,7 @@
           <w:rPr>
             <w:rStyle w:val="Lienhypertexte"/>
           </w:rPr>
-          <w:t>www.chatgpt.c</w:t>
-        </w:r>
-        <w:r>
-          <w:rPr>
-            <w:rStyle w:val="Lienhypertexte"/>
-          </w:rPr>
-          <w:t>o</w:t>
-        </w:r>
-        <w:r>
-          <w:rPr>
-            <w:rStyle w:val="Lienhypertexte"/>
-          </w:rPr>
-          <w:t>m</w:t>
+          <w:t>www.chatgpt.com</w:t>
         </w:r>
       </w:hyperlink>
       <w:r>
@@ -4754,19 +4828,7 @@
           <w:rPr>
             <w:rStyle w:val="Lienhypertexte"/>
           </w:rPr>
-          <w:t>www.stackoverflow.c</w:t>
-        </w:r>
-        <w:r>
-          <w:rPr>
-            <w:rStyle w:val="Lienhypertexte"/>
-          </w:rPr>
-          <w:t>o</w:t>
-        </w:r>
-        <w:r>
-          <w:rPr>
-            <w:rStyle w:val="Lienhypertexte"/>
-          </w:rPr>
-          <w:t>m</w:t>
+          <w:t>www.stackoverflow.com</w:t>
         </w:r>
       </w:hyperlink>
     </w:p>
@@ -4781,19 +4843,7 @@
           <w:rPr>
             <w:rStyle w:val="Lienhypertexte"/>
           </w:rPr>
-          <w:t>www.wikipedia</w:t>
-        </w:r>
-        <w:r>
-          <w:rPr>
-            <w:rStyle w:val="Lienhypertexte"/>
-          </w:rPr>
-          <w:t>.</w:t>
-        </w:r>
-        <w:r>
-          <w:rPr>
-            <w:rStyle w:val="Lienhypertexte"/>
-          </w:rPr>
-          <w:t>org</w:t>
+          <w:t>www.wikipedia.org</w:t>
         </w:r>
       </w:hyperlink>
       <w:r>
@@ -4828,7 +4878,7 @@
       <w:r>
         <w:t xml:space="preserve">Figure 1 : </w:t>
       </w:r>
-      <w:hyperlink r:id="rId27" w:history="1">
+      <w:hyperlink r:id="rId27" w:anchor="/home" w:history="1">
         <w:r>
           <w:rPr>
             <w:rStyle w:val="Lienhypertexte"/>
@@ -4882,8 +4932,6 @@
       <w:r>
         <w:t>Figure 7 : Capture d’écran du code</w:t>
       </w:r>
-      <w:bookmarkStart w:id="19" w:name="_GoBack"/>
-      <w:bookmarkEnd w:id="19"/>
     </w:p>
     <w:sectPr>
       <w:pgSz w:w="11906" w:h="16838"/>
@@ -6264,14 +6312,14 @@
     <w:charset w:val="00"/>
     <w:family w:val="roman"/>
     <w:pitch w:val="variable"/>
-    <w:sig w:usb0="E0002AFF" w:usb1="C0007843" w:usb2="00000009" w:usb3="00000000" w:csb0="000001FF" w:csb1="00000000"/>
+    <w:sig w:usb0="E0002EFF" w:usb1="C000785B" w:usb2="00000009" w:usb3="00000000" w:csb0="000001FF" w:csb1="00000000"/>
   </w:font>
   <w:font w:name="Calibri">
     <w:panose1 w:val="020F0502020204030204"/>
     <w:charset w:val="00"/>
     <w:family w:val="swiss"/>
     <w:pitch w:val="variable"/>
-    <w:sig w:usb0="E00002FF" w:usb1="4000ACFF" w:usb2="00000001" w:usb3="00000000" w:csb0="0000019F" w:csb1="00000000"/>
+    <w:sig w:usb0="E4002EFF" w:usb1="C000247B" w:usb2="00000009" w:usb3="00000000" w:csb0="000001FF" w:csb1="00000000"/>
   </w:font>
   <w:font w:name="Avenir Next LT Pro">
     <w:altName w:val="Avenir Next LT Pro"/>
@@ -6285,7 +6333,7 @@
     <w:charset w:val="00"/>
     <w:family w:val="swiss"/>
     <w:pitch w:val="variable"/>
-    <w:sig w:usb0="A00002EF" w:usb1="4000207B" w:usb2="00000000" w:usb3="00000000" w:csb0="0000009F" w:csb1="00000000"/>
+    <w:sig w:usb0="E4002EFF" w:usb1="C000247B" w:usb2="00000009" w:usb3="00000000" w:csb0="000001FF" w:csb1="00000000"/>
   </w:font>
   <w:font w:name="Cambria Math">
     <w:panose1 w:val="02040503050406030204"/>
@@ -6317,6 +6365,7 @@
     <w:rsid w:val="00050500"/>
     <w:rsid w:val="0007344E"/>
     <w:rsid w:val="004C7F51"/>
+    <w:rsid w:val="00607CF5"/>
     <w:rsid w:val="0098281C"/>
     <w:rsid w:val="009C6FFB"/>
     <w:rsid w:val="00DA0B23"/>
@@ -7125,7 +7174,7 @@
 </file>
 
 <file path=customXml/itemProps2.xml><?xml version="1.0" encoding="utf-8"?>
-<ds:datastoreItem xmlns:ds="http://schemas.openxmlformats.org/officeDocument/2006/customXml" ds:itemID="{EE920B68-2292-4DC9-9C50-D0554588D7F9}">
+<ds:datastoreItem xmlns:ds="http://schemas.openxmlformats.org/officeDocument/2006/customXml" ds:itemID="{A827CB78-B2F6-454F-85FC-670EEBC1FFDA}">
   <ds:schemaRefs>
     <ds:schemaRef ds:uri="http://schemas.openxmlformats.org/officeDocument/2006/bibliography"/>
   </ds:schemaRefs>

</xml_diff>

<commit_message>
feat: J'ai reformulé certains paragraphes du rapport
</commit_message>
<xml_diff>
--- a/ext/rapport/Rapport.docx
+++ b/ext/rapport/Rapport.docx
@@ -84,7 +84,6 @@
                 <w:sdtPr>
                   <w:rPr>
                     <w:rFonts w:asciiTheme="majorHAnsi" w:eastAsiaTheme="majorEastAsia" w:hAnsiTheme="majorHAnsi" w:cstheme="majorBidi"/>
-                    <w:b/>
                     <w:color w:val="1E6B9A"/>
                     <w:sz w:val="88"/>
                     <w:szCs w:val="88"/>
@@ -113,7 +112,6 @@
                     <w:r>
                       <w:rPr>
                         <w:rFonts w:asciiTheme="majorHAnsi" w:eastAsiaTheme="majorEastAsia" w:hAnsiTheme="majorHAnsi" w:cstheme="majorBidi"/>
-                        <w:b/>
                         <w:color w:val="1E6B9A"/>
                         <w:sz w:val="88"/>
                         <w:szCs w:val="88"/>
@@ -364,7 +362,7 @@
           <w:r>
             <w:fldChar w:fldCharType="separate"/>
           </w:r>
-          <w:hyperlink w:anchor="_Toc187150474" w:history="1">
+          <w:hyperlink w:anchor="_Toc187667951" w:history="1">
             <w:r>
               <w:rPr>
                 <w:rStyle w:val="Lienhypertexte"/>
@@ -391,7 +389,7 @@
                 <w:noProof/>
                 <w:webHidden/>
               </w:rPr>
-              <w:instrText xml:space="preserve"> PAGEREF _Toc187150474 \h </w:instrText>
+              <w:instrText xml:space="preserve"> PAGEREF _Toc187667951 \h </w:instrText>
             </w:r>
             <w:r>
               <w:rPr>
@@ -434,7 +432,7 @@
               <w:lang w:eastAsia="fr-CH"/>
             </w:rPr>
           </w:pPr>
-          <w:hyperlink w:anchor="_Toc187150475" w:history="1">
+          <w:hyperlink w:anchor="_Toc187667952" w:history="1">
             <w:r>
               <w:rPr>
                 <w:rStyle w:val="Lienhypertexte"/>
@@ -461,7 +459,7 @@
                 <w:noProof/>
                 <w:webHidden/>
               </w:rPr>
-              <w:instrText xml:space="preserve"> PAGEREF _Toc187150475 \h </w:instrText>
+              <w:instrText xml:space="preserve"> PAGEREF _Toc187667952 \h </w:instrText>
             </w:r>
             <w:r>
               <w:rPr>
@@ -504,7 +502,7 @@
               <w:lang w:eastAsia="fr-CH"/>
             </w:rPr>
           </w:pPr>
-          <w:hyperlink w:anchor="_Toc187150476" w:history="1">
+          <w:hyperlink w:anchor="_Toc187667953" w:history="1">
             <w:r>
               <w:rPr>
                 <w:rStyle w:val="Lienhypertexte"/>
@@ -531,7 +529,7 @@
                 <w:noProof/>
                 <w:webHidden/>
               </w:rPr>
-              <w:instrText xml:space="preserve"> PAGEREF _Toc187150476 \h </w:instrText>
+              <w:instrText xml:space="preserve"> PAGEREF _Toc187667953 \h </w:instrText>
             </w:r>
             <w:r>
               <w:rPr>
@@ -574,7 +572,7 @@
               <w:lang w:eastAsia="fr-CH"/>
             </w:rPr>
           </w:pPr>
-          <w:hyperlink w:anchor="_Toc187150477" w:history="1">
+          <w:hyperlink w:anchor="_Toc187667954" w:history="1">
             <w:r>
               <w:rPr>
                 <w:rStyle w:val="Lienhypertexte"/>
@@ -601,7 +599,7 @@
                 <w:noProof/>
                 <w:webHidden/>
               </w:rPr>
-              <w:instrText xml:space="preserve"> PAGEREF _Toc187150477 \h </w:instrText>
+              <w:instrText xml:space="preserve"> PAGEREF _Toc187667954 \h </w:instrText>
             </w:r>
             <w:r>
               <w:rPr>
@@ -644,7 +642,7 @@
               <w:lang w:eastAsia="fr-CH"/>
             </w:rPr>
           </w:pPr>
-          <w:hyperlink w:anchor="_Toc187150478" w:history="1">
+          <w:hyperlink w:anchor="_Toc187667955" w:history="1">
             <w:r>
               <w:rPr>
                 <w:rStyle w:val="Lienhypertexte"/>
@@ -672,7 +670,7 @@
                 <w:noProof/>
                 <w:webHidden/>
               </w:rPr>
-              <w:instrText xml:space="preserve"> PAGEREF _Toc187150478 \h </w:instrText>
+              <w:instrText xml:space="preserve"> PAGEREF _Toc187667955 \h </w:instrText>
             </w:r>
             <w:r>
               <w:rPr>
@@ -715,7 +713,7 @@
               <w:lang w:eastAsia="fr-CH"/>
             </w:rPr>
           </w:pPr>
-          <w:hyperlink w:anchor="_Toc187150479" w:history="1">
+          <w:hyperlink w:anchor="_Toc187667956" w:history="1">
             <w:r>
               <w:rPr>
                 <w:rStyle w:val="Lienhypertexte"/>
@@ -743,7 +741,7 @@
                 <w:noProof/>
                 <w:webHidden/>
               </w:rPr>
-              <w:instrText xml:space="preserve"> PAGEREF _Toc187150479 \h </w:instrText>
+              <w:instrText xml:space="preserve"> PAGEREF _Toc187667956 \h </w:instrText>
             </w:r>
             <w:r>
               <w:rPr>
@@ -786,7 +784,7 @@
               <w:lang w:eastAsia="fr-CH"/>
             </w:rPr>
           </w:pPr>
-          <w:hyperlink w:anchor="_Toc187150480" w:history="1">
+          <w:hyperlink w:anchor="_Toc187667957" w:history="1">
             <w:r>
               <w:rPr>
                 <w:rStyle w:val="Lienhypertexte"/>
@@ -814,7 +812,7 @@
                 <w:noProof/>
                 <w:webHidden/>
               </w:rPr>
-              <w:instrText xml:space="preserve"> PAGEREF _Toc187150480 \h </w:instrText>
+              <w:instrText xml:space="preserve"> PAGEREF _Toc187667957 \h </w:instrText>
             </w:r>
             <w:r>
               <w:rPr>
@@ -857,7 +855,7 @@
               <w:lang w:eastAsia="fr-CH"/>
             </w:rPr>
           </w:pPr>
-          <w:hyperlink w:anchor="_Toc187150481" w:history="1">
+          <w:hyperlink w:anchor="_Toc187667958" w:history="1">
             <w:r>
               <w:rPr>
                 <w:rStyle w:val="Lienhypertexte"/>
@@ -885,7 +883,7 @@
                 <w:noProof/>
                 <w:webHidden/>
               </w:rPr>
-              <w:instrText xml:space="preserve"> PAGEREF _Toc187150481 \h </w:instrText>
+              <w:instrText xml:space="preserve"> PAGEREF _Toc187667958 \h </w:instrText>
             </w:r>
             <w:r>
               <w:rPr>
@@ -928,7 +926,7 @@
               <w:lang w:eastAsia="fr-CH"/>
             </w:rPr>
           </w:pPr>
-          <w:hyperlink w:anchor="_Toc187150482" w:history="1">
+          <w:hyperlink w:anchor="_Toc187667959" w:history="1">
             <w:r>
               <w:rPr>
                 <w:rStyle w:val="Lienhypertexte"/>
@@ -956,7 +954,7 @@
                 <w:noProof/>
                 <w:webHidden/>
               </w:rPr>
-              <w:instrText xml:space="preserve"> PAGEREF _Toc187150482 \h </w:instrText>
+              <w:instrText xml:space="preserve"> PAGEREF _Toc187667959 \h </w:instrText>
             </w:r>
             <w:r>
               <w:rPr>
@@ -999,7 +997,7 @@
               <w:lang w:eastAsia="fr-CH"/>
             </w:rPr>
           </w:pPr>
-          <w:hyperlink w:anchor="_Toc187150483" w:history="1">
+          <w:hyperlink w:anchor="_Toc187667960" w:history="1">
             <w:r>
               <w:rPr>
                 <w:rStyle w:val="Lienhypertexte"/>
@@ -1026,7 +1024,7 @@
                 <w:noProof/>
                 <w:webHidden/>
               </w:rPr>
-              <w:instrText xml:space="preserve"> PAGEREF _Toc187150483 \h </w:instrText>
+              <w:instrText xml:space="preserve"> PAGEREF _Toc187667960 \h </w:instrText>
             </w:r>
             <w:r>
               <w:rPr>
@@ -1069,7 +1067,7 @@
               <w:lang w:eastAsia="fr-CH"/>
             </w:rPr>
           </w:pPr>
-          <w:hyperlink w:anchor="_Toc187150484" w:history="1">
+          <w:hyperlink w:anchor="_Toc187667961" w:history="1">
             <w:r>
               <w:rPr>
                 <w:rStyle w:val="Lienhypertexte"/>
@@ -1096,7 +1094,7 @@
                 <w:noProof/>
                 <w:webHidden/>
               </w:rPr>
-              <w:instrText xml:space="preserve"> PAGEREF _Toc187150484 \h </w:instrText>
+              <w:instrText xml:space="preserve"> PAGEREF _Toc187667961 \h </w:instrText>
             </w:r>
             <w:r>
               <w:rPr>
@@ -1139,7 +1137,7 @@
               <w:lang w:eastAsia="fr-CH"/>
             </w:rPr>
           </w:pPr>
-          <w:hyperlink w:anchor="_Toc187150485" w:history="1">
+          <w:hyperlink w:anchor="_Toc187667962" w:history="1">
             <w:r>
               <w:rPr>
                 <w:rStyle w:val="Lienhypertexte"/>
@@ -1166,7 +1164,7 @@
                 <w:noProof/>
                 <w:webHidden/>
               </w:rPr>
-              <w:instrText xml:space="preserve"> PAGEREF _Toc187150485 \h </w:instrText>
+              <w:instrText xml:space="preserve"> PAGEREF _Toc187667962 \h </w:instrText>
             </w:r>
             <w:r>
               <w:rPr>
@@ -1209,7 +1207,7 @@
               <w:lang w:eastAsia="fr-CH"/>
             </w:rPr>
           </w:pPr>
-          <w:hyperlink w:anchor="_Toc187150486" w:history="1">
+          <w:hyperlink w:anchor="_Toc187667963" w:history="1">
             <w:r>
               <w:rPr>
                 <w:rStyle w:val="Lienhypertexte"/>
@@ -1236,7 +1234,7 @@
                 <w:noProof/>
                 <w:webHidden/>
               </w:rPr>
-              <w:instrText xml:space="preserve"> PAGEREF _Toc187150486 \h </w:instrText>
+              <w:instrText xml:space="preserve"> PAGEREF _Toc187667963 \h </w:instrText>
             </w:r>
             <w:r>
               <w:rPr>
@@ -1279,7 +1277,7 @@
               <w:lang w:eastAsia="fr-CH"/>
             </w:rPr>
           </w:pPr>
-          <w:hyperlink w:anchor="_Toc187150487" w:history="1">
+          <w:hyperlink w:anchor="_Toc187667964" w:history="1">
             <w:r>
               <w:rPr>
                 <w:rStyle w:val="Lienhypertexte"/>
@@ -1306,7 +1304,7 @@
                 <w:noProof/>
                 <w:webHidden/>
               </w:rPr>
-              <w:instrText xml:space="preserve"> PAGEREF _Toc187150487 \h </w:instrText>
+              <w:instrText xml:space="preserve"> PAGEREF _Toc187667964 \h </w:instrText>
             </w:r>
             <w:r>
               <w:rPr>
@@ -1349,7 +1347,7 @@
               <w:lang w:eastAsia="fr-CH"/>
             </w:rPr>
           </w:pPr>
-          <w:hyperlink w:anchor="_Toc187150488" w:history="1">
+          <w:hyperlink w:anchor="_Toc187667965" w:history="1">
             <w:r>
               <w:rPr>
                 <w:rStyle w:val="Lienhypertexte"/>
@@ -1376,7 +1374,7 @@
                 <w:noProof/>
                 <w:webHidden/>
               </w:rPr>
-              <w:instrText xml:space="preserve"> PAGEREF _Toc187150488 \h </w:instrText>
+              <w:instrText xml:space="preserve"> PAGEREF _Toc187667965 \h </w:instrText>
             </w:r>
             <w:r>
               <w:rPr>
@@ -1419,7 +1417,7 @@
               <w:lang w:eastAsia="fr-CH"/>
             </w:rPr>
           </w:pPr>
-          <w:hyperlink w:anchor="_Toc187150489" w:history="1">
+          <w:hyperlink w:anchor="_Toc187667966" w:history="1">
             <w:r>
               <w:rPr>
                 <w:rStyle w:val="Lienhypertexte"/>
@@ -1446,7 +1444,7 @@
                 <w:noProof/>
                 <w:webHidden/>
               </w:rPr>
-              <w:instrText xml:space="preserve"> PAGEREF _Toc187150489 \h </w:instrText>
+              <w:instrText xml:space="preserve"> PAGEREF _Toc187667966 \h </w:instrText>
             </w:r>
             <w:r>
               <w:rPr>
@@ -1489,7 +1487,7 @@
               <w:lang w:eastAsia="fr-CH"/>
             </w:rPr>
           </w:pPr>
-          <w:hyperlink w:anchor="_Toc187150490" w:history="1">
+          <w:hyperlink w:anchor="_Toc187667967" w:history="1">
             <w:r>
               <w:rPr>
                 <w:rStyle w:val="Lienhypertexte"/>
@@ -1517,7 +1515,7 @@
                 <w:noProof/>
                 <w:webHidden/>
               </w:rPr>
-              <w:instrText xml:space="preserve"> PAGEREF _Toc187150490 \h </w:instrText>
+              <w:instrText xml:space="preserve"> PAGEREF _Toc187667967 \h </w:instrText>
             </w:r>
             <w:r>
               <w:rPr>
@@ -1560,7 +1558,7 @@
               <w:lang w:eastAsia="fr-CH"/>
             </w:rPr>
           </w:pPr>
-          <w:hyperlink w:anchor="_Toc187150491" w:history="1">
+          <w:hyperlink w:anchor="_Toc187667968" w:history="1">
             <w:r>
               <w:rPr>
                 <w:rStyle w:val="Lienhypertexte"/>
@@ -1588,7 +1586,7 @@
                 <w:noProof/>
                 <w:webHidden/>
               </w:rPr>
-              <w:instrText xml:space="preserve"> PAGEREF _Toc187150491 \h </w:instrText>
+              <w:instrText xml:space="preserve"> PAGEREF _Toc187667968 \h </w:instrText>
             </w:r>
             <w:r>
               <w:rPr>
@@ -1631,7 +1629,7 @@
               <w:lang w:eastAsia="fr-CH"/>
             </w:rPr>
           </w:pPr>
-          <w:hyperlink w:anchor="_Toc187150492" w:history="1">
+          <w:hyperlink w:anchor="_Toc187667969" w:history="1">
             <w:r>
               <w:rPr>
                 <w:rStyle w:val="Lienhypertexte"/>
@@ -1658,7 +1656,7 @@
                 <w:noProof/>
                 <w:webHidden/>
               </w:rPr>
-              <w:instrText xml:space="preserve"> PAGEREF _Toc187150492 \h </w:instrText>
+              <w:instrText xml:space="preserve"> PAGEREF _Toc187667969 \h </w:instrText>
             </w:r>
             <w:r>
               <w:rPr>
@@ -1679,6 +1677,286 @@
                 <w:webHidden/>
               </w:rPr>
               <w:t>7</w:t>
+            </w:r>
+            <w:r>
+              <w:rPr>
+                <w:noProof/>
+                <w:webHidden/>
+              </w:rPr>
+              <w:fldChar w:fldCharType="end"/>
+            </w:r>
+          </w:hyperlink>
+        </w:p>
+        <w:p>
+          <w:pPr>
+            <w:pStyle w:val="TM1"/>
+            <w:tabs>
+              <w:tab w:val="right" w:leader="dot" w:pos="9062"/>
+            </w:tabs>
+            <w:rPr>
+              <w:rFonts w:eastAsiaTheme="minorEastAsia"/>
+              <w:noProof/>
+              <w:lang w:eastAsia="fr-CH"/>
+            </w:rPr>
+          </w:pPr>
+          <w:hyperlink w:anchor="_Toc187667970" w:history="1">
+            <w:r>
+              <w:rPr>
+                <w:rStyle w:val="Lienhypertexte"/>
+                <w:noProof/>
+              </w:rPr>
+              <w:t>Difficultés rencontrées</w:t>
+            </w:r>
+            <w:r>
+              <w:rPr>
+                <w:noProof/>
+                <w:webHidden/>
+              </w:rPr>
+              <w:tab/>
+            </w:r>
+            <w:r>
+              <w:rPr>
+                <w:noProof/>
+                <w:webHidden/>
+              </w:rPr>
+              <w:fldChar w:fldCharType="begin"/>
+            </w:r>
+            <w:r>
+              <w:rPr>
+                <w:noProof/>
+                <w:webHidden/>
+              </w:rPr>
+              <w:instrText xml:space="preserve"> PAGEREF _Toc187667970 \h </w:instrText>
+            </w:r>
+            <w:r>
+              <w:rPr>
+                <w:noProof/>
+                <w:webHidden/>
+              </w:rPr>
+            </w:r>
+            <w:r>
+              <w:rPr>
+                <w:noProof/>
+                <w:webHidden/>
+              </w:rPr>
+              <w:fldChar w:fldCharType="separate"/>
+            </w:r>
+            <w:r>
+              <w:rPr>
+                <w:noProof/>
+                <w:webHidden/>
+              </w:rPr>
+              <w:t>8</w:t>
+            </w:r>
+            <w:r>
+              <w:rPr>
+                <w:noProof/>
+                <w:webHidden/>
+              </w:rPr>
+              <w:fldChar w:fldCharType="end"/>
+            </w:r>
+          </w:hyperlink>
+        </w:p>
+        <w:p>
+          <w:pPr>
+            <w:pStyle w:val="TM1"/>
+            <w:tabs>
+              <w:tab w:val="right" w:leader="dot" w:pos="9062"/>
+            </w:tabs>
+            <w:rPr>
+              <w:rFonts w:eastAsiaTheme="minorEastAsia"/>
+              <w:noProof/>
+              <w:lang w:eastAsia="fr-CH"/>
+            </w:rPr>
+          </w:pPr>
+          <w:hyperlink w:anchor="_Toc187667971" w:history="1">
+            <w:r>
+              <w:rPr>
+                <w:rStyle w:val="Lienhypertexte"/>
+                <w:noProof/>
+              </w:rPr>
+              <w:t>Protocole de test</w:t>
+            </w:r>
+            <w:r>
+              <w:rPr>
+                <w:noProof/>
+                <w:webHidden/>
+              </w:rPr>
+              <w:tab/>
+            </w:r>
+            <w:r>
+              <w:rPr>
+                <w:noProof/>
+                <w:webHidden/>
+              </w:rPr>
+              <w:fldChar w:fldCharType="begin"/>
+            </w:r>
+            <w:r>
+              <w:rPr>
+                <w:noProof/>
+                <w:webHidden/>
+              </w:rPr>
+              <w:instrText xml:space="preserve"> PAGEREF _Toc187667971 \h </w:instrText>
+            </w:r>
+            <w:r>
+              <w:rPr>
+                <w:noProof/>
+                <w:webHidden/>
+              </w:rPr>
+            </w:r>
+            <w:r>
+              <w:rPr>
+                <w:noProof/>
+                <w:webHidden/>
+              </w:rPr>
+              <w:fldChar w:fldCharType="separate"/>
+            </w:r>
+            <w:r>
+              <w:rPr>
+                <w:noProof/>
+                <w:webHidden/>
+              </w:rPr>
+              <w:t>9</w:t>
+            </w:r>
+            <w:r>
+              <w:rPr>
+                <w:noProof/>
+                <w:webHidden/>
+              </w:rPr>
+              <w:fldChar w:fldCharType="end"/>
+            </w:r>
+          </w:hyperlink>
+        </w:p>
+        <w:p>
+          <w:pPr>
+            <w:pStyle w:val="TM1"/>
+            <w:tabs>
+              <w:tab w:val="right" w:leader="dot" w:pos="9062"/>
+            </w:tabs>
+            <w:rPr>
+              <w:rFonts w:eastAsiaTheme="minorEastAsia"/>
+              <w:noProof/>
+              <w:lang w:eastAsia="fr-CH"/>
+            </w:rPr>
+          </w:pPr>
+          <w:hyperlink w:anchor="_Toc187667972" w:history="1">
+            <w:r>
+              <w:rPr>
+                <w:rStyle w:val="Lienhypertexte"/>
+                <w:noProof/>
+              </w:rPr>
+              <w:t>Conclusion</w:t>
+            </w:r>
+            <w:r>
+              <w:rPr>
+                <w:noProof/>
+                <w:webHidden/>
+              </w:rPr>
+              <w:tab/>
+            </w:r>
+            <w:r>
+              <w:rPr>
+                <w:noProof/>
+                <w:webHidden/>
+              </w:rPr>
+              <w:fldChar w:fldCharType="begin"/>
+            </w:r>
+            <w:r>
+              <w:rPr>
+                <w:noProof/>
+                <w:webHidden/>
+              </w:rPr>
+              <w:instrText xml:space="preserve"> PAGEREF _Toc187667972 \h </w:instrText>
+            </w:r>
+            <w:r>
+              <w:rPr>
+                <w:noProof/>
+                <w:webHidden/>
+              </w:rPr>
+            </w:r>
+            <w:r>
+              <w:rPr>
+                <w:noProof/>
+                <w:webHidden/>
+              </w:rPr>
+              <w:fldChar w:fldCharType="separate"/>
+            </w:r>
+            <w:r>
+              <w:rPr>
+                <w:noProof/>
+                <w:webHidden/>
+              </w:rPr>
+              <w:t>10</w:t>
+            </w:r>
+            <w:r>
+              <w:rPr>
+                <w:noProof/>
+                <w:webHidden/>
+              </w:rPr>
+              <w:fldChar w:fldCharType="end"/>
+            </w:r>
+          </w:hyperlink>
+        </w:p>
+        <w:p>
+          <w:pPr>
+            <w:pStyle w:val="TM1"/>
+            <w:tabs>
+              <w:tab w:val="right" w:leader="dot" w:pos="9062"/>
+            </w:tabs>
+            <w:rPr>
+              <w:rFonts w:eastAsiaTheme="minorEastAsia"/>
+              <w:noProof/>
+              <w:lang w:eastAsia="fr-CH"/>
+            </w:rPr>
+          </w:pPr>
+          <w:hyperlink w:anchor="_Toc187667973" w:history="1">
+            <w:r>
+              <w:rPr>
+                <w:rStyle w:val="Lienhypertexte"/>
+                <w:noProof/>
+              </w:rPr>
+              <w:t>Sources</w:t>
+            </w:r>
+            <w:r>
+              <w:rPr>
+                <w:noProof/>
+                <w:webHidden/>
+              </w:rPr>
+              <w:tab/>
+            </w:r>
+            <w:r>
+              <w:rPr>
+                <w:noProof/>
+                <w:webHidden/>
+              </w:rPr>
+              <w:fldChar w:fldCharType="begin"/>
+            </w:r>
+            <w:r>
+              <w:rPr>
+                <w:noProof/>
+                <w:webHidden/>
+              </w:rPr>
+              <w:instrText xml:space="preserve"> PAGEREF _Toc187667973 \h </w:instrText>
+            </w:r>
+            <w:r>
+              <w:rPr>
+                <w:noProof/>
+                <w:webHidden/>
+              </w:rPr>
+            </w:r>
+            <w:r>
+              <w:rPr>
+                <w:noProof/>
+                <w:webHidden/>
+              </w:rPr>
+              <w:fldChar w:fldCharType="separate"/>
+            </w:r>
+            <w:r>
+              <w:rPr>
+                <w:noProof/>
+                <w:webHidden/>
+              </w:rPr>
+              <w:t>10</w:t>
             </w:r>
             <w:r>
               <w:rPr>
@@ -1710,7 +1988,7 @@
       <w:pPr>
         <w:pStyle w:val="Titre1"/>
       </w:pPr>
-      <w:bookmarkStart w:id="0" w:name="_Toc187150474"/>
+      <w:bookmarkStart w:id="0" w:name="_Toc187667951"/>
       <w:r>
         <w:lastRenderedPageBreak/>
         <w:t>Introduction</w:t>
@@ -1722,71 +2000,67 @@
         <w:pStyle w:val="Sansinterligne"/>
       </w:pPr>
       <w:r>
-        <w:t xml:space="preserve">Durant cet atelier, nous avions pour travail de choisir un projet à faire à deux. Le sujet étant relativement libre, je me suis mis avec Evan et nous avons choisi de continuer sur la lancée de la première saison en faisant un projet C# en utilisant la librairie graphique Raylib sur Visual Studio. Nous disposions pour ce projet d’une centaine de périodes. Nous avions peu de contraintes </w:t>
-      </w:r>
-      <w:r>
-        <w:t>pour le</w:t>
-      </w:r>
-      <w:r>
-        <w:t xml:space="preserve"> projet</w:t>
-      </w:r>
-      <w:r>
-        <w:t>,</w:t>
-      </w:r>
-      <w:r>
-        <w:t xml:space="preserve"> si ce n’est de proposer deux idées aux enseignants</w:t>
-      </w:r>
-      <w:r>
-        <w:t xml:space="preserve"> engagés avec nous dans cet atelier</w:t>
-      </w:r>
-      <w:r>
-        <w:t>, M.</w:t>
+        <w:t xml:space="preserve">Dans le cadre de cet atelier, le travail attendu était de fournir un projet </w:t>
+      </w:r>
+      <w:r>
+        <w:t xml:space="preserve">en binôme </w:t>
+      </w:r>
+      <w:r>
+        <w:t>d’une valeur de cent période</w:t>
+      </w:r>
+      <w:r>
+        <w:t>, dans le domaine de la programmation. Nous avons alors choisi de réaliser un projet à l’aide de la librairie graphique Raylib.</w:t>
+      </w:r>
+      <w:r>
+        <w:t xml:space="preserve"> Bien que la librairie soit originairement écrite en C, un utilisateur du nom de </w:t>
+      </w:r>
+      <w:hyperlink r:id="rId9" w:history="1">
+        <w:r>
+          <w:rPr>
+            <w:rStyle w:val="Lienhypertexte"/>
+          </w:rPr>
+          <w:t>Chr</w:t>
+        </w:r>
+        <w:r>
+          <w:rPr>
+            <w:rStyle w:val="Lienhypertexte"/>
+          </w:rPr>
+          <w:t>i</w:t>
+        </w:r>
+        <w:r>
+          <w:rPr>
+            <w:rStyle w:val="Lienhypertexte"/>
+          </w:rPr>
+          <w:t>s Dill</w:t>
+        </w:r>
+      </w:hyperlink>
+      <w:r>
+        <w:t xml:space="preserve"> s’est affairé depuis plusieurs année à créer un binding en C# pour celle-ci, ce qui nous a permis de l’utiliser sans souci avec nos connaissances actuelles. </w:t>
+      </w:r>
+      <w:r>
+        <w:t>Deux sujets de projets ont été exigés pour permettre aux enseignants de trancher sur la décision de celui qui serait réalis</w:t>
+      </w:r>
+      <w:r>
+        <w:t>é</w:t>
+      </w:r>
+      <w:r>
+        <w:t>.</w:t>
+      </w:r>
+      <w:r>
+        <w:t xml:space="preserve"> En fin de compte, un seul verrait le jour et sa confirmation</w:t>
+      </w:r>
+      <w:r>
+        <w:t xml:space="preserve"> nous a été donnée rapidement. </w:t>
       </w:r>
       <w:r>
         <w:t xml:space="preserve"> </w:t>
       </w:r>
-      <w:r>
-        <w:t>Vadi ainsi que M.</w:t>
-      </w:r>
-      <w:r>
-        <w:t xml:space="preserve"> </w:t>
-      </w:r>
-      <w:r>
-        <w:t>Schenk. Après discussion</w:t>
-      </w:r>
-      <w:r>
-        <w:t>,</w:t>
-      </w:r>
-      <w:r>
-        <w:t xml:space="preserve"> ils en ont choisi un que nous devions </w:t>
-      </w:r>
-      <w:r>
-        <w:t>réaliser</w:t>
-      </w:r>
-      <w:r>
-        <w:t xml:space="preserve">. </w:t>
-      </w:r>
-      <w:r>
-        <w:t>Nous sommes quatre groupes dans la classe. Deux sont évalués par M.</w:t>
-      </w:r>
-      <w:r>
-        <w:t xml:space="preserve"> </w:t>
-      </w:r>
-      <w:r>
-        <w:t>Schenk, dont notre groupe, et deux par M.</w:t>
-      </w:r>
-      <w:r>
-        <w:t xml:space="preserve"> </w:t>
-      </w:r>
-      <w:r>
-        <w:t>Vadi.</w:t>
-      </w:r>
     </w:p>
     <w:p>
       <w:pPr>
         <w:pStyle w:val="Titre2"/>
       </w:pPr>
-      <w:bookmarkStart w:id="1" w:name="_Toc187150475"/>
+      <w:bookmarkStart w:id="1" w:name="_Toc187667952"/>
       <w:r>
         <w:t>Choix du projet</w:t>
       </w:r>
@@ -1797,7 +2071,7 @@
         <w:pStyle w:val="Sansinterligne"/>
       </w:pPr>
       <w:r>
-        <w:t>Nos projets proposés étaient les suivants :</w:t>
+        <w:t>Comme précisé, il a nous a été demandé d’amener deux idées de projet qui seraient réalisables. Les voici :</w:t>
       </w:r>
     </w:p>
     <w:p>
@@ -1815,9 +2089,13 @@
           <w:numId w:val="3"/>
         </w:numPr>
         <w:jc w:val="left"/>
-      </w:pPr>
-      <w:r>
         <w:rPr>
+          <w:b/>
+        </w:rPr>
+      </w:pPr>
+      <w:r>
+        <w:rPr>
+          <w:b/>
           <w:noProof/>
         </w:rPr>
         <w:drawing>
@@ -1844,7 +2122,7 @@
                     <pic:cNvPicPr/>
                   </pic:nvPicPr>
                   <pic:blipFill>
-                    <a:blip r:embed="rId9" cstate="print">
+                    <a:blip r:embed="rId10" cstate="print">
                       <a:extLst>
                         <a:ext uri="{28A0092B-C50C-407E-A947-70E740481C1C}">
                           <a14:useLocalDpi xmlns:a14="http://schemas.microsoft.com/office/drawing/2010/main" val="0"/>
@@ -1871,9 +2149,15 @@
         </w:drawing>
       </w:r>
       <w:r>
+        <w:rPr>
+          <w:b/>
+        </w:rPr>
         <w:t>Simulation d’un système solaire</w:t>
       </w:r>
       <w:r>
+        <w:rPr>
+          <w:b/>
+        </w:rPr>
         <w:br/>
       </w:r>
     </w:p>
@@ -1899,36 +2183,12 @@
       <w:r>
         <w:t xml:space="preserve">Simulation officielle de la NASA : </w:t>
       </w:r>
-      <w:hyperlink r:id="rId10" w:anchor="/home" w:history="1">
+      <w:hyperlink r:id="rId11" w:anchor="/home" w:history="1">
         <w:r>
           <w:rPr>
             <w:rStyle w:val="Lienhypertexte"/>
           </w:rPr>
-          <w:t>https://eyes.nasa.gov/apps/solar-system</w:t>
-        </w:r>
-        <w:r>
-          <w:rPr>
-            <w:rStyle w:val="Lienhypertexte"/>
-          </w:rPr>
-          <w:t>/</w:t>
-        </w:r>
-        <w:r>
-          <w:rPr>
-            <w:rStyle w:val="Lienhypertexte"/>
-          </w:rPr>
-          <w:t>#/h</w:t>
-        </w:r>
-        <w:r>
-          <w:rPr>
-            <w:rStyle w:val="Lienhypertexte"/>
-          </w:rPr>
-          <w:t>o</w:t>
-        </w:r>
-        <w:r>
-          <w:rPr>
-            <w:rStyle w:val="Lienhypertexte"/>
-          </w:rPr>
-          <w:t>me</w:t>
+          <w:t>https://eyes.nasa.gov/apps/solar-system/#/home</w:t>
         </w:r>
       </w:hyperlink>
     </w:p>
@@ -1939,9 +2199,13 @@
           <w:ilvl w:val="0"/>
           <w:numId w:val="3"/>
         </w:numPr>
-      </w:pPr>
-      <w:r>
         <w:rPr>
+          <w:b/>
+        </w:rPr>
+      </w:pPr>
+      <w:r>
+        <w:rPr>
+          <w:b/>
           <w:noProof/>
           <w:lang w:val="en-US"/>
         </w:rPr>
@@ -1969,7 +2233,7 @@
                     <pic:cNvPicPr/>
                   </pic:nvPicPr>
                   <pic:blipFill rotWithShape="1">
-                    <a:blip r:embed="rId11">
+                    <a:blip r:embed="rId12">
                       <a:extLst>
                         <a:ext uri="{28A0092B-C50C-407E-A947-70E740481C1C}">
                           <a14:useLocalDpi xmlns:a14="http://schemas.microsoft.com/office/drawing/2010/main" val="0"/>
@@ -2009,6 +2273,9 @@
         </w:drawing>
       </w:r>
       <w:r>
+        <w:rPr>
+          <w:b/>
+        </w:rPr>
         <w:t>Simulation de fluides</w:t>
       </w:r>
     </w:p>
@@ -2053,85 +2320,169 @@
       <w:r>
         <w:t xml:space="preserve"> </w:t>
       </w:r>
-      <w:hyperlink r:id="rId12" w:history="1">
+      <w:hyperlink r:id="rId13" w:history="1">
         <w:r>
           <w:rPr>
             <w:rStyle w:val="Lienhypertexte"/>
           </w:rPr>
-          <w:t>https://e</w:t>
+          <w:t>https://experiments.withgoogle.com/fluid-particles</w:t>
         </w:r>
+      </w:hyperlink>
+    </w:p>
+    <w:p>
+      <w:pPr>
+        <w:pStyle w:val="Sansinterligne"/>
+        <w:ind w:left="0"/>
+      </w:pPr>
+    </w:p>
+    <w:p>
+      <w:pPr>
+        <w:pStyle w:val="Sansinterligne"/>
+      </w:pPr>
+      <w:r>
+        <w:lastRenderedPageBreak/>
+        <w:t>Bien que le choix final appartienne aux enseignants</w:t>
+      </w:r>
+      <w:r>
+        <w:t xml:space="preserve">, il nous a été autorisé de communiquer notre préférence pour l’un ou l’autre projet et celle-ci a été prise en compte lors de la décision finale. </w:t>
+      </w:r>
+      <w:r>
+        <w:t xml:space="preserve">A notre propre enthousiasme, elle a été entendue et avons alors pu commencer à travailler sur le projet </w:t>
+      </w:r>
+      <w:r>
+        <w:t xml:space="preserve">qui nous tenait le plus à </w:t>
+      </w:r>
+      <w:r>
+        <w:t xml:space="preserve">cœur, à savoir la simulation astrale. </w:t>
+      </w:r>
+    </w:p>
+    <w:p>
+      <w:pPr>
+        <w:pStyle w:val="Titre1"/>
+      </w:pPr>
+      <w:bookmarkStart w:id="2" w:name="_Toc187667953"/>
+      <w:r>
+        <w:t>Objectif final de la simulation</w:t>
+      </w:r>
+      <w:bookmarkEnd w:id="2"/>
+    </w:p>
+    <w:p>
+      <w:pPr>
+        <w:pStyle w:val="Sansinterligne"/>
+      </w:pPr>
+      <w:r>
+        <w:t xml:space="preserve">Le but final de la simulation est d’avoir une caméra que nous puissions déplacer librement dans le système solaire afin d’observer les planètes, leur déplacement et leur rotation. Des shaders sur le Soleil seront également ajoutés afin d’avoir un meilleur éclairage </w:t>
+      </w:r>
+      <w:r>
+        <w:t>ainsi qu’</w:t>
+      </w:r>
+      <w:r>
+        <w:t xml:space="preserve">un meilleur rendu. Lors d’un clic sur une planète, une </w:t>
+      </w:r>
+      <w:r>
+        <w:t xml:space="preserve">barre latérale </w:t>
+      </w:r>
+      <w:r>
+        <w:t xml:space="preserve">est affichée avec diverses informations sur </w:t>
+      </w:r>
+      <w:r>
+        <w:t>l’objet en question</w:t>
+      </w:r>
+      <w:r>
+        <w:t>. Grâce au flèches directionnelles, nous pouvons nous déplacer rapidement entre les planètes</w:t>
+      </w:r>
+      <w:r>
+        <w:t xml:space="preserve"> et obtenir un zoom sur celle-ci</w:t>
+      </w:r>
+      <w:r>
+        <w:t xml:space="preserve"> ainsi que des informations les concernant</w:t>
+      </w:r>
+      <w:r>
+        <w:t>.</w:t>
+      </w:r>
+    </w:p>
+    <w:p>
+      <w:pPr>
+        <w:pStyle w:val="Titre1"/>
+      </w:pPr>
+      <w:bookmarkStart w:id="3" w:name="_Toc187667954"/>
+      <w:r>
+        <w:t>Stockage des données</w:t>
+      </w:r>
+      <w:bookmarkEnd w:id="3"/>
+    </w:p>
+    <w:p>
+      <w:pPr>
+        <w:pStyle w:val="Sansinterligne"/>
+      </w:pPr>
+      <w:r>
+        <w:t>Les données des planètes (rayon, masse, etc.) sont stockées au format JSON</w:t>
+      </w:r>
+      <w:r>
+        <w:t>, et ce dans un fichier sécurisé par un algorithme de cryptage</w:t>
+      </w:r>
+      <w:r>
+        <w:t>.</w:t>
+      </w:r>
+      <w:r>
+        <w:t xml:space="preserve"> (Cette sécurité n’était pas absolument nécessaire</w:t>
+      </w:r>
+      <w:r>
+        <w:t>. Le choix était plus porté du côté pratique, car l’un d’entre nous avait déjà par le passé écrit des classes en C# qui permettaient de sérialiser des données en JSON et ensuite les sécuriser. Plutôt que de réécrire du code qui permet quelque chose de similaire mais sans la sécurité, nous avons préféré simplement reprendre cette partie.)</w:t>
+      </w:r>
+    </w:p>
+    <w:p>
+      <w:pPr>
+        <w:pStyle w:val="Titre1"/>
+        <w:rPr>
+          <w:lang w:eastAsia="fr-CH"/>
+        </w:rPr>
+      </w:pPr>
+      <w:bookmarkStart w:id="4" w:name="_Toc187667955"/>
+      <w:r>
+        <w:rPr>
+          <w:lang w:eastAsia="fr-CH"/>
+        </w:rPr>
+        <w:t>Implémentation des astres</w:t>
+      </w:r>
+      <w:bookmarkEnd w:id="4"/>
+    </w:p>
+    <w:p>
+      <w:pPr>
+        <w:pStyle w:val="Sansinterligne"/>
+      </w:pPr>
+      <w:r>
+        <w:t xml:space="preserve">Pour ce qui est des planètes, à la base nous avions téléchargé des modèles 3D depuis le site </w:t>
+      </w:r>
+      <w:r>
+        <w:t xml:space="preserve"> </w:t>
+      </w:r>
+      <w:hyperlink r:id="rId14" w:history="1">
         <w:r>
           <w:rPr>
             <w:rStyle w:val="Lienhypertexte"/>
           </w:rPr>
-          <w:t>x</w:t>
-        </w:r>
-        <w:r>
-          <w:rPr>
-            <w:rStyle w:val="Lienhypertexte"/>
-          </w:rPr>
-          <w:t>periments.withgoogle.com/fluid-particles</w:t>
+          <w:t>Sketchfab.com</w:t>
         </w:r>
       </w:hyperlink>
+      <w:r>
+        <w:t>. Cependant au niveau de la gestion notamment des positions et des transformations de Matrix4x4, simplement mettre des textures sur des sphères directement proposées par Raylib était une meilleure idée. Chaque texture provient du même site cité ci-dessus.</w:t>
+      </w:r>
     </w:p>
     <w:p>
       <w:pPr>
         <w:pStyle w:val="Sansinterligne"/>
-        <w:ind w:left="0"/>
-      </w:pPr>
-    </w:p>
-    <w:p>
-      <w:pPr>
-        <w:pStyle w:val="Sansinterligne"/>
-      </w:pPr>
-      <w:r>
-        <w:lastRenderedPageBreak/>
-        <w:t xml:space="preserve">Bien entendu, sur ces </w:t>
-      </w:r>
-      <w:r>
-        <w:t xml:space="preserve">deux idées proposées, une seule a été retenue. Celle de la simulation du système solaire. </w:t>
-      </w:r>
-    </w:p>
-    <w:p>
-      <w:pPr>
-        <w:pStyle w:val="Titre1"/>
-      </w:pPr>
-      <w:bookmarkStart w:id="2" w:name="_Toc187150476"/>
-      <w:r>
-        <w:t>Objectif final de la simulation</w:t>
-      </w:r>
-      <w:bookmarkEnd w:id="2"/>
-    </w:p>
-    <w:p>
-      <w:pPr>
-        <w:pStyle w:val="Sansinterligne"/>
-      </w:pPr>
-      <w:r>
-        <w:t>Le but final de la simulation est d’avoir une caméra que nous puissions déplacer librement dans le système solaire afin d’observer les planètes, leur déplacement et leur rotation. Des shaders sur le Soleil seront également ajoutés afin d’avoir un meilleur éclairage et un meilleur rendu. Lors d’un clic sur une planète, une sidebar est affichée avec diverses informations sur celle-ci. Grâce au flèches directionnelles, nous pouvons nous déplacer rapidement entre les planètes, obtenir un zoom sur celles-ci ainsi qu’à nouveau la sidebar.</w:t>
-      </w:r>
-    </w:p>
-    <w:p>
-      <w:pPr>
-        <w:pStyle w:val="Titre1"/>
-      </w:pPr>
-      <w:bookmarkStart w:id="3" w:name="_Toc187150477"/>
-      <w:r>
-        <w:t>Stockage des données</w:t>
-      </w:r>
-      <w:bookmarkEnd w:id="3"/>
-    </w:p>
-    <w:p>
-      <w:pPr>
-        <w:pStyle w:val="Sansinterligne"/>
-      </w:pPr>
-      <w:r>
-        <w:t>Les données des planètes (rayon, masse, etc.) sont stockées au format JSON</w:t>
-      </w:r>
-      <w:r>
-        <w:t>, et ce dans un fichier sécurisé par un algorithme de cryptage</w:t>
-      </w:r>
-      <w:r>
-        <w:t>.</w:t>
+      </w:pPr>
+      <w:r>
+        <w:t xml:space="preserve">Au niveau du Soleil, nous avions de base utilisé le même principe que les planètes, mais encore une fois pour une question de gestion, cette fois le Soleil est simplement un </w:t>
+      </w:r>
+      <w:proofErr w:type="spellStart"/>
+      <w:r>
+        <w:t>shader</w:t>
+      </w:r>
+      <w:proofErr w:type="spellEnd"/>
+      <w:r>
+        <w:t>, expliqué plus bas.</w:t>
       </w:r>
     </w:p>
     <w:p>
@@ -2141,143 +2492,163 @@
           <w:lang w:eastAsia="fr-CH"/>
         </w:rPr>
       </w:pPr>
-      <w:bookmarkStart w:id="4" w:name="_Toc187150478"/>
+      <w:bookmarkStart w:id="5" w:name="_Toc187667957"/>
       <w:r>
         <w:rPr>
           <w:lang w:eastAsia="fr-CH"/>
         </w:rPr>
-        <w:t>Implémentation des astres</w:t>
-      </w:r>
-      <w:bookmarkEnd w:id="4"/>
-    </w:p>
-    <w:p>
-      <w:pPr>
-        <w:ind w:left="705"/>
-        <w:jc w:val="both"/>
-        <w:rPr>
-          <w:sz w:val="24"/>
-          <w:lang w:eastAsia="fr-CH"/>
-        </w:rPr>
-      </w:pPr>
-      <w:r>
-        <w:rPr>
-          <w:sz w:val="24"/>
-          <w:lang w:eastAsia="fr-CH"/>
-        </w:rPr>
-        <w:t xml:space="preserve">Pour ce qui est des planètes, à la base nous avions téléchargé des modèles 3D depuis le site </w:t>
-      </w:r>
-      <w:r>
-        <w:rPr>
-          <w:sz w:val="24"/>
-          <w:lang w:eastAsia="fr-CH"/>
-        </w:rPr>
-        <w:t xml:space="preserve"> </w:t>
-      </w:r>
-      <w:hyperlink r:id="rId13" w:history="1">
-        <w:r>
-          <w:rPr>
-            <w:rStyle w:val="Lienhypertexte"/>
-            <w:sz w:val="24"/>
-            <w:lang w:eastAsia="fr-CH"/>
-          </w:rPr>
-          <w:t>Sketchfab.com</w:t>
-        </w:r>
-      </w:hyperlink>
-      <w:r>
-        <w:rPr>
-          <w:sz w:val="24"/>
-          <w:lang w:eastAsia="fr-CH"/>
-        </w:rPr>
-        <w:t xml:space="preserve">. Cependant au niveau de la gestion notamment des positions et des transformations de Matrix4x4, simplement mettre des textures sur des sphères directement proposées par </w:t>
-      </w:r>
-      <w:proofErr w:type="spellStart"/>
-      <w:r>
-        <w:rPr>
-          <w:sz w:val="24"/>
-          <w:lang w:eastAsia="fr-CH"/>
-        </w:rPr>
-        <w:t>Raylib</w:t>
-      </w:r>
-      <w:proofErr w:type="spellEnd"/>
-      <w:r>
-        <w:rPr>
-          <w:sz w:val="24"/>
-          <w:lang w:eastAsia="fr-CH"/>
-        </w:rPr>
-        <w:t xml:space="preserve"> était une meilleure idée. Chaque texture provient du même site cité ci-dessus.</w:t>
-      </w:r>
-    </w:p>
-    <w:p>
-      <w:pPr>
-        <w:ind w:left="705"/>
-        <w:jc w:val="both"/>
-        <w:rPr>
-          <w:sz w:val="24"/>
-          <w:lang w:eastAsia="fr-CH"/>
-        </w:rPr>
-      </w:pPr>
-      <w:r>
-        <w:rPr>
-          <w:sz w:val="24"/>
-          <w:lang w:eastAsia="fr-CH"/>
-        </w:rPr>
-        <w:t xml:space="preserve">Au niveau du Soleil, nous avions de base utilisé le même principe que les planètes, mais encore une fois pour une question de gestion, cette fois le Soleil est simplement un </w:t>
-      </w:r>
-      <w:proofErr w:type="spellStart"/>
-      <w:r>
-        <w:rPr>
-          <w:sz w:val="24"/>
-          <w:lang w:eastAsia="fr-CH"/>
-        </w:rPr>
-        <w:t>shader</w:t>
-      </w:r>
-      <w:proofErr w:type="spellEnd"/>
-      <w:r>
-        <w:rPr>
-          <w:sz w:val="24"/>
-          <w:lang w:eastAsia="fr-CH"/>
-        </w:rPr>
-        <w:t>, expliqué plus bas.</w:t>
-      </w:r>
-    </w:p>
-    <w:p>
-      <w:pPr>
-        <w:pStyle w:val="Titre1"/>
+        <w:t>Fonctionnalités</w:t>
+      </w:r>
+      <w:bookmarkEnd w:id="5"/>
+    </w:p>
+    <w:p>
+      <w:pPr>
+        <w:pStyle w:val="Titre2"/>
         <w:rPr>
           <w:lang w:eastAsia="fr-CH"/>
         </w:rPr>
       </w:pPr>
-      <w:bookmarkStart w:id="5" w:name="_Toc187150479"/>
+      <w:bookmarkStart w:id="6" w:name="_Toc187667958"/>
       <w:r>
         <w:rPr>
           <w:lang w:eastAsia="fr-CH"/>
         </w:rPr>
-        <w:t>Création de la sonde spatiale</w:t>
-      </w:r>
-      <w:bookmarkEnd w:id="5"/>
-    </w:p>
-    <w:p>
-      <w:pPr>
-        <w:ind w:left="705"/>
-        <w:jc w:val="both"/>
+        <w:t>Déplacements</w:t>
+      </w:r>
+      <w:bookmarkEnd w:id="6"/>
+    </w:p>
+    <w:p>
+      <w:pPr>
+        <w:pStyle w:val="Sansinterligne"/>
+      </w:pPr>
+      <w:r>
+        <w:t xml:space="preserve">Grâce au touches « classiques » de déplacements </w:t>
+      </w:r>
+      <w:r>
         <w:rPr>
-          <w:sz w:val="24"/>
-          <w:lang w:eastAsia="fr-CH"/>
+          <w:b/>
         </w:rPr>
-      </w:pPr>
+        <w:t>W</w:t>
+      </w:r>
+      <w:r>
+        <w:t xml:space="preserve">, </w:t>
+      </w:r>
       <w:r>
         <w:rPr>
-          <w:sz w:val="24"/>
-          <w:lang w:eastAsia="fr-CH"/>
+          <w:b/>
         </w:rPr>
-        <w:t>La sonde spatiale, appelée Voyager, est notre caméra. C’est avec elle que l’on se déplace dans le système.</w:t>
+        <w:t>A</w:t>
+      </w:r>
+      <w:r>
+        <w:t xml:space="preserve">, </w:t>
       </w:r>
       <w:r>
         <w:rPr>
-          <w:sz w:val="24"/>
-          <w:lang w:eastAsia="fr-CH"/>
+          <w:b/>
         </w:rPr>
-        <w:t xml:space="preserve"> Une classe dédiée a été créée pour celle-ci.</w:t>
+        <w:t>S</w:t>
+      </w:r>
+      <w:r>
+        <w:t xml:space="preserve"> et </w:t>
+      </w:r>
+      <w:r>
+        <w:rPr>
+          <w:b/>
+        </w:rPr>
+        <w:t>D</w:t>
+      </w:r>
+      <w:r>
+        <w:t>, nous pouvons nous déplacer librement dans le système.</w:t>
+      </w:r>
+    </w:p>
+    <w:p>
+      <w:pPr>
+        <w:pStyle w:val="Sansinterligne"/>
+      </w:pPr>
+      <w:r>
+        <w:t>La touche Espace permet à</w:t>
+      </w:r>
+      <w:r>
+        <w:t xml:space="preserve"> </w:t>
+      </w:r>
+      <w:r>
+        <w:t>la caméra</w:t>
+      </w:r>
+      <w:r>
+        <w:t xml:space="preserve"> </w:t>
+      </w:r>
+      <w:r>
+        <w:t>de</w:t>
+      </w:r>
+      <w:r>
+        <w:t xml:space="preserve"> monter</w:t>
+      </w:r>
+      <w:r>
+        <w:t xml:space="preserve"> et </w:t>
+      </w:r>
+      <w:r>
+        <w:t>l</w:t>
+      </w:r>
+      <w:r>
+        <w:t>a F</w:t>
+      </w:r>
+      <w:r>
+        <w:t xml:space="preserve"> de de</w:t>
+      </w:r>
+      <w:r>
+        <w:t>scendre</w:t>
+      </w:r>
+      <w:r>
+        <w:t>.</w:t>
+      </w:r>
+      <w:r>
+        <w:t xml:space="preserve"> </w:t>
+      </w:r>
+      <w:r>
+        <w:t xml:space="preserve">Grâce aux flèches directionnelles, </w:t>
+      </w:r>
+      <w:r>
+        <w:t>nous</w:t>
+      </w:r>
+      <w:r>
+        <w:t xml:space="preserve"> a</w:t>
+      </w:r>
+      <w:r>
+        <w:t>vons</w:t>
+      </w:r>
+      <w:r>
+        <w:t xml:space="preserve"> la possibilité de </w:t>
+      </w:r>
+      <w:r>
+        <w:t>nous</w:t>
+      </w:r>
+      <w:r>
+        <w:t xml:space="preserve"> déplacer de planète en planète, obtenir une vue rapproch</w:t>
+      </w:r>
+      <w:r>
+        <w:t>ée</w:t>
+      </w:r>
+      <w:r>
+        <w:t xml:space="preserve"> sur celle-ci ainsi qu’une </w:t>
+      </w:r>
+      <w:r>
+        <w:t>barre latérale</w:t>
+      </w:r>
+      <w:r>
+        <w:t xml:space="preserve"> avec quelques caractéristiques.</w:t>
+      </w:r>
+      <w:r>
+        <w:t xml:space="preserve"> </w:t>
+      </w:r>
+      <w:r>
+        <w:t>Nous pouvons également faire un clic gauche sur une planète</w:t>
+      </w:r>
+      <w:r>
+        <w:t xml:space="preserve"> pour aussi obtenir </w:t>
+      </w:r>
+      <w:bookmarkStart w:id="7" w:name="_Toc187667960"/>
+      <w:r>
+        <w:t xml:space="preserve">le même résultat que précédemment. </w:t>
       </w:r>
     </w:p>
     <w:p>
@@ -2287,221 +2658,37 @@
           <w:color w:val="2F5496" w:themeColor="accent1" w:themeShade="BF"/>
           <w:sz w:val="36"/>
           <w:szCs w:val="32"/>
-          <w:lang w:eastAsia="fr-CH"/>
         </w:rPr>
       </w:pPr>
       <w:r>
-        <w:rPr>
-          <w:lang w:eastAsia="fr-CH"/>
-        </w:rPr>
         <w:br w:type="page"/>
       </w:r>
     </w:p>
     <w:p>
       <w:pPr>
         <w:pStyle w:val="Titre1"/>
-        <w:rPr>
-          <w:lang w:eastAsia="fr-CH"/>
-        </w:rPr>
-      </w:pPr>
-      <w:bookmarkStart w:id="6" w:name="_Toc187150480"/>
-      <w:r>
-        <w:rPr>
-          <w:lang w:eastAsia="fr-CH"/>
-        </w:rPr>
+      </w:pPr>
+      <w:r>
         <w:lastRenderedPageBreak/>
-        <w:t>Fonctionnalités</w:t>
-      </w:r>
-      <w:bookmarkEnd w:id="6"/>
+        <w:t xml:space="preserve">Aspect </w:t>
+      </w:r>
+      <w:r>
+        <w:t>physique</w:t>
+      </w:r>
+      <w:bookmarkEnd w:id="7"/>
     </w:p>
     <w:p>
       <w:pPr>
         <w:pStyle w:val="Titre2"/>
-        <w:rPr>
-          <w:lang w:eastAsia="fr-CH"/>
-        </w:rPr>
-      </w:pPr>
-      <w:bookmarkStart w:id="7" w:name="_Toc187150481"/>
-      <w:r>
-        <w:rPr>
-          <w:lang w:eastAsia="fr-CH"/>
-        </w:rPr>
-        <w:t>Déplacements</w:t>
-      </w:r>
-      <w:bookmarkEnd w:id="7"/>
-    </w:p>
-    <w:p>
-      <w:pPr>
-        <w:ind w:left="705"/>
-        <w:jc w:val="both"/>
-        <w:rPr>
-          <w:sz w:val="24"/>
-          <w:lang w:eastAsia="fr-CH"/>
-        </w:rPr>
-      </w:pPr>
-      <w:r>
-        <w:rPr>
-          <w:sz w:val="24"/>
-          <w:lang w:eastAsia="fr-CH"/>
-        </w:rPr>
-        <w:t>Grâce au touches « classiques » de déplacements W, A, S et D, nous pouvons nous déplacer librement dans le système.</w:t>
-      </w:r>
-    </w:p>
-    <w:p>
-      <w:pPr>
-        <w:ind w:left="705"/>
-        <w:jc w:val="both"/>
-        <w:rPr>
-          <w:sz w:val="24"/>
-          <w:lang w:eastAsia="fr-CH"/>
-        </w:rPr>
-      </w:pPr>
-      <w:r>
-        <w:rPr>
-          <w:sz w:val="24"/>
-          <w:lang w:eastAsia="fr-CH"/>
-        </w:rPr>
-        <w:t>Grâce à la touche Espace</w:t>
-      </w:r>
-      <w:r>
-        <w:rPr>
-          <w:sz w:val="24"/>
-          <w:lang w:eastAsia="fr-CH"/>
-        </w:rPr>
-        <w:t>, Voyager peut monter</w:t>
-      </w:r>
-      <w:r>
-        <w:rPr>
-          <w:sz w:val="24"/>
-          <w:lang w:eastAsia="fr-CH"/>
-        </w:rPr>
-        <w:t xml:space="preserve"> et </w:t>
-      </w:r>
-      <w:r>
-        <w:rPr>
-          <w:sz w:val="24"/>
-          <w:lang w:eastAsia="fr-CH"/>
-        </w:rPr>
-        <w:t xml:space="preserve">grâce à </w:t>
-      </w:r>
-      <w:r>
-        <w:rPr>
-          <w:sz w:val="24"/>
-          <w:lang w:eastAsia="fr-CH"/>
-        </w:rPr>
-        <w:t>la touche F</w:t>
-      </w:r>
-      <w:r>
-        <w:rPr>
-          <w:sz w:val="24"/>
-          <w:lang w:eastAsia="fr-CH"/>
-        </w:rPr>
-        <w:t xml:space="preserve"> descendre</w:t>
-      </w:r>
-      <w:r>
-        <w:rPr>
-          <w:sz w:val="24"/>
-          <w:lang w:eastAsia="fr-CH"/>
-        </w:rPr>
-        <w:t>.</w:t>
-      </w:r>
-    </w:p>
-    <w:p>
-      <w:pPr>
-        <w:pStyle w:val="Titre2"/>
-        <w:rPr>
-          <w:lang w:eastAsia="fr-CH"/>
-        </w:rPr>
-      </w:pPr>
-      <w:bookmarkStart w:id="8" w:name="_Toc187150482"/>
-      <w:r>
-        <w:rPr>
-          <w:lang w:eastAsia="fr-CH"/>
-        </w:rPr>
-        <w:t>Vue sur une planète</w:t>
+      </w:pPr>
+      <w:bookmarkStart w:id="8" w:name="_Toc187667961"/>
+      <w:r>
+        <w:t>Valeurs utilisées et conversion</w:t>
       </w:r>
       <w:bookmarkEnd w:id="8"/>
     </w:p>
     <w:p>
       <w:pPr>
-        <w:ind w:left="705"/>
-        <w:jc w:val="both"/>
-        <w:rPr>
-          <w:sz w:val="24"/>
-          <w:lang w:eastAsia="fr-CH"/>
-        </w:rPr>
-      </w:pPr>
-      <w:r>
-        <w:rPr>
-          <w:sz w:val="24"/>
-          <w:lang w:eastAsia="fr-CH"/>
-        </w:rPr>
-        <w:t>Grâce aux flèches directionnelles, on a la possibilité de se déplacer de planète en planète, obtenir une vue rapproch</w:t>
-      </w:r>
-      <w:r>
-        <w:rPr>
-          <w:sz w:val="24"/>
-          <w:lang w:eastAsia="fr-CH"/>
-        </w:rPr>
-        <w:t>ée</w:t>
-      </w:r>
-      <w:r>
-        <w:rPr>
-          <w:sz w:val="24"/>
-          <w:lang w:eastAsia="fr-CH"/>
-        </w:rPr>
-        <w:t xml:space="preserve"> sur celle-ci ainsi qu’une sidebar avec quelques caractéristiques.</w:t>
-      </w:r>
-    </w:p>
-    <w:p>
-      <w:pPr>
-        <w:ind w:left="705"/>
-        <w:jc w:val="both"/>
-        <w:rPr>
-          <w:sz w:val="24"/>
-          <w:lang w:eastAsia="fr-CH"/>
-        </w:rPr>
-      </w:pPr>
-      <w:r>
-        <w:rPr>
-          <w:sz w:val="24"/>
-          <w:lang w:eastAsia="fr-CH"/>
-        </w:rPr>
-        <w:t>Nous pouvons également faire un clic gauche sur une planète</w:t>
-      </w:r>
-      <w:r>
-        <w:rPr>
-          <w:sz w:val="24"/>
-          <w:lang w:eastAsia="fr-CH"/>
-        </w:rPr>
-        <w:t xml:space="preserve"> pour aussi obtenir une vue rapprochée et la sidebar avec ses caractéristiques.</w:t>
-      </w:r>
-    </w:p>
-    <w:p>
-      <w:pPr>
-        <w:pStyle w:val="Titre1"/>
-      </w:pPr>
-      <w:bookmarkStart w:id="9" w:name="_Toc187150483"/>
-      <w:r>
-        <w:t xml:space="preserve">Aspect </w:t>
-      </w:r>
-      <w:r>
-        <w:t>physique</w:t>
-      </w:r>
-      <w:bookmarkEnd w:id="9"/>
-    </w:p>
-    <w:p>
-      <w:pPr>
-        <w:pStyle w:val="Titre2"/>
-      </w:pPr>
-      <w:bookmarkStart w:id="10" w:name="_Toc187150484"/>
-      <w:r>
-        <w:t>Valeurs utilisées et conversion</w:t>
-      </w:r>
-      <w:bookmarkEnd w:id="10"/>
-    </w:p>
-    <w:p>
-      <w:pPr>
         <w:pStyle w:val="Sansinterligne"/>
       </w:pPr>
       <w:r>
@@ -2513,7 +2700,13 @@
         <w:pStyle w:val="Sansinterligne"/>
       </w:pPr>
       <w:r>
-        <w:t>Par des soucis de taille, les valeurs de distances telles que la distance par rapport au Soleil ou encore le rayon de la planète sont divisées par 15'000'000 puis multipliées par 20. Les valeurs telles que le poids, sont également réduites.</w:t>
+        <w:t>Par des soucis de taille, les valeurs de distances telles que la distance par rapport au Soleil ou encore le rayon de la planète sont divisées par 15'000'000 puis multipliées par 20</w:t>
+      </w:r>
+      <w:r>
+        <w:t xml:space="preserve"> (la multiplication est un ajustement de dernière minute)</w:t>
+      </w:r>
+      <w:r>
+        <w:t>. Les valeurs telles que le poids, sont également réduites.</w:t>
       </w:r>
     </w:p>
     <w:p>
@@ -2669,7 +2862,7 @@
                     <pic:cNvPicPr/>
                   </pic:nvPicPr>
                   <pic:blipFill>
-                    <a:blip r:embed="rId14">
+                    <a:blip r:embed="rId15">
                       <a:extLst>
                         <a:ext uri="{28A0092B-C50C-407E-A947-70E740481C1C}">
                           <a14:useLocalDpi xmlns:a14="http://schemas.microsoft.com/office/drawing/2010/main" val="0"/>
@@ -2702,7 +2895,13 @@
         </w:drawing>
       </w:r>
       <w:r>
-        <w:t>Puis pour l’affichage des données, les valeurs sont toutes reformatées par rapport à la réalité et notées en notation scientifique si trop grandes (exemple ci-dessous pour Neptune) :</w:t>
+        <w:t xml:space="preserve">Puis pour l’affichage des données, les valeurs sont toutes reformatées par rapport à la réalité et </w:t>
+      </w:r>
+      <w:r>
+        <w:t>données</w:t>
+      </w:r>
+      <w:r>
+        <w:t xml:space="preserve"> en notation scientifique si trop grandes (exemple ci-dessous pour Neptune) :</w:t>
       </w:r>
     </w:p>
     <w:p/>
@@ -2710,12 +2909,11 @@
       <w:pPr>
         <w:pStyle w:val="Titre2"/>
       </w:pPr>
-      <w:bookmarkStart w:id="11" w:name="_Toc187150485"/>
-      <w:r>
-        <w:lastRenderedPageBreak/>
+      <w:bookmarkStart w:id="9" w:name="_Toc187667962"/>
+      <w:r>
         <w:t>Calculs et fonctions</w:t>
       </w:r>
-      <w:bookmarkEnd w:id="11"/>
+      <w:bookmarkEnd w:id="9"/>
     </w:p>
     <w:p>
       <w:pPr>
@@ -2879,7 +3077,7 @@
                     </pic:cNvPicPr>
                   </pic:nvPicPr>
                   <pic:blipFill rotWithShape="1">
-                    <a:blip r:embed="rId15" cstate="print">
+                    <a:blip r:embed="rId16" cstate="print">
                       <a:extLst>
                         <a:ext uri="{28A0092B-C50C-407E-A947-70E740481C1C}">
                           <a14:useLocalDpi xmlns:a14="http://schemas.microsoft.com/office/drawing/2010/main" val="0"/>
@@ -2922,19 +3120,52 @@
       <w:pPr>
         <w:pStyle w:val="Sansinterligne"/>
       </w:pPr>
-      <w:r>
-        <w:t xml:space="preserve">Au début, j’avais (Ethan) pensé et voulu faire le déplacement réel de chaque planète. Toutes les informations se trouvent relativement aisément sur le site de la NASA mais les mettre en place est une toute autre histoire. Ce sont des aspects de physique que je n’ai jamais traité et les implémenter dans le code pour que cela fonctionne </w:t>
-      </w:r>
-      <w:r>
-        <w:t>m’a malheureusement été infaisable malgré l’aide de l’IA, d’internet et le temps passé dessus. J’ai donc pris la décision de faire tourner dans un premier temps les planètes en rond, puis s’il reste du temps, éventuellement repartir sur les ellipses.</w:t>
-      </w:r>
     </w:p>
     <w:p>
       <w:pPr>
         <w:pStyle w:val="Sansinterligne"/>
       </w:pPr>
       <w:r>
-        <w:t>Faire se déplacer les planètes en rond est quelques chose d’extrêmement aisé. Un simple MCU (Mouvement Circulaire Uniforme) et c’était terminé. Il suffit d’avoir une période de révolution (</w:t>
+        <w:lastRenderedPageBreak/>
+        <w:t xml:space="preserve">Au début, </w:t>
+      </w:r>
+      <w:r>
+        <w:t>nous avions</w:t>
+      </w:r>
+      <w:r>
+        <w:t xml:space="preserve"> pensé et voulu faire le déplacement réel de chaque planète. Toutes les informations se trouvent relativement aisément sur le site de la NASA mais les mettre en place est une toute autre histoire. Ce sont des aspects de physique que </w:t>
+      </w:r>
+      <w:r>
+        <w:t>nous n’avions</w:t>
+      </w:r>
+      <w:r>
+        <w:t xml:space="preserve"> jamais traité et les implémenter dans le code pour que cela fonctionne </w:t>
+      </w:r>
+      <w:r>
+        <w:t>nous a</w:t>
+      </w:r>
+      <w:r>
+        <w:t xml:space="preserve"> malheureusement été infaisable malgré l’aide de l’IA, d’internet et le temps passé dessus. </w:t>
+      </w:r>
+      <w:r>
+        <w:t>Nous avons</w:t>
+      </w:r>
+      <w:r>
+        <w:t xml:space="preserve"> donc pris la décision de faire tourner dans un premier temps les planètes en rond, puis s’il reste du temps, éventuellement repartir sur les ellipses.</w:t>
+      </w:r>
+    </w:p>
+    <w:p>
+      <w:pPr>
+        <w:pStyle w:val="Sansinterligne"/>
+      </w:pPr>
+      <w:r>
+        <w:t xml:space="preserve">Faire se déplacer les planètes en rond est quelque chose </w:t>
+      </w:r>
+      <w:r>
+        <w:t xml:space="preserve">de relativement </w:t>
+      </w:r>
+      <w:r>
+        <w:t>aisé. Un simple MCU (Mouvement Circulaire Uniforme) et c’était terminé. Il suffit d’avoir une période de révolution (</w:t>
       </w:r>
       <w:proofErr w:type="spellStart"/>
       <w:proofErr w:type="gramStart"/>
@@ -2944,18 +3175,24 @@
       <w:proofErr w:type="spellEnd"/>
       <w:proofErr w:type="gramEnd"/>
       <w:r>
-        <w:t xml:space="preserve"> pour la Terre c’est ~23h et 56min) et un rayon (distance du centre du Soleil au centre de la planète).</w:t>
+        <w:t xml:space="preserve"> pour la Terre</w:t>
+      </w:r>
+      <w:r>
+        <w:t> :</w:t>
+      </w:r>
+      <w:r>
+        <w:t xml:space="preserve"> ~23h et 56min) et un rayon (distance du centre du Soleil au centre de la planète).</w:t>
       </w:r>
     </w:p>
     <w:p>
       <w:pPr>
         <w:pStyle w:val="Titre3"/>
       </w:pPr>
-      <w:bookmarkStart w:id="12" w:name="_Toc187150486"/>
+      <w:bookmarkStart w:id="10" w:name="_Toc187667963"/>
       <w:r>
         <w:t>Fonctions de calcul du rayon</w:t>
       </w:r>
-      <w:bookmarkEnd w:id="12"/>
+      <w:bookmarkEnd w:id="10"/>
     </w:p>
     <w:p>
       <w:pPr>
@@ -3140,7 +3377,7 @@
                     <pic:cNvPicPr/>
                   </pic:nvPicPr>
                   <pic:blipFill>
-                    <a:blip r:embed="rId16">
+                    <a:blip r:embed="rId17">
                       <a:extLst>
                         <a:ext uri="{28A0092B-C50C-407E-A947-70E740481C1C}">
                           <a14:useLocalDpi xmlns:a14="http://schemas.microsoft.com/office/drawing/2010/main" val="0"/>
@@ -3171,11 +3408,11 @@
       <w:pPr>
         <w:pStyle w:val="Titre3"/>
       </w:pPr>
-      <w:bookmarkStart w:id="13" w:name="_Toc187150487"/>
+      <w:bookmarkStart w:id="11" w:name="_Toc187667964"/>
       <w:r>
         <w:t>Fonction de calcul de la vitesse angulaire</w:t>
       </w:r>
-      <w:bookmarkEnd w:id="13"/>
+      <w:bookmarkEnd w:id="11"/>
     </w:p>
     <w:p>
       <w:pPr>
@@ -3442,6 +3679,7 @@
     <w:p>
       <w:pPr>
         <w:pStyle w:val="Sansinterligne"/>
+        <w:ind w:left="0"/>
       </w:pPr>
       <w:r>
         <w:rPr>
@@ -3471,7 +3709,7 @@
                     <pic:cNvPicPr/>
                   </pic:nvPicPr>
                   <pic:blipFill>
-                    <a:blip r:embed="rId17">
+                    <a:blip r:embed="rId18">
                       <a:extLst>
                         <a:ext uri="{28A0092B-C50C-407E-A947-70E740481C1C}">
                           <a14:useLocalDpi xmlns:a14="http://schemas.microsoft.com/office/drawing/2010/main" val="0"/>
@@ -3500,30 +3738,16 @@
     </w:p>
     <w:p>
       <w:pPr>
-        <w:pStyle w:val="Sansinterligne"/>
-        <w:rPr>
-          <w:rFonts w:asciiTheme="majorHAnsi" w:eastAsiaTheme="majorEastAsia" w:hAnsiTheme="majorHAnsi" w:cstheme="majorBidi"/>
-          <w:color w:val="1F3763" w:themeColor="accent1" w:themeShade="7F"/>
-          <w:szCs w:val="24"/>
-        </w:rPr>
-      </w:pPr>
-      <w:r>
-        <w:br w:type="page"/>
-      </w:r>
-    </w:p>
-    <w:p>
-      <w:pPr>
         <w:pStyle w:val="Titre3"/>
       </w:pPr>
-      <w:bookmarkStart w:id="14" w:name="_Toc187150488"/>
-      <w:r>
-        <w:lastRenderedPageBreak/>
+      <w:bookmarkStart w:id="12" w:name="_Toc187667965"/>
+      <w:r>
         <w:t xml:space="preserve">Fonction de calcul de la </w:t>
       </w:r>
       <w:r>
         <w:t>rotation sur l’axe Z (roll)</w:t>
       </w:r>
-      <w:bookmarkEnd w:id="14"/>
+      <w:bookmarkEnd w:id="12"/>
     </w:p>
     <w:p>
       <w:pPr>
@@ -3677,7 +3901,7 @@
                     <pic:cNvPicPr/>
                   </pic:nvPicPr>
                   <pic:blipFill>
-                    <a:blip r:embed="rId18">
+                    <a:blip r:embed="rId19">
                       <a:extLst>
                         <a:ext uri="{28A0092B-C50C-407E-A947-70E740481C1C}">
                           <a14:useLocalDpi xmlns:a14="http://schemas.microsoft.com/office/drawing/2010/main" val="0"/>
@@ -3714,11 +3938,11 @@
       <w:pPr>
         <w:pStyle w:val="Titre3"/>
       </w:pPr>
-      <w:bookmarkStart w:id="15" w:name="_Toc187150489"/>
+      <w:bookmarkStart w:id="13" w:name="_Toc187667966"/>
       <w:r>
         <w:t>Sauvegarde d’anciennes fonctions</w:t>
       </w:r>
-      <w:bookmarkEnd w:id="15"/>
+      <w:bookmarkEnd w:id="13"/>
     </w:p>
     <w:p>
       <w:pPr>
@@ -3747,14 +3971,15 @@
           <w:lang w:eastAsia="fr-CH"/>
         </w:rPr>
       </w:pPr>
-      <w:bookmarkStart w:id="16" w:name="_Toc187150490"/>
+      <w:bookmarkStart w:id="14" w:name="_Toc187667967"/>
       <w:r>
         <w:rPr>
           <w:lang w:eastAsia="fr-CH"/>
         </w:rPr>
+        <w:lastRenderedPageBreak/>
         <w:t>Aspect graphique</w:t>
       </w:r>
-      <w:bookmarkEnd w:id="16"/>
+      <w:bookmarkEnd w:id="14"/>
       <w:r>
         <w:rPr>
           <w:lang w:eastAsia="fr-CH"/>
@@ -3769,14 +3994,14 @@
           <w:lang w:eastAsia="fr-CH"/>
         </w:rPr>
       </w:pPr>
-      <w:bookmarkStart w:id="17" w:name="_Toc187150491"/>
+      <w:bookmarkStart w:id="15" w:name="_Toc187667968"/>
       <w:r>
         <w:rPr>
           <w:lang w:eastAsia="fr-CH"/>
         </w:rPr>
         <w:t>Post-Processing</w:t>
       </w:r>
-      <w:bookmarkEnd w:id="17"/>
+      <w:bookmarkEnd w:id="15"/>
     </w:p>
     <w:p>
       <w:pPr>
@@ -3926,7 +4151,7 @@
                     </pic:cNvPicPr>
                   </pic:nvPicPr>
                   <pic:blipFill rotWithShape="1">
-                    <a:blip r:embed="rId19" cstate="print">
+                    <a:blip r:embed="rId20" cstate="print">
                       <a:extLst>
                         <a:ext uri="{28A0092B-C50C-407E-A947-70E740481C1C}">
                           <a14:useLocalDpi xmlns:a14="http://schemas.microsoft.com/office/drawing/2010/main" val="0"/>
@@ -4012,12 +4237,11 @@
       <w:pPr>
         <w:pStyle w:val="Titre2"/>
       </w:pPr>
-      <w:bookmarkStart w:id="18" w:name="_Toc187150492"/>
-      <w:r>
-        <w:lastRenderedPageBreak/>
+      <w:bookmarkStart w:id="16" w:name="_Toc187667969"/>
+      <w:r>
         <w:t>Éclairage</w:t>
       </w:r>
-      <w:bookmarkEnd w:id="18"/>
+      <w:bookmarkEnd w:id="16"/>
     </w:p>
     <w:p>
       <w:pPr>
@@ -4053,14 +4277,15 @@
           <w:noProof/>
           <w:lang w:eastAsia="fr-CH"/>
         </w:rPr>
+        <w:lastRenderedPageBreak/>
         <w:drawing>
-          <wp:anchor distT="0" distB="0" distL="114300" distR="114300" simplePos="0" relativeHeight="251678720" behindDoc="0" locked="0" layoutInCell="1" allowOverlap="1" wp14:anchorId="17AA1BCD" wp14:editId="1D22E20B">
+          <wp:anchor distT="0" distB="0" distL="114300" distR="114300" simplePos="0" relativeHeight="251678720" behindDoc="0" locked="0" layoutInCell="1" allowOverlap="1" wp14:anchorId="17AA1BCD" wp14:editId="3878803E">
             <wp:simplePos x="0" y="0"/>
             <wp:positionH relativeFrom="margin">
               <wp:align>center</wp:align>
             </wp:positionH>
             <wp:positionV relativeFrom="paragraph">
-              <wp:posOffset>245745</wp:posOffset>
+              <wp:posOffset>0</wp:posOffset>
             </wp:positionV>
             <wp:extent cx="3086100" cy="704850"/>
             <wp:effectExtent l="0" t="0" r="0" b="0"/>
@@ -4077,7 +4302,7 @@
                     <pic:cNvPicPr/>
                   </pic:nvPicPr>
                   <pic:blipFill>
-                    <a:blip r:embed="rId20" cstate="print">
+                    <a:blip r:embed="rId21" cstate="print">
                       <a:extLst>
                         <a:ext uri="{28A0092B-C50C-407E-A947-70E740481C1C}">
                           <a14:useLocalDpi xmlns:a14="http://schemas.microsoft.com/office/drawing/2010/main" val="0"/>
@@ -4109,22 +4334,121 @@
         <w:pStyle w:val="Sansinterligne"/>
       </w:pPr>
       <w:r>
+        <w:t>Il s’agit maintenant de l’expliquer en détail et à l’aide de schémas. Le terme à gauche de l’équation correspond à la couleur finale qui est appliquée au pixel calculé par le fragment</w:t>
+      </w:r>
+      <w:r>
+        <w:rPr>
+          <w:rStyle w:val="Appelnotedebasdep"/>
+        </w:rPr>
+        <w:footnoteReference w:id="1"/>
+      </w:r>
+      <w:r>
+        <w:t xml:space="preserve"> shader</w:t>
+      </w:r>
+      <w:r>
+        <w:t>, exprimée sous la forme d’un vecteur à q</w:t>
+      </w:r>
+      <w:r>
+        <w:t xml:space="preserve">uatre dimensions. </w:t>
+      </w:r>
+      <w:r>
+        <w:t>À droite, l’intégrale représente l’infinité de directions dans laquelle la lumière peut être diffusée depuis un objet, bien qu’uniquement un ou deux points sont calculés en informatique pour des raisons évidentes de performance</w:t>
+      </w:r>
+      <w:r>
+        <w:t>s</w:t>
+      </w:r>
+      <w:r>
+        <w:t>.</w:t>
+      </w:r>
+      <w:r>
+        <w:t xml:space="preserve"> </w:t>
+      </w:r>
+    </w:p>
+    <w:p>
+      <w:pPr>
+        <w:pStyle w:val="Sansinterligne"/>
+      </w:pPr>
+      <w:r>
+        <w:t xml:space="preserve">Vient ensuite la couleur initiale de la lumière, exprimée ici </w:t>
+      </w:r>
+      <w:proofErr w:type="gramStart"/>
+      <w:r>
+        <w:rPr>
+          <w:i/>
+        </w:rPr>
+        <w:t>Li(</w:t>
+      </w:r>
+      <w:proofErr w:type="gramEnd"/>
+      <w:r>
+        <w:rPr>
+          <w:i/>
+        </w:rPr>
+        <w:t>x, w)</w:t>
+      </w:r>
+      <w:r>
+        <w:t>.</w:t>
+      </w:r>
+      <w:r>
+        <w:t xml:space="preserve"> </w:t>
+      </w:r>
+      <w:r>
+        <w:t xml:space="preserve">On multiplie ensuite ce vecteur par le cosinus de </w:t>
+      </w:r>
+      <w:r>
+        <w:rPr>
+          <w:b/>
+        </w:rPr>
+        <w:t>l’angle d’incidence</w:t>
+      </w:r>
+      <w:r>
+        <w:t xml:space="preserve">. </w:t>
+      </w:r>
+      <w:r>
+        <w:t xml:space="preserve">Cet angle est défini </w:t>
+      </w:r>
+      <w:r>
+        <w:t>par l’intersection entre le vecteur point-lumière et le vecteur normal au point calculé. Et en suivant les lois de l’algèbre linéaire, nous savons que le produit scalaire entre deux vecteur</w:t>
+      </w:r>
+      <w:r>
+        <w:t>s</w:t>
+      </w:r>
+      <w:r>
+        <w:t xml:space="preserve"> équivaut au cosinus de l’angle entre ces deux. </w:t>
+      </w:r>
+      <w:r>
+        <w:t xml:space="preserve">C’est donc </w:t>
+      </w:r>
+      <w:r>
+        <w:t>grâce à ce</w:t>
+      </w:r>
+      <w:r>
+        <w:t>tte relation que</w:t>
+      </w:r>
+      <w:r>
+        <w:t xml:space="preserve"> nous calculons cette partie de l’équation. </w:t>
+      </w:r>
+    </w:p>
+    <w:p>
+      <w:pPr>
+        <w:pStyle w:val="Sansinterligne"/>
+      </w:pPr>
+      <w:r>
         <w:rPr>
           <w:noProof/>
         </w:rPr>
         <mc:AlternateContent>
           <mc:Choice Requires="wps">
             <w:drawing>
-              <wp:anchor distT="0" distB="0" distL="114300" distR="114300" simplePos="0" relativeHeight="251681792" behindDoc="0" locked="0" layoutInCell="1" allowOverlap="1" wp14:anchorId="1294303B" wp14:editId="36681FBD">
+              <wp:anchor distT="0" distB="0" distL="114300" distR="114300" simplePos="0" relativeHeight="251681792" behindDoc="0" locked="0" layoutInCell="1" allowOverlap="1" wp14:anchorId="1294303B" wp14:editId="3091D7BA">
                 <wp:simplePos x="0" y="0"/>
-                <wp:positionH relativeFrom="column">
-                  <wp:posOffset>1889760</wp:posOffset>
+                <wp:positionH relativeFrom="margin">
+                  <wp:align>center</wp:align>
                 </wp:positionH>
                 <wp:positionV relativeFrom="paragraph">
-                  <wp:posOffset>4589145</wp:posOffset>
+                  <wp:posOffset>2528570</wp:posOffset>
                 </wp:positionV>
                 <wp:extent cx="1971675" cy="635"/>
-                <wp:effectExtent l="0" t="0" r="0" b="0"/>
+                <wp:effectExtent l="0" t="0" r="9525" b="0"/>
                 <wp:wrapTopAndBottom/>
                 <wp:docPr id="17" name="Zone de texte 17"/>
                 <wp:cNvGraphicFramePr/>
@@ -4187,7 +4511,7 @@
           </mc:Choice>
           <mc:Fallback>
             <w:pict>
-              <v:shape w14:anchorId="1294303B" id="Zone de texte 17" o:spid="_x0000_s1032" type="#_x0000_t202" style="position:absolute;left:0;text-align:left;margin-left:148.8pt;margin-top:361.35pt;width:155.25pt;height:.05pt;z-index:251681792;visibility:visible;mso-wrap-style:square;mso-wrap-distance-left:9pt;mso-wrap-distance-top:0;mso-wrap-distance-right:9pt;mso-wrap-distance-bottom:0;mso-position-horizontal:absolute;mso-position-horizontal-relative:text;mso-position-vertical:absolute;mso-position-vertical-relative:text;v-text-anchor:top" o:gfxdata="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" stroked="f">
+              <v:shape w14:anchorId="1294303B" id="Zone de texte 17" o:spid="_x0000_s1032" type="#_x0000_t202" style="position:absolute;left:0;text-align:left;margin-left:0;margin-top:199.1pt;width:155.25pt;height:.05pt;z-index:251681792;visibility:visible;mso-wrap-style:square;mso-wrap-distance-left:9pt;mso-wrap-distance-top:0;mso-wrap-distance-right:9pt;mso-wrap-distance-bottom:0;mso-position-horizontal:center;mso-position-horizontal-relative:margin;mso-position-vertical:absolute;mso-position-vertical-relative:text;v-text-anchor:top" o:gfxdata="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" stroked="f">
                 <v:textbox style="mso-fit-shape-to-text:t" inset="0,0,0,0">
                   <w:txbxContent>
                     <w:p>
@@ -4214,7 +4538,7 @@
                     </w:p>
                   </w:txbxContent>
                 </v:textbox>
-                <w10:wrap type="topAndBottom"/>
+                <w10:wrap type="topAndBottom" anchorx="margin"/>
               </v:shape>
             </w:pict>
           </mc:Fallback>
@@ -4225,13 +4549,13 @@
           <w:noProof/>
         </w:rPr>
         <w:drawing>
-          <wp:anchor distT="0" distB="0" distL="114300" distR="114300" simplePos="0" relativeHeight="251679744" behindDoc="0" locked="0" layoutInCell="1" allowOverlap="1" wp14:anchorId="07FC301E" wp14:editId="327FB428">
+          <wp:anchor distT="0" distB="0" distL="114300" distR="114300" simplePos="0" relativeHeight="251679744" behindDoc="0" locked="0" layoutInCell="1" allowOverlap="1" wp14:anchorId="07FC301E" wp14:editId="09AD1EB1">
             <wp:simplePos x="0" y="0"/>
             <wp:positionH relativeFrom="margin">
               <wp:align>center</wp:align>
             </wp:positionH>
             <wp:positionV relativeFrom="paragraph">
-              <wp:posOffset>2998470</wp:posOffset>
+              <wp:posOffset>937895</wp:posOffset>
             </wp:positionV>
             <wp:extent cx="1971950" cy="1533739"/>
             <wp:effectExtent l="0" t="0" r="9525" b="9525"/>
@@ -4248,7 +4572,7 @@
                     <pic:cNvPicPr/>
                   </pic:nvPicPr>
                   <pic:blipFill>
-                    <a:blip r:embed="rId21">
+                    <a:blip r:embed="rId22">
                       <a:extLst>
                         <a:ext uri="{28A0092B-C50C-407E-A947-70E740481C1C}">
                           <a14:useLocalDpi xmlns:a14="http://schemas.microsoft.com/office/drawing/2010/main" val="0"/>
@@ -4275,105 +4599,6 @@
         </w:drawing>
       </w:r>
       <w:r>
-        <w:t>Il s’agit maintenant de l’expliquer en détail et à l’aide de schémas. Le terme à gauche de l’équation correspond à la couleur finale qui est appliquée au pixel calculé par le fragment</w:t>
-      </w:r>
-      <w:r>
-        <w:rPr>
-          <w:rStyle w:val="Appelnotedebasdep"/>
-        </w:rPr>
-        <w:footnoteReference w:id="1"/>
-      </w:r>
-      <w:r>
-        <w:t xml:space="preserve"> shader</w:t>
-      </w:r>
-      <w:r>
-        <w:t>, exprimée sous la forme d’un vecteur à q</w:t>
-      </w:r>
-      <w:r>
-        <w:t xml:space="preserve">uatre dimensions. </w:t>
-      </w:r>
-      <w:r>
-        <w:t>À droite, l’intégrale représente l’infinité de directions dans laquelle la lumière peut être diffusée depuis un objet, bien qu’uniquement un ou deux points sont calculés en informatique pour des raisons évidentes de performance</w:t>
-      </w:r>
-      <w:r>
-        <w:t>s</w:t>
-      </w:r>
-      <w:r>
-        <w:t>.</w:t>
-      </w:r>
-      <w:r>
-        <w:t xml:space="preserve"> </w:t>
-      </w:r>
-    </w:p>
-    <w:p>
-      <w:pPr>
-        <w:pStyle w:val="Sansinterligne"/>
-      </w:pPr>
-      <w:r>
-        <w:t xml:space="preserve">Vient ensuite la couleur initiale de la lumière, exprimée ici </w:t>
-      </w:r>
-      <w:proofErr w:type="gramStart"/>
-      <w:r>
-        <w:rPr>
-          <w:i/>
-        </w:rPr>
-        <w:t>Li(</w:t>
-      </w:r>
-      <w:proofErr w:type="gramEnd"/>
-      <w:r>
-        <w:rPr>
-          <w:i/>
-        </w:rPr>
-        <w:t>x, w)</w:t>
-      </w:r>
-      <w:r>
-        <w:t>.</w:t>
-      </w:r>
-      <w:r>
-        <w:t xml:space="preserve"> </w:t>
-      </w:r>
-      <w:r>
-        <w:t xml:space="preserve">On multiplie ensuite ce vecteur par le cosinus de </w:t>
-      </w:r>
-      <w:r>
-        <w:rPr>
-          <w:b/>
-        </w:rPr>
-        <w:t>l’angle d’incidence</w:t>
-      </w:r>
-      <w:r>
-        <w:t xml:space="preserve">. </w:t>
-      </w:r>
-      <w:r>
-        <w:t xml:space="preserve">Cet angle est défini </w:t>
-      </w:r>
-      <w:r>
-        <w:t>par l’intersection entre le vecteur point-lumière et le vecteur normal au point calculé. Et en suivant les lois de l’algèbre linéaire, nous savons que le produit scalaire entre deux vecteur</w:t>
-      </w:r>
-      <w:r>
-        <w:t>s</w:t>
-      </w:r>
-      <w:r>
-        <w:t xml:space="preserve"> équivaut au cosinus de l’angle entre ces deux. </w:t>
-      </w:r>
-      <w:r>
-        <w:t xml:space="preserve">C’est donc </w:t>
-      </w:r>
-      <w:r>
-        <w:t>grâce à ce</w:t>
-      </w:r>
-      <w:r>
-        <w:t>tte relation que</w:t>
-      </w:r>
-      <w:r>
-        <w:t xml:space="preserve"> nous calculons cette partie de l’équation. </w:t>
-      </w:r>
-    </w:p>
-    <w:p>
-      <w:pPr>
-        <w:pStyle w:val="Sansinterligne"/>
-      </w:pPr>
-      <w:r>
         <w:br/>
         <w:t xml:space="preserve">Il n’y a ici pas besoin de complexifier l’équation </w:t>
       </w:r>
@@ -4413,32 +4638,39 @@
       <w:pPr>
         <w:pStyle w:val="Titre1"/>
       </w:pPr>
+      <w:bookmarkStart w:id="17" w:name="_Toc187667970"/>
       <w:r>
         <w:lastRenderedPageBreak/>
         <w:t>Difficultés rencontrées</w:t>
       </w:r>
-    </w:p>
-    <w:p>
+      <w:bookmarkEnd w:id="17"/>
+    </w:p>
+    <w:p>
+      <w:pPr>
+        <w:pStyle w:val="Sansinterligne"/>
+      </w:pPr>
       <w:r>
         <w:t>Comme dit plus haut, le calcul de trajectoire des planètes en ellipse aurait été un véritable calvaire à faire au vu du nombre de paramètres à prendre en compte comme le périhélie et l’aphélie, les demi-axes, la longitude du périastre ou encore l’excentricité orbitale pour en citer quelques-uns.</w:t>
       </w:r>
       <w:r>
-        <w:t xml:space="preserve"> L’utilisation du Mouvement Circulaire Uniforme (MCU) était donc la meilleure solution.</w:t>
-      </w:r>
-    </w:p>
-    <w:p>
-      <w:r>
-        <w:br w:type="page"/>
-      </w:r>
-    </w:p>
+        <w:t xml:space="preserve"> L’utilisation d</w:t>
+      </w:r>
+      <w:bookmarkStart w:id="18" w:name="_GoBack"/>
+      <w:bookmarkEnd w:id="18"/>
+      <w:r>
+        <w:t>u Mouvement Circulaire Uniforme (MCU) était donc la meilleure solution.</w:t>
+      </w:r>
+    </w:p>
+    <w:p/>
     <w:p>
       <w:pPr>
         <w:pStyle w:val="Titre1"/>
       </w:pPr>
-      <w:r>
-        <w:lastRenderedPageBreak/>
+      <w:bookmarkStart w:id="19" w:name="_Toc187667971"/>
+      <w:r>
         <w:t>Protocole de test</w:t>
       </w:r>
+      <w:bookmarkEnd w:id="19"/>
     </w:p>
     <w:tbl>
       <w:tblPr>
@@ -4618,13 +4850,7 @@
           </w:tcPr>
           <w:p>
             <w:r>
-              <w:t xml:space="preserve">Appuyer sur la flèche directionnelle de </w:t>
-            </w:r>
-            <w:r>
-              <w:t>gauche</w:t>
-            </w:r>
-            <w:r>
-              <w:t xml:space="preserve"> une fois</w:t>
+              <w:t>Appuyer sur la flèche directionnelle de gauche une fois</w:t>
             </w:r>
           </w:p>
         </w:tc>
@@ -4634,22 +4860,7 @@
           </w:tcPr>
           <w:p>
             <w:r>
-              <w:t xml:space="preserve">Fait se déplacer la sonde vers une planète dans l’ordre </w:t>
-            </w:r>
-            <w:r>
-              <w:t xml:space="preserve">inverse </w:t>
-            </w:r>
-            <w:r>
-              <w:t xml:space="preserve">d’éloignement des planètes par rapport au Soleil. Si arrivé à </w:t>
-            </w:r>
-            <w:r>
-              <w:t>Mercure</w:t>
-            </w:r>
-            <w:r>
-              <w:t xml:space="preserve">, revient à </w:t>
-            </w:r>
-            <w:r>
-              <w:t>Pluton</w:t>
+              <w:t>Fait se déplacer la sonde vers une planète dans l’ordre inverse d’éloignement des planètes par rapport au Soleil. Si arrivé à Mercure, revient à Pluton</w:t>
             </w:r>
           </w:p>
         </w:tc>
@@ -4698,6 +4909,17 @@
       </w:tr>
     </w:tbl>
     <w:p/>
+    <w:p/>
+    <w:p>
+      <w:pPr>
+        <w:pStyle w:val="Titre1"/>
+      </w:pPr>
+      <w:bookmarkStart w:id="20" w:name="_Toc187667972"/>
+      <w:r>
+        <w:t>Conclusion</w:t>
+      </w:r>
+      <w:bookmarkEnd w:id="20"/>
+    </w:p>
     <w:p>
       <w:r>
         <w:br w:type="page"/>
@@ -4707,18 +4929,12 @@
       <w:pPr>
         <w:pStyle w:val="Titre1"/>
       </w:pPr>
+      <w:bookmarkStart w:id="21" w:name="_Toc187667973"/>
       <w:r>
         <w:lastRenderedPageBreak/>
-        <w:t>Conclusion</w:t>
-      </w:r>
-    </w:p>
-    <w:p>
-      <w:pPr>
-        <w:pStyle w:val="Titre1"/>
-      </w:pPr>
-      <w:r>
         <w:t>Sources</w:t>
       </w:r>
+      <w:bookmarkEnd w:id="21"/>
     </w:p>
     <w:p>
       <w:r>
@@ -4726,80 +4942,44 @@
       </w:r>
     </w:p>
     <w:p>
-      <w:hyperlink r:id="rId22" w:history="1">
-        <w:r>
-          <w:rPr>
-            <w:rStyle w:val="Lienhypertexte"/>
-          </w:rPr>
-          <w:t>www.chatgpt.c</w:t>
-        </w:r>
-        <w:r>
-          <w:rPr>
-            <w:rStyle w:val="Lienhypertexte"/>
-          </w:rPr>
-          <w:t>o</w:t>
-        </w:r>
-        <w:r>
-          <w:rPr>
-            <w:rStyle w:val="Lienhypertexte"/>
-          </w:rPr>
-          <w:t>m</w:t>
-        </w:r>
-      </w:hyperlink>
-      <w:r>
-        <w:br/>
-      </w:r>
       <w:hyperlink r:id="rId23" w:history="1">
         <w:r>
           <w:rPr>
             <w:rStyle w:val="Lienhypertexte"/>
           </w:rPr>
-          <w:t>www.stackoverflow.c</w:t>
-        </w:r>
-        <w:r>
-          <w:rPr>
-            <w:rStyle w:val="Lienhypertexte"/>
-          </w:rPr>
-          <w:t>o</w:t>
-        </w:r>
-        <w:r>
-          <w:rPr>
-            <w:rStyle w:val="Lienhypertexte"/>
-          </w:rPr>
-          <w:t>m</w:t>
+          <w:t>www.chatgpt.com</w:t>
         </w:r>
       </w:hyperlink>
-    </w:p>
-    <w:p>
-      <w:r>
-        <w:t>Pour la recherche d’informations sur les astres :</w:t>
-      </w:r>
-    </w:p>
-    <w:p>
+      <w:r>
+        <w:br/>
+      </w:r>
       <w:hyperlink r:id="rId24" w:history="1">
         <w:r>
           <w:rPr>
             <w:rStyle w:val="Lienhypertexte"/>
           </w:rPr>
-          <w:t>www.wikipedia</w:t>
+          <w:t>www.stackoverflow.com</w:t>
         </w:r>
+      </w:hyperlink>
+    </w:p>
+    <w:p>
+      <w:r>
+        <w:t>Pour la recherche d’informations sur les astres :</w:t>
+      </w:r>
+    </w:p>
+    <w:p>
+      <w:hyperlink r:id="rId25" w:history="1">
         <w:r>
           <w:rPr>
             <w:rStyle w:val="Lienhypertexte"/>
           </w:rPr>
-          <w:t>.</w:t>
-        </w:r>
-        <w:r>
-          <w:rPr>
-            <w:rStyle w:val="Lienhypertexte"/>
-          </w:rPr>
-          <w:t>org</w:t>
+          <w:t>www.wikipedia.org</w:t>
         </w:r>
       </w:hyperlink>
       <w:r>
         <w:br/>
       </w:r>
-      <w:hyperlink r:id="rId25" w:history="1">
+      <w:hyperlink r:id="rId26" w:history="1">
         <w:r>
           <w:rPr>
             <w:rStyle w:val="Lienhypertexte"/>
@@ -4810,7 +4990,7 @@
       <w:r>
         <w:br/>
       </w:r>
-      <w:hyperlink r:id="rId26" w:history="1">
+      <w:hyperlink r:id="rId27" w:history="1">
         <w:r>
           <w:rPr>
             <w:rStyle w:val="Lienhypertexte"/>
@@ -4828,7 +5008,7 @@
       <w:r>
         <w:t xml:space="preserve">Figure 1 : </w:t>
       </w:r>
-      <w:hyperlink r:id="rId27" w:history="1">
+      <w:hyperlink r:id="rId28" w:anchor="/home" w:history="1">
         <w:r>
           <w:rPr>
             <w:rStyle w:val="Lienhypertexte"/>
@@ -4841,7 +5021,7 @@
       <w:r>
         <w:t xml:space="preserve">Figure 2 : </w:t>
       </w:r>
-      <w:hyperlink r:id="rId28" w:history="1">
+      <w:hyperlink r:id="rId29" w:history="1">
         <w:r>
           <w:rPr>
             <w:rStyle w:val="Lienhypertexte"/>
@@ -4859,7 +5039,7 @@
       <w:r>
         <w:t xml:space="preserve">Figure 4 : </w:t>
       </w:r>
-      <w:hyperlink r:id="rId29" w:history="1">
+      <w:hyperlink r:id="rId30" w:history="1">
         <w:r>
           <w:rPr>
             <w:rStyle w:val="Lienhypertexte"/>
@@ -4882,8 +5062,6 @@
       <w:r>
         <w:t>Figure 7 : Capture d’écran du code</w:t>
       </w:r>
-      <w:bookmarkStart w:id="19" w:name="_GoBack"/>
-      <w:bookmarkEnd w:id="19"/>
     </w:p>
     <w:sectPr>
       <w:pgSz w:w="11906" w:h="16838"/>
@@ -5115,17 +5293,17 @@
   <w:abstractNum w:abstractNumId="2" w15:restartNumberingAfterBreak="0">
     <w:nsid w:val="6CDD1758"/>
     <w:multiLevelType w:val="hybridMultilevel"/>
-    <w:tmpl w:val="02F60070"/>
-    <w:lvl w:ilvl="0" w:tplc="9BE29998">
+    <w:tmpl w:val="00CCEE80"/>
+    <w:lvl w:ilvl="0" w:tplc="100C0001">
       <w:start w:val="1"/>
-      <w:numFmt w:val="decimal"/>
-      <w:lvlText w:val="%1."/>
+      <w:numFmt w:val="bullet"/>
+      <w:lvlText w:val=""/>
       <w:lvlJc w:val="left"/>
       <w:pPr>
         <w:ind w:left="1068" w:hanging="360"/>
       </w:pPr>
       <w:rPr>
-        <w:rFonts w:hint="default"/>
+        <w:rFonts w:ascii="Symbol" w:hAnsi="Symbol" w:hint="default"/>
       </w:rPr>
     </w:lvl>
     <w:lvl w:ilvl="1" w:tplc="100C0019" w:tentative="1">
@@ -5703,7 +5881,6 @@
   <w:style w:type="character" w:default="1" w:styleId="Policepardfaut">
     <w:name w:val="Default Paragraph Font"/>
     <w:uiPriority w:val="1"/>
-    <w:semiHidden/>
     <w:unhideWhenUsed/>
   </w:style>
   <w:style w:type="table" w:default="1" w:styleId="TableauNormal">
@@ -6264,14 +6441,14 @@
     <w:charset w:val="00"/>
     <w:family w:val="roman"/>
     <w:pitch w:val="variable"/>
-    <w:sig w:usb0="E0002AFF" w:usb1="C0007843" w:usb2="00000009" w:usb3="00000000" w:csb0="000001FF" w:csb1="00000000"/>
+    <w:sig w:usb0="E0002EFF" w:usb1="C000785B" w:usb2="00000009" w:usb3="00000000" w:csb0="000001FF" w:csb1="00000000"/>
   </w:font>
   <w:font w:name="Calibri">
     <w:panose1 w:val="020F0502020204030204"/>
     <w:charset w:val="00"/>
     <w:family w:val="swiss"/>
     <w:pitch w:val="variable"/>
-    <w:sig w:usb0="E00002FF" w:usb1="4000ACFF" w:usb2="00000001" w:usb3="00000000" w:csb0="0000019F" w:csb1="00000000"/>
+    <w:sig w:usb0="E4002EFF" w:usb1="C000247B" w:usb2="00000009" w:usb3="00000000" w:csb0="000001FF" w:csb1="00000000"/>
   </w:font>
   <w:font w:name="Avenir Next LT Pro">
     <w:altName w:val="Avenir Next LT Pro"/>
@@ -6285,7 +6462,7 @@
     <w:charset w:val="00"/>
     <w:family w:val="swiss"/>
     <w:pitch w:val="variable"/>
-    <w:sig w:usb0="A00002EF" w:usb1="4000207B" w:usb2="00000000" w:usb3="00000000" w:csb0="0000009F" w:csb1="00000000"/>
+    <w:sig w:usb0="E4002EFF" w:usb1="C000247B" w:usb2="00000009" w:usb3="00000000" w:csb0="000001FF" w:csb1="00000000"/>
   </w:font>
   <w:font w:name="Cambria Math">
     <w:panose1 w:val="02040503050406030204"/>
@@ -6316,6 +6493,8 @@
     <w:rsidRoot w:val="00F60E24"/>
     <w:rsid w:val="00050500"/>
     <w:rsid w:val="0007344E"/>
+    <w:rsid w:val="000A69A4"/>
+    <w:rsid w:val="004C135C"/>
     <w:rsid w:val="004C7F51"/>
     <w:rsid w:val="0098281C"/>
     <w:rsid w:val="009C6FFB"/>
@@ -7125,7 +7304,7 @@
 </file>
 
 <file path=customXml/itemProps2.xml><?xml version="1.0" encoding="utf-8"?>
-<ds:datastoreItem xmlns:ds="http://schemas.openxmlformats.org/officeDocument/2006/customXml" ds:itemID="{EE920B68-2292-4DC9-9C50-D0554588D7F9}">
+<ds:datastoreItem xmlns:ds="http://schemas.openxmlformats.org/officeDocument/2006/customXml" ds:itemID="{41EC1F0B-F6D1-402A-B348-1FDBC6418589}">
   <ds:schemaRefs>
     <ds:schemaRef ds:uri="http://schemas.openxmlformats.org/officeDocument/2006/bibliography"/>
   </ds:schemaRefs>

</xml_diff>

<commit_message>
feat: Completed report text
</commit_message>
<xml_diff>
--- a/ext/rapport/Rapport.docx
+++ b/ext/rapport/Rapport.docx
@@ -1,6 +1,6 @@
 
 <file path=word/document.xml><?xml version="1.0" encoding="utf-8"?>
-<w:document xmlns:wpc="http://schemas.microsoft.com/office/word/2010/wordprocessingCanvas" xmlns:cx="http://schemas.microsoft.com/office/drawing/2014/chartex" xmlns:cx1="http://schemas.microsoft.com/office/drawing/2015/9/8/chartex" xmlns:cx2="http://schemas.microsoft.com/office/drawing/2015/10/21/chartex" xmlns:cx3="http://schemas.microsoft.com/office/drawing/2016/5/9/chartex" xmlns:cx4="http://schemas.microsoft.com/office/drawing/2016/5/10/chartex" xmlns:cx5="http://schemas.microsoft.com/office/drawing/2016/5/11/chartex" xmlns:cx6="http://schemas.microsoft.com/office/drawing/2016/5/12/chartex" xmlns:cx7="http://schemas.microsoft.com/office/drawing/2016/5/13/chartex" xmlns:cx8="http://schemas.microsoft.com/office/drawing/2016/5/14/chartex" xmlns:mc="http://schemas.openxmlformats.org/markup-compatibility/2006" xmlns:aink="http://schemas.microsoft.com/office/drawing/2016/ink" xmlns:am3d="http://schemas.microsoft.com/office/drawing/2017/model3d" xmlns:o="urn:schemas-microsoft-com:office:office" xmlns:r="http://schemas.openxmlformats.org/officeDocument/2006/relationships" xmlns:m="http://schemas.openxmlformats.org/officeDocument/2006/math" xmlns:v="urn:schemas-microsoft-com:vml" xmlns:wp14="http://schemas.microsoft.com/office/word/2010/wordprocessingDrawing" xmlns:wp="http://schemas.openxmlformats.org/drawingml/2006/wordprocessingDrawing" xmlns:w10="urn:schemas-microsoft-com:office:word" xmlns:w="http://schemas.openxmlformats.org/wordprocessingml/2006/main" xmlns:w14="http://schemas.microsoft.com/office/word/2010/wordml" xmlns:w15="http://schemas.microsoft.com/office/word/2012/wordml" xmlns:w16cid="http://schemas.microsoft.com/office/word/2016/wordml/cid" xmlns:w16se="http://schemas.microsoft.com/office/word/2015/wordml/symex" xmlns:wpg="http://schemas.microsoft.com/office/word/2010/wordprocessingGroup" xmlns:wpi="http://schemas.microsoft.com/office/word/2010/wordprocessingInk" xmlns:wne="http://schemas.microsoft.com/office/word/2006/wordml" xmlns:wps="http://schemas.microsoft.com/office/word/2010/wordprocessingShape" mc:Ignorable="w14 w15 w16se w16cid wp14">
+<w:document xmlns:wpc="http://schemas.microsoft.com/office/word/2010/wordprocessingCanvas" xmlns:cx="http://schemas.microsoft.com/office/drawing/2014/chartex" xmlns:cx1="http://schemas.microsoft.com/office/drawing/2015/9/8/chartex" xmlns:cx2="http://schemas.microsoft.com/office/drawing/2015/10/21/chartex" xmlns:cx3="http://schemas.microsoft.com/office/drawing/2016/5/9/chartex" xmlns:cx4="http://schemas.microsoft.com/office/drawing/2016/5/10/chartex" xmlns:cx5="http://schemas.microsoft.com/office/drawing/2016/5/11/chartex" xmlns:cx6="http://schemas.microsoft.com/office/drawing/2016/5/12/chartex" xmlns:cx7="http://schemas.microsoft.com/office/drawing/2016/5/13/chartex" xmlns:cx8="http://schemas.microsoft.com/office/drawing/2016/5/14/chartex" xmlns:mc="http://schemas.openxmlformats.org/markup-compatibility/2006" xmlns:aink="http://schemas.microsoft.com/office/drawing/2016/ink" xmlns:am3d="http://schemas.microsoft.com/office/drawing/2017/model3d" xmlns:o="urn:schemas-microsoft-com:office:office" xmlns:oel="http://schemas.microsoft.com/office/2019/extlst" xmlns:r="http://schemas.openxmlformats.org/officeDocument/2006/relationships" xmlns:m="http://schemas.openxmlformats.org/officeDocument/2006/math" xmlns:v="urn:schemas-microsoft-com:vml" xmlns:wp14="http://schemas.microsoft.com/office/word/2010/wordprocessingDrawing" xmlns:wp="http://schemas.openxmlformats.org/drawingml/2006/wordprocessingDrawing" xmlns:w10="urn:schemas-microsoft-com:office:word" xmlns:w="http://schemas.openxmlformats.org/wordprocessingml/2006/main" xmlns:w14="http://schemas.microsoft.com/office/word/2010/wordml" xmlns:w15="http://schemas.microsoft.com/office/word/2012/wordml" xmlns:w16cex="http://schemas.microsoft.com/office/word/2018/wordml/cex" xmlns:w16cid="http://schemas.microsoft.com/office/word/2016/wordml/cid" xmlns:w16="http://schemas.microsoft.com/office/word/2018/wordml" xmlns:w16du="http://schemas.microsoft.com/office/word/2023/wordml/word16du" xmlns:w16sdtdh="http://schemas.microsoft.com/office/word/2020/wordml/sdtdatahash" xmlns:w16sdtfl="http://schemas.microsoft.com/office/word/2024/wordml/sdtformatlock" xmlns:w16se="http://schemas.microsoft.com/office/word/2015/wordml/symex" xmlns:wpg="http://schemas.microsoft.com/office/word/2010/wordprocessingGroup" xmlns:wpi="http://schemas.microsoft.com/office/word/2010/wordprocessingInk" xmlns:wne="http://schemas.microsoft.com/office/word/2006/wordml" xmlns:wps="http://schemas.microsoft.com/office/word/2010/wordprocessingShape" mc:Ignorable="w14 w15 w16se w16cid w16 w16cex w16sdtdh w16sdtfl w16du wp14">
   <w:body>
     <w:sdt>
       <w:sdtPr>
@@ -10,7 +10,6 @@
           <w:docPartUnique/>
         </w:docPartObj>
       </w:sdtPr>
-      <w:sdtEndPr/>
       <w:sdtContent>
         <w:p/>
         <w:tbl>
@@ -44,7 +43,6 @@
                 <w:dataBinding w:prefixMappings="xmlns:ns0='http://schemas.openxmlformats.org/officeDocument/2006/extended-properties'" w:xpath="/ns0:Properties[1]/ns0:Company[1]" w:storeItemID="{6668398D-A668-4E3E-A5EB-62B293D839F1}"/>
                 <w:text/>
               </w:sdtPr>
-              <w:sdtEndPr/>
               <w:sdtContent>
                 <w:tc>
                   <w:tcPr>
@@ -96,7 +94,6 @@
                   <w:dataBinding w:prefixMappings="xmlns:ns0='http://schemas.openxmlformats.org/package/2006/metadata/core-properties' xmlns:ns1='http://purl.org/dc/elements/1.1/'" w:xpath="/ns0:coreProperties[1]/ns1:title[1]" w:storeItemID="{6C3C8BC8-F283-45AE-878A-BAB7291924A1}"/>
                   <w:text/>
                 </w:sdtPr>
-                <w:sdtEndPr/>
                 <w:sdtContent>
                   <w:p>
                     <w:pPr>
@@ -138,7 +135,6 @@
                 <w:dataBinding w:prefixMappings="xmlns:ns0='http://schemas.openxmlformats.org/package/2006/metadata/core-properties' xmlns:ns1='http://purl.org/dc/elements/1.1/'" w:xpath="/ns0:coreProperties[1]/ns1:subject[1]" w:storeItemID="{6C3C8BC8-F283-45AE-878A-BAB7291924A1}"/>
                 <w:text/>
               </w:sdtPr>
-              <w:sdtEndPr/>
               <w:sdtContent>
                 <w:tc>
                   <w:tcPr>
@@ -206,7 +202,6 @@
                   <w:dataBinding w:prefixMappings="xmlns:ns0='http://schemas.openxmlformats.org/package/2006/metadata/core-properties' xmlns:ns1='http://purl.org/dc/elements/1.1/'" w:xpath="/ns0:coreProperties[1]/ns1:creator[1]" w:storeItemID="{6C3C8BC8-F283-45AE-878A-BAB7291924A1}"/>
                   <w:text/>
                 </w:sdtPr>
-                <w:sdtEndPr/>
                 <w:sdtContent>
                   <w:p>
                     <w:pPr>
@@ -252,7 +247,6 @@
                     <w:calendar w:val="gregorian"/>
                   </w:date>
                 </w:sdtPr>
-                <w:sdtEndPr/>
                 <w:sdtContent>
                   <w:p>
                     <w:pPr>
@@ -350,7 +344,11 @@
             <w:rPr>
               <w:rFonts w:eastAsiaTheme="minorEastAsia"/>
               <w:noProof/>
+              <w:kern w:val="2"/>
+              <w:sz w:val="24"/>
+              <w:szCs w:val="24"/>
               <w:lang w:eastAsia="fr-CH"/>
+              <w14:ligatures w14:val="standardContextual"/>
             </w:rPr>
           </w:pPr>
           <w:r>
@@ -362,7 +360,7 @@
           <w:r>
             <w:fldChar w:fldCharType="separate"/>
           </w:r>
-          <w:hyperlink w:anchor="_Toc187667951" w:history="1">
+          <w:hyperlink w:anchor="_Toc187688598" w:history="1">
             <w:r>
               <w:rPr>
                 <w:rStyle w:val="Lienhypertexte"/>
@@ -389,7 +387,7 @@
                 <w:noProof/>
                 <w:webHidden/>
               </w:rPr>
-              <w:instrText xml:space="preserve"> PAGEREF _Toc187667951 \h </w:instrText>
+              <w:instrText xml:space="preserve"> PAGEREF _Toc187688598 \h </w:instrText>
             </w:r>
             <w:r>
               <w:rPr>
@@ -429,10 +427,14 @@
             <w:rPr>
               <w:rFonts w:eastAsiaTheme="minorEastAsia"/>
               <w:noProof/>
+              <w:kern w:val="2"/>
+              <w:sz w:val="24"/>
+              <w:szCs w:val="24"/>
               <w:lang w:eastAsia="fr-CH"/>
+              <w14:ligatures w14:val="standardContextual"/>
             </w:rPr>
           </w:pPr>
-          <w:hyperlink w:anchor="_Toc187667952" w:history="1">
+          <w:hyperlink w:anchor="_Toc187688599" w:history="1">
             <w:r>
               <w:rPr>
                 <w:rStyle w:val="Lienhypertexte"/>
@@ -459,7 +461,7 @@
                 <w:noProof/>
                 <w:webHidden/>
               </w:rPr>
-              <w:instrText xml:space="preserve"> PAGEREF _Toc187667952 \h </w:instrText>
+              <w:instrText xml:space="preserve"> PAGEREF _Toc187688599 \h </w:instrText>
             </w:r>
             <w:r>
               <w:rPr>
@@ -499,10 +501,14 @@
             <w:rPr>
               <w:rFonts w:eastAsiaTheme="minorEastAsia"/>
               <w:noProof/>
+              <w:kern w:val="2"/>
+              <w:sz w:val="24"/>
+              <w:szCs w:val="24"/>
               <w:lang w:eastAsia="fr-CH"/>
+              <w14:ligatures w14:val="standardContextual"/>
             </w:rPr>
           </w:pPr>
-          <w:hyperlink w:anchor="_Toc187667953" w:history="1">
+          <w:hyperlink w:anchor="_Toc187688600" w:history="1">
             <w:r>
               <w:rPr>
                 <w:rStyle w:val="Lienhypertexte"/>
@@ -529,7 +535,7 @@
                 <w:noProof/>
                 <w:webHidden/>
               </w:rPr>
-              <w:instrText xml:space="preserve"> PAGEREF _Toc187667953 \h </w:instrText>
+              <w:instrText xml:space="preserve"> PAGEREF _Toc187688600 \h </w:instrText>
             </w:r>
             <w:r>
               <w:rPr>
@@ -569,10 +575,14 @@
             <w:rPr>
               <w:rFonts w:eastAsiaTheme="minorEastAsia"/>
               <w:noProof/>
+              <w:kern w:val="2"/>
+              <w:sz w:val="24"/>
+              <w:szCs w:val="24"/>
               <w:lang w:eastAsia="fr-CH"/>
+              <w14:ligatures w14:val="standardContextual"/>
             </w:rPr>
           </w:pPr>
-          <w:hyperlink w:anchor="_Toc187667954" w:history="1">
+          <w:hyperlink w:anchor="_Toc187688601" w:history="1">
             <w:r>
               <w:rPr>
                 <w:rStyle w:val="Lienhypertexte"/>
@@ -599,7 +609,7 @@
                 <w:noProof/>
                 <w:webHidden/>
               </w:rPr>
-              <w:instrText xml:space="preserve"> PAGEREF _Toc187667954 \h </w:instrText>
+              <w:instrText xml:space="preserve"> PAGEREF _Toc187688601 \h </w:instrText>
             </w:r>
             <w:r>
               <w:rPr>
@@ -639,10 +649,14 @@
             <w:rPr>
               <w:rFonts w:eastAsiaTheme="minorEastAsia"/>
               <w:noProof/>
+              <w:kern w:val="2"/>
+              <w:sz w:val="24"/>
+              <w:szCs w:val="24"/>
               <w:lang w:eastAsia="fr-CH"/>
+              <w14:ligatures w14:val="standardContextual"/>
             </w:rPr>
           </w:pPr>
-          <w:hyperlink w:anchor="_Toc187667955" w:history="1">
+          <w:hyperlink w:anchor="_Toc187688602" w:history="1">
             <w:r>
               <w:rPr>
                 <w:rStyle w:val="Lienhypertexte"/>
@@ -670,7 +684,7 @@
                 <w:noProof/>
                 <w:webHidden/>
               </w:rPr>
-              <w:instrText xml:space="preserve"> PAGEREF _Toc187667955 \h </w:instrText>
+              <w:instrText xml:space="preserve"> PAGEREF _Toc187688602 \h </w:instrText>
             </w:r>
             <w:r>
               <w:rPr>
@@ -710,17 +724,21 @@
             <w:rPr>
               <w:rFonts w:eastAsiaTheme="minorEastAsia"/>
               <w:noProof/>
+              <w:kern w:val="2"/>
+              <w:sz w:val="24"/>
+              <w:szCs w:val="24"/>
               <w:lang w:eastAsia="fr-CH"/>
+              <w14:ligatures w14:val="standardContextual"/>
             </w:rPr>
           </w:pPr>
-          <w:hyperlink w:anchor="_Toc187667956" w:history="1">
+          <w:hyperlink w:anchor="_Toc187688603" w:history="1">
             <w:r>
               <w:rPr>
                 <w:rStyle w:val="Lienhypertexte"/>
                 <w:noProof/>
                 <w:lang w:eastAsia="fr-CH"/>
               </w:rPr>
-              <w:t>Création de la sonde spatiale</w:t>
+              <w:t>Fonctionnalités</w:t>
             </w:r>
             <w:r>
               <w:rPr>
@@ -741,7 +759,82 @@
                 <w:noProof/>
                 <w:webHidden/>
               </w:rPr>
-              <w:instrText xml:space="preserve"> PAGEREF _Toc187667956 \h </w:instrText>
+              <w:instrText xml:space="preserve"> PAGEREF _Toc187688603 \h </w:instrText>
+            </w:r>
+            <w:r>
+              <w:rPr>
+                <w:noProof/>
+                <w:webHidden/>
+              </w:rPr>
+            </w:r>
+            <w:r>
+              <w:rPr>
+                <w:noProof/>
+                <w:webHidden/>
+              </w:rPr>
+              <w:fldChar w:fldCharType="separate"/>
+            </w:r>
+            <w:r>
+              <w:rPr>
+                <w:noProof/>
+                <w:webHidden/>
+              </w:rPr>
+              <w:t>3</w:t>
+            </w:r>
+            <w:r>
+              <w:rPr>
+                <w:noProof/>
+                <w:webHidden/>
+              </w:rPr>
+              <w:fldChar w:fldCharType="end"/>
+            </w:r>
+          </w:hyperlink>
+        </w:p>
+        <w:p>
+          <w:pPr>
+            <w:pStyle w:val="TM2"/>
+            <w:tabs>
+              <w:tab w:val="right" w:leader="dot" w:pos="9062"/>
+            </w:tabs>
+            <w:rPr>
+              <w:rFonts w:eastAsiaTheme="minorEastAsia"/>
+              <w:noProof/>
+              <w:kern w:val="2"/>
+              <w:sz w:val="24"/>
+              <w:szCs w:val="24"/>
+              <w:lang w:eastAsia="fr-CH"/>
+              <w14:ligatures w14:val="standardContextual"/>
+            </w:rPr>
+          </w:pPr>
+          <w:hyperlink w:anchor="_Toc187688604" w:history="1">
+            <w:r>
+              <w:rPr>
+                <w:rStyle w:val="Lienhypertexte"/>
+                <w:noProof/>
+                <w:lang w:eastAsia="fr-CH"/>
+              </w:rPr>
+              <w:t>Déplacements</w:t>
+            </w:r>
+            <w:r>
+              <w:rPr>
+                <w:noProof/>
+                <w:webHidden/>
+              </w:rPr>
+              <w:tab/>
+            </w:r>
+            <w:r>
+              <w:rPr>
+                <w:noProof/>
+                <w:webHidden/>
+              </w:rPr>
+              <w:fldChar w:fldCharType="begin"/>
+            </w:r>
+            <w:r>
+              <w:rPr>
+                <w:noProof/>
+                <w:webHidden/>
+              </w:rPr>
+              <w:instrText xml:space="preserve"> PAGEREF _Toc187688604 \h </w:instrText>
             </w:r>
             <w:r>
               <w:rPr>
@@ -781,17 +874,20 @@
             <w:rPr>
               <w:rFonts w:eastAsiaTheme="minorEastAsia"/>
               <w:noProof/>
+              <w:kern w:val="2"/>
+              <w:sz w:val="24"/>
+              <w:szCs w:val="24"/>
               <w:lang w:eastAsia="fr-CH"/>
+              <w14:ligatures w14:val="standardContextual"/>
             </w:rPr>
           </w:pPr>
-          <w:hyperlink w:anchor="_Toc187667957" w:history="1">
+          <w:hyperlink w:anchor="_Toc187688605" w:history="1">
             <w:r>
               <w:rPr>
                 <w:rStyle w:val="Lienhypertexte"/>
                 <w:noProof/>
-                <w:lang w:eastAsia="fr-CH"/>
-              </w:rPr>
-              <w:t>Fonctionnalités</w:t>
+              </w:rPr>
+              <w:t>Aspect physique</w:t>
             </w:r>
             <w:r>
               <w:rPr>
@@ -812,7 +908,7 @@
                 <w:noProof/>
                 <w:webHidden/>
               </w:rPr>
-              <w:instrText xml:space="preserve"> PAGEREF _Toc187667957 \h </w:instrText>
+              <w:instrText xml:space="preserve"> PAGEREF _Toc187688605 \h </w:instrText>
             </w:r>
             <w:r>
               <w:rPr>
@@ -852,17 +948,20 @@
             <w:rPr>
               <w:rFonts w:eastAsiaTheme="minorEastAsia"/>
               <w:noProof/>
+              <w:kern w:val="2"/>
+              <w:sz w:val="24"/>
+              <w:szCs w:val="24"/>
               <w:lang w:eastAsia="fr-CH"/>
+              <w14:ligatures w14:val="standardContextual"/>
             </w:rPr>
           </w:pPr>
-          <w:hyperlink w:anchor="_Toc187667958" w:history="1">
+          <w:hyperlink w:anchor="_Toc187688606" w:history="1">
             <w:r>
               <w:rPr>
                 <w:rStyle w:val="Lienhypertexte"/>
                 <w:noProof/>
-                <w:lang w:eastAsia="fr-CH"/>
-              </w:rPr>
-              <w:t>Déplacements</w:t>
+              </w:rPr>
+              <w:t>Valeurs utilisées et conversion</w:t>
             </w:r>
             <w:r>
               <w:rPr>
@@ -883,7 +982,7 @@
                 <w:noProof/>
                 <w:webHidden/>
               </w:rPr>
-              <w:instrText xml:space="preserve"> PAGEREF _Toc187667958 \h </w:instrText>
+              <w:instrText xml:space="preserve"> PAGEREF _Toc187688606 \h </w:instrText>
             </w:r>
             <w:r>
               <w:rPr>
@@ -923,17 +1022,20 @@
             <w:rPr>
               <w:rFonts w:eastAsiaTheme="minorEastAsia"/>
               <w:noProof/>
+              <w:kern w:val="2"/>
+              <w:sz w:val="24"/>
+              <w:szCs w:val="24"/>
               <w:lang w:eastAsia="fr-CH"/>
+              <w14:ligatures w14:val="standardContextual"/>
             </w:rPr>
           </w:pPr>
-          <w:hyperlink w:anchor="_Toc187667959" w:history="1">
+          <w:hyperlink w:anchor="_Toc187688607" w:history="1">
             <w:r>
               <w:rPr>
                 <w:rStyle w:val="Lienhypertexte"/>
                 <w:noProof/>
-                <w:lang w:eastAsia="fr-CH"/>
-              </w:rPr>
-              <w:t>Vue sur une planète</w:t>
+              </w:rPr>
+              <w:t>Calculs et fonctions</w:t>
             </w:r>
             <w:r>
               <w:rPr>
@@ -954,7 +1056,7 @@
                 <w:noProof/>
                 <w:webHidden/>
               </w:rPr>
-              <w:instrText xml:space="preserve"> PAGEREF _Toc187667959 \h </w:instrText>
+              <w:instrText xml:space="preserve"> PAGEREF _Toc187688607 \h </w:instrText>
             </w:r>
             <w:r>
               <w:rPr>
@@ -975,6 +1077,302 @@
                 <w:webHidden/>
               </w:rPr>
               <w:t>4</w:t>
+            </w:r>
+            <w:r>
+              <w:rPr>
+                <w:noProof/>
+                <w:webHidden/>
+              </w:rPr>
+              <w:fldChar w:fldCharType="end"/>
+            </w:r>
+          </w:hyperlink>
+        </w:p>
+        <w:p>
+          <w:pPr>
+            <w:pStyle w:val="TM3"/>
+            <w:tabs>
+              <w:tab w:val="right" w:leader="dot" w:pos="9062"/>
+            </w:tabs>
+            <w:rPr>
+              <w:rFonts w:eastAsiaTheme="minorEastAsia"/>
+              <w:noProof/>
+              <w:kern w:val="2"/>
+              <w:sz w:val="24"/>
+              <w:szCs w:val="24"/>
+              <w:lang w:eastAsia="fr-CH"/>
+              <w14:ligatures w14:val="standardContextual"/>
+            </w:rPr>
+          </w:pPr>
+          <w:hyperlink w:anchor="_Toc187688608" w:history="1">
+            <w:r>
+              <w:rPr>
+                <w:rStyle w:val="Lienhypertexte"/>
+                <w:noProof/>
+              </w:rPr>
+              <w:t>Fonctions de calcul du rayon</w:t>
+            </w:r>
+            <w:r>
+              <w:rPr>
+                <w:noProof/>
+                <w:webHidden/>
+              </w:rPr>
+              <w:tab/>
+            </w:r>
+            <w:r>
+              <w:rPr>
+                <w:noProof/>
+                <w:webHidden/>
+              </w:rPr>
+              <w:fldChar w:fldCharType="begin"/>
+            </w:r>
+            <w:r>
+              <w:rPr>
+                <w:noProof/>
+                <w:webHidden/>
+              </w:rPr>
+              <w:instrText xml:space="preserve"> PAGEREF _Toc187688608 \h </w:instrText>
+            </w:r>
+            <w:r>
+              <w:rPr>
+                <w:noProof/>
+                <w:webHidden/>
+              </w:rPr>
+            </w:r>
+            <w:r>
+              <w:rPr>
+                <w:noProof/>
+                <w:webHidden/>
+              </w:rPr>
+              <w:fldChar w:fldCharType="separate"/>
+            </w:r>
+            <w:r>
+              <w:rPr>
+                <w:noProof/>
+                <w:webHidden/>
+              </w:rPr>
+              <w:t>5</w:t>
+            </w:r>
+            <w:r>
+              <w:rPr>
+                <w:noProof/>
+                <w:webHidden/>
+              </w:rPr>
+              <w:fldChar w:fldCharType="end"/>
+            </w:r>
+          </w:hyperlink>
+        </w:p>
+        <w:p>
+          <w:pPr>
+            <w:pStyle w:val="TM3"/>
+            <w:tabs>
+              <w:tab w:val="right" w:leader="dot" w:pos="9062"/>
+            </w:tabs>
+            <w:rPr>
+              <w:rFonts w:eastAsiaTheme="minorEastAsia"/>
+              <w:noProof/>
+              <w:kern w:val="2"/>
+              <w:sz w:val="24"/>
+              <w:szCs w:val="24"/>
+              <w:lang w:eastAsia="fr-CH"/>
+              <w14:ligatures w14:val="standardContextual"/>
+            </w:rPr>
+          </w:pPr>
+          <w:hyperlink w:anchor="_Toc187688609" w:history="1">
+            <w:r>
+              <w:rPr>
+                <w:rStyle w:val="Lienhypertexte"/>
+                <w:noProof/>
+              </w:rPr>
+              <w:t>Fonction de calcul de la vitesse angulaire</w:t>
+            </w:r>
+            <w:r>
+              <w:rPr>
+                <w:noProof/>
+                <w:webHidden/>
+              </w:rPr>
+              <w:tab/>
+            </w:r>
+            <w:r>
+              <w:rPr>
+                <w:noProof/>
+                <w:webHidden/>
+              </w:rPr>
+              <w:fldChar w:fldCharType="begin"/>
+            </w:r>
+            <w:r>
+              <w:rPr>
+                <w:noProof/>
+                <w:webHidden/>
+              </w:rPr>
+              <w:instrText xml:space="preserve"> PAGEREF _Toc187688609 \h </w:instrText>
+            </w:r>
+            <w:r>
+              <w:rPr>
+                <w:noProof/>
+                <w:webHidden/>
+              </w:rPr>
+            </w:r>
+            <w:r>
+              <w:rPr>
+                <w:noProof/>
+                <w:webHidden/>
+              </w:rPr>
+              <w:fldChar w:fldCharType="separate"/>
+            </w:r>
+            <w:r>
+              <w:rPr>
+                <w:noProof/>
+                <w:webHidden/>
+              </w:rPr>
+              <w:t>5</w:t>
+            </w:r>
+            <w:r>
+              <w:rPr>
+                <w:noProof/>
+                <w:webHidden/>
+              </w:rPr>
+              <w:fldChar w:fldCharType="end"/>
+            </w:r>
+          </w:hyperlink>
+        </w:p>
+        <w:p>
+          <w:pPr>
+            <w:pStyle w:val="TM3"/>
+            <w:tabs>
+              <w:tab w:val="right" w:leader="dot" w:pos="9062"/>
+            </w:tabs>
+            <w:rPr>
+              <w:rFonts w:eastAsiaTheme="minorEastAsia"/>
+              <w:noProof/>
+              <w:kern w:val="2"/>
+              <w:sz w:val="24"/>
+              <w:szCs w:val="24"/>
+              <w:lang w:eastAsia="fr-CH"/>
+              <w14:ligatures w14:val="standardContextual"/>
+            </w:rPr>
+          </w:pPr>
+          <w:hyperlink w:anchor="_Toc187688610" w:history="1">
+            <w:r>
+              <w:rPr>
+                <w:rStyle w:val="Lienhypertexte"/>
+                <w:noProof/>
+              </w:rPr>
+              <w:t>Fonction de calcul de la rotation sur l’axe Z (roll)</w:t>
+            </w:r>
+            <w:r>
+              <w:rPr>
+                <w:noProof/>
+                <w:webHidden/>
+              </w:rPr>
+              <w:tab/>
+            </w:r>
+            <w:r>
+              <w:rPr>
+                <w:noProof/>
+                <w:webHidden/>
+              </w:rPr>
+              <w:fldChar w:fldCharType="begin"/>
+            </w:r>
+            <w:r>
+              <w:rPr>
+                <w:noProof/>
+                <w:webHidden/>
+              </w:rPr>
+              <w:instrText xml:space="preserve"> PAGEREF _Toc187688610 \h </w:instrText>
+            </w:r>
+            <w:r>
+              <w:rPr>
+                <w:noProof/>
+                <w:webHidden/>
+              </w:rPr>
+            </w:r>
+            <w:r>
+              <w:rPr>
+                <w:noProof/>
+                <w:webHidden/>
+              </w:rPr>
+              <w:fldChar w:fldCharType="separate"/>
+            </w:r>
+            <w:r>
+              <w:rPr>
+                <w:noProof/>
+                <w:webHidden/>
+              </w:rPr>
+              <w:t>5</w:t>
+            </w:r>
+            <w:r>
+              <w:rPr>
+                <w:noProof/>
+                <w:webHidden/>
+              </w:rPr>
+              <w:fldChar w:fldCharType="end"/>
+            </w:r>
+          </w:hyperlink>
+        </w:p>
+        <w:p>
+          <w:pPr>
+            <w:pStyle w:val="TM3"/>
+            <w:tabs>
+              <w:tab w:val="right" w:leader="dot" w:pos="9062"/>
+            </w:tabs>
+            <w:rPr>
+              <w:rFonts w:eastAsiaTheme="minorEastAsia"/>
+              <w:noProof/>
+              <w:kern w:val="2"/>
+              <w:sz w:val="24"/>
+              <w:szCs w:val="24"/>
+              <w:lang w:eastAsia="fr-CH"/>
+              <w14:ligatures w14:val="standardContextual"/>
+            </w:rPr>
+          </w:pPr>
+          <w:hyperlink w:anchor="_Toc187688611" w:history="1">
+            <w:r>
+              <w:rPr>
+                <w:rStyle w:val="Lienhypertexte"/>
+                <w:noProof/>
+              </w:rPr>
+              <w:t>Sauvegarde d’anciennes fonctions</w:t>
+            </w:r>
+            <w:r>
+              <w:rPr>
+                <w:noProof/>
+                <w:webHidden/>
+              </w:rPr>
+              <w:tab/>
+            </w:r>
+            <w:r>
+              <w:rPr>
+                <w:noProof/>
+                <w:webHidden/>
+              </w:rPr>
+              <w:fldChar w:fldCharType="begin"/>
+            </w:r>
+            <w:r>
+              <w:rPr>
+                <w:noProof/>
+                <w:webHidden/>
+              </w:rPr>
+              <w:instrText xml:space="preserve"> PAGEREF _Toc187688611 \h </w:instrText>
+            </w:r>
+            <w:r>
+              <w:rPr>
+                <w:noProof/>
+                <w:webHidden/>
+              </w:rPr>
+            </w:r>
+            <w:r>
+              <w:rPr>
+                <w:noProof/>
+                <w:webHidden/>
+              </w:rPr>
+              <w:fldChar w:fldCharType="separate"/>
+            </w:r>
+            <w:r>
+              <w:rPr>
+                <w:noProof/>
+                <w:webHidden/>
+              </w:rPr>
+              <w:t>5</w:t>
             </w:r>
             <w:r>
               <w:rPr>
@@ -994,16 +1392,21 @@
             <w:rPr>
               <w:rFonts w:eastAsiaTheme="minorEastAsia"/>
               <w:noProof/>
+              <w:kern w:val="2"/>
+              <w:sz w:val="24"/>
+              <w:szCs w:val="24"/>
               <w:lang w:eastAsia="fr-CH"/>
+              <w14:ligatures w14:val="standardContextual"/>
             </w:rPr>
           </w:pPr>
-          <w:hyperlink w:anchor="_Toc187667960" w:history="1">
+          <w:hyperlink w:anchor="_Toc187688612" w:history="1">
             <w:r>
               <w:rPr>
                 <w:rStyle w:val="Lienhypertexte"/>
                 <w:noProof/>
-              </w:rPr>
-              <w:t>Aspect physique</w:t>
+                <w:lang w:eastAsia="fr-CH"/>
+              </w:rPr>
+              <w:t>Aspect graphique</w:t>
             </w:r>
             <w:r>
               <w:rPr>
@@ -1024,7 +1427,7 @@
                 <w:noProof/>
                 <w:webHidden/>
               </w:rPr>
-              <w:instrText xml:space="preserve"> PAGEREF _Toc187667960 \h </w:instrText>
+              <w:instrText xml:space="preserve"> PAGEREF _Toc187688612 \h </w:instrText>
             </w:r>
             <w:r>
               <w:rPr>
@@ -1044,7 +1447,7 @@
                 <w:noProof/>
                 <w:webHidden/>
               </w:rPr>
-              <w:t>4</w:t>
+              <w:t>6</w:t>
             </w:r>
             <w:r>
               <w:rPr>
@@ -1064,16 +1467,21 @@
             <w:rPr>
               <w:rFonts w:eastAsiaTheme="minorEastAsia"/>
               <w:noProof/>
+              <w:kern w:val="2"/>
+              <w:sz w:val="24"/>
+              <w:szCs w:val="24"/>
               <w:lang w:eastAsia="fr-CH"/>
+              <w14:ligatures w14:val="standardContextual"/>
             </w:rPr>
           </w:pPr>
-          <w:hyperlink w:anchor="_Toc187667961" w:history="1">
+          <w:hyperlink w:anchor="_Toc187688613" w:history="1">
             <w:r>
               <w:rPr>
                 <w:rStyle w:val="Lienhypertexte"/>
                 <w:noProof/>
-              </w:rPr>
-              <w:t>Valeurs utilisées et conversion</w:t>
+                <w:lang w:eastAsia="fr-CH"/>
+              </w:rPr>
+              <w:t>Post-Processing</w:t>
             </w:r>
             <w:r>
               <w:rPr>
@@ -1094,7 +1502,7 @@
                 <w:noProof/>
                 <w:webHidden/>
               </w:rPr>
-              <w:instrText xml:space="preserve"> PAGEREF _Toc187667961 \h </w:instrText>
+              <w:instrText xml:space="preserve"> PAGEREF _Toc187688613 \h </w:instrText>
             </w:r>
             <w:r>
               <w:rPr>
@@ -1114,7 +1522,7 @@
                 <w:noProof/>
                 <w:webHidden/>
               </w:rPr>
-              <w:t>4</w:t>
+              <w:t>6</w:t>
             </w:r>
             <w:r>
               <w:rPr>
@@ -1134,16 +1542,20 @@
             <w:rPr>
               <w:rFonts w:eastAsiaTheme="minorEastAsia"/>
               <w:noProof/>
+              <w:kern w:val="2"/>
+              <w:sz w:val="24"/>
+              <w:szCs w:val="24"/>
               <w:lang w:eastAsia="fr-CH"/>
+              <w14:ligatures w14:val="standardContextual"/>
             </w:rPr>
           </w:pPr>
-          <w:hyperlink w:anchor="_Toc187667962" w:history="1">
+          <w:hyperlink w:anchor="_Toc187688614" w:history="1">
             <w:r>
               <w:rPr>
                 <w:rStyle w:val="Lienhypertexte"/>
                 <w:noProof/>
               </w:rPr>
-              <w:t>Calculs et fonctions</w:t>
+              <w:t>Éclairage</w:t>
             </w:r>
             <w:r>
               <w:rPr>
@@ -1164,287 +1576,7 @@
                 <w:noProof/>
                 <w:webHidden/>
               </w:rPr>
-              <w:instrText xml:space="preserve"> PAGEREF _Toc187667962 \h </w:instrText>
-            </w:r>
-            <w:r>
-              <w:rPr>
-                <w:noProof/>
-                <w:webHidden/>
-              </w:rPr>
-            </w:r>
-            <w:r>
-              <w:rPr>
-                <w:noProof/>
-                <w:webHidden/>
-              </w:rPr>
-              <w:fldChar w:fldCharType="separate"/>
-            </w:r>
-            <w:r>
-              <w:rPr>
-                <w:noProof/>
-                <w:webHidden/>
-              </w:rPr>
-              <w:t>5</w:t>
-            </w:r>
-            <w:r>
-              <w:rPr>
-                <w:noProof/>
-                <w:webHidden/>
-              </w:rPr>
-              <w:fldChar w:fldCharType="end"/>
-            </w:r>
-          </w:hyperlink>
-        </w:p>
-        <w:p>
-          <w:pPr>
-            <w:pStyle w:val="TM3"/>
-            <w:tabs>
-              <w:tab w:val="right" w:leader="dot" w:pos="9062"/>
-            </w:tabs>
-            <w:rPr>
-              <w:rFonts w:eastAsiaTheme="minorEastAsia"/>
-              <w:noProof/>
-              <w:lang w:eastAsia="fr-CH"/>
-            </w:rPr>
-          </w:pPr>
-          <w:hyperlink w:anchor="_Toc187667963" w:history="1">
-            <w:r>
-              <w:rPr>
-                <w:rStyle w:val="Lienhypertexte"/>
-                <w:noProof/>
-              </w:rPr>
-              <w:t>Fonctions de calcul du rayon</w:t>
-            </w:r>
-            <w:r>
-              <w:rPr>
-                <w:noProof/>
-                <w:webHidden/>
-              </w:rPr>
-              <w:tab/>
-            </w:r>
-            <w:r>
-              <w:rPr>
-                <w:noProof/>
-                <w:webHidden/>
-              </w:rPr>
-              <w:fldChar w:fldCharType="begin"/>
-            </w:r>
-            <w:r>
-              <w:rPr>
-                <w:noProof/>
-                <w:webHidden/>
-              </w:rPr>
-              <w:instrText xml:space="preserve"> PAGEREF _Toc187667963 \h </w:instrText>
-            </w:r>
-            <w:r>
-              <w:rPr>
-                <w:noProof/>
-                <w:webHidden/>
-              </w:rPr>
-            </w:r>
-            <w:r>
-              <w:rPr>
-                <w:noProof/>
-                <w:webHidden/>
-              </w:rPr>
-              <w:fldChar w:fldCharType="separate"/>
-            </w:r>
-            <w:r>
-              <w:rPr>
-                <w:noProof/>
-                <w:webHidden/>
-              </w:rPr>
-              <w:t>5</w:t>
-            </w:r>
-            <w:r>
-              <w:rPr>
-                <w:noProof/>
-                <w:webHidden/>
-              </w:rPr>
-              <w:fldChar w:fldCharType="end"/>
-            </w:r>
-          </w:hyperlink>
-        </w:p>
-        <w:p>
-          <w:pPr>
-            <w:pStyle w:val="TM3"/>
-            <w:tabs>
-              <w:tab w:val="right" w:leader="dot" w:pos="9062"/>
-            </w:tabs>
-            <w:rPr>
-              <w:rFonts w:eastAsiaTheme="minorEastAsia"/>
-              <w:noProof/>
-              <w:lang w:eastAsia="fr-CH"/>
-            </w:rPr>
-          </w:pPr>
-          <w:hyperlink w:anchor="_Toc187667964" w:history="1">
-            <w:r>
-              <w:rPr>
-                <w:rStyle w:val="Lienhypertexte"/>
-                <w:noProof/>
-              </w:rPr>
-              <w:t>Fonction de calcul de la vitesse angulaire</w:t>
-            </w:r>
-            <w:r>
-              <w:rPr>
-                <w:noProof/>
-                <w:webHidden/>
-              </w:rPr>
-              <w:tab/>
-            </w:r>
-            <w:r>
-              <w:rPr>
-                <w:noProof/>
-                <w:webHidden/>
-              </w:rPr>
-              <w:fldChar w:fldCharType="begin"/>
-            </w:r>
-            <w:r>
-              <w:rPr>
-                <w:noProof/>
-                <w:webHidden/>
-              </w:rPr>
-              <w:instrText xml:space="preserve"> PAGEREF _Toc187667964 \h </w:instrText>
-            </w:r>
-            <w:r>
-              <w:rPr>
-                <w:noProof/>
-                <w:webHidden/>
-              </w:rPr>
-            </w:r>
-            <w:r>
-              <w:rPr>
-                <w:noProof/>
-                <w:webHidden/>
-              </w:rPr>
-              <w:fldChar w:fldCharType="separate"/>
-            </w:r>
-            <w:r>
-              <w:rPr>
-                <w:noProof/>
-                <w:webHidden/>
-              </w:rPr>
-              <w:t>5</w:t>
-            </w:r>
-            <w:r>
-              <w:rPr>
-                <w:noProof/>
-                <w:webHidden/>
-              </w:rPr>
-              <w:fldChar w:fldCharType="end"/>
-            </w:r>
-          </w:hyperlink>
-        </w:p>
-        <w:p>
-          <w:pPr>
-            <w:pStyle w:val="TM3"/>
-            <w:tabs>
-              <w:tab w:val="right" w:leader="dot" w:pos="9062"/>
-            </w:tabs>
-            <w:rPr>
-              <w:rFonts w:eastAsiaTheme="minorEastAsia"/>
-              <w:noProof/>
-              <w:lang w:eastAsia="fr-CH"/>
-            </w:rPr>
-          </w:pPr>
-          <w:hyperlink w:anchor="_Toc187667965" w:history="1">
-            <w:r>
-              <w:rPr>
-                <w:rStyle w:val="Lienhypertexte"/>
-                <w:noProof/>
-              </w:rPr>
-              <w:t>Fonction de calcul de la rotation sur l’axe Z (roll)</w:t>
-            </w:r>
-            <w:r>
-              <w:rPr>
-                <w:noProof/>
-                <w:webHidden/>
-              </w:rPr>
-              <w:tab/>
-            </w:r>
-            <w:r>
-              <w:rPr>
-                <w:noProof/>
-                <w:webHidden/>
-              </w:rPr>
-              <w:fldChar w:fldCharType="begin"/>
-            </w:r>
-            <w:r>
-              <w:rPr>
-                <w:noProof/>
-                <w:webHidden/>
-              </w:rPr>
-              <w:instrText xml:space="preserve"> PAGEREF _Toc187667965 \h </w:instrText>
-            </w:r>
-            <w:r>
-              <w:rPr>
-                <w:noProof/>
-                <w:webHidden/>
-              </w:rPr>
-            </w:r>
-            <w:r>
-              <w:rPr>
-                <w:noProof/>
-                <w:webHidden/>
-              </w:rPr>
-              <w:fldChar w:fldCharType="separate"/>
-            </w:r>
-            <w:r>
-              <w:rPr>
-                <w:noProof/>
-                <w:webHidden/>
-              </w:rPr>
-              <w:t>6</w:t>
-            </w:r>
-            <w:r>
-              <w:rPr>
-                <w:noProof/>
-                <w:webHidden/>
-              </w:rPr>
-              <w:fldChar w:fldCharType="end"/>
-            </w:r>
-          </w:hyperlink>
-        </w:p>
-        <w:p>
-          <w:pPr>
-            <w:pStyle w:val="TM3"/>
-            <w:tabs>
-              <w:tab w:val="right" w:leader="dot" w:pos="9062"/>
-            </w:tabs>
-            <w:rPr>
-              <w:rFonts w:eastAsiaTheme="minorEastAsia"/>
-              <w:noProof/>
-              <w:lang w:eastAsia="fr-CH"/>
-            </w:rPr>
-          </w:pPr>
-          <w:hyperlink w:anchor="_Toc187667966" w:history="1">
-            <w:r>
-              <w:rPr>
-                <w:rStyle w:val="Lienhypertexte"/>
-                <w:noProof/>
-              </w:rPr>
-              <w:t>Sauvegarde d’anciennes fonctions</w:t>
-            </w:r>
-            <w:r>
-              <w:rPr>
-                <w:noProof/>
-                <w:webHidden/>
-              </w:rPr>
-              <w:tab/>
-            </w:r>
-            <w:r>
-              <w:rPr>
-                <w:noProof/>
-                <w:webHidden/>
-              </w:rPr>
-              <w:fldChar w:fldCharType="begin"/>
-            </w:r>
-            <w:r>
-              <w:rPr>
-                <w:noProof/>
-                <w:webHidden/>
-              </w:rPr>
-              <w:instrText xml:space="preserve"> PAGEREF _Toc187667966 \h </w:instrText>
+              <w:instrText xml:space="preserve"> PAGEREF _Toc187688614 \h </w:instrText>
             </w:r>
             <w:r>
               <w:rPr>
@@ -1484,17 +1616,20 @@
             <w:rPr>
               <w:rFonts w:eastAsiaTheme="minorEastAsia"/>
               <w:noProof/>
+              <w:kern w:val="2"/>
+              <w:sz w:val="24"/>
+              <w:szCs w:val="24"/>
               <w:lang w:eastAsia="fr-CH"/>
+              <w14:ligatures w14:val="standardContextual"/>
             </w:rPr>
           </w:pPr>
-          <w:hyperlink w:anchor="_Toc187667967" w:history="1">
+          <w:hyperlink w:anchor="_Toc187688615" w:history="1">
             <w:r>
               <w:rPr>
                 <w:rStyle w:val="Lienhypertexte"/>
                 <w:noProof/>
-                <w:lang w:eastAsia="fr-CH"/>
-              </w:rPr>
-              <w:t>Aspect graphique</w:t>
+              </w:rPr>
+              <w:t>Difficultés rencontrées</w:t>
             </w:r>
             <w:r>
               <w:rPr>
@@ -1515,7 +1650,7 @@
                 <w:noProof/>
                 <w:webHidden/>
               </w:rPr>
-              <w:instrText xml:space="preserve"> PAGEREF _Toc187667967 \h </w:instrText>
+              <w:instrText xml:space="preserve"> PAGEREF _Toc187688615 \h </w:instrText>
             </w:r>
             <w:r>
               <w:rPr>
@@ -1535,148 +1670,7 @@
                 <w:noProof/>
                 <w:webHidden/>
               </w:rPr>
-              <w:t>6</w:t>
-            </w:r>
-            <w:r>
-              <w:rPr>
-                <w:noProof/>
-                <w:webHidden/>
-              </w:rPr>
-              <w:fldChar w:fldCharType="end"/>
-            </w:r>
-          </w:hyperlink>
-        </w:p>
-        <w:p>
-          <w:pPr>
-            <w:pStyle w:val="TM2"/>
-            <w:tabs>
-              <w:tab w:val="right" w:leader="dot" w:pos="9062"/>
-            </w:tabs>
-            <w:rPr>
-              <w:rFonts w:eastAsiaTheme="minorEastAsia"/>
-              <w:noProof/>
-              <w:lang w:eastAsia="fr-CH"/>
-            </w:rPr>
-          </w:pPr>
-          <w:hyperlink w:anchor="_Toc187667968" w:history="1">
-            <w:r>
-              <w:rPr>
-                <w:rStyle w:val="Lienhypertexte"/>
-                <w:noProof/>
-                <w:lang w:eastAsia="fr-CH"/>
-              </w:rPr>
-              <w:t>Post-Processing</w:t>
-            </w:r>
-            <w:r>
-              <w:rPr>
-                <w:noProof/>
-                <w:webHidden/>
-              </w:rPr>
-              <w:tab/>
-            </w:r>
-            <w:r>
-              <w:rPr>
-                <w:noProof/>
-                <w:webHidden/>
-              </w:rPr>
-              <w:fldChar w:fldCharType="begin"/>
-            </w:r>
-            <w:r>
-              <w:rPr>
-                <w:noProof/>
-                <w:webHidden/>
-              </w:rPr>
-              <w:instrText xml:space="preserve"> PAGEREF _Toc187667968 \h </w:instrText>
-            </w:r>
-            <w:r>
-              <w:rPr>
-                <w:noProof/>
-                <w:webHidden/>
-              </w:rPr>
-            </w:r>
-            <w:r>
-              <w:rPr>
-                <w:noProof/>
-                <w:webHidden/>
-              </w:rPr>
-              <w:fldChar w:fldCharType="separate"/>
-            </w:r>
-            <w:r>
-              <w:rPr>
-                <w:noProof/>
-                <w:webHidden/>
-              </w:rPr>
-              <w:t>6</w:t>
-            </w:r>
-            <w:r>
-              <w:rPr>
-                <w:noProof/>
-                <w:webHidden/>
-              </w:rPr>
-              <w:fldChar w:fldCharType="end"/>
-            </w:r>
-          </w:hyperlink>
-        </w:p>
-        <w:p>
-          <w:pPr>
-            <w:pStyle w:val="TM2"/>
-            <w:tabs>
-              <w:tab w:val="right" w:leader="dot" w:pos="9062"/>
-            </w:tabs>
-            <w:rPr>
-              <w:rFonts w:eastAsiaTheme="minorEastAsia"/>
-              <w:noProof/>
-              <w:lang w:eastAsia="fr-CH"/>
-            </w:rPr>
-          </w:pPr>
-          <w:hyperlink w:anchor="_Toc187667969" w:history="1">
-            <w:r>
-              <w:rPr>
-                <w:rStyle w:val="Lienhypertexte"/>
-                <w:noProof/>
-              </w:rPr>
-              <w:t>Éclairage</w:t>
-            </w:r>
-            <w:r>
-              <w:rPr>
-                <w:noProof/>
-                <w:webHidden/>
-              </w:rPr>
-              <w:tab/>
-            </w:r>
-            <w:r>
-              <w:rPr>
-                <w:noProof/>
-                <w:webHidden/>
-              </w:rPr>
-              <w:fldChar w:fldCharType="begin"/>
-            </w:r>
-            <w:r>
-              <w:rPr>
-                <w:noProof/>
-                <w:webHidden/>
-              </w:rPr>
-              <w:instrText xml:space="preserve"> PAGEREF _Toc187667969 \h </w:instrText>
-            </w:r>
-            <w:r>
-              <w:rPr>
-                <w:noProof/>
-                <w:webHidden/>
-              </w:rPr>
-            </w:r>
-            <w:r>
-              <w:rPr>
-                <w:noProof/>
-                <w:webHidden/>
-              </w:rPr>
-              <w:fldChar w:fldCharType="separate"/>
-            </w:r>
-            <w:r>
-              <w:rPr>
-                <w:noProof/>
-                <w:webHidden/>
-              </w:rPr>
-              <w:t>7</w:t>
+              <w:t>8</w:t>
             </w:r>
             <w:r>
               <w:rPr>
@@ -1696,16 +1690,20 @@
             <w:rPr>
               <w:rFonts w:eastAsiaTheme="minorEastAsia"/>
               <w:noProof/>
+              <w:kern w:val="2"/>
+              <w:sz w:val="24"/>
+              <w:szCs w:val="24"/>
               <w:lang w:eastAsia="fr-CH"/>
+              <w14:ligatures w14:val="standardContextual"/>
             </w:rPr>
           </w:pPr>
-          <w:hyperlink w:anchor="_Toc187667970" w:history="1">
+          <w:hyperlink w:anchor="_Toc187688616" w:history="1">
             <w:r>
               <w:rPr>
                 <w:rStyle w:val="Lienhypertexte"/>
                 <w:noProof/>
               </w:rPr>
-              <w:t>Difficultés rencontrées</w:t>
+              <w:t>Protocole de test</w:t>
             </w:r>
             <w:r>
               <w:rPr>
@@ -1726,7 +1724,7 @@
                 <w:noProof/>
                 <w:webHidden/>
               </w:rPr>
-              <w:instrText xml:space="preserve"> PAGEREF _Toc187667970 \h </w:instrText>
+              <w:instrText xml:space="preserve"> PAGEREF _Toc187688616 \h </w:instrText>
             </w:r>
             <w:r>
               <w:rPr>
@@ -1766,16 +1764,20 @@
             <w:rPr>
               <w:rFonts w:eastAsiaTheme="minorEastAsia"/>
               <w:noProof/>
+              <w:kern w:val="2"/>
+              <w:sz w:val="24"/>
+              <w:szCs w:val="24"/>
               <w:lang w:eastAsia="fr-CH"/>
+              <w14:ligatures w14:val="standardContextual"/>
             </w:rPr>
           </w:pPr>
-          <w:hyperlink w:anchor="_Toc187667971" w:history="1">
+          <w:hyperlink w:anchor="_Toc187688617" w:history="1">
             <w:r>
               <w:rPr>
                 <w:rStyle w:val="Lienhypertexte"/>
                 <w:noProof/>
               </w:rPr>
-              <w:t>Protocole de test</w:t>
+              <w:t>Conclusion</w:t>
             </w:r>
             <w:r>
               <w:rPr>
@@ -1796,7 +1798,7 @@
                 <w:noProof/>
                 <w:webHidden/>
               </w:rPr>
-              <w:instrText xml:space="preserve"> PAGEREF _Toc187667971 \h </w:instrText>
+              <w:instrText xml:space="preserve"> PAGEREF _Toc187688617 \h </w:instrText>
             </w:r>
             <w:r>
               <w:rPr>
@@ -1816,7 +1818,7 @@
                 <w:noProof/>
                 <w:webHidden/>
               </w:rPr>
-              <w:t>9</w:t>
+              <w:t>8</w:t>
             </w:r>
             <w:r>
               <w:rPr>
@@ -1836,16 +1838,20 @@
             <w:rPr>
               <w:rFonts w:eastAsiaTheme="minorEastAsia"/>
               <w:noProof/>
+              <w:kern w:val="2"/>
+              <w:sz w:val="24"/>
+              <w:szCs w:val="24"/>
               <w:lang w:eastAsia="fr-CH"/>
+              <w14:ligatures w14:val="standardContextual"/>
             </w:rPr>
           </w:pPr>
-          <w:hyperlink w:anchor="_Toc187667972" w:history="1">
+          <w:hyperlink w:anchor="_Toc187688618" w:history="1">
             <w:r>
               <w:rPr>
                 <w:rStyle w:val="Lienhypertexte"/>
                 <w:noProof/>
               </w:rPr>
-              <w:t>Conclusion</w:t>
+              <w:t>Sources</w:t>
             </w:r>
             <w:r>
               <w:rPr>
@@ -1866,7 +1872,7 @@
                 <w:noProof/>
                 <w:webHidden/>
               </w:rPr>
-              <w:instrText xml:space="preserve"> PAGEREF _Toc187667972 \h </w:instrText>
+              <w:instrText xml:space="preserve"> PAGEREF _Toc187688618 \h </w:instrText>
             </w:r>
             <w:r>
               <w:rPr>
@@ -1886,77 +1892,7 @@
                 <w:noProof/>
                 <w:webHidden/>
               </w:rPr>
-              <w:t>10</w:t>
-            </w:r>
-            <w:r>
-              <w:rPr>
-                <w:noProof/>
-                <w:webHidden/>
-              </w:rPr>
-              <w:fldChar w:fldCharType="end"/>
-            </w:r>
-          </w:hyperlink>
-        </w:p>
-        <w:p>
-          <w:pPr>
-            <w:pStyle w:val="TM1"/>
-            <w:tabs>
-              <w:tab w:val="right" w:leader="dot" w:pos="9062"/>
-            </w:tabs>
-            <w:rPr>
-              <w:rFonts w:eastAsiaTheme="minorEastAsia"/>
-              <w:noProof/>
-              <w:lang w:eastAsia="fr-CH"/>
-            </w:rPr>
-          </w:pPr>
-          <w:hyperlink w:anchor="_Toc187667973" w:history="1">
-            <w:r>
-              <w:rPr>
-                <w:rStyle w:val="Lienhypertexte"/>
-                <w:noProof/>
-              </w:rPr>
-              <w:t>Sources</w:t>
-            </w:r>
-            <w:r>
-              <w:rPr>
-                <w:noProof/>
-                <w:webHidden/>
-              </w:rPr>
-              <w:tab/>
-            </w:r>
-            <w:r>
-              <w:rPr>
-                <w:noProof/>
-                <w:webHidden/>
-              </w:rPr>
-              <w:fldChar w:fldCharType="begin"/>
-            </w:r>
-            <w:r>
-              <w:rPr>
-                <w:noProof/>
-                <w:webHidden/>
-              </w:rPr>
-              <w:instrText xml:space="preserve"> PAGEREF _Toc187667973 \h </w:instrText>
-            </w:r>
-            <w:r>
-              <w:rPr>
-                <w:noProof/>
-                <w:webHidden/>
-              </w:rPr>
-            </w:r>
-            <w:r>
-              <w:rPr>
-                <w:noProof/>
-                <w:webHidden/>
-              </w:rPr>
-              <w:fldChar w:fldCharType="separate"/>
-            </w:r>
-            <w:r>
-              <w:rPr>
-                <w:noProof/>
-                <w:webHidden/>
-              </w:rPr>
-              <w:t>10</w:t>
+              <w:t>9</w:t>
             </w:r>
             <w:r>
               <w:rPr>
@@ -1988,7 +1924,7 @@
       <w:pPr>
         <w:pStyle w:val="Titre1"/>
       </w:pPr>
-      <w:bookmarkStart w:id="0" w:name="_Toc187667951"/>
+      <w:bookmarkStart w:id="0" w:name="_Toc187688598"/>
       <w:r>
         <w:lastRenderedPageBreak/>
         <w:t>Introduction</w:t>
@@ -2019,13 +1955,7 @@
           <w:rPr>
             <w:rStyle w:val="Lienhypertexte"/>
           </w:rPr>
-          <w:t>Chr</w:t>
-        </w:r>
-        <w:r>
-          <w:rPr>
-            <w:rStyle w:val="Lienhypertexte"/>
-          </w:rPr>
-          <w:t>i</w:t>
+          <w:t>Chri</w:t>
         </w:r>
         <w:r>
           <w:rPr>
@@ -2060,7 +1990,7 @@
       <w:pPr>
         <w:pStyle w:val="Titre2"/>
       </w:pPr>
-      <w:bookmarkStart w:id="1" w:name="_Toc187667952"/>
+      <w:bookmarkStart w:id="1" w:name="_Toc187688599"/>
       <w:r>
         <w:t>Choix du projet</w:t>
       </w:r>
@@ -2099,7 +2029,7 @@
           <w:noProof/>
         </w:rPr>
         <w:drawing>
-          <wp:anchor distT="0" distB="0" distL="114300" distR="114300" simplePos="0" relativeHeight="251658240" behindDoc="0" locked="0" layoutInCell="1" allowOverlap="1" wp14:anchorId="405A1BBA" wp14:editId="2A20B928">
+          <wp:anchor distT="0" distB="0" distL="114300" distR="114300" simplePos="0" relativeHeight="251658240" behindDoc="0" locked="0" layoutInCell="1" allowOverlap="1" wp14:anchorId="405A1BBA" wp14:editId="7A1B6743">
             <wp:simplePos x="0" y="0"/>
             <wp:positionH relativeFrom="margin">
               <wp:align>center</wp:align>
@@ -2169,14 +2099,27 @@
       <w:r>
         <w:t xml:space="preserve">Figure </w:t>
       </w:r>
-      <w:fldSimple w:instr=" SEQ Figure \* ARABIC ">
-        <w:r>
-          <w:rPr>
-            <w:noProof/>
-          </w:rPr>
-          <w:t>1</w:t>
-        </w:r>
-      </w:fldSimple>
+      <w:r>
+        <w:fldChar w:fldCharType="begin"/>
+      </w:r>
+      <w:r>
+        <w:instrText xml:space="preserve"> SEQ Figure \* ARABIC </w:instrText>
+      </w:r>
+      <w:r>
+        <w:fldChar w:fldCharType="separate"/>
+      </w:r>
+      <w:r>
+        <w:rPr>
+          <w:noProof/>
+        </w:rPr>
+        <w:t>1</w:t>
+      </w:r>
+      <w:r>
+        <w:rPr>
+          <w:noProof/>
+        </w:rPr>
+        <w:fldChar w:fldCharType="end"/>
+      </w:r>
       <w:r>
         <w:t xml:space="preserve">: </w:t>
       </w:r>
@@ -2360,7 +2303,7 @@
       <w:pPr>
         <w:pStyle w:val="Titre1"/>
       </w:pPr>
-      <w:bookmarkStart w:id="2" w:name="_Toc187667953"/>
+      <w:bookmarkStart w:id="2" w:name="_Toc187688600"/>
       <w:r>
         <w:t>Objectif final de la simulation</w:t>
       </w:r>
@@ -2405,7 +2348,7 @@
       <w:pPr>
         <w:pStyle w:val="Titre1"/>
       </w:pPr>
-      <w:bookmarkStart w:id="3" w:name="_Toc187667954"/>
+      <w:bookmarkStart w:id="3" w:name="_Toc187688601"/>
       <w:r>
         <w:t>Stockage des données</w:t>
       </w:r>
@@ -2438,7 +2381,7 @@
           <w:lang w:eastAsia="fr-CH"/>
         </w:rPr>
       </w:pPr>
-      <w:bookmarkStart w:id="4" w:name="_Toc187667955"/>
+      <w:bookmarkStart w:id="4" w:name="_Toc187688602"/>
       <w:r>
         <w:rPr>
           <w:lang w:eastAsia="fr-CH"/>
@@ -2474,15 +2417,7 @@
         <w:pStyle w:val="Sansinterligne"/>
       </w:pPr>
       <w:r>
-        <w:t xml:space="preserve">Au niveau du Soleil, nous avions de base utilisé le même principe que les planètes, mais encore une fois pour une question de gestion, cette fois le Soleil est simplement un </w:t>
-      </w:r>
-      <w:proofErr w:type="spellStart"/>
-      <w:r>
-        <w:t>shader</w:t>
-      </w:r>
-      <w:proofErr w:type="spellEnd"/>
-      <w:r>
-        <w:t>, expliqué plus bas.</w:t>
+        <w:t>Au niveau du Soleil, nous avions de base utilisé le même principe que les planètes, mais encore une fois pour une question de gestion, cette fois le Soleil est simplement un shader, expliqué plus bas.</w:t>
       </w:r>
     </w:p>
     <w:p>
@@ -2492,7 +2427,7 @@
           <w:lang w:eastAsia="fr-CH"/>
         </w:rPr>
       </w:pPr>
-      <w:bookmarkStart w:id="5" w:name="_Toc187667957"/>
+      <w:bookmarkStart w:id="5" w:name="_Toc187688603"/>
       <w:r>
         <w:rPr>
           <w:lang w:eastAsia="fr-CH"/>
@@ -2508,7 +2443,7 @@
           <w:lang w:eastAsia="fr-CH"/>
         </w:rPr>
       </w:pPr>
-      <w:bookmarkStart w:id="6" w:name="_Toc187667958"/>
+      <w:bookmarkStart w:id="6" w:name="_Toc187688604"/>
       <w:r>
         <w:rPr>
           <w:lang w:eastAsia="fr-CH"/>
@@ -2646,7 +2581,6 @@
       <w:r>
         <w:t xml:space="preserve"> pour aussi obtenir </w:t>
       </w:r>
-      <w:bookmarkStart w:id="7" w:name="_Toc187667960"/>
       <w:r>
         <w:t xml:space="preserve">le même résultat que précédemment. </w:t>
       </w:r>
@@ -2668,6 +2602,7 @@
       <w:pPr>
         <w:pStyle w:val="Titre1"/>
       </w:pPr>
+      <w:bookmarkStart w:id="7" w:name="_Toc187688605"/>
       <w:r>
         <w:lastRenderedPageBreak/>
         <w:t xml:space="preserve">Aspect </w:t>
@@ -2681,7 +2616,7 @@
       <w:pPr>
         <w:pStyle w:val="Titre2"/>
       </w:pPr>
-      <w:bookmarkStart w:id="8" w:name="_Toc187667961"/>
+      <w:bookmarkStart w:id="8" w:name="_Toc187688606"/>
       <w:r>
         <w:t>Valeurs utilisées et conversion</w:t>
       </w:r>
@@ -2765,14 +2700,27 @@
                             <w:r>
                               <w:t xml:space="preserve">Figure </w:t>
                             </w:r>
-                            <w:fldSimple w:instr=" SEQ Figure \* ARABIC ">
-                              <w:r>
-                                <w:rPr>
-                                  <w:noProof/>
-                                </w:rPr>
-                                <w:t>3</w:t>
-                              </w:r>
-                            </w:fldSimple>
+                            <w:r>
+                              <w:fldChar w:fldCharType="begin"/>
+                            </w:r>
+                            <w:r>
+                              <w:instrText xml:space="preserve"> SEQ Figure \* ARABIC </w:instrText>
+                            </w:r>
+                            <w:r>
+                              <w:fldChar w:fldCharType="separate"/>
+                            </w:r>
+                            <w:r>
+                              <w:rPr>
+                                <w:noProof/>
+                              </w:rPr>
+                              <w:t>3</w:t>
+                            </w:r>
+                            <w:r>
+                              <w:rPr>
+                                <w:noProof/>
+                              </w:rPr>
+                              <w:fldChar w:fldCharType="end"/>
+                            </w:r>
                             <w:r>
                               <w:t>: Reformatage des données pour Neptune</w:t>
                             </w:r>
@@ -2800,7 +2748,7 @@
                 <v:stroke joinstyle="miter"/>
                 <v:path gradientshapeok="t" o:connecttype="rect"/>
               </v:shapetype>
-              <v:shape id="Zone de texte 4" o:spid="_x0000_s1026" type="#_x0000_t202" style="position:absolute;left:0;text-align:left;margin-left:137.65pt;margin-top:242.45pt;width:178.5pt;height:30pt;z-index:251665408;visibility:visible;mso-wrap-style:square;mso-height-percent:0;mso-wrap-distance-left:9pt;mso-wrap-distance-top:0;mso-wrap-distance-right:9pt;mso-wrap-distance-bottom:0;mso-position-horizontal:absolute;mso-position-horizontal-relative:text;mso-position-vertical:absolute;mso-position-vertical-relative:text;mso-height-percent:0;mso-height-relative:margin;v-text-anchor:top" o:gfxdata="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" stroked="f">
+              <v:shape id="Zone de texte 4" o:spid="_x0000_s1026" type="#_x0000_t202" style="position:absolute;left:0;text-align:left;margin-left:137.65pt;margin-top:242.45pt;width:178.5pt;height:30pt;z-index:251665408;visibility:visible;mso-wrap-style:square;mso-height-percent:0;mso-wrap-distance-left:9pt;mso-wrap-distance-top:0;mso-wrap-distance-right:9pt;mso-wrap-distance-bottom:0;mso-position-horizontal:absolute;mso-position-horizontal-relative:text;mso-position-vertical:absolute;mso-position-vertical-relative:text;mso-height-percent:0;mso-height-relative:margin;v-text-anchor:top" o:gfxdata="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" stroked="f">
                 <v:textbox inset="0,0,0,0">
                   <w:txbxContent>
                     <w:p>
@@ -2814,14 +2762,27 @@
                       <w:r>
                         <w:t xml:space="preserve">Figure </w:t>
                       </w:r>
-                      <w:fldSimple w:instr=" SEQ Figure \* ARABIC ">
-                        <w:r>
-                          <w:rPr>
-                            <w:noProof/>
-                          </w:rPr>
-                          <w:t>3</w:t>
-                        </w:r>
-                      </w:fldSimple>
+                      <w:r>
+                        <w:fldChar w:fldCharType="begin"/>
+                      </w:r>
+                      <w:r>
+                        <w:instrText xml:space="preserve"> SEQ Figure \* ARABIC </w:instrText>
+                      </w:r>
+                      <w:r>
+                        <w:fldChar w:fldCharType="separate"/>
+                      </w:r>
+                      <w:r>
+                        <w:rPr>
+                          <w:noProof/>
+                        </w:rPr>
+                        <w:t>3</w:t>
+                      </w:r>
+                      <w:r>
+                        <w:rPr>
+                          <w:noProof/>
+                        </w:rPr>
+                        <w:fldChar w:fldCharType="end"/>
+                      </w:r>
                       <w:r>
                         <w:t>: Reformatage des données pour Neptune</w:t>
                       </w:r>
@@ -2909,7 +2870,7 @@
       <w:pPr>
         <w:pStyle w:val="Titre2"/>
       </w:pPr>
-      <w:bookmarkStart w:id="9" w:name="_Toc187667962"/>
+      <w:bookmarkStart w:id="9" w:name="_Toc187688607"/>
       <w:r>
         <w:t>Calculs et fonctions</w:t>
       </w:r>
@@ -2982,14 +2943,27 @@
                             <w:r>
                               <w:t xml:space="preserve">Figure </w:t>
                             </w:r>
-                            <w:fldSimple w:instr=" SEQ Figure \* ARABIC ">
-                              <w:r>
-                                <w:rPr>
-                                  <w:noProof/>
-                                </w:rPr>
-                                <w:t>4</w:t>
-                              </w:r>
-                            </w:fldSimple>
+                            <w:r>
+                              <w:fldChar w:fldCharType="begin"/>
+                            </w:r>
+                            <w:r>
+                              <w:instrText xml:space="preserve"> SEQ Figure \* ARABIC </w:instrText>
+                            </w:r>
+                            <w:r>
+                              <w:fldChar w:fldCharType="separate"/>
+                            </w:r>
+                            <w:r>
+                              <w:rPr>
+                                <w:noProof/>
+                              </w:rPr>
+                              <w:t>4</w:t>
+                            </w:r>
+                            <w:r>
+                              <w:rPr>
+                                <w:noProof/>
+                              </w:rPr>
+                              <w:fldChar w:fldCharType="end"/>
+                            </w:r>
                             <w:r>
                               <w:t>: Cercles et ellipses</w:t>
                             </w:r>
@@ -3013,7 +2987,7 @@
           </mc:Choice>
           <mc:Fallback>
             <w:pict>
-              <v:shape w14:anchorId="7B460F57" id="Zone de texte 9" o:spid="_x0000_s1027" type="#_x0000_t202" style="position:absolute;left:0;text-align:left;margin-left:101.65pt;margin-top:149.65pt;width:250.4pt;height:10.5pt;z-index:251668480;visibility:visible;mso-wrap-style:square;mso-height-percent:0;mso-wrap-distance-left:9pt;mso-wrap-distance-top:0;mso-wrap-distance-right:9pt;mso-wrap-distance-bottom:0;mso-position-horizontal:absolute;mso-position-horizontal-relative:text;mso-position-vertical:absolute;mso-position-vertical-relative:text;mso-height-percent:0;mso-height-relative:margin;v-text-anchor:top" o:gfxdata="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" stroked="f">
+              <v:shape w14:anchorId="7B460F57" id="Zone de texte 9" o:spid="_x0000_s1027" type="#_x0000_t202" style="position:absolute;left:0;text-align:left;margin-left:101.65pt;margin-top:149.65pt;width:250.4pt;height:10.5pt;z-index:251668480;visibility:visible;mso-wrap-style:square;mso-height-percent:0;mso-wrap-distance-left:9pt;mso-wrap-distance-top:0;mso-wrap-distance-right:9pt;mso-wrap-distance-bottom:0;mso-position-horizontal:absolute;mso-position-horizontal-relative:text;mso-position-vertical:absolute;mso-position-vertical-relative:text;mso-height-percent:0;mso-height-relative:margin;v-text-anchor:top" o:gfxdata="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" stroked="f">
                 <v:textbox inset="0,0,0,0">
                   <w:txbxContent>
                     <w:p>
@@ -3027,14 +3001,27 @@
                       <w:r>
                         <w:t xml:space="preserve">Figure </w:t>
                       </w:r>
-                      <w:fldSimple w:instr=" SEQ Figure \* ARABIC ">
-                        <w:r>
-                          <w:rPr>
-                            <w:noProof/>
-                          </w:rPr>
-                          <w:t>4</w:t>
-                        </w:r>
-                      </w:fldSimple>
+                      <w:r>
+                        <w:fldChar w:fldCharType="begin"/>
+                      </w:r>
+                      <w:r>
+                        <w:instrText xml:space="preserve"> SEQ Figure \* ARABIC </w:instrText>
+                      </w:r>
+                      <w:r>
+                        <w:fldChar w:fldCharType="separate"/>
+                      </w:r>
+                      <w:r>
+                        <w:rPr>
+                          <w:noProof/>
+                        </w:rPr>
+                        <w:t>4</w:t>
+                      </w:r>
+                      <w:r>
+                        <w:rPr>
+                          <w:noProof/>
+                        </w:rPr>
+                        <w:fldChar w:fldCharType="end"/>
+                      </w:r>
                       <w:r>
                         <w:t>: Cercles et ellipses</w:t>
                       </w:r>
@@ -3188,7 +3175,7 @@
       <w:pPr>
         <w:pStyle w:val="Titre3"/>
       </w:pPr>
-      <w:bookmarkStart w:id="10" w:name="_Toc187667963"/>
+      <w:bookmarkStart w:id="10" w:name="_Toc187688608"/>
       <w:r>
         <w:t>Fonctions de calcul du rayon</w:t>
       </w:r>
@@ -3249,14 +3236,27 @@
                             <w:r>
                               <w:t xml:space="preserve">Figure </w:t>
                             </w:r>
-                            <w:fldSimple w:instr=" SEQ Figure \* ARABIC ">
-                              <w:r>
-                                <w:rPr>
-                                  <w:noProof/>
-                                </w:rPr>
-                                <w:t>5</w:t>
-                              </w:r>
-                            </w:fldSimple>
+                            <w:r>
+                              <w:fldChar w:fldCharType="begin"/>
+                            </w:r>
+                            <w:r>
+                              <w:instrText xml:space="preserve"> SEQ Figure \* ARABIC </w:instrText>
+                            </w:r>
+                            <w:r>
+                              <w:fldChar w:fldCharType="separate"/>
+                            </w:r>
+                            <w:r>
+                              <w:rPr>
+                                <w:noProof/>
+                              </w:rPr>
+                              <w:t>5</w:t>
+                            </w:r>
+                            <w:r>
+                              <w:rPr>
+                                <w:noProof/>
+                              </w:rPr>
+                              <w:fldChar w:fldCharType="end"/>
+                            </w:r>
                             <w:r>
                               <w:t>: Fonction de calcul du rayon</w:t>
                             </w:r>
@@ -3283,7 +3283,7 @@
           </mc:Choice>
           <mc:Fallback>
             <w:pict>
-              <v:shape w14:anchorId="2B7B2E56" id="Zone de texte 10" o:spid="_x0000_s1028" type="#_x0000_t202" style="position:absolute;left:0;text-align:left;margin-left:37.9pt;margin-top:103.9pt;width:139.5pt;height:9pt;z-index:251670528;visibility:visible;mso-wrap-style:square;mso-width-percent:0;mso-height-percent:0;mso-wrap-distance-left:9pt;mso-wrap-distance-top:0;mso-wrap-distance-right:9pt;mso-wrap-distance-bottom:0;mso-position-horizontal:absolute;mso-position-horizontal-relative:margin;mso-position-vertical:absolute;mso-position-vertical-relative:text;mso-width-percent:0;mso-height-percent:0;mso-width-relative:margin;mso-height-relative:margin;v-text-anchor:top" o:gfxdata="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" stroked="f">
+              <v:shape w14:anchorId="2B7B2E56" id="Zone de texte 10" o:spid="_x0000_s1028" type="#_x0000_t202" style="position:absolute;left:0;text-align:left;margin-left:37.9pt;margin-top:103.9pt;width:139.5pt;height:9pt;z-index:251670528;visibility:visible;mso-wrap-style:square;mso-width-percent:0;mso-height-percent:0;mso-wrap-distance-left:9pt;mso-wrap-distance-top:0;mso-wrap-distance-right:9pt;mso-wrap-distance-bottom:0;mso-position-horizontal:absolute;mso-position-horizontal-relative:margin;mso-position-vertical:absolute;mso-position-vertical-relative:text;mso-width-percent:0;mso-height-percent:0;mso-width-relative:margin;mso-height-relative:margin;v-text-anchor:top" o:gfxdata="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" stroked="f">
                 <v:textbox inset="0,0,0,0">
                   <w:txbxContent>
                     <w:p>
@@ -3296,14 +3296,27 @@
                       <w:r>
                         <w:t xml:space="preserve">Figure </w:t>
                       </w:r>
-                      <w:fldSimple w:instr=" SEQ Figure \* ARABIC ">
-                        <w:r>
-                          <w:rPr>
-                            <w:noProof/>
-                          </w:rPr>
-                          <w:t>5</w:t>
-                        </w:r>
-                      </w:fldSimple>
+                      <w:r>
+                        <w:fldChar w:fldCharType="begin"/>
+                      </w:r>
+                      <w:r>
+                        <w:instrText xml:space="preserve"> SEQ Figure \* ARABIC </w:instrText>
+                      </w:r>
+                      <w:r>
+                        <w:fldChar w:fldCharType="separate"/>
+                      </w:r>
+                      <w:r>
+                        <w:rPr>
+                          <w:noProof/>
+                        </w:rPr>
+                        <w:t>5</w:t>
+                      </w:r>
+                      <w:r>
+                        <w:rPr>
+                          <w:noProof/>
+                        </w:rPr>
+                        <w:fldChar w:fldCharType="end"/>
+                      </w:r>
                       <w:r>
                         <w:t>: Fonction de calcul du rayon</w:t>
                       </w:r>
@@ -3408,7 +3421,7 @@
       <w:pPr>
         <w:pStyle w:val="Titre3"/>
       </w:pPr>
-      <w:bookmarkStart w:id="11" w:name="_Toc187667964"/>
+      <w:bookmarkStart w:id="11" w:name="_Toc187688609"/>
       <w:r>
         <w:t>Fonction de calcul de la vitesse angulaire</w:t>
       </w:r>
@@ -3470,14 +3483,27 @@
                             <w:r>
                               <w:t xml:space="preserve">Figure </w:t>
                             </w:r>
-                            <w:fldSimple w:instr=" SEQ Figure \* ARABIC ">
-                              <w:r>
-                                <w:rPr>
-                                  <w:noProof/>
-                                </w:rPr>
-                                <w:t>6</w:t>
-                              </w:r>
-                            </w:fldSimple>
+                            <w:r>
+                              <w:fldChar w:fldCharType="begin"/>
+                            </w:r>
+                            <w:r>
+                              <w:instrText xml:space="preserve"> SEQ Figure \* ARABIC </w:instrText>
+                            </w:r>
+                            <w:r>
+                              <w:fldChar w:fldCharType="separate"/>
+                            </w:r>
+                            <w:r>
+                              <w:rPr>
+                                <w:noProof/>
+                              </w:rPr>
+                              <w:t>6</w:t>
+                            </w:r>
+                            <w:r>
+                              <w:rPr>
+                                <w:noProof/>
+                              </w:rPr>
+                              <w:fldChar w:fldCharType="end"/>
+                            </w:r>
                             <w:r>
                               <w:t>: Fonction de calcul de la vitesse angulaire</w:t>
                             </w:r>
@@ -3504,7 +3530,7 @@
           </mc:Choice>
           <mc:Fallback>
             <w:pict>
-              <v:shape w14:anchorId="43B93D28" id="Zone de texte 11" o:spid="_x0000_s1029" type="#_x0000_t202" style="position:absolute;left:0;text-align:left;margin-left:34.15pt;margin-top:110.3pt;width:411pt;height:10.5pt;z-index:251672576;visibility:visible;mso-wrap-style:square;mso-width-percent:0;mso-height-percent:0;mso-wrap-distance-left:9pt;mso-wrap-distance-top:0;mso-wrap-distance-right:9pt;mso-wrap-distance-bottom:0;mso-position-horizontal:absolute;mso-position-horizontal-relative:text;mso-position-vertical:absolute;mso-position-vertical-relative:text;mso-width-percent:0;mso-height-percent:0;mso-width-relative:margin;mso-height-relative:margin;v-text-anchor:top" o:gfxdata="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" stroked="f">
+              <v:shape w14:anchorId="43B93D28" id="Zone de texte 11" o:spid="_x0000_s1029" type="#_x0000_t202" style="position:absolute;left:0;text-align:left;margin-left:34.15pt;margin-top:110.3pt;width:411pt;height:10.5pt;z-index:251672576;visibility:visible;mso-wrap-style:square;mso-width-percent:0;mso-height-percent:0;mso-wrap-distance-left:9pt;mso-wrap-distance-top:0;mso-wrap-distance-right:9pt;mso-wrap-distance-bottom:0;mso-position-horizontal:absolute;mso-position-horizontal-relative:text;mso-position-vertical:absolute;mso-position-vertical-relative:text;mso-width-percent:0;mso-height-percent:0;mso-width-relative:margin;mso-height-relative:margin;v-text-anchor:top" o:gfxdata="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" stroked="f">
                 <v:textbox inset="0,0,0,0">
                   <w:txbxContent>
                     <w:p>
@@ -3518,14 +3544,27 @@
                       <w:r>
                         <w:t xml:space="preserve">Figure </w:t>
                       </w:r>
-                      <w:fldSimple w:instr=" SEQ Figure \* ARABIC ">
-                        <w:r>
-                          <w:rPr>
-                            <w:noProof/>
-                          </w:rPr>
-                          <w:t>6</w:t>
-                        </w:r>
-                      </w:fldSimple>
+                      <w:r>
+                        <w:fldChar w:fldCharType="begin"/>
+                      </w:r>
+                      <w:r>
+                        <w:instrText xml:space="preserve"> SEQ Figure \* ARABIC </w:instrText>
+                      </w:r>
+                      <w:r>
+                        <w:fldChar w:fldCharType="separate"/>
+                      </w:r>
+                      <w:r>
+                        <w:rPr>
+                          <w:noProof/>
+                        </w:rPr>
+                        <w:t>6</w:t>
+                      </w:r>
+                      <w:r>
+                        <w:rPr>
+                          <w:noProof/>
+                        </w:rPr>
+                        <w:fldChar w:fldCharType="end"/>
+                      </w:r>
                       <w:r>
                         <w:t>: Fonction de calcul de la vitesse angulaire</w:t>
                       </w:r>
@@ -3740,7 +3779,7 @@
       <w:pPr>
         <w:pStyle w:val="Titre3"/>
       </w:pPr>
-      <w:bookmarkStart w:id="12" w:name="_Toc187667965"/>
+      <w:bookmarkStart w:id="12" w:name="_Toc187688610"/>
       <w:r>
         <w:t xml:space="preserve">Fonction de calcul de la </w:t>
       </w:r>
@@ -3809,14 +3848,27 @@
                             <w:r>
                               <w:t xml:space="preserve">Figure </w:t>
                             </w:r>
-                            <w:fldSimple w:instr=" SEQ Figure \* ARABIC ">
-                              <w:r>
-                                <w:rPr>
-                                  <w:noProof/>
-                                </w:rPr>
-                                <w:t>7</w:t>
-                              </w:r>
-                            </w:fldSimple>
+                            <w:r>
+                              <w:fldChar w:fldCharType="begin"/>
+                            </w:r>
+                            <w:r>
+                              <w:instrText xml:space="preserve"> SEQ Figure \* ARABIC </w:instrText>
+                            </w:r>
+                            <w:r>
+                              <w:fldChar w:fldCharType="separate"/>
+                            </w:r>
+                            <w:r>
+                              <w:rPr>
+                                <w:noProof/>
+                              </w:rPr>
+                              <w:t>7</w:t>
+                            </w:r>
+                            <w:r>
+                              <w:rPr>
+                                <w:noProof/>
+                              </w:rPr>
+                              <w:fldChar w:fldCharType="end"/>
+                            </w:r>
                             <w:r>
                               <w:t>: Fonction de calcul de la rotation</w:t>
                             </w:r>
@@ -3840,7 +3892,7 @@
           </mc:Choice>
           <mc:Fallback>
             <w:pict>
-              <v:shape w14:anchorId="497E2113" id="Zone de texte 12" o:spid="_x0000_s1030" type="#_x0000_t202" style="position:absolute;margin-left:60.65pt;margin-top:77.65pt;width:332.25pt;height:.05pt;z-index:251674624;visibility:visible;mso-wrap-style:square;mso-width-percent:0;mso-wrap-distance-left:9pt;mso-wrap-distance-top:0;mso-wrap-distance-right:9pt;mso-wrap-distance-bottom:0;mso-position-horizontal:absolute;mso-position-horizontal-relative:text;mso-position-vertical:absolute;mso-position-vertical-relative:text;mso-width-percent:0;mso-width-relative:margin;v-text-anchor:top" o:gfxdata="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" stroked="f">
+              <v:shape w14:anchorId="497E2113" id="Zone de texte 12" o:spid="_x0000_s1030" type="#_x0000_t202" style="position:absolute;margin-left:60.65pt;margin-top:77.65pt;width:332.25pt;height:.05pt;z-index:251674624;visibility:visible;mso-wrap-style:square;mso-width-percent:0;mso-wrap-distance-left:9pt;mso-wrap-distance-top:0;mso-wrap-distance-right:9pt;mso-wrap-distance-bottom:0;mso-position-horizontal:absolute;mso-position-horizontal-relative:text;mso-position-vertical:absolute;mso-position-vertical-relative:text;mso-width-percent:0;mso-width-relative:margin;v-text-anchor:top" o:gfxdata="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" stroked="f">
                 <v:textbox style="mso-fit-shape-to-text:t" inset="0,0,0,0">
                   <w:txbxContent>
                     <w:p>
@@ -3853,14 +3905,27 @@
                       <w:r>
                         <w:t xml:space="preserve">Figure </w:t>
                       </w:r>
-                      <w:fldSimple w:instr=" SEQ Figure \* ARABIC ">
-                        <w:r>
-                          <w:rPr>
-                            <w:noProof/>
-                          </w:rPr>
-                          <w:t>7</w:t>
-                        </w:r>
-                      </w:fldSimple>
+                      <w:r>
+                        <w:fldChar w:fldCharType="begin"/>
+                      </w:r>
+                      <w:r>
+                        <w:instrText xml:space="preserve"> SEQ Figure \* ARABIC </w:instrText>
+                      </w:r>
+                      <w:r>
+                        <w:fldChar w:fldCharType="separate"/>
+                      </w:r>
+                      <w:r>
+                        <w:rPr>
+                          <w:noProof/>
+                        </w:rPr>
+                        <w:t>7</w:t>
+                      </w:r>
+                      <w:r>
+                        <w:rPr>
+                          <w:noProof/>
+                        </w:rPr>
+                        <w:fldChar w:fldCharType="end"/>
+                      </w:r>
                       <w:r>
                         <w:t>: Fonction de calcul de la rotation</w:t>
                       </w:r>
@@ -3938,7 +4003,7 @@
       <w:pPr>
         <w:pStyle w:val="Titre3"/>
       </w:pPr>
-      <w:bookmarkStart w:id="13" w:name="_Toc187667966"/>
+      <w:bookmarkStart w:id="13" w:name="_Toc187688611"/>
       <w:r>
         <w:t>Sauvegarde d’anciennes fonctions</w:t>
       </w:r>
@@ -3971,7 +4036,7 @@
           <w:lang w:eastAsia="fr-CH"/>
         </w:rPr>
       </w:pPr>
-      <w:bookmarkStart w:id="14" w:name="_Toc187667967"/>
+      <w:bookmarkStart w:id="14" w:name="_Toc187688612"/>
       <w:r>
         <w:rPr>
           <w:lang w:eastAsia="fr-CH"/>
@@ -3994,7 +4059,7 @@
           <w:lang w:eastAsia="fr-CH"/>
         </w:rPr>
       </w:pPr>
-      <w:bookmarkStart w:id="15" w:name="_Toc187667968"/>
+      <w:bookmarkStart w:id="15" w:name="_Toc187688613"/>
       <w:r>
         <w:rPr>
           <w:lang w:eastAsia="fr-CH"/>
@@ -4059,14 +4124,27 @@
                             <w:r>
                               <w:t xml:space="preserve">Figure </w:t>
                             </w:r>
-                            <w:fldSimple w:instr=" SEQ Figure \* ARABIC ">
-                              <w:r>
-                                <w:rPr>
-                                  <w:noProof/>
-                                </w:rPr>
-                                <w:t>8</w:t>
-                              </w:r>
-                            </w:fldSimple>
+                            <w:r>
+                              <w:fldChar w:fldCharType="begin"/>
+                            </w:r>
+                            <w:r>
+                              <w:instrText xml:space="preserve"> SEQ Figure \* ARABIC </w:instrText>
+                            </w:r>
+                            <w:r>
+                              <w:fldChar w:fldCharType="separate"/>
+                            </w:r>
+                            <w:r>
+                              <w:rPr>
+                                <w:noProof/>
+                              </w:rPr>
+                              <w:t>8</w:t>
+                            </w:r>
+                            <w:r>
+                              <w:rPr>
+                                <w:noProof/>
+                              </w:rPr>
+                              <w:fldChar w:fldCharType="end"/>
+                            </w:r>
                             <w:r>
                               <w:t>: Lens Flares de notre application, générées par le soleil en bas à gauche</w:t>
                             </w:r>
@@ -4087,7 +4165,7 @@
           </mc:Choice>
           <mc:Fallback>
             <w:pict>
-              <v:shape w14:anchorId="785064F6" id="Zone de texte 14" o:spid="_x0000_s1031" type="#_x0000_t202" style="position:absolute;left:0;text-align:left;margin-left:41.55pt;margin-top:432.4pt;width:405pt;height:.05pt;z-index:251677696;visibility:visible;mso-wrap-style:square;mso-wrap-distance-left:9pt;mso-wrap-distance-top:0;mso-wrap-distance-right:9pt;mso-wrap-distance-bottom:0;mso-position-horizontal:absolute;mso-position-horizontal-relative:text;mso-position-vertical:absolute;mso-position-vertical-relative:text;v-text-anchor:top" o:gfxdata="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" stroked="f">
+              <v:shape w14:anchorId="785064F6" id="Zone de texte 14" o:spid="_x0000_s1031" type="#_x0000_t202" style="position:absolute;left:0;text-align:left;margin-left:41.55pt;margin-top:432.4pt;width:405pt;height:.05pt;z-index:251677696;visibility:visible;mso-wrap-style:square;mso-wrap-distance-left:9pt;mso-wrap-distance-top:0;mso-wrap-distance-right:9pt;mso-wrap-distance-bottom:0;mso-position-horizontal:absolute;mso-position-horizontal-relative:text;mso-position-vertical:absolute;mso-position-vertical-relative:text;v-text-anchor:top" o:gfxdata="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" stroked="f">
                 <v:textbox style="mso-fit-shape-to-text:t" inset="0,0,0,0">
                   <w:txbxContent>
                     <w:p>
@@ -4101,14 +4179,27 @@
                       <w:r>
                         <w:t xml:space="preserve">Figure </w:t>
                       </w:r>
-                      <w:fldSimple w:instr=" SEQ Figure \* ARABIC ">
-                        <w:r>
-                          <w:rPr>
-                            <w:noProof/>
-                          </w:rPr>
-                          <w:t>8</w:t>
-                        </w:r>
-                      </w:fldSimple>
+                      <w:r>
+                        <w:fldChar w:fldCharType="begin"/>
+                      </w:r>
+                      <w:r>
+                        <w:instrText xml:space="preserve"> SEQ Figure \* ARABIC </w:instrText>
+                      </w:r>
+                      <w:r>
+                        <w:fldChar w:fldCharType="separate"/>
+                      </w:r>
+                      <w:r>
+                        <w:rPr>
+                          <w:noProof/>
+                        </w:rPr>
+                        <w:t>8</w:t>
+                      </w:r>
+                      <w:r>
+                        <w:rPr>
+                          <w:noProof/>
+                        </w:rPr>
+                        <w:fldChar w:fldCharType="end"/>
+                      </w:r>
                       <w:r>
                         <w:t>: Lens Flares de notre application, générées par le soleil en bas à gauche</w:t>
                       </w:r>
@@ -4237,7 +4328,7 @@
       <w:pPr>
         <w:pStyle w:val="Titre2"/>
       </w:pPr>
-      <w:bookmarkStart w:id="16" w:name="_Toc187667969"/>
+      <w:bookmarkStart w:id="16" w:name="_Toc187688614"/>
       <w:r>
         <w:t>Éclairage</w:t>
       </w:r>
@@ -4279,7 +4370,7 @@
         </w:rPr>
         <w:lastRenderedPageBreak/>
         <w:drawing>
-          <wp:anchor distT="0" distB="0" distL="114300" distR="114300" simplePos="0" relativeHeight="251678720" behindDoc="0" locked="0" layoutInCell="1" allowOverlap="1" wp14:anchorId="17AA1BCD" wp14:editId="3878803E">
+          <wp:anchor distT="0" distB="0" distL="114300" distR="114300" simplePos="0" relativeHeight="251678720" behindDoc="0" locked="0" layoutInCell="1" allowOverlap="1" wp14:anchorId="17AA1BCD" wp14:editId="164F451F">
             <wp:simplePos x="0" y="0"/>
             <wp:positionH relativeFrom="margin">
               <wp:align>center</wp:align>
@@ -4352,7 +4443,31 @@
         <w:t xml:space="preserve">uatre dimensions. </w:t>
       </w:r>
       <w:r>
-        <w:t>À droite, l’intégrale représente l’infinité de directions dans laquelle la lumière peut être diffusée depuis un objet, bien qu’uniquement un ou deux points sont calculés en informatique pour des raisons évidentes de performance</w:t>
+        <w:t xml:space="preserve">À droite, l’intégrale représente l’infinité de </w:t>
+      </w:r>
+      <w:r>
+        <w:t>points depuis lesquels</w:t>
+      </w:r>
+      <w:r>
+        <w:t xml:space="preserve"> </w:t>
+      </w:r>
+      <w:r>
+        <w:t xml:space="preserve">la </w:t>
+      </w:r>
+      <w:r>
+        <w:t>lumière peut être diffusé</w:t>
+      </w:r>
+      <w:r>
+        <w:t>e</w:t>
+      </w:r>
+      <w:r>
+        <w:t>, bien qu’uniquement un ou deux points so</w:t>
+      </w:r>
+      <w:r>
+        <w:t>ient</w:t>
+      </w:r>
+      <w:r>
+        <w:t xml:space="preserve"> calculés en informatique pour des raisons évidentes de performance</w:t>
       </w:r>
       <w:r>
         <w:t>s</w:t>
@@ -4483,14 +4598,27 @@
                             <w:r>
                               <w:t xml:space="preserve">Figure </w:t>
                             </w:r>
-                            <w:fldSimple w:instr=" SEQ Figure \* ARABIC ">
-                              <w:r>
-                                <w:rPr>
-                                  <w:noProof/>
-                                </w:rPr>
-                                <w:t>9</w:t>
-                              </w:r>
-                            </w:fldSimple>
+                            <w:r>
+                              <w:fldChar w:fldCharType="begin"/>
+                            </w:r>
+                            <w:r>
+                              <w:instrText xml:space="preserve"> SEQ Figure \* ARABIC </w:instrText>
+                            </w:r>
+                            <w:r>
+                              <w:fldChar w:fldCharType="separate"/>
+                            </w:r>
+                            <w:r>
+                              <w:rPr>
+                                <w:noProof/>
+                              </w:rPr>
+                              <w:t>9</w:t>
+                            </w:r>
+                            <w:r>
+                              <w:rPr>
+                                <w:noProof/>
+                              </w:rPr>
+                              <w:fldChar w:fldCharType="end"/>
+                            </w:r>
                             <w:r>
                               <w:t>: Schématisation de l'équation de rendu graphique</w:t>
                             </w:r>
@@ -4511,7 +4639,7 @@
           </mc:Choice>
           <mc:Fallback>
             <w:pict>
-              <v:shape w14:anchorId="1294303B" id="Zone de texte 17" o:spid="_x0000_s1032" type="#_x0000_t202" style="position:absolute;left:0;text-align:left;margin-left:0;margin-top:199.1pt;width:155.25pt;height:.05pt;z-index:251681792;visibility:visible;mso-wrap-style:square;mso-wrap-distance-left:9pt;mso-wrap-distance-top:0;mso-wrap-distance-right:9pt;mso-wrap-distance-bottom:0;mso-position-horizontal:center;mso-position-horizontal-relative:margin;mso-position-vertical:absolute;mso-position-vertical-relative:text;v-text-anchor:top" o:gfxdata="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" stroked="f">
+              <v:shape w14:anchorId="1294303B" id="Zone de texte 17" o:spid="_x0000_s1032" type="#_x0000_t202" style="position:absolute;left:0;text-align:left;margin-left:0;margin-top:199.1pt;width:155.25pt;height:.05pt;z-index:251681792;visibility:visible;mso-wrap-style:square;mso-wrap-distance-left:9pt;mso-wrap-distance-top:0;mso-wrap-distance-right:9pt;mso-wrap-distance-bottom:0;mso-position-horizontal:center;mso-position-horizontal-relative:margin;mso-position-vertical:absolute;mso-position-vertical-relative:text;v-text-anchor:top" o:gfxdata="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" stroked="f">
                 <v:textbox style="mso-fit-shape-to-text:t" inset="0,0,0,0">
                   <w:txbxContent>
                     <w:p>
@@ -4524,14 +4652,27 @@
                       <w:r>
                         <w:t xml:space="preserve">Figure </w:t>
                       </w:r>
-                      <w:fldSimple w:instr=" SEQ Figure \* ARABIC ">
-                        <w:r>
-                          <w:rPr>
-                            <w:noProof/>
-                          </w:rPr>
-                          <w:t>9</w:t>
-                        </w:r>
-                      </w:fldSimple>
+                      <w:r>
+                        <w:fldChar w:fldCharType="begin"/>
+                      </w:r>
+                      <w:r>
+                        <w:instrText xml:space="preserve"> SEQ Figure \* ARABIC </w:instrText>
+                      </w:r>
+                      <w:r>
+                        <w:fldChar w:fldCharType="separate"/>
+                      </w:r>
+                      <w:r>
+                        <w:rPr>
+                          <w:noProof/>
+                        </w:rPr>
+                        <w:t>9</w:t>
+                      </w:r>
+                      <w:r>
+                        <w:rPr>
+                          <w:noProof/>
+                        </w:rPr>
+                        <w:fldChar w:fldCharType="end"/>
+                      </w:r>
                       <w:r>
                         <w:t>: Schématisation de l'équation de rendu graphique</w:t>
                       </w:r>
@@ -4638,7 +4779,7 @@
       <w:pPr>
         <w:pStyle w:val="Titre1"/>
       </w:pPr>
-      <w:bookmarkStart w:id="17" w:name="_Toc187667970"/>
+      <w:bookmarkStart w:id="17" w:name="_Toc187688615"/>
       <w:r>
         <w:lastRenderedPageBreak/>
         <w:t>Difficultés rencontrées</w:t>
@@ -4653,24 +4794,19 @@
         <w:t>Comme dit plus haut, le calcul de trajectoire des planètes en ellipse aurait été un véritable calvaire à faire au vu du nombre de paramètres à prendre en compte comme le périhélie et l’aphélie, les demi-axes, la longitude du périastre ou encore l’excentricité orbitale pour en citer quelques-uns.</w:t>
       </w:r>
       <w:r>
-        <w:t xml:space="preserve"> L’utilisation d</w:t>
-      </w:r>
-      <w:bookmarkStart w:id="18" w:name="_GoBack"/>
+        <w:t xml:space="preserve"> L’utilisation du Mouvement Circulaire Uniforme (MCU) était donc la meilleure solution.</w:t>
+      </w:r>
+    </w:p>
+    <w:p/>
+    <w:p>
+      <w:pPr>
+        <w:pStyle w:val="Titre1"/>
+      </w:pPr>
+      <w:bookmarkStart w:id="18" w:name="_Toc187688616"/>
+      <w:r>
+        <w:t>Protocole de test</w:t>
+      </w:r>
       <w:bookmarkEnd w:id="18"/>
-      <w:r>
-        <w:t>u Mouvement Circulaire Uniforme (MCU) était donc la meilleure solution.</w:t>
-      </w:r>
-    </w:p>
-    <w:p/>
-    <w:p>
-      <w:pPr>
-        <w:pStyle w:val="Titre1"/>
-      </w:pPr>
-      <w:bookmarkStart w:id="19" w:name="_Toc187667971"/>
-      <w:r>
-        <w:t>Protocole de test</w:t>
-      </w:r>
-      <w:bookmarkEnd w:id="19"/>
     </w:p>
     <w:tbl>
       <w:tblPr>
@@ -4914,13 +5050,92 @@
       <w:pPr>
         <w:pStyle w:val="Titre1"/>
       </w:pPr>
-      <w:bookmarkStart w:id="20" w:name="_Toc187667972"/>
+      <w:bookmarkStart w:id="19" w:name="_Toc187688617"/>
       <w:r>
         <w:t>Conclusion</w:t>
       </w:r>
-      <w:bookmarkEnd w:id="20"/>
-    </w:p>
-    <w:p>
+      <w:bookmarkEnd w:id="19"/>
+    </w:p>
+    <w:p>
+      <w:pPr>
+        <w:pStyle w:val="Sansinterligne"/>
+      </w:pPr>
+      <w:r>
+        <w:t>Ce projet de simulation nous a permis de mettre en œuvre un large éventail de compétences tant en programmation</w:t>
+      </w:r>
+      <w:r>
+        <w:t xml:space="preserve"> et calcul</w:t>
+      </w:r>
+      <w:r>
+        <w:t xml:space="preserve"> qu’en traitement graphique. </w:t>
+      </w:r>
+      <w:r>
+        <w:t xml:space="preserve">La librairie que nous avons utilisée </w:t>
+      </w:r>
+      <w:r>
+        <w:t>nous a permis une implémentation simple et efficace de ce que nous voulions,</w:t>
+      </w:r>
+      <w:r>
+        <w:t xml:space="preserve"> et</w:t>
+      </w:r>
+      <w:r>
+        <w:t xml:space="preserve"> ce grâce à l’utilisation de shaders pour le graphisme ou encore </w:t>
+      </w:r>
+      <w:r>
+        <w:t>de</w:t>
+      </w:r>
+      <w:r>
+        <w:t xml:space="preserve"> calculs matriciels offerts par sa section « mathématiques » </w:t>
+      </w:r>
+      <w:r>
+        <w:t>qui nous on</w:t>
+      </w:r>
+      <w:r>
+        <w:t>t</w:t>
+      </w:r>
+      <w:r>
+        <w:t xml:space="preserve"> permis d’appliquer des transformations sur nos objets 3D. </w:t>
+      </w:r>
+    </w:p>
+    <w:p>
+      <w:pPr>
+        <w:pStyle w:val="Sansinterligne"/>
+      </w:pPr>
+      <w:r>
+        <w:t xml:space="preserve">Malgré certaines limites que nous avons été contraints d’appliquer, </w:t>
+      </w:r>
+      <w:r>
+        <w:t>telles que</w:t>
+      </w:r>
+      <w:r>
+        <w:t xml:space="preserve"> l’adoption de trajectoires </w:t>
+      </w:r>
+      <w:r>
+        <w:t>simplement circulaires pour les astres, nous avons réussi à produire un outil qui permet la visualisation du système solaire de façon interactive</w:t>
+      </w:r>
+      <w:r>
+        <w:t xml:space="preserve"> et suffisamment réelle. </w:t>
+      </w:r>
+      <w:r>
+        <w:t>Le fait d’atteindre ces limites est néanmoins une bonne chose, car cela nous a poussé à approfondir nos connaissances sur certains concepts physiques et autres algorith</w:t>
+      </w:r>
+      <w:r>
+        <w:t xml:space="preserve">mes. </w:t>
+      </w:r>
+    </w:p>
+    <w:p>
+      <w:pPr>
+        <w:pStyle w:val="Sansinterligne"/>
+      </w:pPr>
+      <w:r>
+        <w:t xml:space="preserve">En conclusion, ce projet fut une très bonne occasion d’apprendre par nous-même, et n’exclut pas non plus l’idée </w:t>
+      </w:r>
+      <w:r>
+        <w:t xml:space="preserve">d’une amélioration une fois nos connaissances sur le sujet </w:t>
+      </w:r>
+      <w:r>
+        <w:t xml:space="preserve">agrandies. </w:t>
+      </w:r>
       <w:r>
         <w:br w:type="page"/>
       </w:r>
@@ -4929,19 +5144,25 @@
       <w:pPr>
         <w:pStyle w:val="Titre1"/>
       </w:pPr>
-      <w:bookmarkStart w:id="21" w:name="_Toc187667973"/>
+      <w:bookmarkStart w:id="20" w:name="_Toc187688618"/>
       <w:r>
         <w:lastRenderedPageBreak/>
         <w:t>Sources</w:t>
       </w:r>
-      <w:bookmarkEnd w:id="21"/>
-    </w:p>
-    <w:p>
+      <w:bookmarkEnd w:id="20"/>
+    </w:p>
+    <w:p>
+      <w:pPr>
+        <w:pStyle w:val="Sansinterligne"/>
+      </w:pPr>
       <w:r>
         <w:t>Pour l’aide au code :</w:t>
       </w:r>
     </w:p>
     <w:p>
+      <w:pPr>
+        <w:pStyle w:val="Sansinterligne"/>
+      </w:pPr>
       <w:hyperlink r:id="rId23" w:history="1">
         <w:r>
           <w:rPr>
@@ -4963,12 +5184,38 @@
       </w:hyperlink>
     </w:p>
     <w:p>
+      <w:pPr>
+        <w:pStyle w:val="Sansinterligne"/>
+      </w:pPr>
+      <w:hyperlink r:id="rId25" w:history="1">
+        <w:r>
+          <w:rPr>
+            <w:rStyle w:val="Lienhypertexte"/>
+          </w:rPr>
+          <w:t>https://www.shadertoy.com/</w:t>
+        </w:r>
+      </w:hyperlink>
+    </w:p>
+    <w:p>
+      <w:pPr>
+        <w:rPr>
+          <w:lang w:eastAsia="fr-CH"/>
+        </w:rPr>
+      </w:pPr>
+    </w:p>
+    <w:p>
+      <w:pPr>
+        <w:pStyle w:val="Sansinterligne"/>
+      </w:pPr>
       <w:r>
         <w:t>Pour la recherche d’informations sur les astres :</w:t>
       </w:r>
     </w:p>
     <w:p>
-      <w:hyperlink r:id="rId25" w:history="1">
+      <w:pPr>
+        <w:pStyle w:val="Sansinterligne"/>
+      </w:pPr>
+      <w:hyperlink r:id="rId26" w:history="1">
         <w:r>
           <w:rPr>
             <w:rStyle w:val="Lienhypertexte"/>
@@ -4979,7 +5226,7 @@
       <w:r>
         <w:br/>
       </w:r>
-      <w:hyperlink r:id="rId26" w:history="1">
+      <w:hyperlink r:id="rId27" w:history="1">
         <w:r>
           <w:rPr>
             <w:rStyle w:val="Lienhypertexte"/>
@@ -4990,7 +5237,7 @@
       <w:r>
         <w:br/>
       </w:r>
-      <w:hyperlink r:id="rId27" w:history="1">
+      <w:hyperlink r:id="rId28" w:history="1">
         <w:r>
           <w:rPr>
             <w:rStyle w:val="Lienhypertexte"/>
@@ -5000,15 +5247,32 @@
       </w:hyperlink>
     </w:p>
     <w:p>
+      <w:pPr>
+        <w:pStyle w:val="Sansinterligne"/>
+      </w:pPr>
+    </w:p>
+    <w:p>
+      <w:pPr>
+        <w:pStyle w:val="Sansinterligne"/>
+      </w:pPr>
       <w:r>
         <w:t>Sources des images du rapport :</w:t>
       </w:r>
     </w:p>
     <w:p>
+      <w:pPr>
+        <w:pStyle w:val="Sansinterligne"/>
+        <w:numPr>
+          <w:ilvl w:val="0"/>
+          <w:numId w:val="3"/>
+        </w:numPr>
+        <w:spacing w:line="276" w:lineRule="auto"/>
+        <w:jc w:val="left"/>
+      </w:pPr>
       <w:r>
         <w:t xml:space="preserve">Figure 1 : </w:t>
       </w:r>
-      <w:hyperlink r:id="rId28" w:anchor="/home" w:history="1">
+      <w:hyperlink r:id="rId29" w:anchor="/home" w:history="1">
         <w:r>
           <w:rPr>
             <w:rStyle w:val="Lienhypertexte"/>
@@ -5018,10 +5282,19 @@
       </w:hyperlink>
     </w:p>
     <w:p>
+      <w:pPr>
+        <w:pStyle w:val="Sansinterligne"/>
+        <w:numPr>
+          <w:ilvl w:val="0"/>
+          <w:numId w:val="3"/>
+        </w:numPr>
+        <w:spacing w:line="276" w:lineRule="auto"/>
+        <w:jc w:val="left"/>
+      </w:pPr>
       <w:r>
         <w:t xml:space="preserve">Figure 2 : </w:t>
       </w:r>
-      <w:hyperlink r:id="rId29" w:history="1">
+      <w:hyperlink r:id="rId30" w:history="1">
         <w:r>
           <w:rPr>
             <w:rStyle w:val="Lienhypertexte"/>
@@ -5031,15 +5304,33 @@
       </w:hyperlink>
     </w:p>
     <w:p>
+      <w:pPr>
+        <w:pStyle w:val="Sansinterligne"/>
+        <w:numPr>
+          <w:ilvl w:val="0"/>
+          <w:numId w:val="3"/>
+        </w:numPr>
+        <w:spacing w:line="276" w:lineRule="auto"/>
+        <w:jc w:val="left"/>
+      </w:pPr>
       <w:r>
         <w:t>Figure 3 : Capture d’écran de notre programme</w:t>
       </w:r>
     </w:p>
     <w:p>
+      <w:pPr>
+        <w:pStyle w:val="Sansinterligne"/>
+        <w:numPr>
+          <w:ilvl w:val="0"/>
+          <w:numId w:val="3"/>
+        </w:numPr>
+        <w:spacing w:line="276" w:lineRule="auto"/>
+        <w:jc w:val="left"/>
+      </w:pPr>
       <w:r>
         <w:t xml:space="preserve">Figure 4 : </w:t>
       </w:r>
-      <w:hyperlink r:id="rId30" w:history="1">
+      <w:hyperlink r:id="rId31" w:history="1">
         <w:r>
           <w:rPr>
             <w:rStyle w:val="Lienhypertexte"/>
@@ -5049,16 +5340,43 @@
       </w:hyperlink>
     </w:p>
     <w:p>
+      <w:pPr>
+        <w:pStyle w:val="Sansinterligne"/>
+        <w:numPr>
+          <w:ilvl w:val="0"/>
+          <w:numId w:val="3"/>
+        </w:numPr>
+        <w:spacing w:line="276" w:lineRule="auto"/>
+        <w:jc w:val="left"/>
+      </w:pPr>
       <w:r>
         <w:t>Figure 5 : Capture d’écran du code</w:t>
       </w:r>
     </w:p>
     <w:p>
+      <w:pPr>
+        <w:pStyle w:val="Sansinterligne"/>
+        <w:numPr>
+          <w:ilvl w:val="0"/>
+          <w:numId w:val="3"/>
+        </w:numPr>
+        <w:spacing w:line="276" w:lineRule="auto"/>
+        <w:jc w:val="left"/>
+      </w:pPr>
       <w:r>
         <w:t>Figure 6 : Capture d’écran du code</w:t>
       </w:r>
     </w:p>
     <w:p>
+      <w:pPr>
+        <w:pStyle w:val="Sansinterligne"/>
+        <w:numPr>
+          <w:ilvl w:val="0"/>
+          <w:numId w:val="3"/>
+        </w:numPr>
+        <w:spacing w:line="276" w:lineRule="auto"/>
+        <w:jc w:val="left"/>
+      </w:pPr>
       <w:r>
         <w:t>Figure 7 : Capture d’écran du code</w:t>
       </w:r>
@@ -5076,7 +5394,7 @@
 </file>
 
 <file path=word/endnotes.xml><?xml version="1.0" encoding="utf-8"?>
-<w:endnotes xmlns:wpc="http://schemas.microsoft.com/office/word/2010/wordprocessingCanvas" xmlns:cx="http://schemas.microsoft.com/office/drawing/2014/chartex" xmlns:cx1="http://schemas.microsoft.com/office/drawing/2015/9/8/chartex" xmlns:cx2="http://schemas.microsoft.com/office/drawing/2015/10/21/chartex" xmlns:cx3="http://schemas.microsoft.com/office/drawing/2016/5/9/chartex" xmlns:cx4="http://schemas.microsoft.com/office/drawing/2016/5/10/chartex" xmlns:cx5="http://schemas.microsoft.com/office/drawing/2016/5/11/chartex" xmlns:cx6="http://schemas.microsoft.com/office/drawing/2016/5/12/chartex" xmlns:cx7="http://schemas.microsoft.com/office/drawing/2016/5/13/chartex" xmlns:cx8="http://schemas.microsoft.com/office/drawing/2016/5/14/chartex" xmlns:mc="http://schemas.openxmlformats.org/markup-compatibility/2006" xmlns:aink="http://schemas.microsoft.com/office/drawing/2016/ink" xmlns:am3d="http://schemas.microsoft.com/office/drawing/2017/model3d" xmlns:o="urn:schemas-microsoft-com:office:office" xmlns:r="http://schemas.openxmlformats.org/officeDocument/2006/relationships" xmlns:m="http://schemas.openxmlformats.org/officeDocument/2006/math" xmlns:v="urn:schemas-microsoft-com:vml" xmlns:wp14="http://schemas.microsoft.com/office/word/2010/wordprocessingDrawing" xmlns:wp="http://schemas.openxmlformats.org/drawingml/2006/wordprocessingDrawing" xmlns:w10="urn:schemas-microsoft-com:office:word" xmlns:w="http://schemas.openxmlformats.org/wordprocessingml/2006/main" xmlns:w14="http://schemas.microsoft.com/office/word/2010/wordml" xmlns:w15="http://schemas.microsoft.com/office/word/2012/wordml" xmlns:w16cid="http://schemas.microsoft.com/office/word/2016/wordml/cid" xmlns:w16se="http://schemas.microsoft.com/office/word/2015/wordml/symex" xmlns:wpg="http://schemas.microsoft.com/office/word/2010/wordprocessingGroup" xmlns:wpi="http://schemas.microsoft.com/office/word/2010/wordprocessingInk" xmlns:wne="http://schemas.microsoft.com/office/word/2006/wordml" xmlns:wps="http://schemas.microsoft.com/office/word/2010/wordprocessingShape" mc:Ignorable="w14 w15 w16se w16cid wp14">
+<w:endnotes xmlns:wpc="http://schemas.microsoft.com/office/word/2010/wordprocessingCanvas" xmlns:cx="http://schemas.microsoft.com/office/drawing/2014/chartex" xmlns:cx1="http://schemas.microsoft.com/office/drawing/2015/9/8/chartex" xmlns:cx2="http://schemas.microsoft.com/office/drawing/2015/10/21/chartex" xmlns:cx3="http://schemas.microsoft.com/office/drawing/2016/5/9/chartex" xmlns:cx4="http://schemas.microsoft.com/office/drawing/2016/5/10/chartex" xmlns:cx5="http://schemas.microsoft.com/office/drawing/2016/5/11/chartex" xmlns:cx6="http://schemas.microsoft.com/office/drawing/2016/5/12/chartex" xmlns:cx7="http://schemas.microsoft.com/office/drawing/2016/5/13/chartex" xmlns:cx8="http://schemas.microsoft.com/office/drawing/2016/5/14/chartex" xmlns:mc="http://schemas.openxmlformats.org/markup-compatibility/2006" xmlns:aink="http://schemas.microsoft.com/office/drawing/2016/ink" xmlns:am3d="http://schemas.microsoft.com/office/drawing/2017/model3d" xmlns:o="urn:schemas-microsoft-com:office:office" xmlns:oel="http://schemas.microsoft.com/office/2019/extlst" xmlns:r="http://schemas.openxmlformats.org/officeDocument/2006/relationships" xmlns:m="http://schemas.openxmlformats.org/officeDocument/2006/math" xmlns:v="urn:schemas-microsoft-com:vml" xmlns:wp14="http://schemas.microsoft.com/office/word/2010/wordprocessingDrawing" xmlns:wp="http://schemas.openxmlformats.org/drawingml/2006/wordprocessingDrawing" xmlns:w10="urn:schemas-microsoft-com:office:word" xmlns:w="http://schemas.openxmlformats.org/wordprocessingml/2006/main" xmlns:w14="http://schemas.microsoft.com/office/word/2010/wordml" xmlns:w15="http://schemas.microsoft.com/office/word/2012/wordml" xmlns:w16cex="http://schemas.microsoft.com/office/word/2018/wordml/cex" xmlns:w16cid="http://schemas.microsoft.com/office/word/2016/wordml/cid" xmlns:w16="http://schemas.microsoft.com/office/word/2018/wordml" xmlns:w16du="http://schemas.microsoft.com/office/word/2023/wordml/word16du" xmlns:w16sdtdh="http://schemas.microsoft.com/office/word/2020/wordml/sdtdatahash" xmlns:w16sdtfl="http://schemas.microsoft.com/office/word/2024/wordml/sdtformatlock" xmlns:w16se="http://schemas.microsoft.com/office/word/2015/wordml/symex" xmlns:wpg="http://schemas.microsoft.com/office/word/2010/wordprocessingGroup" xmlns:wpi="http://schemas.microsoft.com/office/word/2010/wordprocessingInk" xmlns:wne="http://schemas.microsoft.com/office/word/2006/wordml" xmlns:wps="http://schemas.microsoft.com/office/word/2010/wordprocessingShape" mc:Ignorable="w14 w15 w16se w16cid w16 w16cex w16sdtdh w16sdtfl w16du wp14">
   <w:endnote w:type="separator" w:id="-1">
     <w:p>
       <w:pPr>
@@ -5101,7 +5419,7 @@
 </file>
 
 <file path=word/footnotes.xml><?xml version="1.0" encoding="utf-8"?>
-<w:footnotes xmlns:wpc="http://schemas.microsoft.com/office/word/2010/wordprocessingCanvas" xmlns:cx="http://schemas.microsoft.com/office/drawing/2014/chartex" xmlns:cx1="http://schemas.microsoft.com/office/drawing/2015/9/8/chartex" xmlns:cx2="http://schemas.microsoft.com/office/drawing/2015/10/21/chartex" xmlns:cx3="http://schemas.microsoft.com/office/drawing/2016/5/9/chartex" xmlns:cx4="http://schemas.microsoft.com/office/drawing/2016/5/10/chartex" xmlns:cx5="http://schemas.microsoft.com/office/drawing/2016/5/11/chartex" xmlns:cx6="http://schemas.microsoft.com/office/drawing/2016/5/12/chartex" xmlns:cx7="http://schemas.microsoft.com/office/drawing/2016/5/13/chartex" xmlns:cx8="http://schemas.microsoft.com/office/drawing/2016/5/14/chartex" xmlns:mc="http://schemas.openxmlformats.org/markup-compatibility/2006" xmlns:aink="http://schemas.microsoft.com/office/drawing/2016/ink" xmlns:am3d="http://schemas.microsoft.com/office/drawing/2017/model3d" xmlns:o="urn:schemas-microsoft-com:office:office" xmlns:r="http://schemas.openxmlformats.org/officeDocument/2006/relationships" xmlns:m="http://schemas.openxmlformats.org/officeDocument/2006/math" xmlns:v="urn:schemas-microsoft-com:vml" xmlns:wp14="http://schemas.microsoft.com/office/word/2010/wordprocessingDrawing" xmlns:wp="http://schemas.openxmlformats.org/drawingml/2006/wordprocessingDrawing" xmlns:w10="urn:schemas-microsoft-com:office:word" xmlns:w="http://schemas.openxmlformats.org/wordprocessingml/2006/main" xmlns:w14="http://schemas.microsoft.com/office/word/2010/wordml" xmlns:w15="http://schemas.microsoft.com/office/word/2012/wordml" xmlns:w16cid="http://schemas.microsoft.com/office/word/2016/wordml/cid" xmlns:w16se="http://schemas.microsoft.com/office/word/2015/wordml/symex" xmlns:wpg="http://schemas.microsoft.com/office/word/2010/wordprocessingGroup" xmlns:wpi="http://schemas.microsoft.com/office/word/2010/wordprocessingInk" xmlns:wne="http://schemas.microsoft.com/office/word/2006/wordml" xmlns:wps="http://schemas.microsoft.com/office/word/2010/wordprocessingShape" mc:Ignorable="w14 w15 w16se w16cid wp14">
+<w:footnotes xmlns:wpc="http://schemas.microsoft.com/office/word/2010/wordprocessingCanvas" xmlns:cx="http://schemas.microsoft.com/office/drawing/2014/chartex" xmlns:cx1="http://schemas.microsoft.com/office/drawing/2015/9/8/chartex" xmlns:cx2="http://schemas.microsoft.com/office/drawing/2015/10/21/chartex" xmlns:cx3="http://schemas.microsoft.com/office/drawing/2016/5/9/chartex" xmlns:cx4="http://schemas.microsoft.com/office/drawing/2016/5/10/chartex" xmlns:cx5="http://schemas.microsoft.com/office/drawing/2016/5/11/chartex" xmlns:cx6="http://schemas.microsoft.com/office/drawing/2016/5/12/chartex" xmlns:cx7="http://schemas.microsoft.com/office/drawing/2016/5/13/chartex" xmlns:cx8="http://schemas.microsoft.com/office/drawing/2016/5/14/chartex" xmlns:mc="http://schemas.openxmlformats.org/markup-compatibility/2006" xmlns:aink="http://schemas.microsoft.com/office/drawing/2016/ink" xmlns:am3d="http://schemas.microsoft.com/office/drawing/2017/model3d" xmlns:o="urn:schemas-microsoft-com:office:office" xmlns:oel="http://schemas.microsoft.com/office/2019/extlst" xmlns:r="http://schemas.openxmlformats.org/officeDocument/2006/relationships" xmlns:m="http://schemas.openxmlformats.org/officeDocument/2006/math" xmlns:v="urn:schemas-microsoft-com:vml" xmlns:wp14="http://schemas.microsoft.com/office/word/2010/wordprocessingDrawing" xmlns:wp="http://schemas.openxmlformats.org/drawingml/2006/wordprocessingDrawing" xmlns:w10="urn:schemas-microsoft-com:office:word" xmlns:w="http://schemas.openxmlformats.org/wordprocessingml/2006/main" xmlns:w14="http://schemas.microsoft.com/office/word/2010/wordml" xmlns:w15="http://schemas.microsoft.com/office/word/2012/wordml" xmlns:w16cex="http://schemas.microsoft.com/office/word/2018/wordml/cex" xmlns:w16cid="http://schemas.microsoft.com/office/word/2016/wordml/cid" xmlns:w16="http://schemas.microsoft.com/office/word/2018/wordml" xmlns:w16du="http://schemas.microsoft.com/office/word/2023/wordml/word16du" xmlns:w16sdtdh="http://schemas.microsoft.com/office/word/2020/wordml/sdtdatahash" xmlns:w16sdtfl="http://schemas.microsoft.com/office/word/2024/wordml/sdtformatlock" xmlns:w16se="http://schemas.microsoft.com/office/word/2015/wordml/symex" xmlns:wpg="http://schemas.microsoft.com/office/word/2010/wordprocessingGroup" xmlns:wpi="http://schemas.microsoft.com/office/word/2010/wordprocessingInk" xmlns:wne="http://schemas.microsoft.com/office/word/2006/wordml" xmlns:wps="http://schemas.microsoft.com/office/word/2010/wordprocessingShape" mc:Ignorable="w14 w15 w16se w16cid w16 w16cex w16sdtdh w16sdtfl w16du wp14">
   <w:footnote w:type="separator" w:id="-1">
     <w:p>
       <w:pPr>
@@ -5179,7 +5497,7 @@
 </file>
 
 <file path=word/numbering.xml><?xml version="1.0" encoding="utf-8"?>
-<w:numbering xmlns:wpc="http://schemas.microsoft.com/office/word/2010/wordprocessingCanvas" xmlns:cx="http://schemas.microsoft.com/office/drawing/2014/chartex" xmlns:cx1="http://schemas.microsoft.com/office/drawing/2015/9/8/chartex" xmlns:cx2="http://schemas.microsoft.com/office/drawing/2015/10/21/chartex" xmlns:cx3="http://schemas.microsoft.com/office/drawing/2016/5/9/chartex" xmlns:cx4="http://schemas.microsoft.com/office/drawing/2016/5/10/chartex" xmlns:cx5="http://schemas.microsoft.com/office/drawing/2016/5/11/chartex" xmlns:cx6="http://schemas.microsoft.com/office/drawing/2016/5/12/chartex" xmlns:cx7="http://schemas.microsoft.com/office/drawing/2016/5/13/chartex" xmlns:cx8="http://schemas.microsoft.com/office/drawing/2016/5/14/chartex" xmlns:mc="http://schemas.openxmlformats.org/markup-compatibility/2006" xmlns:aink="http://schemas.microsoft.com/office/drawing/2016/ink" xmlns:am3d="http://schemas.microsoft.com/office/drawing/2017/model3d" xmlns:o="urn:schemas-microsoft-com:office:office" xmlns:r="http://schemas.openxmlformats.org/officeDocument/2006/relationships" xmlns:m="http://schemas.openxmlformats.org/officeDocument/2006/math" xmlns:v="urn:schemas-microsoft-com:vml" xmlns:wp14="http://schemas.microsoft.com/office/word/2010/wordprocessingDrawing" xmlns:wp="http://schemas.openxmlformats.org/drawingml/2006/wordprocessingDrawing" xmlns:w10="urn:schemas-microsoft-com:office:word" xmlns:w="http://schemas.openxmlformats.org/wordprocessingml/2006/main" xmlns:w14="http://schemas.microsoft.com/office/word/2010/wordml" xmlns:w15="http://schemas.microsoft.com/office/word/2012/wordml" xmlns:w16cid="http://schemas.microsoft.com/office/word/2016/wordml/cid" xmlns:w16se="http://schemas.microsoft.com/office/word/2015/wordml/symex" xmlns:wpg="http://schemas.microsoft.com/office/word/2010/wordprocessingGroup" xmlns:wpi="http://schemas.microsoft.com/office/word/2010/wordprocessingInk" xmlns:wne="http://schemas.microsoft.com/office/word/2006/wordml" xmlns:wps="http://schemas.microsoft.com/office/word/2010/wordprocessingShape" mc:Ignorable="w14 w15 w16se w16cid wp14">
+<w:numbering xmlns:wpc="http://schemas.microsoft.com/office/word/2010/wordprocessingCanvas" xmlns:cx="http://schemas.microsoft.com/office/drawing/2014/chartex" xmlns:cx1="http://schemas.microsoft.com/office/drawing/2015/9/8/chartex" xmlns:cx2="http://schemas.microsoft.com/office/drawing/2015/10/21/chartex" xmlns:cx3="http://schemas.microsoft.com/office/drawing/2016/5/9/chartex" xmlns:cx4="http://schemas.microsoft.com/office/drawing/2016/5/10/chartex" xmlns:cx5="http://schemas.microsoft.com/office/drawing/2016/5/11/chartex" xmlns:cx6="http://schemas.microsoft.com/office/drawing/2016/5/12/chartex" xmlns:cx7="http://schemas.microsoft.com/office/drawing/2016/5/13/chartex" xmlns:cx8="http://schemas.microsoft.com/office/drawing/2016/5/14/chartex" xmlns:mc="http://schemas.openxmlformats.org/markup-compatibility/2006" xmlns:aink="http://schemas.microsoft.com/office/drawing/2016/ink" xmlns:am3d="http://schemas.microsoft.com/office/drawing/2017/model3d" xmlns:o="urn:schemas-microsoft-com:office:office" xmlns:oel="http://schemas.microsoft.com/office/2019/extlst" xmlns:r="http://schemas.openxmlformats.org/officeDocument/2006/relationships" xmlns:m="http://schemas.openxmlformats.org/officeDocument/2006/math" xmlns:v="urn:schemas-microsoft-com:vml" xmlns:wp14="http://schemas.microsoft.com/office/word/2010/wordprocessingDrawing" xmlns:wp="http://schemas.openxmlformats.org/drawingml/2006/wordprocessingDrawing" xmlns:w10="urn:schemas-microsoft-com:office:word" xmlns:w="http://schemas.openxmlformats.org/wordprocessingml/2006/main" xmlns:w14="http://schemas.microsoft.com/office/word/2010/wordml" xmlns:w15="http://schemas.microsoft.com/office/word/2012/wordml" xmlns:w16cex="http://schemas.microsoft.com/office/word/2018/wordml/cex" xmlns:w16cid="http://schemas.microsoft.com/office/word/2016/wordml/cid" xmlns:w16="http://schemas.microsoft.com/office/word/2018/wordml" xmlns:w16du="http://schemas.microsoft.com/office/word/2023/wordml/word16du" xmlns:w16sdtdh="http://schemas.microsoft.com/office/word/2020/wordml/sdtdatahash" xmlns:w16sdtfl="http://schemas.microsoft.com/office/word/2024/wordml/sdtformatlock" xmlns:w16se="http://schemas.microsoft.com/office/word/2015/wordml/symex" xmlns:wpg="http://schemas.microsoft.com/office/word/2010/wordprocessingGroup" xmlns:wpi="http://schemas.microsoft.com/office/word/2010/wordprocessingInk" xmlns:wne="http://schemas.microsoft.com/office/word/2006/wordml" xmlns:wps="http://schemas.microsoft.com/office/word/2010/wordprocessingShape" mc:Ignorable="w14 w15 w16se w16cid w16 w16cex w16sdtdh w16sdtfl w16du wp14">
   <w:abstractNum w:abstractNumId="0" w15:restartNumberingAfterBreak="0">
     <w:nsid w:val="FFFFFF89"/>
     <w:multiLevelType w:val="singleLevel"/>
@@ -5293,7 +5611,7 @@
   <w:abstractNum w:abstractNumId="2" w15:restartNumberingAfterBreak="0">
     <w:nsid w:val="6CDD1758"/>
     <w:multiLevelType w:val="hybridMultilevel"/>
-    <w:tmpl w:val="00CCEE80"/>
+    <w:tmpl w:val="C414CCF8"/>
     <w:lvl w:ilvl="0" w:tplc="100C0001">
       <w:start w:val="1"/>
       <w:numFmt w:val="bullet"/>
@@ -5379,20 +5697,20 @@
       </w:pPr>
     </w:lvl>
   </w:abstractNum>
-  <w:num w:numId="1">
+  <w:num w:numId="1" w16cid:durableId="79104879">
     <w:abstractNumId w:val="1"/>
   </w:num>
-  <w:num w:numId="2">
+  <w:num w:numId="2" w16cid:durableId="983967036">
     <w:abstractNumId w:val="0"/>
   </w:num>
-  <w:num w:numId="3">
+  <w:num w:numId="3" w16cid:durableId="1215970607">
     <w:abstractNumId w:val="2"/>
   </w:num>
 </w:numbering>
 </file>
 
 <file path=word/styles.xml><?xml version="1.0" encoding="utf-8"?>
-<w:styles xmlns:mc="http://schemas.openxmlformats.org/markup-compatibility/2006" xmlns:r="http://schemas.openxmlformats.org/officeDocument/2006/relationships" xmlns:w="http://schemas.openxmlformats.org/wordprocessingml/2006/main" xmlns:w14="http://schemas.microsoft.com/office/word/2010/wordml" xmlns:w15="http://schemas.microsoft.com/office/word/2012/wordml" xmlns:w16cid="http://schemas.microsoft.com/office/word/2016/wordml/cid" xmlns:w16se="http://schemas.microsoft.com/office/word/2015/wordml/symex" mc:Ignorable="w14 w15 w16se w16cid">
+<w:styles xmlns:mc="http://schemas.openxmlformats.org/markup-compatibility/2006" xmlns:r="http://schemas.openxmlformats.org/officeDocument/2006/relationships" xmlns:w="http://schemas.openxmlformats.org/wordprocessingml/2006/main" xmlns:w14="http://schemas.microsoft.com/office/word/2010/wordml" xmlns:w15="http://schemas.microsoft.com/office/word/2012/wordml" xmlns:w16cex="http://schemas.microsoft.com/office/word/2018/wordml/cex" xmlns:w16cid="http://schemas.microsoft.com/office/word/2016/wordml/cid" xmlns:w16="http://schemas.microsoft.com/office/word/2018/wordml" xmlns:w16du="http://schemas.microsoft.com/office/word/2023/wordml/word16du" xmlns:w16sdtdh="http://schemas.microsoft.com/office/word/2020/wordml/sdtdatahash" xmlns:w16sdtfl="http://schemas.microsoft.com/office/word/2024/wordml/sdtformatlock" xmlns:w16se="http://schemas.microsoft.com/office/word/2015/wordml/symex" mc:Ignorable="w14 w15 w16se w16cid w16 w16cex w16sdtdh w16sdtfl w16du">
   <w:docDefaults>
     <w:rPrDefault>
       <w:rPr>
@@ -5408,7 +5726,7 @@
       </w:pPr>
     </w:pPrDefault>
   </w:docDefaults>
-  <w:latentStyles w:defLockedState="0" w:defUIPriority="99" w:defSemiHidden="0" w:defUnhideWhenUsed="0" w:defQFormat="0" w:count="375">
+  <w:latentStyles w:defLockedState="0" w:defUIPriority="99" w:defSemiHidden="0" w:defUnhideWhenUsed="0" w:defQFormat="0" w:count="376">
     <w:lsdException w:name="Normal" w:uiPriority="0" w:qFormat="1"/>
     <w:lsdException w:name="heading 1" w:uiPriority="9" w:qFormat="1"/>
     <w:lsdException w:name="heading 2" w:semiHidden="1" w:uiPriority="9" w:unhideWhenUsed="1" w:qFormat="1"/>
@@ -5784,6 +6102,7 @@
     <w:lsdException w:name="Smart Hyperlink" w:semiHidden="1" w:unhideWhenUsed="1"/>
     <w:lsdException w:name="Hashtag" w:semiHidden="1" w:unhideWhenUsed="1"/>
     <w:lsdException w:name="Unresolved Mention" w:semiHidden="1" w:unhideWhenUsed="1"/>
+    <w:lsdException w:name="Smart Link" w:semiHidden="1" w:unhideWhenUsed="1"/>
   </w:latentStyles>
   <w:style w:type="paragraph" w:default="1" w:styleId="Normal">
     <w:name w:val="Normal"/>
@@ -5881,6 +6200,7 @@
   <w:style w:type="character" w:default="1" w:styleId="Policepardfaut">
     <w:name w:val="Default Paragraph Font"/>
     <w:uiPriority w:val="1"/>
+    <w:semiHidden/>
     <w:unhideWhenUsed/>
   </w:style>
   <w:style w:type="table" w:default="1" w:styleId="TableauNormal">
@@ -6260,7 +6580,7 @@
 </file>
 
 <file path=word/glossary/document.xml><?xml version="1.0" encoding="utf-8"?>
-<w:glossaryDocument xmlns:wpc="http://schemas.microsoft.com/office/word/2010/wordprocessingCanvas" xmlns:cx="http://schemas.microsoft.com/office/drawing/2014/chartex" xmlns:cx1="http://schemas.microsoft.com/office/drawing/2015/9/8/chartex" xmlns:cx2="http://schemas.microsoft.com/office/drawing/2015/10/21/chartex" xmlns:cx3="http://schemas.microsoft.com/office/drawing/2016/5/9/chartex" xmlns:cx4="http://schemas.microsoft.com/office/drawing/2016/5/10/chartex" xmlns:cx5="http://schemas.microsoft.com/office/drawing/2016/5/11/chartex" xmlns:cx6="http://schemas.microsoft.com/office/drawing/2016/5/12/chartex" xmlns:cx7="http://schemas.microsoft.com/office/drawing/2016/5/13/chartex" xmlns:cx8="http://schemas.microsoft.com/office/drawing/2016/5/14/chartex" xmlns:mc="http://schemas.openxmlformats.org/markup-compatibility/2006" xmlns:aink="http://schemas.microsoft.com/office/drawing/2016/ink" xmlns:am3d="http://schemas.microsoft.com/office/drawing/2017/model3d" xmlns:o="urn:schemas-microsoft-com:office:office" xmlns:r="http://schemas.openxmlformats.org/officeDocument/2006/relationships" xmlns:m="http://schemas.openxmlformats.org/officeDocument/2006/math" xmlns:v="urn:schemas-microsoft-com:vml" xmlns:wp14="http://schemas.microsoft.com/office/word/2010/wordprocessingDrawing" xmlns:wp="http://schemas.openxmlformats.org/drawingml/2006/wordprocessingDrawing" xmlns:w10="urn:schemas-microsoft-com:office:word" xmlns:w="http://schemas.openxmlformats.org/wordprocessingml/2006/main" xmlns:w14="http://schemas.microsoft.com/office/word/2010/wordml" xmlns:w15="http://schemas.microsoft.com/office/word/2012/wordml" xmlns:w16cid="http://schemas.microsoft.com/office/word/2016/wordml/cid" xmlns:w16se="http://schemas.microsoft.com/office/word/2015/wordml/symex" xmlns:wpg="http://schemas.microsoft.com/office/word/2010/wordprocessingGroup" xmlns:wpi="http://schemas.microsoft.com/office/word/2010/wordprocessingInk" xmlns:wne="http://schemas.microsoft.com/office/word/2006/wordml" xmlns:wps="http://schemas.microsoft.com/office/word/2010/wordprocessingShape" mc:Ignorable="w14 w15 w16se w16cid wp14">
+<w:glossaryDocument xmlns:wpc="http://schemas.microsoft.com/office/word/2010/wordprocessingCanvas" xmlns:cx="http://schemas.microsoft.com/office/drawing/2014/chartex" xmlns:cx1="http://schemas.microsoft.com/office/drawing/2015/9/8/chartex" xmlns:cx2="http://schemas.microsoft.com/office/drawing/2015/10/21/chartex" xmlns:cx3="http://schemas.microsoft.com/office/drawing/2016/5/9/chartex" xmlns:cx4="http://schemas.microsoft.com/office/drawing/2016/5/10/chartex" xmlns:cx5="http://schemas.microsoft.com/office/drawing/2016/5/11/chartex" xmlns:cx6="http://schemas.microsoft.com/office/drawing/2016/5/12/chartex" xmlns:cx7="http://schemas.microsoft.com/office/drawing/2016/5/13/chartex" xmlns:cx8="http://schemas.microsoft.com/office/drawing/2016/5/14/chartex" xmlns:mc="http://schemas.openxmlformats.org/markup-compatibility/2006" xmlns:aink="http://schemas.microsoft.com/office/drawing/2016/ink" xmlns:am3d="http://schemas.microsoft.com/office/drawing/2017/model3d" xmlns:o="urn:schemas-microsoft-com:office:office" xmlns:oel="http://schemas.microsoft.com/office/2019/extlst" xmlns:r="http://schemas.openxmlformats.org/officeDocument/2006/relationships" xmlns:m="http://schemas.openxmlformats.org/officeDocument/2006/math" xmlns:v="urn:schemas-microsoft-com:vml" xmlns:wp14="http://schemas.microsoft.com/office/word/2010/wordprocessingDrawing" xmlns:wp="http://schemas.openxmlformats.org/drawingml/2006/wordprocessingDrawing" xmlns:w10="urn:schemas-microsoft-com:office:word" xmlns:w="http://schemas.openxmlformats.org/wordprocessingml/2006/main" xmlns:w14="http://schemas.microsoft.com/office/word/2010/wordml" xmlns:w15="http://schemas.microsoft.com/office/word/2012/wordml" xmlns:w16cex="http://schemas.microsoft.com/office/word/2018/wordml/cex" xmlns:w16cid="http://schemas.microsoft.com/office/word/2016/wordml/cid" xmlns:w16="http://schemas.microsoft.com/office/word/2018/wordml" xmlns:w16du="http://schemas.microsoft.com/office/word/2023/wordml/word16du" xmlns:w16sdtdh="http://schemas.microsoft.com/office/word/2020/wordml/sdtdatahash" xmlns:w16sdtfl="http://schemas.microsoft.com/office/word/2024/wordml/sdtformatlock" xmlns:w16se="http://schemas.microsoft.com/office/word/2015/wordml/symex" xmlns:wpg="http://schemas.microsoft.com/office/word/2010/wordprocessingGroup" xmlns:wpi="http://schemas.microsoft.com/office/word/2010/wordprocessingInk" xmlns:wne="http://schemas.microsoft.com/office/word/2006/wordml" xmlns:wps="http://schemas.microsoft.com/office/word/2010/wordprocessingShape" mc:Ignorable="w14 w15 w16se w16cid w16 w16cex w16sdtdh w16sdtfl w16du wp14">
   <w:docParts>
     <w:docPart>
       <w:docPartPr>
@@ -6284,7 +6604,7 @@
           </w:pPr>
           <w:r>
             <w:rPr>
-              <w:color w:val="2F5496" w:themeColor="accent1" w:themeShade="BF"/>
+              <w:color w:val="0F4761" w:themeColor="accent1" w:themeShade="BF"/>
               <w:sz w:val="24"/>
               <w:szCs w:val="24"/>
               <w:lang w:val="fr-FR"/>
@@ -6317,7 +6637,7 @@
           <w:r>
             <w:rPr>
               <w:rFonts w:asciiTheme="majorHAnsi" w:eastAsiaTheme="majorEastAsia" w:hAnsiTheme="majorHAnsi" w:cstheme="majorBidi"/>
-              <w:color w:val="4472C4" w:themeColor="accent1"/>
+              <w:color w:val="156082" w:themeColor="accent1"/>
               <w:sz w:val="88"/>
               <w:szCs w:val="88"/>
               <w:lang w:val="fr-FR"/>
@@ -6349,7 +6669,7 @@
           </w:pPr>
           <w:r>
             <w:rPr>
-              <w:color w:val="2F5496" w:themeColor="accent1" w:themeShade="BF"/>
+              <w:color w:val="0F4761" w:themeColor="accent1" w:themeShade="BF"/>
               <w:sz w:val="24"/>
               <w:szCs w:val="24"/>
               <w:lang w:val="fr-FR"/>
@@ -6381,7 +6701,7 @@
           </w:pPr>
           <w:r>
             <w:rPr>
-              <w:color w:val="4472C4" w:themeColor="accent1"/>
+              <w:color w:val="156082" w:themeColor="accent1"/>
               <w:sz w:val="28"/>
               <w:szCs w:val="28"/>
               <w:lang w:val="fr-FR"/>
@@ -6413,7 +6733,7 @@
           </w:pPr>
           <w:r>
             <w:rPr>
-              <w:color w:val="4472C4" w:themeColor="accent1"/>
+              <w:color w:val="156082" w:themeColor="accent1"/>
               <w:sz w:val="28"/>
               <w:szCs w:val="28"/>
               <w:lang w:val="fr-FR"/>
@@ -6428,7 +6748,7 @@
 </file>
 
 <file path=word/glossary/fontTable.xml><?xml version="1.0" encoding="utf-8"?>
-<w:fonts xmlns:mc="http://schemas.openxmlformats.org/markup-compatibility/2006" xmlns:r="http://schemas.openxmlformats.org/officeDocument/2006/relationships" xmlns:w="http://schemas.openxmlformats.org/wordprocessingml/2006/main" xmlns:w14="http://schemas.microsoft.com/office/word/2010/wordml" xmlns:w15="http://schemas.microsoft.com/office/word/2012/wordml" xmlns:w16cid="http://schemas.microsoft.com/office/word/2016/wordml/cid" xmlns:w16se="http://schemas.microsoft.com/office/word/2015/wordml/symex" mc:Ignorable="w14 w15 w16se w16cid">
+<w:fonts xmlns:mc="http://schemas.openxmlformats.org/markup-compatibility/2006" xmlns:r="http://schemas.openxmlformats.org/officeDocument/2006/relationships" xmlns:w="http://schemas.openxmlformats.org/wordprocessingml/2006/main" xmlns:w14="http://schemas.microsoft.com/office/word/2010/wordml" xmlns:w15="http://schemas.microsoft.com/office/word/2012/wordml" xmlns:w16cex="http://schemas.microsoft.com/office/word/2018/wordml/cex" xmlns:w16cid="http://schemas.microsoft.com/office/word/2016/wordml/cid" xmlns:w16="http://schemas.microsoft.com/office/word/2018/wordml" xmlns:w16du="http://schemas.microsoft.com/office/word/2023/wordml/word16du" xmlns:w16sdtdh="http://schemas.microsoft.com/office/word/2020/wordml/sdtdatahash" xmlns:w16sdtfl="http://schemas.microsoft.com/office/word/2024/wordml/sdtformatlock" xmlns:w16se="http://schemas.microsoft.com/office/word/2015/wordml/symex" mc:Ignorable="w14 w15 w16se w16cid w16 w16cex w16sdtdh w16sdtfl w16du">
   <w:font w:name="Symbol">
     <w:panose1 w:val="05050102010706020507"/>
     <w:charset w:val="02"/>
@@ -6448,7 +6768,7 @@
     <w:charset w:val="00"/>
     <w:family w:val="swiss"/>
     <w:pitch w:val="variable"/>
-    <w:sig w:usb0="E4002EFF" w:usb1="C000247B" w:usb2="00000009" w:usb3="00000000" w:csb0="000001FF" w:csb1="00000000"/>
+    <w:sig w:usb0="E4002EFF" w:usb1="C200247B" w:usb2="00000009" w:usb3="00000000" w:csb0="000001FF" w:csb1="00000000"/>
   </w:font>
   <w:font w:name="Avenir Next LT Pro">
     <w:altName w:val="Avenir Next LT Pro"/>
@@ -6462,7 +6782,7 @@
     <w:charset w:val="00"/>
     <w:family w:val="swiss"/>
     <w:pitch w:val="variable"/>
-    <w:sig w:usb0="E4002EFF" w:usb1="C000247B" w:usb2="00000009" w:usb3="00000000" w:csb0="000001FF" w:csb1="00000000"/>
+    <w:sig w:usb0="E4002EFF" w:usb1="C200247B" w:usb2="00000009" w:usb3="00000000" w:csb0="000001FF" w:csb1="00000000"/>
   </w:font>
   <w:font w:name="Cambria Math">
     <w:panose1 w:val="02040503050406030204"/>
@@ -6471,11 +6791,23 @@
     <w:pitch w:val="variable"/>
     <w:sig w:usb0="E00006FF" w:usb1="420024FF" w:usb2="02000000" w:usb3="00000000" w:csb0="0000019F" w:csb1="00000000"/>
   </w:font>
+  <w:font w:name="Aptos">
+    <w:charset w:val="00"/>
+    <w:family w:val="swiss"/>
+    <w:pitch w:val="variable"/>
+    <w:sig w:usb0="20000287" w:usb1="00000003" w:usb2="00000000" w:usb3="00000000" w:csb0="0000019F" w:csb1="00000000"/>
+  </w:font>
+  <w:font w:name="Aptos Display">
+    <w:charset w:val="00"/>
+    <w:family w:val="swiss"/>
+    <w:pitch w:val="variable"/>
+    <w:sig w:usb0="20000287" w:usb1="00000003" w:usb2="00000000" w:usb3="00000000" w:csb0="0000019F" w:csb1="00000000"/>
+  </w:font>
 </w:fonts>
 </file>
 
 <file path=word/glossary/settings.xml><?xml version="1.0" encoding="utf-8"?>
-<w:settings xmlns:mc="http://schemas.openxmlformats.org/markup-compatibility/2006" xmlns:o="urn:schemas-microsoft-com:office:office" xmlns:r="http://schemas.openxmlformats.org/officeDocument/2006/relationships" xmlns:m="http://schemas.openxmlformats.org/officeDocument/2006/math" xmlns:v="urn:schemas-microsoft-com:vml" xmlns:w10="urn:schemas-microsoft-com:office:word" xmlns:w="http://schemas.openxmlformats.org/wordprocessingml/2006/main" xmlns:w14="http://schemas.microsoft.com/office/word/2010/wordml" xmlns:w15="http://schemas.microsoft.com/office/word/2012/wordml" xmlns:w16cid="http://schemas.microsoft.com/office/word/2016/wordml/cid" xmlns:w16se="http://schemas.microsoft.com/office/word/2015/wordml/symex" xmlns:sl="http://schemas.openxmlformats.org/schemaLibrary/2006/main" mc:Ignorable="w14 w15 w16se w16cid">
+<w:settings xmlns:mc="http://schemas.openxmlformats.org/markup-compatibility/2006" xmlns:o="urn:schemas-microsoft-com:office:office" xmlns:r="http://schemas.openxmlformats.org/officeDocument/2006/relationships" xmlns:m="http://schemas.openxmlformats.org/officeDocument/2006/math" xmlns:v="urn:schemas-microsoft-com:vml" xmlns:w10="urn:schemas-microsoft-com:office:word" xmlns:w="http://schemas.openxmlformats.org/wordprocessingml/2006/main" xmlns:w14="http://schemas.microsoft.com/office/word/2010/wordml" xmlns:w15="http://schemas.microsoft.com/office/word/2012/wordml" xmlns:w16cex="http://schemas.microsoft.com/office/word/2018/wordml/cex" xmlns:w16cid="http://schemas.microsoft.com/office/word/2016/wordml/cid" xmlns:w16="http://schemas.microsoft.com/office/word/2018/wordml" xmlns:w16du="http://schemas.microsoft.com/office/word/2023/wordml/word16du" xmlns:w16sdtdh="http://schemas.microsoft.com/office/word/2020/wordml/sdtdatahash" xmlns:w16sdtfl="http://schemas.microsoft.com/office/word/2024/wordml/sdtformatlock" xmlns:w16se="http://schemas.microsoft.com/office/word/2015/wordml/symex" xmlns:sl="http://schemas.openxmlformats.org/schemaLibrary/2006/main" mc:Ignorable="w14 w15 w16se w16cid w16 w16cex w16sdtdh w16sdtfl w16du">
   <w:view w:val="normal"/>
   <w:defaultTabStop w:val="708"/>
   <w:hyphenationZone w:val="425"/>
@@ -6494,12 +6826,16 @@
     <w:rsid w:val="00050500"/>
     <w:rsid w:val="0007344E"/>
     <w:rsid w:val="000A69A4"/>
+    <w:rsid w:val="00297A44"/>
     <w:rsid w:val="004C7F51"/>
+    <w:rsid w:val="00733967"/>
     <w:rsid w:val="0098281C"/>
     <w:rsid w:val="009C6FFB"/>
+    <w:rsid w:val="009F1E90"/>
     <w:rsid w:val="00B16F53"/>
     <w:rsid w:val="00DA0B23"/>
     <w:rsid w:val="00F60E24"/>
+    <w:rsid w:val="00FF67C0"/>
   </w:rsids>
   <m:mathPr>
     <m:mathFont m:val="Cambria Math"/>
@@ -6516,14 +6852,14 @@
   </m:mathPr>
   <w:themeFontLang w:val="fr-CH"/>
   <w:clrSchemeMapping w:bg1="light1" w:t1="dark1" w:bg2="light2" w:t2="dark2" w:accent1="accent1" w:accent2="accent2" w:accent3="accent3" w:accent4="accent4" w:accent5="accent5" w:accent6="accent6" w:hyperlink="hyperlink" w:followedHyperlink="followedHyperlink"/>
-  <w:decimalSymbol w:val="."/>
+  <w:decimalSymbol w:val=","/>
   <w:listSeparator w:val=";"/>
   <w15:chartTrackingRefBased/>
 </w:settings>
 </file>
 
 <file path=word/glossary/styles.xml><?xml version="1.0" encoding="utf-8"?>
-<w:styles xmlns:mc="http://schemas.openxmlformats.org/markup-compatibility/2006" xmlns:r="http://schemas.openxmlformats.org/officeDocument/2006/relationships" xmlns:w="http://schemas.openxmlformats.org/wordprocessingml/2006/main" xmlns:w14="http://schemas.microsoft.com/office/word/2010/wordml" xmlns:w15="http://schemas.microsoft.com/office/word/2012/wordml" xmlns:w16cid="http://schemas.microsoft.com/office/word/2016/wordml/cid" xmlns:w16se="http://schemas.microsoft.com/office/word/2015/wordml/symex" mc:Ignorable="w14 w15 w16se w16cid">
+<w:styles xmlns:mc="http://schemas.openxmlformats.org/markup-compatibility/2006" xmlns:r="http://schemas.openxmlformats.org/officeDocument/2006/relationships" xmlns:w="http://schemas.openxmlformats.org/wordprocessingml/2006/main" xmlns:w14="http://schemas.microsoft.com/office/word/2010/wordml" xmlns:w15="http://schemas.microsoft.com/office/word/2012/wordml" xmlns:w16cex="http://schemas.microsoft.com/office/word/2018/wordml/cex" xmlns:w16cid="http://schemas.microsoft.com/office/word/2016/wordml/cid" xmlns:w16="http://schemas.microsoft.com/office/word/2018/wordml" xmlns:w16du="http://schemas.microsoft.com/office/word/2023/wordml/word16du" xmlns:w16sdtdh="http://schemas.microsoft.com/office/word/2020/wordml/sdtdatahash" xmlns:w16sdtfl="http://schemas.microsoft.com/office/word/2024/wordml/sdtformatlock" xmlns:w16se="http://schemas.microsoft.com/office/word/2015/wordml/symex" mc:Ignorable="w14 w15 w16se w16cid w16 w16cex w16sdtdh w16sdtfl w16du">
   <w:docDefaults>
     <w:rPrDefault>
       <w:rPr>
@@ -6539,7 +6875,7 @@
       </w:pPr>
     </w:pPrDefault>
   </w:docDefaults>
-  <w:latentStyles w:defLockedState="0" w:defUIPriority="99" w:defSemiHidden="0" w:defUnhideWhenUsed="0" w:defQFormat="0" w:count="375">
+  <w:latentStyles w:defLockedState="0" w:defUIPriority="99" w:defSemiHidden="0" w:defUnhideWhenUsed="0" w:defQFormat="0" w:count="376">
     <w:lsdException w:name="Normal" w:uiPriority="0" w:qFormat="1"/>
     <w:lsdException w:name="heading 1" w:uiPriority="9" w:qFormat="1"/>
     <w:lsdException w:name="heading 2" w:semiHidden="1" w:uiPriority="9" w:unhideWhenUsed="1" w:qFormat="1"/>
@@ -6915,6 +7251,7 @@
     <w:lsdException w:name="Smart Hyperlink" w:semiHidden="1" w:unhideWhenUsed="1"/>
     <w:lsdException w:name="Hashtag" w:semiHidden="1" w:unhideWhenUsed="1"/>
     <w:lsdException w:name="Unresolved Mention" w:semiHidden="1" w:unhideWhenUsed="1"/>
+    <w:lsdException w:name="Smart Link" w:semiHidden="1" w:unhideWhenUsed="1"/>
   </w:latentStyles>
   <w:style w:type="paragraph" w:default="1" w:styleId="Normal">
     <w:name w:val="Normal"/>
@@ -6959,14 +7296,6 @@
     <w:name w:val="CFD7F7120DC54B35B229DB5AB72315BB"/>
     <w:rsid w:val="00F60E24"/>
   </w:style>
-  <w:style w:type="paragraph" w:customStyle="1" w:styleId="894B184ABFEF4833B5614616A2B42147">
-    <w:name w:val="894B184ABFEF4833B5614616A2B42147"/>
-    <w:rsid w:val="00F60E24"/>
-  </w:style>
-  <w:style w:type="paragraph" w:customStyle="1" w:styleId="06226E6022E048C6B6D56257787E8A3F">
-    <w:name w:val="06226E6022E048C6B6D56257787E8A3F"/>
-    <w:rsid w:val="00F60E24"/>
-  </w:style>
   <w:style w:type="paragraph" w:customStyle="1" w:styleId="FF50666B7AFB4E79A27F9E8FA0E36B18">
     <w:name w:val="FF50666B7AFB4E79A27F9E8FA0E36B18"/>
     <w:rsid w:val="00050500"/>
@@ -6979,7 +7308,7 @@
 </file>
 
 <file path=word/glossary/webSettings.xml><?xml version="1.0" encoding="utf-8"?>
-<w:webSettings xmlns:mc="http://schemas.openxmlformats.org/markup-compatibility/2006" xmlns:r="http://schemas.openxmlformats.org/officeDocument/2006/relationships" xmlns:w="http://schemas.openxmlformats.org/wordprocessingml/2006/main" xmlns:w14="http://schemas.microsoft.com/office/word/2010/wordml" xmlns:w15="http://schemas.microsoft.com/office/word/2012/wordml" xmlns:w16cid="http://schemas.microsoft.com/office/word/2016/wordml/cid" xmlns:w16se="http://schemas.microsoft.com/office/word/2015/wordml/symex" mc:Ignorable="w14 w15 w16se w16cid">
+<w:webSettings xmlns:mc="http://schemas.openxmlformats.org/markup-compatibility/2006" xmlns:r="http://schemas.openxmlformats.org/officeDocument/2006/relationships" xmlns:w="http://schemas.openxmlformats.org/wordprocessingml/2006/main" xmlns:w14="http://schemas.microsoft.com/office/word/2010/wordml" xmlns:w15="http://schemas.microsoft.com/office/word/2012/wordml" xmlns:w16cex="http://schemas.microsoft.com/office/word/2018/wordml/cex" xmlns:w16cid="http://schemas.microsoft.com/office/word/2016/wordml/cid" xmlns:w16="http://schemas.microsoft.com/office/word/2018/wordml" xmlns:w16du="http://schemas.microsoft.com/office/word/2023/wordml/word16du" xmlns:w16sdtdh="http://schemas.microsoft.com/office/word/2020/wordml/sdtdatahash" xmlns:w16sdtfl="http://schemas.microsoft.com/office/word/2024/wordml/sdtformatlock" xmlns:w16se="http://schemas.microsoft.com/office/word/2015/wordml/symex" mc:Ignorable="w14 w15 w16se w16cid w16 w16cex w16sdtdh w16sdtfl w16du">
   <w:optimizeForBrowser/>
   <w:allowPNG/>
 </w:webSettings>

</xml_diff>

<commit_message>
feat: Added CPNE logo to report
</commit_message>
<xml_diff>
--- a/ext/rapport/Rapport.docx
+++ b/ext/rapport/Rapport.docx
@@ -1,6 +1,6 @@
 
 <file path=word/document.xml><?xml version="1.0" encoding="utf-8"?>
-<w:document xmlns:wpc="http://schemas.microsoft.com/office/word/2010/wordprocessingCanvas" xmlns:cx="http://schemas.microsoft.com/office/drawing/2014/chartex" xmlns:cx1="http://schemas.microsoft.com/office/drawing/2015/9/8/chartex" xmlns:cx2="http://schemas.microsoft.com/office/drawing/2015/10/21/chartex" xmlns:cx3="http://schemas.microsoft.com/office/drawing/2016/5/9/chartex" xmlns:cx4="http://schemas.microsoft.com/office/drawing/2016/5/10/chartex" xmlns:cx5="http://schemas.microsoft.com/office/drawing/2016/5/11/chartex" xmlns:cx6="http://schemas.microsoft.com/office/drawing/2016/5/12/chartex" xmlns:cx7="http://schemas.microsoft.com/office/drawing/2016/5/13/chartex" xmlns:cx8="http://schemas.microsoft.com/office/drawing/2016/5/14/chartex" xmlns:mc="http://schemas.openxmlformats.org/markup-compatibility/2006" xmlns:aink="http://schemas.microsoft.com/office/drawing/2016/ink" xmlns:am3d="http://schemas.microsoft.com/office/drawing/2017/model3d" xmlns:o="urn:schemas-microsoft-com:office:office" xmlns:oel="http://schemas.microsoft.com/office/2019/extlst" xmlns:r="http://schemas.openxmlformats.org/officeDocument/2006/relationships" xmlns:m="http://schemas.openxmlformats.org/officeDocument/2006/math" xmlns:v="urn:schemas-microsoft-com:vml" xmlns:wp14="http://schemas.microsoft.com/office/word/2010/wordprocessingDrawing" xmlns:wp="http://schemas.openxmlformats.org/drawingml/2006/wordprocessingDrawing" xmlns:w10="urn:schemas-microsoft-com:office:word" xmlns:w="http://schemas.openxmlformats.org/wordprocessingml/2006/main" xmlns:w14="http://schemas.microsoft.com/office/word/2010/wordml" xmlns:w15="http://schemas.microsoft.com/office/word/2012/wordml" xmlns:w16cex="http://schemas.microsoft.com/office/word/2018/wordml/cex" xmlns:w16cid="http://schemas.microsoft.com/office/word/2016/wordml/cid" xmlns:w16="http://schemas.microsoft.com/office/word/2018/wordml" xmlns:w16du="http://schemas.microsoft.com/office/word/2023/wordml/word16du" xmlns:w16sdtdh="http://schemas.microsoft.com/office/word/2020/wordml/sdtdatahash" xmlns:w16sdtfl="http://schemas.microsoft.com/office/word/2024/wordml/sdtformatlock" xmlns:w16se="http://schemas.microsoft.com/office/word/2015/wordml/symex" xmlns:wpg="http://schemas.microsoft.com/office/word/2010/wordprocessingGroup" xmlns:wpi="http://schemas.microsoft.com/office/word/2010/wordprocessingInk" xmlns:wne="http://schemas.microsoft.com/office/word/2006/wordml" xmlns:wps="http://schemas.microsoft.com/office/word/2010/wordprocessingShape" mc:Ignorable="w14 w15 w16se w16cid w16 w16cex w16sdtdh w16sdtfl w16du wp14">
+<w:document xmlns:wpc="http://schemas.microsoft.com/office/word/2010/wordprocessingCanvas" xmlns:cx="http://schemas.microsoft.com/office/drawing/2014/chartex" xmlns:cx1="http://schemas.microsoft.com/office/drawing/2015/9/8/chartex" xmlns:cx2="http://schemas.microsoft.com/office/drawing/2015/10/21/chartex" xmlns:cx3="http://schemas.microsoft.com/office/drawing/2016/5/9/chartex" xmlns:cx4="http://schemas.microsoft.com/office/drawing/2016/5/10/chartex" xmlns:cx5="http://schemas.microsoft.com/office/drawing/2016/5/11/chartex" xmlns:cx6="http://schemas.microsoft.com/office/drawing/2016/5/12/chartex" xmlns:cx7="http://schemas.microsoft.com/office/drawing/2016/5/13/chartex" xmlns:cx8="http://schemas.microsoft.com/office/drawing/2016/5/14/chartex" xmlns:mc="http://schemas.openxmlformats.org/markup-compatibility/2006" xmlns:aink="http://schemas.microsoft.com/office/drawing/2016/ink" xmlns:am3d="http://schemas.microsoft.com/office/drawing/2017/model3d" xmlns:o="urn:schemas-microsoft-com:office:office" xmlns:r="http://schemas.openxmlformats.org/officeDocument/2006/relationships" xmlns:m="http://schemas.openxmlformats.org/officeDocument/2006/math" xmlns:v="urn:schemas-microsoft-com:vml" xmlns:wp14="http://schemas.microsoft.com/office/word/2010/wordprocessingDrawing" xmlns:wp="http://schemas.openxmlformats.org/drawingml/2006/wordprocessingDrawing" xmlns:w10="urn:schemas-microsoft-com:office:word" xmlns:w="http://schemas.openxmlformats.org/wordprocessingml/2006/main" xmlns:w14="http://schemas.microsoft.com/office/word/2010/wordml" xmlns:w15="http://schemas.microsoft.com/office/word/2012/wordml" xmlns:w16cid="http://schemas.microsoft.com/office/word/2016/wordml/cid" xmlns:w16se="http://schemas.microsoft.com/office/word/2015/wordml/symex" xmlns:wpg="http://schemas.microsoft.com/office/word/2010/wordprocessingGroup" xmlns:wpi="http://schemas.microsoft.com/office/word/2010/wordprocessingInk" xmlns:wne="http://schemas.microsoft.com/office/word/2006/wordml" xmlns:wps="http://schemas.microsoft.com/office/word/2010/wordprocessingShape" mc:Ignorable="w14 w15 w16se w16cid wp14">
   <w:body>
     <w:sdt>
       <w:sdtPr>
@@ -10,6 +10,7 @@
           <w:docPartUnique/>
         </w:docPartObj>
       </w:sdtPr>
+      <w:sdtEndPr/>
       <w:sdtContent>
         <w:p/>
         <w:tbl>
@@ -43,6 +44,7 @@
                 <w:dataBinding w:prefixMappings="xmlns:ns0='http://schemas.openxmlformats.org/officeDocument/2006/extended-properties'" w:xpath="/ns0:Properties[1]/ns0:Company[1]" w:storeItemID="{6668398D-A668-4E3E-A5EB-62B293D839F1}"/>
                 <w:text/>
               </w:sdtPr>
+              <w:sdtEndPr/>
               <w:sdtContent>
                 <w:tc>
                   <w:tcPr>
@@ -94,6 +96,7 @@
                   <w:dataBinding w:prefixMappings="xmlns:ns0='http://schemas.openxmlformats.org/package/2006/metadata/core-properties' xmlns:ns1='http://purl.org/dc/elements/1.1/'" w:xpath="/ns0:coreProperties[1]/ns1:title[1]" w:storeItemID="{6C3C8BC8-F283-45AE-878A-BAB7291924A1}"/>
                   <w:text/>
                 </w:sdtPr>
+                <w:sdtEndPr/>
                 <w:sdtContent>
                   <w:p>
                     <w:pPr>
@@ -135,6 +138,7 @@
                 <w:dataBinding w:prefixMappings="xmlns:ns0='http://schemas.openxmlformats.org/package/2006/metadata/core-properties' xmlns:ns1='http://purl.org/dc/elements/1.1/'" w:xpath="/ns0:coreProperties[1]/ns1:subject[1]" w:storeItemID="{6C3C8BC8-F283-45AE-878A-BAB7291924A1}"/>
                 <w:text/>
               </w:sdtPr>
+              <w:sdtEndPr/>
               <w:sdtContent>
                 <w:tc>
                   <w:tcPr>
@@ -202,6 +206,7 @@
                   <w:dataBinding w:prefixMappings="xmlns:ns0='http://schemas.openxmlformats.org/package/2006/metadata/core-properties' xmlns:ns1='http://purl.org/dc/elements/1.1/'" w:xpath="/ns0:coreProperties[1]/ns1:creator[1]" w:storeItemID="{6C3C8BC8-F283-45AE-878A-BAB7291924A1}"/>
                   <w:text/>
                 </w:sdtPr>
+                <w:sdtEndPr/>
                 <w:sdtContent>
                   <w:p>
                     <w:pPr>
@@ -247,6 +252,7 @@
                     <w:calendar w:val="gregorian"/>
                   </w:date>
                 </w:sdtPr>
+                <w:sdtEndPr/>
                 <w:sdtContent>
                   <w:p>
                     <w:pPr>
@@ -2099,27 +2105,14 @@
       <w:r>
         <w:t xml:space="preserve">Figure </w:t>
       </w:r>
-      <w:r>
-        <w:fldChar w:fldCharType="begin"/>
-      </w:r>
-      <w:r>
-        <w:instrText xml:space="preserve"> SEQ Figure \* ARABIC </w:instrText>
-      </w:r>
-      <w:r>
-        <w:fldChar w:fldCharType="separate"/>
-      </w:r>
-      <w:r>
-        <w:rPr>
-          <w:noProof/>
-        </w:rPr>
-        <w:t>1</w:t>
-      </w:r>
-      <w:r>
-        <w:rPr>
-          <w:noProof/>
-        </w:rPr>
-        <w:fldChar w:fldCharType="end"/>
-      </w:r>
+      <w:fldSimple w:instr=" SEQ Figure \* ARABIC ">
+        <w:r>
+          <w:rPr>
+            <w:noProof/>
+          </w:rPr>
+          <w:t>1</w:t>
+        </w:r>
+      </w:fldSimple>
       <w:r>
         <w:t xml:space="preserve">: </w:t>
       </w:r>
@@ -2283,7 +2276,6 @@
         <w:pStyle w:val="Sansinterligne"/>
       </w:pPr>
       <w:r>
-        <w:lastRenderedPageBreak/>
         <w:t>Bien que le choix final appartienne aux enseignants</w:t>
       </w:r>
       <w:r>
@@ -2583,19 +2575,6 @@
       </w:r>
       <w:r>
         <w:t xml:space="preserve">le même résultat que précédemment. </w:t>
-      </w:r>
-    </w:p>
-    <w:p>
-      <w:pPr>
-        <w:rPr>
-          <w:rFonts w:ascii="Avenir Next LT Pro" w:eastAsiaTheme="majorEastAsia" w:hAnsi="Avenir Next LT Pro" w:cstheme="majorBidi"/>
-          <w:color w:val="2F5496" w:themeColor="accent1" w:themeShade="BF"/>
-          <w:sz w:val="36"/>
-          <w:szCs w:val="32"/>
-        </w:rPr>
-      </w:pPr>
-      <w:r>
-        <w:br w:type="page"/>
       </w:r>
     </w:p>
     <w:p>
@@ -2700,27 +2679,14 @@
                             <w:r>
                               <w:t xml:space="preserve">Figure </w:t>
                             </w:r>
-                            <w:r>
-                              <w:fldChar w:fldCharType="begin"/>
-                            </w:r>
-                            <w:r>
-                              <w:instrText xml:space="preserve"> SEQ Figure \* ARABIC </w:instrText>
-                            </w:r>
-                            <w:r>
-                              <w:fldChar w:fldCharType="separate"/>
-                            </w:r>
-                            <w:r>
-                              <w:rPr>
-                                <w:noProof/>
-                              </w:rPr>
-                              <w:t>3</w:t>
-                            </w:r>
-                            <w:r>
-                              <w:rPr>
-                                <w:noProof/>
-                              </w:rPr>
-                              <w:fldChar w:fldCharType="end"/>
-                            </w:r>
+                            <w:fldSimple w:instr=" SEQ Figure \* ARABIC ">
+                              <w:r>
+                                <w:rPr>
+                                  <w:noProof/>
+                                </w:rPr>
+                                <w:t>3</w:t>
+                              </w:r>
+                            </w:fldSimple>
                             <w:r>
                               <w:t>: Reformatage des données pour Neptune</w:t>
                             </w:r>
@@ -2748,7 +2714,7 @@
                 <v:stroke joinstyle="miter"/>
                 <v:path gradientshapeok="t" o:connecttype="rect"/>
               </v:shapetype>
-              <v:shape id="Zone de texte 4" o:spid="_x0000_s1026" type="#_x0000_t202" style="position:absolute;left:0;text-align:left;margin-left:137.65pt;margin-top:242.45pt;width:178.5pt;height:30pt;z-index:251665408;visibility:visible;mso-wrap-style:square;mso-height-percent:0;mso-wrap-distance-left:9pt;mso-wrap-distance-top:0;mso-wrap-distance-right:9pt;mso-wrap-distance-bottom:0;mso-position-horizontal:absolute;mso-position-horizontal-relative:text;mso-position-vertical:absolute;mso-position-vertical-relative:text;mso-height-percent:0;mso-height-relative:margin;v-text-anchor:top" o:gfxdata="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" stroked="f">
+              <v:shape id="Zone de texte 4" o:spid="_x0000_s1026" type="#_x0000_t202" style="position:absolute;left:0;text-align:left;margin-left:137.65pt;margin-top:242.45pt;width:178.5pt;height:30pt;z-index:251665408;visibility:visible;mso-wrap-style:square;mso-height-percent:0;mso-wrap-distance-left:9pt;mso-wrap-distance-top:0;mso-wrap-distance-right:9pt;mso-wrap-distance-bottom:0;mso-position-horizontal:absolute;mso-position-horizontal-relative:text;mso-position-vertical:absolute;mso-position-vertical-relative:text;mso-height-percent:0;mso-height-relative:margin;v-text-anchor:top" o:gfxdata="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" stroked="f">
                 <v:textbox inset="0,0,0,0">
                   <w:txbxContent>
                     <w:p>
@@ -2762,27 +2728,14 @@
                       <w:r>
                         <w:t xml:space="preserve">Figure </w:t>
                       </w:r>
-                      <w:r>
-                        <w:fldChar w:fldCharType="begin"/>
-                      </w:r>
-                      <w:r>
-                        <w:instrText xml:space="preserve"> SEQ Figure \* ARABIC </w:instrText>
-                      </w:r>
-                      <w:r>
-                        <w:fldChar w:fldCharType="separate"/>
-                      </w:r>
-                      <w:r>
-                        <w:rPr>
-                          <w:noProof/>
-                        </w:rPr>
-                        <w:t>3</w:t>
-                      </w:r>
-                      <w:r>
-                        <w:rPr>
-                          <w:noProof/>
-                        </w:rPr>
-                        <w:fldChar w:fldCharType="end"/>
-                      </w:r>
+                      <w:fldSimple w:instr=" SEQ Figure \* ARABIC ">
+                        <w:r>
+                          <w:rPr>
+                            <w:noProof/>
+                          </w:rPr>
+                          <w:t>3</w:t>
+                        </w:r>
+                      </w:fldSimple>
                       <w:r>
                         <w:t>: Reformatage des données pour Neptune</w:t>
                       </w:r>
@@ -2943,27 +2896,14 @@
                             <w:r>
                               <w:t xml:space="preserve">Figure </w:t>
                             </w:r>
-                            <w:r>
-                              <w:fldChar w:fldCharType="begin"/>
-                            </w:r>
-                            <w:r>
-                              <w:instrText xml:space="preserve"> SEQ Figure \* ARABIC </w:instrText>
-                            </w:r>
-                            <w:r>
-                              <w:fldChar w:fldCharType="separate"/>
-                            </w:r>
-                            <w:r>
-                              <w:rPr>
-                                <w:noProof/>
-                              </w:rPr>
-                              <w:t>4</w:t>
-                            </w:r>
-                            <w:r>
-                              <w:rPr>
-                                <w:noProof/>
-                              </w:rPr>
-                              <w:fldChar w:fldCharType="end"/>
-                            </w:r>
+                            <w:fldSimple w:instr=" SEQ Figure \* ARABIC ">
+                              <w:r>
+                                <w:rPr>
+                                  <w:noProof/>
+                                </w:rPr>
+                                <w:t>4</w:t>
+                              </w:r>
+                            </w:fldSimple>
                             <w:r>
                               <w:t>: Cercles et ellipses</w:t>
                             </w:r>
@@ -2987,7 +2927,7 @@
           </mc:Choice>
           <mc:Fallback>
             <w:pict>
-              <v:shape w14:anchorId="7B460F57" id="Zone de texte 9" o:spid="_x0000_s1027" type="#_x0000_t202" style="position:absolute;left:0;text-align:left;margin-left:101.65pt;margin-top:149.65pt;width:250.4pt;height:10.5pt;z-index:251668480;visibility:visible;mso-wrap-style:square;mso-height-percent:0;mso-wrap-distance-left:9pt;mso-wrap-distance-top:0;mso-wrap-distance-right:9pt;mso-wrap-distance-bottom:0;mso-position-horizontal:absolute;mso-position-horizontal-relative:text;mso-position-vertical:absolute;mso-position-vertical-relative:text;mso-height-percent:0;mso-height-relative:margin;v-text-anchor:top" o:gfxdata="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" stroked="f">
+              <v:shape w14:anchorId="7B460F57" id="Zone de texte 9" o:spid="_x0000_s1027" type="#_x0000_t202" style="position:absolute;left:0;text-align:left;margin-left:101.65pt;margin-top:149.65pt;width:250.4pt;height:10.5pt;z-index:251668480;visibility:visible;mso-wrap-style:square;mso-height-percent:0;mso-wrap-distance-left:9pt;mso-wrap-distance-top:0;mso-wrap-distance-right:9pt;mso-wrap-distance-bottom:0;mso-position-horizontal:absolute;mso-position-horizontal-relative:text;mso-position-vertical:absolute;mso-position-vertical-relative:text;mso-height-percent:0;mso-height-relative:margin;v-text-anchor:top" o:gfxdata="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" stroked="f">
                 <v:textbox inset="0,0,0,0">
                   <w:txbxContent>
                     <w:p>
@@ -3001,27 +2941,14 @@
                       <w:r>
                         <w:t xml:space="preserve">Figure </w:t>
                       </w:r>
-                      <w:r>
-                        <w:fldChar w:fldCharType="begin"/>
-                      </w:r>
-                      <w:r>
-                        <w:instrText xml:space="preserve"> SEQ Figure \* ARABIC </w:instrText>
-                      </w:r>
-                      <w:r>
-                        <w:fldChar w:fldCharType="separate"/>
-                      </w:r>
-                      <w:r>
-                        <w:rPr>
-                          <w:noProof/>
-                        </w:rPr>
-                        <w:t>4</w:t>
-                      </w:r>
-                      <w:r>
-                        <w:rPr>
-                          <w:noProof/>
-                        </w:rPr>
-                        <w:fldChar w:fldCharType="end"/>
-                      </w:r>
+                      <w:fldSimple w:instr=" SEQ Figure \* ARABIC ">
+                        <w:r>
+                          <w:rPr>
+                            <w:noProof/>
+                          </w:rPr>
+                          <w:t>4</w:t>
+                        </w:r>
+                      </w:fldSimple>
                       <w:r>
                         <w:t>: Cercles et ellipses</w:t>
                       </w:r>
@@ -3113,7 +3040,6 @@
         <w:pStyle w:val="Sansinterligne"/>
       </w:pPr>
       <w:r>
-        <w:lastRenderedPageBreak/>
         <w:t xml:space="preserve">Au début, </w:t>
       </w:r>
       <w:r>
@@ -3236,27 +3162,14 @@
                             <w:r>
                               <w:t xml:space="preserve">Figure </w:t>
                             </w:r>
-                            <w:r>
-                              <w:fldChar w:fldCharType="begin"/>
-                            </w:r>
-                            <w:r>
-                              <w:instrText xml:space="preserve"> SEQ Figure \* ARABIC </w:instrText>
-                            </w:r>
-                            <w:r>
-                              <w:fldChar w:fldCharType="separate"/>
-                            </w:r>
-                            <w:r>
-                              <w:rPr>
-                                <w:noProof/>
-                              </w:rPr>
-                              <w:t>5</w:t>
-                            </w:r>
-                            <w:r>
-                              <w:rPr>
-                                <w:noProof/>
-                              </w:rPr>
-                              <w:fldChar w:fldCharType="end"/>
-                            </w:r>
+                            <w:fldSimple w:instr=" SEQ Figure \* ARABIC ">
+                              <w:r>
+                                <w:rPr>
+                                  <w:noProof/>
+                                </w:rPr>
+                                <w:t>5</w:t>
+                              </w:r>
+                            </w:fldSimple>
                             <w:r>
                               <w:t>: Fonction de calcul du rayon</w:t>
                             </w:r>
@@ -3283,7 +3196,7 @@
           </mc:Choice>
           <mc:Fallback>
             <w:pict>
-              <v:shape w14:anchorId="2B7B2E56" id="Zone de texte 10" o:spid="_x0000_s1028" type="#_x0000_t202" style="position:absolute;left:0;text-align:left;margin-left:37.9pt;margin-top:103.9pt;width:139.5pt;height:9pt;z-index:251670528;visibility:visible;mso-wrap-style:square;mso-width-percent:0;mso-height-percent:0;mso-wrap-distance-left:9pt;mso-wrap-distance-top:0;mso-wrap-distance-right:9pt;mso-wrap-distance-bottom:0;mso-position-horizontal:absolute;mso-position-horizontal-relative:margin;mso-position-vertical:absolute;mso-position-vertical-relative:text;mso-width-percent:0;mso-height-percent:0;mso-width-relative:margin;mso-height-relative:margin;v-text-anchor:top" o:gfxdata="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" stroked="f">
+              <v:shape w14:anchorId="2B7B2E56" id="Zone de texte 10" o:spid="_x0000_s1028" type="#_x0000_t202" style="position:absolute;left:0;text-align:left;margin-left:37.9pt;margin-top:103.9pt;width:139.5pt;height:9pt;z-index:251670528;visibility:visible;mso-wrap-style:square;mso-width-percent:0;mso-height-percent:0;mso-wrap-distance-left:9pt;mso-wrap-distance-top:0;mso-wrap-distance-right:9pt;mso-wrap-distance-bottom:0;mso-position-horizontal:absolute;mso-position-horizontal-relative:margin;mso-position-vertical:absolute;mso-position-vertical-relative:text;mso-width-percent:0;mso-height-percent:0;mso-width-relative:margin;mso-height-relative:margin;v-text-anchor:top" o:gfxdata="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" stroked="f">
                 <v:textbox inset="0,0,0,0">
                   <w:txbxContent>
                     <w:p>
@@ -3296,27 +3209,14 @@
                       <w:r>
                         <w:t xml:space="preserve">Figure </w:t>
                       </w:r>
-                      <w:r>
-                        <w:fldChar w:fldCharType="begin"/>
-                      </w:r>
-                      <w:r>
-                        <w:instrText xml:space="preserve"> SEQ Figure \* ARABIC </w:instrText>
-                      </w:r>
-                      <w:r>
-                        <w:fldChar w:fldCharType="separate"/>
-                      </w:r>
-                      <w:r>
-                        <w:rPr>
-                          <w:noProof/>
-                        </w:rPr>
-                        <w:t>5</w:t>
-                      </w:r>
-                      <w:r>
-                        <w:rPr>
-                          <w:noProof/>
-                        </w:rPr>
-                        <w:fldChar w:fldCharType="end"/>
-                      </w:r>
+                      <w:fldSimple w:instr=" SEQ Figure \* ARABIC ">
+                        <w:r>
+                          <w:rPr>
+                            <w:noProof/>
+                          </w:rPr>
+                          <w:t>5</w:t>
+                        </w:r>
+                      </w:fldSimple>
                       <w:r>
                         <w:t>: Fonction de calcul du rayon</w:t>
                       </w:r>
@@ -3483,27 +3383,14 @@
                             <w:r>
                               <w:t xml:space="preserve">Figure </w:t>
                             </w:r>
-                            <w:r>
-                              <w:fldChar w:fldCharType="begin"/>
-                            </w:r>
-                            <w:r>
-                              <w:instrText xml:space="preserve"> SEQ Figure \* ARABIC </w:instrText>
-                            </w:r>
-                            <w:r>
-                              <w:fldChar w:fldCharType="separate"/>
-                            </w:r>
-                            <w:r>
-                              <w:rPr>
-                                <w:noProof/>
-                              </w:rPr>
-                              <w:t>6</w:t>
-                            </w:r>
-                            <w:r>
-                              <w:rPr>
-                                <w:noProof/>
-                              </w:rPr>
-                              <w:fldChar w:fldCharType="end"/>
-                            </w:r>
+                            <w:fldSimple w:instr=" SEQ Figure \* ARABIC ">
+                              <w:r>
+                                <w:rPr>
+                                  <w:noProof/>
+                                </w:rPr>
+                                <w:t>6</w:t>
+                              </w:r>
+                            </w:fldSimple>
                             <w:r>
                               <w:t>: Fonction de calcul de la vitesse angulaire</w:t>
                             </w:r>
@@ -3530,7 +3417,7 @@
           </mc:Choice>
           <mc:Fallback>
             <w:pict>
-              <v:shape w14:anchorId="43B93D28" id="Zone de texte 11" o:spid="_x0000_s1029" type="#_x0000_t202" style="position:absolute;left:0;text-align:left;margin-left:34.15pt;margin-top:110.3pt;width:411pt;height:10.5pt;z-index:251672576;visibility:visible;mso-wrap-style:square;mso-width-percent:0;mso-height-percent:0;mso-wrap-distance-left:9pt;mso-wrap-distance-top:0;mso-wrap-distance-right:9pt;mso-wrap-distance-bottom:0;mso-position-horizontal:absolute;mso-position-horizontal-relative:text;mso-position-vertical:absolute;mso-position-vertical-relative:text;mso-width-percent:0;mso-height-percent:0;mso-width-relative:margin;mso-height-relative:margin;v-text-anchor:top" o:gfxdata="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" stroked="f">
+              <v:shape w14:anchorId="43B93D28" id="Zone de texte 11" o:spid="_x0000_s1029" type="#_x0000_t202" style="position:absolute;left:0;text-align:left;margin-left:34.15pt;margin-top:110.3pt;width:411pt;height:10.5pt;z-index:251672576;visibility:visible;mso-wrap-style:square;mso-width-percent:0;mso-height-percent:0;mso-wrap-distance-left:9pt;mso-wrap-distance-top:0;mso-wrap-distance-right:9pt;mso-wrap-distance-bottom:0;mso-position-horizontal:absolute;mso-position-horizontal-relative:text;mso-position-vertical:absolute;mso-position-vertical-relative:text;mso-width-percent:0;mso-height-percent:0;mso-width-relative:margin;mso-height-relative:margin;v-text-anchor:top" o:gfxdata="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" stroked="f">
                 <v:textbox inset="0,0,0,0">
                   <w:txbxContent>
                     <w:p>
@@ -3544,27 +3431,14 @@
                       <w:r>
                         <w:t xml:space="preserve">Figure </w:t>
                       </w:r>
-                      <w:r>
-                        <w:fldChar w:fldCharType="begin"/>
-                      </w:r>
-                      <w:r>
-                        <w:instrText xml:space="preserve"> SEQ Figure \* ARABIC </w:instrText>
-                      </w:r>
-                      <w:r>
-                        <w:fldChar w:fldCharType="separate"/>
-                      </w:r>
-                      <w:r>
-                        <w:rPr>
-                          <w:noProof/>
-                        </w:rPr>
-                        <w:t>6</w:t>
-                      </w:r>
-                      <w:r>
-                        <w:rPr>
-                          <w:noProof/>
-                        </w:rPr>
-                        <w:fldChar w:fldCharType="end"/>
-                      </w:r>
+                      <w:fldSimple w:instr=" SEQ Figure \* ARABIC ">
+                        <w:r>
+                          <w:rPr>
+                            <w:noProof/>
+                          </w:rPr>
+                          <w:t>6</w:t>
+                        </w:r>
+                      </w:fldSimple>
                       <w:r>
                         <w:t>: Fonction de calcul de la vitesse angulaire</w:t>
                       </w:r>
@@ -3804,13 +3678,13 @@
         <mc:AlternateContent>
           <mc:Choice Requires="wps">
             <w:drawing>
-              <wp:anchor distT="0" distB="0" distL="114300" distR="114300" simplePos="0" relativeHeight="251674624" behindDoc="0" locked="0" layoutInCell="1" allowOverlap="1" wp14:anchorId="497E2113" wp14:editId="4B89FA7B">
+              <wp:anchor distT="0" distB="0" distL="114300" distR="114300" simplePos="0" relativeHeight="251674624" behindDoc="0" locked="0" layoutInCell="1" allowOverlap="1" wp14:anchorId="497E2113" wp14:editId="0FB22767">
                 <wp:simplePos x="0" y="0"/>
                 <wp:positionH relativeFrom="column">
-                  <wp:posOffset>770255</wp:posOffset>
+                  <wp:posOffset>425198</wp:posOffset>
                 </wp:positionH>
                 <wp:positionV relativeFrom="paragraph">
-                  <wp:posOffset>986155</wp:posOffset>
+                  <wp:posOffset>943023</wp:posOffset>
                 </wp:positionV>
                 <wp:extent cx="4219575" cy="635"/>
                 <wp:effectExtent l="0" t="0" r="0" b="0"/>
@@ -3848,27 +3722,14 @@
                             <w:r>
                               <w:t xml:space="preserve">Figure </w:t>
                             </w:r>
-                            <w:r>
-                              <w:fldChar w:fldCharType="begin"/>
-                            </w:r>
-                            <w:r>
-                              <w:instrText xml:space="preserve"> SEQ Figure \* ARABIC </w:instrText>
-                            </w:r>
-                            <w:r>
-                              <w:fldChar w:fldCharType="separate"/>
-                            </w:r>
-                            <w:r>
-                              <w:rPr>
-                                <w:noProof/>
-                              </w:rPr>
-                              <w:t>7</w:t>
-                            </w:r>
-                            <w:r>
-                              <w:rPr>
-                                <w:noProof/>
-                              </w:rPr>
-                              <w:fldChar w:fldCharType="end"/>
-                            </w:r>
+                            <w:fldSimple w:instr=" SEQ Figure \* ARABIC ">
+                              <w:r>
+                                <w:rPr>
+                                  <w:noProof/>
+                                </w:rPr>
+                                <w:t>7</w:t>
+                              </w:r>
+                            </w:fldSimple>
                             <w:r>
                               <w:t>: Fonction de calcul de la rotation</w:t>
                             </w:r>
@@ -3892,7 +3753,7 @@
           </mc:Choice>
           <mc:Fallback>
             <w:pict>
-              <v:shape w14:anchorId="497E2113" id="Zone de texte 12" o:spid="_x0000_s1030" type="#_x0000_t202" style="position:absolute;margin-left:60.65pt;margin-top:77.65pt;width:332.25pt;height:.05pt;z-index:251674624;visibility:visible;mso-wrap-style:square;mso-width-percent:0;mso-wrap-distance-left:9pt;mso-wrap-distance-top:0;mso-wrap-distance-right:9pt;mso-wrap-distance-bottom:0;mso-position-horizontal:absolute;mso-position-horizontal-relative:text;mso-position-vertical:absolute;mso-position-vertical-relative:text;mso-width-percent:0;mso-width-relative:margin;v-text-anchor:top" o:gfxdata="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" stroked="f">
+              <v:shape w14:anchorId="497E2113" id="Zone de texte 12" o:spid="_x0000_s1030" type="#_x0000_t202" style="position:absolute;margin-left:33.5pt;margin-top:74.25pt;width:332.25pt;height:.05pt;z-index:251674624;visibility:visible;mso-wrap-style:square;mso-width-percent:0;mso-wrap-distance-left:9pt;mso-wrap-distance-top:0;mso-wrap-distance-right:9pt;mso-wrap-distance-bottom:0;mso-position-horizontal:absolute;mso-position-horizontal-relative:text;mso-position-vertical:absolute;mso-position-vertical-relative:text;mso-width-percent:0;mso-width-relative:margin;v-text-anchor:top" o:gfxdata="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" stroked="f">
                 <v:textbox style="mso-fit-shape-to-text:t" inset="0,0,0,0">
                   <w:txbxContent>
                     <w:p>
@@ -3905,27 +3766,14 @@
                       <w:r>
                         <w:t xml:space="preserve">Figure </w:t>
                       </w:r>
-                      <w:r>
-                        <w:fldChar w:fldCharType="begin"/>
-                      </w:r>
-                      <w:r>
-                        <w:instrText xml:space="preserve"> SEQ Figure \* ARABIC </w:instrText>
-                      </w:r>
-                      <w:r>
-                        <w:fldChar w:fldCharType="separate"/>
-                      </w:r>
-                      <w:r>
-                        <w:rPr>
-                          <w:noProof/>
-                        </w:rPr>
-                        <w:t>7</w:t>
-                      </w:r>
-                      <w:r>
-                        <w:rPr>
-                          <w:noProof/>
-                        </w:rPr>
-                        <w:fldChar w:fldCharType="end"/>
-                      </w:r>
+                      <w:fldSimple w:instr=" SEQ Figure \* ARABIC ">
+                        <w:r>
+                          <w:rPr>
+                            <w:noProof/>
+                          </w:rPr>
+                          <w:t>7</w:t>
+                        </w:r>
+                      </w:fldSimple>
                       <w:r>
                         <w:t>: Fonction de calcul de la rotation</w:t>
                       </w:r>
@@ -3943,13 +3791,13 @@
           <w:noProof/>
         </w:rPr>
         <w:drawing>
-          <wp:anchor distT="0" distB="0" distL="114300" distR="114300" simplePos="0" relativeHeight="251666432" behindDoc="0" locked="0" layoutInCell="1" allowOverlap="1" wp14:anchorId="6A5BE5F9" wp14:editId="4FB17B3C">
+          <wp:anchor distT="0" distB="0" distL="114300" distR="114300" simplePos="0" relativeHeight="251666432" behindDoc="0" locked="0" layoutInCell="1" allowOverlap="1" wp14:anchorId="6A5BE5F9" wp14:editId="0C1AA399">
             <wp:simplePos x="0" y="0"/>
             <wp:positionH relativeFrom="margin">
-              <wp:align>center</wp:align>
+              <wp:posOffset>433824</wp:posOffset>
             </wp:positionH>
             <wp:positionV relativeFrom="paragraph">
-              <wp:posOffset>214630</wp:posOffset>
+              <wp:posOffset>206004</wp:posOffset>
             </wp:positionV>
             <wp:extent cx="4220164" cy="714475"/>
             <wp:effectExtent l="0" t="0" r="0" b="9525"/>
@@ -4073,19 +3921,60 @@
         <w:pStyle w:val="Sansinterligne"/>
       </w:pPr>
       <w:r>
+        <w:t xml:space="preserve">L’attribut le plus visible de l’application est sans nul doute le soleil présent au centre du système. Il peut paraître simple dans son aspect, mais son rendu en arrière-plan est tout autre. En effet, pour réussir un effet de ce type, il est indispensable de passer </w:t>
+      </w:r>
+      <w:r>
+        <w:t xml:space="preserve">par </w:t>
+      </w:r>
+      <w:r>
+        <w:t>des shaders, et plus précisément ceux faisant partie de la catégorie « Post-Processing ».</w:t>
+      </w:r>
+      <w:r>
+        <w:t xml:space="preserve"> Comme vous le savez certainement, les shaders ont pour but de modifier l’aspect graphique lors du rendu de l’environnement 3D</w:t>
+      </w:r>
+      <w:r>
+        <w:t xml:space="preserve">, et ce en prenant en compte toutes sortes d’informations liées aux objets de la scène. </w:t>
+      </w:r>
+      <w:r>
+        <w:t>Là où les shaders de Post-Processing diffèrent, c’est qu’ils vont appliquer leurs modification</w:t>
+      </w:r>
+      <w:r>
+        <w:t>s</w:t>
+      </w:r>
+      <w:r>
+        <w:t xml:space="preserve"> </w:t>
+      </w:r>
+      <w:r>
+        <w:rPr>
+          <w:b/>
+        </w:rPr>
+        <w:t>après</w:t>
+      </w:r>
+      <w:r>
+        <w:t xml:space="preserve"> le rendu de l’environnement 3D, </w:t>
+      </w:r>
+      <w:r>
+        <w:t>en se basant sur ce qui est déjà présent.</w:t>
+      </w:r>
+    </w:p>
+    <w:p>
+      <w:pPr>
+        <w:pStyle w:val="Sansinterligne"/>
+      </w:pPr>
+      <w:r>
         <w:rPr>
           <w:noProof/>
         </w:rPr>
         <mc:AlternateContent>
           <mc:Choice Requires="wps">
             <w:drawing>
-              <wp:anchor distT="0" distB="0" distL="114300" distR="114300" simplePos="0" relativeHeight="251677696" behindDoc="0" locked="0" layoutInCell="1" allowOverlap="1" wp14:anchorId="785064F6" wp14:editId="0C106D5C">
+              <wp:anchor distT="0" distB="0" distL="114300" distR="114300" simplePos="0" relativeHeight="251677696" behindDoc="0" locked="0" layoutInCell="1" allowOverlap="1" wp14:anchorId="785064F6" wp14:editId="3F1505EA">
                 <wp:simplePos x="0" y="0"/>
                 <wp:positionH relativeFrom="column">
-                  <wp:posOffset>527685</wp:posOffset>
+                  <wp:posOffset>440007</wp:posOffset>
                 </wp:positionH>
                 <wp:positionV relativeFrom="paragraph">
-                  <wp:posOffset>5491480</wp:posOffset>
+                  <wp:posOffset>3476086</wp:posOffset>
                 </wp:positionV>
                 <wp:extent cx="5143500" cy="635"/>
                 <wp:effectExtent l="0" t="0" r="0" b="0"/>
@@ -4124,27 +4013,14 @@
                             <w:r>
                               <w:t xml:space="preserve">Figure </w:t>
                             </w:r>
-                            <w:r>
-                              <w:fldChar w:fldCharType="begin"/>
-                            </w:r>
-                            <w:r>
-                              <w:instrText xml:space="preserve"> SEQ Figure \* ARABIC </w:instrText>
-                            </w:r>
-                            <w:r>
-                              <w:fldChar w:fldCharType="separate"/>
-                            </w:r>
-                            <w:r>
-                              <w:rPr>
-                                <w:noProof/>
-                              </w:rPr>
-                              <w:t>8</w:t>
-                            </w:r>
-                            <w:r>
-                              <w:rPr>
-                                <w:noProof/>
-                              </w:rPr>
-                              <w:fldChar w:fldCharType="end"/>
-                            </w:r>
+                            <w:fldSimple w:instr=" SEQ Figure \* ARABIC ">
+                              <w:r>
+                                <w:rPr>
+                                  <w:noProof/>
+                                </w:rPr>
+                                <w:t>8</w:t>
+                              </w:r>
+                            </w:fldSimple>
                             <w:r>
                               <w:t>: Lens Flares de notre application, générées par le soleil en bas à gauche</w:t>
                             </w:r>
@@ -4165,7 +4041,7 @@
           </mc:Choice>
           <mc:Fallback>
             <w:pict>
-              <v:shape w14:anchorId="785064F6" id="Zone de texte 14" o:spid="_x0000_s1031" type="#_x0000_t202" style="position:absolute;left:0;text-align:left;margin-left:41.55pt;margin-top:432.4pt;width:405pt;height:.05pt;z-index:251677696;visibility:visible;mso-wrap-style:square;mso-wrap-distance-left:9pt;mso-wrap-distance-top:0;mso-wrap-distance-right:9pt;mso-wrap-distance-bottom:0;mso-position-horizontal:absolute;mso-position-horizontal-relative:text;mso-position-vertical:absolute;mso-position-vertical-relative:text;v-text-anchor:top" o:gfxdata="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" stroked="f">
+              <v:shape w14:anchorId="785064F6" id="Zone de texte 14" o:spid="_x0000_s1031" type="#_x0000_t202" style="position:absolute;left:0;text-align:left;margin-left:34.65pt;margin-top:273.7pt;width:405pt;height:.05pt;z-index:251677696;visibility:visible;mso-wrap-style:square;mso-wrap-distance-left:9pt;mso-wrap-distance-top:0;mso-wrap-distance-right:9pt;mso-wrap-distance-bottom:0;mso-position-horizontal:absolute;mso-position-horizontal-relative:text;mso-position-vertical:absolute;mso-position-vertical-relative:text;v-text-anchor:top" o:gfxdata="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" stroked="f">
                 <v:textbox style="mso-fit-shape-to-text:t" inset="0,0,0,0">
                   <w:txbxContent>
                     <w:p>
@@ -4179,27 +4055,14 @@
                       <w:r>
                         <w:t xml:space="preserve">Figure </w:t>
                       </w:r>
-                      <w:r>
-                        <w:fldChar w:fldCharType="begin"/>
-                      </w:r>
-                      <w:r>
-                        <w:instrText xml:space="preserve"> SEQ Figure \* ARABIC </w:instrText>
-                      </w:r>
-                      <w:r>
-                        <w:fldChar w:fldCharType="separate"/>
-                      </w:r>
-                      <w:r>
-                        <w:rPr>
-                          <w:noProof/>
-                        </w:rPr>
-                        <w:t>8</w:t>
-                      </w:r>
-                      <w:r>
-                        <w:rPr>
-                          <w:noProof/>
-                        </w:rPr>
-                        <w:fldChar w:fldCharType="end"/>
-                      </w:r>
+                      <w:fldSimple w:instr=" SEQ Figure \* ARABIC ">
+                        <w:r>
+                          <w:rPr>
+                            <w:noProof/>
+                          </w:rPr>
+                          <w:t>8</w:t>
+                        </w:r>
+                      </w:fldSimple>
                       <w:r>
                         <w:t>: Lens Flares de notre application, générées par le soleil en bas à gauche</w:t>
                       </w:r>
@@ -4217,16 +4080,16 @@
           <w:noProof/>
         </w:rPr>
         <w:drawing>
-          <wp:anchor distT="0" distB="0" distL="114300" distR="114300" simplePos="0" relativeHeight="251675648" behindDoc="0" locked="0" layoutInCell="1" allowOverlap="1" wp14:anchorId="4A130FDE" wp14:editId="0BDB9294">
+          <wp:anchor distT="0" distB="0" distL="114300" distR="114300" simplePos="0" relativeHeight="251675648" behindDoc="0" locked="0" layoutInCell="1" allowOverlap="1" wp14:anchorId="4A130FDE" wp14:editId="1C0CE349">
             <wp:simplePos x="0" y="0"/>
             <wp:positionH relativeFrom="margin">
-              <wp:align>center</wp:align>
+              <wp:posOffset>436880</wp:posOffset>
             </wp:positionH>
             <wp:positionV relativeFrom="paragraph">
-              <wp:posOffset>2691765</wp:posOffset>
+              <wp:posOffset>1101725</wp:posOffset>
             </wp:positionV>
-            <wp:extent cx="4762500" cy="2704465"/>
-            <wp:effectExtent l="0" t="0" r="0" b="635"/>
+            <wp:extent cx="4183380" cy="2374265"/>
+            <wp:effectExtent l="0" t="0" r="7620" b="6985"/>
             <wp:wrapTopAndBottom/>
             <wp:docPr id="13" name="Image 13" descr="C:\Users\ComtesseE1\AppData\Local\Packages\Microsoft.Windows.Photos_8wekyb3d8bbwe\TempState\ShareServiceTempFolder\Capture d’écran (51).jpeg"/>
             <wp:cNvGraphicFramePr>
@@ -4255,7 +4118,7 @@
                   <pic:spPr bwMode="auto">
                     <a:xfrm>
                       <a:off x="0" y="0"/>
-                      <a:ext cx="4762500" cy="2704465"/>
+                      <a:ext cx="4183380" cy="2374265"/>
                     </a:xfrm>
                     <a:prstGeom prst="rect">
                       <a:avLst/>
@@ -4276,50 +4139,12 @@
             <wp14:sizeRelH relativeFrom="margin">
               <wp14:pctWidth>0</wp14:pctWidth>
             </wp14:sizeRelH>
+            <wp14:sizeRelV relativeFrom="margin">
+              <wp14:pctHeight>0</wp14:pctHeight>
+            </wp14:sizeRelV>
           </wp:anchor>
         </w:drawing>
       </w:r>
-      <w:r>
-        <w:t xml:space="preserve">L’attribut le plus visible de l’application est sans nul doute le soleil présent au centre du système. Il peut paraître simple dans son aspect, mais son rendu en arrière-plan est tout autre. En effet, pour réussir un effet de ce type, il est indispensable de passer </w:t>
-      </w:r>
-      <w:r>
-        <w:t xml:space="preserve">par </w:t>
-      </w:r>
-      <w:r>
-        <w:t>des shaders, et plus précisément ceux faisant partie de la catégorie « Post-Processing ».</w:t>
-      </w:r>
-      <w:r>
-        <w:t xml:space="preserve"> Comme vous le savez certainement, les shaders ont pour but de modifier l’aspect graphique lors du rendu de l’environnement 3D</w:t>
-      </w:r>
-      <w:r>
-        <w:t xml:space="preserve">, et ce en prenant en compte toutes sortes d’informations liées aux objets de la scène. </w:t>
-      </w:r>
-      <w:r>
-        <w:t>Là où les shaders de Post-Processing diffèrent, c’est qu’ils vont appliquer leurs modification</w:t>
-      </w:r>
-      <w:r>
-        <w:t>s</w:t>
-      </w:r>
-      <w:r>
-        <w:t xml:space="preserve"> </w:t>
-      </w:r>
-      <w:r>
-        <w:rPr>
-          <w:b/>
-        </w:rPr>
-        <w:t>après</w:t>
-      </w:r>
-      <w:r>
-        <w:t xml:space="preserve"> le rendu de l’environnement 3D, </w:t>
-      </w:r>
-      <w:r>
-        <w:t>en se basant sur ce qui est déjà présent.</w:t>
-      </w:r>
-    </w:p>
-    <w:p>
-      <w:pPr>
-        <w:pStyle w:val="Sansinterligne"/>
-      </w:pPr>
       <w:r>
         <w:t xml:space="preserve">Nous utilisons ici cette technique pour créer le halo lumineux du soleil, mais également ce qu’on appelle communément des « Lens Flares », qui sont à l’origine une aberration optique générée par les objectifs de nos appareils d’observation. Elles ont ici pour but d’augmenter le réalisme de l’effet, pour faire croire à un réel soleil vu au travers d’un instrument optique. </w:t>
       </w:r>
@@ -4368,9 +4193,8 @@
           <w:noProof/>
           <w:lang w:eastAsia="fr-CH"/>
         </w:rPr>
-        <w:lastRenderedPageBreak/>
         <w:drawing>
-          <wp:anchor distT="0" distB="0" distL="114300" distR="114300" simplePos="0" relativeHeight="251678720" behindDoc="0" locked="0" layoutInCell="1" allowOverlap="1" wp14:anchorId="17AA1BCD" wp14:editId="164F451F">
+          <wp:anchor distT="0" distB="0" distL="114300" distR="114300" simplePos="0" relativeHeight="251678720" behindDoc="0" locked="0" layoutInCell="1" allowOverlap="1" wp14:anchorId="17AA1BCD" wp14:editId="17C5A6EC">
             <wp:simplePos x="0" y="0"/>
             <wp:positionH relativeFrom="margin">
               <wp:align>center</wp:align>
@@ -4378,8 +4202,8 @@
             <wp:positionV relativeFrom="paragraph">
               <wp:posOffset>0</wp:posOffset>
             </wp:positionV>
-            <wp:extent cx="3086100" cy="704850"/>
-            <wp:effectExtent l="0" t="0" r="0" b="0"/>
+            <wp:extent cx="2849880" cy="650875"/>
+            <wp:effectExtent l="0" t="0" r="7620" b="0"/>
             <wp:wrapTopAndBottom/>
             <wp:docPr id="15" name="Image 15"/>
             <wp:cNvGraphicFramePr>
@@ -4407,7 +4231,7 @@
                   <pic:spPr>
                     <a:xfrm>
                       <a:off x="0" y="0"/>
-                      <a:ext cx="3086100" cy="704850"/>
+                      <a:ext cx="2849880" cy="650875"/>
                     </a:xfrm>
                     <a:prstGeom prst="rect">
                       <a:avLst/>
@@ -4416,6 +4240,12 @@
                 </pic:pic>
               </a:graphicData>
             </a:graphic>
+            <wp14:sizeRelH relativeFrom="margin">
+              <wp14:pctWidth>0</wp14:pctWidth>
+            </wp14:sizeRelH>
+            <wp14:sizeRelV relativeFrom="margin">
+              <wp14:pctHeight>0</wp14:pctHeight>
+            </wp14:sizeRelV>
           </wp:anchor>
         </w:drawing>
       </w:r>
@@ -4425,7 +4255,13 @@
         <w:pStyle w:val="Sansinterligne"/>
       </w:pPr>
       <w:r>
-        <w:t>Il s’agit maintenant de l’expliquer en détail et à l’aide de schémas. Le terme à gauche de l’équation correspond à la couleur finale qui est appliquée au pixel calculé par le fragment</w:t>
+        <w:lastRenderedPageBreak/>
+        <w:t xml:space="preserve">Il s’agit maintenant de l’expliquer en détail et à l’aide de schémas. Le terme à gauche de l’équation correspond à la couleur finale qui est appliquée au pixel calculé par le </w:t>
+      </w:r>
+      <w:bookmarkStart w:id="17" w:name="_GoBack"/>
+      <w:bookmarkEnd w:id="17"/>
+      <w:r>
+        <w:t>fragment</w:t>
       </w:r>
       <w:r>
         <w:rPr>
@@ -4598,27 +4434,14 @@
                             <w:r>
                               <w:t xml:space="preserve">Figure </w:t>
                             </w:r>
-                            <w:r>
-                              <w:fldChar w:fldCharType="begin"/>
-                            </w:r>
-                            <w:r>
-                              <w:instrText xml:space="preserve"> SEQ Figure \* ARABIC </w:instrText>
-                            </w:r>
-                            <w:r>
-                              <w:fldChar w:fldCharType="separate"/>
-                            </w:r>
-                            <w:r>
-                              <w:rPr>
-                                <w:noProof/>
-                              </w:rPr>
-                              <w:t>9</w:t>
-                            </w:r>
-                            <w:r>
-                              <w:rPr>
-                                <w:noProof/>
-                              </w:rPr>
-                              <w:fldChar w:fldCharType="end"/>
-                            </w:r>
+                            <w:fldSimple w:instr=" SEQ Figure \* ARABIC ">
+                              <w:r>
+                                <w:rPr>
+                                  <w:noProof/>
+                                </w:rPr>
+                                <w:t>9</w:t>
+                              </w:r>
+                            </w:fldSimple>
                             <w:r>
                               <w:t>: Schématisation de l'équation de rendu graphique</w:t>
                             </w:r>
@@ -4639,7 +4462,7 @@
           </mc:Choice>
           <mc:Fallback>
             <w:pict>
-              <v:shape w14:anchorId="1294303B" id="Zone de texte 17" o:spid="_x0000_s1032" type="#_x0000_t202" style="position:absolute;left:0;text-align:left;margin-left:0;margin-top:199.1pt;width:155.25pt;height:.05pt;z-index:251681792;visibility:visible;mso-wrap-style:square;mso-wrap-distance-left:9pt;mso-wrap-distance-top:0;mso-wrap-distance-right:9pt;mso-wrap-distance-bottom:0;mso-position-horizontal:center;mso-position-horizontal-relative:margin;mso-position-vertical:absolute;mso-position-vertical-relative:text;v-text-anchor:top" o:gfxdata="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" stroked="f">
+              <v:shape w14:anchorId="1294303B" id="Zone de texte 17" o:spid="_x0000_s1032" type="#_x0000_t202" style="position:absolute;left:0;text-align:left;margin-left:0;margin-top:199.1pt;width:155.25pt;height:.05pt;z-index:251681792;visibility:visible;mso-wrap-style:square;mso-wrap-distance-left:9pt;mso-wrap-distance-top:0;mso-wrap-distance-right:9pt;mso-wrap-distance-bottom:0;mso-position-horizontal:center;mso-position-horizontal-relative:margin;mso-position-vertical:absolute;mso-position-vertical-relative:text;v-text-anchor:top" o:gfxdata="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" stroked="f">
                 <v:textbox style="mso-fit-shape-to-text:t" inset="0,0,0,0">
                   <w:txbxContent>
                     <w:p>
@@ -4652,27 +4475,14 @@
                       <w:r>
                         <w:t xml:space="preserve">Figure </w:t>
                       </w:r>
-                      <w:r>
-                        <w:fldChar w:fldCharType="begin"/>
-                      </w:r>
-                      <w:r>
-                        <w:instrText xml:space="preserve"> SEQ Figure \* ARABIC </w:instrText>
-                      </w:r>
-                      <w:r>
-                        <w:fldChar w:fldCharType="separate"/>
-                      </w:r>
-                      <w:r>
-                        <w:rPr>
-                          <w:noProof/>
-                        </w:rPr>
-                        <w:t>9</w:t>
-                      </w:r>
-                      <w:r>
-                        <w:rPr>
-                          <w:noProof/>
-                        </w:rPr>
-                        <w:fldChar w:fldCharType="end"/>
-                      </w:r>
+                      <w:fldSimple w:instr=" SEQ Figure \* ARABIC ">
+                        <w:r>
+                          <w:rPr>
+                            <w:noProof/>
+                          </w:rPr>
+                          <w:t>9</w:t>
+                        </w:r>
+                      </w:fldSimple>
                       <w:r>
                         <w:t>: Schématisation de l'équation de rendu graphique</w:t>
                       </w:r>
@@ -4779,12 +4589,12 @@
       <w:pPr>
         <w:pStyle w:val="Titre1"/>
       </w:pPr>
-      <w:bookmarkStart w:id="17" w:name="_Toc187688615"/>
+      <w:bookmarkStart w:id="18" w:name="_Toc187688615"/>
       <w:r>
         <w:lastRenderedPageBreak/>
         <w:t>Difficultés rencontrées</w:t>
       </w:r>
-      <w:bookmarkEnd w:id="17"/>
+      <w:bookmarkEnd w:id="18"/>
     </w:p>
     <w:p>
       <w:pPr>
@@ -4802,11 +4612,11 @@
       <w:pPr>
         <w:pStyle w:val="Titre1"/>
       </w:pPr>
-      <w:bookmarkStart w:id="18" w:name="_Toc187688616"/>
+      <w:bookmarkStart w:id="19" w:name="_Toc187688616"/>
       <w:r>
         <w:t>Protocole de test</w:t>
       </w:r>
-      <w:bookmarkEnd w:id="18"/>
+      <w:bookmarkEnd w:id="19"/>
     </w:p>
     <w:tbl>
       <w:tblPr>
@@ -5050,11 +4860,11 @@
       <w:pPr>
         <w:pStyle w:val="Titre1"/>
       </w:pPr>
-      <w:bookmarkStart w:id="19" w:name="_Toc187688617"/>
+      <w:bookmarkStart w:id="20" w:name="_Toc187688617"/>
       <w:r>
         <w:t>Conclusion</w:t>
       </w:r>
-      <w:bookmarkEnd w:id="19"/>
+      <w:bookmarkEnd w:id="20"/>
     </w:p>
     <w:p>
       <w:pPr>
@@ -5144,12 +4954,12 @@
       <w:pPr>
         <w:pStyle w:val="Titre1"/>
       </w:pPr>
-      <w:bookmarkStart w:id="20" w:name="_Toc187688618"/>
+      <w:bookmarkStart w:id="21" w:name="_Toc187688618"/>
       <w:r>
         <w:lastRenderedPageBreak/>
         <w:t>Sources</w:t>
       </w:r>
-      <w:bookmarkEnd w:id="20"/>
+      <w:bookmarkEnd w:id="21"/>
     </w:p>
     <w:p>
       <w:pPr>
@@ -5382,8 +5192,11 @@
       </w:r>
     </w:p>
     <w:sectPr>
+      <w:headerReference w:type="default" r:id="rId32"/>
+      <w:footerReference w:type="default" r:id="rId33"/>
+      <w:headerReference w:type="first" r:id="rId34"/>
       <w:pgSz w:w="11906" w:h="16838"/>
-      <w:pgMar w:top="1417" w:right="1417" w:bottom="426" w:left="1417" w:header="708" w:footer="708" w:gutter="0"/>
+      <w:pgMar w:top="0" w:right="1417" w:bottom="142" w:left="1417" w:header="709" w:footer="624" w:gutter="0"/>
       <w:pgNumType w:start="0"/>
       <w:cols w:space="708"/>
       <w:titlePg/>
@@ -5394,7 +5207,7 @@
 </file>
 
 <file path=word/endnotes.xml><?xml version="1.0" encoding="utf-8"?>
-<w:endnotes xmlns:wpc="http://schemas.microsoft.com/office/word/2010/wordprocessingCanvas" xmlns:cx="http://schemas.microsoft.com/office/drawing/2014/chartex" xmlns:cx1="http://schemas.microsoft.com/office/drawing/2015/9/8/chartex" xmlns:cx2="http://schemas.microsoft.com/office/drawing/2015/10/21/chartex" xmlns:cx3="http://schemas.microsoft.com/office/drawing/2016/5/9/chartex" xmlns:cx4="http://schemas.microsoft.com/office/drawing/2016/5/10/chartex" xmlns:cx5="http://schemas.microsoft.com/office/drawing/2016/5/11/chartex" xmlns:cx6="http://schemas.microsoft.com/office/drawing/2016/5/12/chartex" xmlns:cx7="http://schemas.microsoft.com/office/drawing/2016/5/13/chartex" xmlns:cx8="http://schemas.microsoft.com/office/drawing/2016/5/14/chartex" xmlns:mc="http://schemas.openxmlformats.org/markup-compatibility/2006" xmlns:aink="http://schemas.microsoft.com/office/drawing/2016/ink" xmlns:am3d="http://schemas.microsoft.com/office/drawing/2017/model3d" xmlns:o="urn:schemas-microsoft-com:office:office" xmlns:oel="http://schemas.microsoft.com/office/2019/extlst" xmlns:r="http://schemas.openxmlformats.org/officeDocument/2006/relationships" xmlns:m="http://schemas.openxmlformats.org/officeDocument/2006/math" xmlns:v="urn:schemas-microsoft-com:vml" xmlns:wp14="http://schemas.microsoft.com/office/word/2010/wordprocessingDrawing" xmlns:wp="http://schemas.openxmlformats.org/drawingml/2006/wordprocessingDrawing" xmlns:w10="urn:schemas-microsoft-com:office:word" xmlns:w="http://schemas.openxmlformats.org/wordprocessingml/2006/main" xmlns:w14="http://schemas.microsoft.com/office/word/2010/wordml" xmlns:w15="http://schemas.microsoft.com/office/word/2012/wordml" xmlns:w16cex="http://schemas.microsoft.com/office/word/2018/wordml/cex" xmlns:w16cid="http://schemas.microsoft.com/office/word/2016/wordml/cid" xmlns:w16="http://schemas.microsoft.com/office/word/2018/wordml" xmlns:w16du="http://schemas.microsoft.com/office/word/2023/wordml/word16du" xmlns:w16sdtdh="http://schemas.microsoft.com/office/word/2020/wordml/sdtdatahash" xmlns:w16sdtfl="http://schemas.microsoft.com/office/word/2024/wordml/sdtformatlock" xmlns:w16se="http://schemas.microsoft.com/office/word/2015/wordml/symex" xmlns:wpg="http://schemas.microsoft.com/office/word/2010/wordprocessingGroup" xmlns:wpi="http://schemas.microsoft.com/office/word/2010/wordprocessingInk" xmlns:wne="http://schemas.microsoft.com/office/word/2006/wordml" xmlns:wps="http://schemas.microsoft.com/office/word/2010/wordprocessingShape" mc:Ignorable="w14 w15 w16se w16cid w16 w16cex w16sdtdh w16sdtfl w16du wp14">
+<w:endnotes xmlns:wpc="http://schemas.microsoft.com/office/word/2010/wordprocessingCanvas" xmlns:cx="http://schemas.microsoft.com/office/drawing/2014/chartex" xmlns:cx1="http://schemas.microsoft.com/office/drawing/2015/9/8/chartex" xmlns:cx2="http://schemas.microsoft.com/office/drawing/2015/10/21/chartex" xmlns:cx3="http://schemas.microsoft.com/office/drawing/2016/5/9/chartex" xmlns:cx4="http://schemas.microsoft.com/office/drawing/2016/5/10/chartex" xmlns:cx5="http://schemas.microsoft.com/office/drawing/2016/5/11/chartex" xmlns:cx6="http://schemas.microsoft.com/office/drawing/2016/5/12/chartex" xmlns:cx7="http://schemas.microsoft.com/office/drawing/2016/5/13/chartex" xmlns:cx8="http://schemas.microsoft.com/office/drawing/2016/5/14/chartex" xmlns:mc="http://schemas.openxmlformats.org/markup-compatibility/2006" xmlns:aink="http://schemas.microsoft.com/office/drawing/2016/ink" xmlns:am3d="http://schemas.microsoft.com/office/drawing/2017/model3d" xmlns:o="urn:schemas-microsoft-com:office:office" xmlns:r="http://schemas.openxmlformats.org/officeDocument/2006/relationships" xmlns:m="http://schemas.openxmlformats.org/officeDocument/2006/math" xmlns:v="urn:schemas-microsoft-com:vml" xmlns:wp14="http://schemas.microsoft.com/office/word/2010/wordprocessingDrawing" xmlns:wp="http://schemas.openxmlformats.org/drawingml/2006/wordprocessingDrawing" xmlns:w10="urn:schemas-microsoft-com:office:word" xmlns:w="http://schemas.openxmlformats.org/wordprocessingml/2006/main" xmlns:w14="http://schemas.microsoft.com/office/word/2010/wordml" xmlns:w15="http://schemas.microsoft.com/office/word/2012/wordml" xmlns:w16cid="http://schemas.microsoft.com/office/word/2016/wordml/cid" xmlns:w16se="http://schemas.microsoft.com/office/word/2015/wordml/symex" xmlns:wpg="http://schemas.microsoft.com/office/word/2010/wordprocessingGroup" xmlns:wpi="http://schemas.microsoft.com/office/word/2010/wordprocessingInk" xmlns:wne="http://schemas.microsoft.com/office/word/2006/wordml" xmlns:wps="http://schemas.microsoft.com/office/word/2010/wordprocessingShape" mc:Ignorable="w14 w15 w16se w16cid wp14">
   <w:endnote w:type="separator" w:id="-1">
     <w:p>
       <w:pPr>
@@ -5418,8 +5231,53 @@
 </w:endnotes>
 </file>
 
+<file path=word/footer1.xml><?xml version="1.0" encoding="utf-8"?>
+<w:ftr xmlns:wpc="http://schemas.microsoft.com/office/word/2010/wordprocessingCanvas" xmlns:cx="http://schemas.microsoft.com/office/drawing/2014/chartex" xmlns:cx1="http://schemas.microsoft.com/office/drawing/2015/9/8/chartex" xmlns:cx2="http://schemas.microsoft.com/office/drawing/2015/10/21/chartex" xmlns:cx3="http://schemas.microsoft.com/office/drawing/2016/5/9/chartex" xmlns:cx4="http://schemas.microsoft.com/office/drawing/2016/5/10/chartex" xmlns:cx5="http://schemas.microsoft.com/office/drawing/2016/5/11/chartex" xmlns:cx6="http://schemas.microsoft.com/office/drawing/2016/5/12/chartex" xmlns:cx7="http://schemas.microsoft.com/office/drawing/2016/5/13/chartex" xmlns:cx8="http://schemas.microsoft.com/office/drawing/2016/5/14/chartex" xmlns:mc="http://schemas.openxmlformats.org/markup-compatibility/2006" xmlns:aink="http://schemas.microsoft.com/office/drawing/2016/ink" xmlns:am3d="http://schemas.microsoft.com/office/drawing/2017/model3d" xmlns:o="urn:schemas-microsoft-com:office:office" xmlns:r="http://schemas.openxmlformats.org/officeDocument/2006/relationships" xmlns:m="http://schemas.openxmlformats.org/officeDocument/2006/math" xmlns:v="urn:schemas-microsoft-com:vml" xmlns:wp14="http://schemas.microsoft.com/office/word/2010/wordprocessingDrawing" xmlns:wp="http://schemas.openxmlformats.org/drawingml/2006/wordprocessingDrawing" xmlns:w10="urn:schemas-microsoft-com:office:word" xmlns:w="http://schemas.openxmlformats.org/wordprocessingml/2006/main" xmlns:w14="http://schemas.microsoft.com/office/word/2010/wordml" xmlns:w15="http://schemas.microsoft.com/office/word/2012/wordml" xmlns:w16cid="http://schemas.microsoft.com/office/word/2016/wordml/cid" xmlns:w16se="http://schemas.microsoft.com/office/word/2015/wordml/symex" xmlns:wpg="http://schemas.microsoft.com/office/word/2010/wordprocessingGroup" xmlns:wpi="http://schemas.microsoft.com/office/word/2010/wordprocessingInk" xmlns:wne="http://schemas.microsoft.com/office/word/2006/wordml" xmlns:wps="http://schemas.microsoft.com/office/word/2010/wordprocessingShape" mc:Ignorable="w14 w15 w16se w16cid wp14">
+  <w:sdt>
+    <w:sdtPr>
+      <w:id w:val="-2126538099"/>
+      <w:docPartObj>
+        <w:docPartGallery w:val="Page Numbers (Bottom of Page)"/>
+        <w:docPartUnique/>
+      </w:docPartObj>
+    </w:sdtPr>
+    <w:sdtContent>
+      <w:p>
+        <w:pPr>
+          <w:pStyle w:val="Pieddepage"/>
+          <w:jc w:val="right"/>
+        </w:pPr>
+        <w:r>
+          <w:fldChar w:fldCharType="begin"/>
+        </w:r>
+        <w:r>
+          <w:instrText>PAGE   \* MERGEFORMAT</w:instrText>
+        </w:r>
+        <w:r>
+          <w:fldChar w:fldCharType="separate"/>
+        </w:r>
+        <w:r>
+          <w:rPr>
+            <w:lang w:val="fr-FR"/>
+          </w:rPr>
+          <w:t>2</w:t>
+        </w:r>
+        <w:r>
+          <w:fldChar w:fldCharType="end"/>
+        </w:r>
+      </w:p>
+    </w:sdtContent>
+  </w:sdt>
+  <w:p>
+    <w:pPr>
+      <w:pStyle w:val="Pieddepage"/>
+    </w:pPr>
+  </w:p>
+</w:ftr>
+</file>
+
 <file path=word/footnotes.xml><?xml version="1.0" encoding="utf-8"?>
-<w:footnotes xmlns:wpc="http://schemas.microsoft.com/office/word/2010/wordprocessingCanvas" xmlns:cx="http://schemas.microsoft.com/office/drawing/2014/chartex" xmlns:cx1="http://schemas.microsoft.com/office/drawing/2015/9/8/chartex" xmlns:cx2="http://schemas.microsoft.com/office/drawing/2015/10/21/chartex" xmlns:cx3="http://schemas.microsoft.com/office/drawing/2016/5/9/chartex" xmlns:cx4="http://schemas.microsoft.com/office/drawing/2016/5/10/chartex" xmlns:cx5="http://schemas.microsoft.com/office/drawing/2016/5/11/chartex" xmlns:cx6="http://schemas.microsoft.com/office/drawing/2016/5/12/chartex" xmlns:cx7="http://schemas.microsoft.com/office/drawing/2016/5/13/chartex" xmlns:cx8="http://schemas.microsoft.com/office/drawing/2016/5/14/chartex" xmlns:mc="http://schemas.openxmlformats.org/markup-compatibility/2006" xmlns:aink="http://schemas.microsoft.com/office/drawing/2016/ink" xmlns:am3d="http://schemas.microsoft.com/office/drawing/2017/model3d" xmlns:o="urn:schemas-microsoft-com:office:office" xmlns:oel="http://schemas.microsoft.com/office/2019/extlst" xmlns:r="http://schemas.openxmlformats.org/officeDocument/2006/relationships" xmlns:m="http://schemas.openxmlformats.org/officeDocument/2006/math" xmlns:v="urn:schemas-microsoft-com:vml" xmlns:wp14="http://schemas.microsoft.com/office/word/2010/wordprocessingDrawing" xmlns:wp="http://schemas.openxmlformats.org/drawingml/2006/wordprocessingDrawing" xmlns:w10="urn:schemas-microsoft-com:office:word" xmlns:w="http://schemas.openxmlformats.org/wordprocessingml/2006/main" xmlns:w14="http://schemas.microsoft.com/office/word/2010/wordml" xmlns:w15="http://schemas.microsoft.com/office/word/2012/wordml" xmlns:w16cex="http://schemas.microsoft.com/office/word/2018/wordml/cex" xmlns:w16cid="http://schemas.microsoft.com/office/word/2016/wordml/cid" xmlns:w16="http://schemas.microsoft.com/office/word/2018/wordml" xmlns:w16du="http://schemas.microsoft.com/office/word/2023/wordml/word16du" xmlns:w16sdtdh="http://schemas.microsoft.com/office/word/2020/wordml/sdtdatahash" xmlns:w16sdtfl="http://schemas.microsoft.com/office/word/2024/wordml/sdtformatlock" xmlns:w16se="http://schemas.microsoft.com/office/word/2015/wordml/symex" xmlns:wpg="http://schemas.microsoft.com/office/word/2010/wordprocessingGroup" xmlns:wpi="http://schemas.microsoft.com/office/word/2010/wordprocessingInk" xmlns:wne="http://schemas.microsoft.com/office/word/2006/wordml" xmlns:wps="http://schemas.microsoft.com/office/word/2010/wordprocessingShape" mc:Ignorable="w14 w15 w16se w16cid w16 w16cex w16sdtdh w16sdtfl w16du wp14">
+<w:footnotes xmlns:wpc="http://schemas.microsoft.com/office/word/2010/wordprocessingCanvas" xmlns:cx="http://schemas.microsoft.com/office/drawing/2014/chartex" xmlns:cx1="http://schemas.microsoft.com/office/drawing/2015/9/8/chartex" xmlns:cx2="http://schemas.microsoft.com/office/drawing/2015/10/21/chartex" xmlns:cx3="http://schemas.microsoft.com/office/drawing/2016/5/9/chartex" xmlns:cx4="http://schemas.microsoft.com/office/drawing/2016/5/10/chartex" xmlns:cx5="http://schemas.microsoft.com/office/drawing/2016/5/11/chartex" xmlns:cx6="http://schemas.microsoft.com/office/drawing/2016/5/12/chartex" xmlns:cx7="http://schemas.microsoft.com/office/drawing/2016/5/13/chartex" xmlns:cx8="http://schemas.microsoft.com/office/drawing/2016/5/14/chartex" xmlns:mc="http://schemas.openxmlformats.org/markup-compatibility/2006" xmlns:aink="http://schemas.microsoft.com/office/drawing/2016/ink" xmlns:am3d="http://schemas.microsoft.com/office/drawing/2017/model3d" xmlns:o="urn:schemas-microsoft-com:office:office" xmlns:r="http://schemas.openxmlformats.org/officeDocument/2006/relationships" xmlns:m="http://schemas.openxmlformats.org/officeDocument/2006/math" xmlns:v="urn:schemas-microsoft-com:vml" xmlns:wp14="http://schemas.microsoft.com/office/word/2010/wordprocessingDrawing" xmlns:wp="http://schemas.openxmlformats.org/drawingml/2006/wordprocessingDrawing" xmlns:w10="urn:schemas-microsoft-com:office:word" xmlns:w="http://schemas.openxmlformats.org/wordprocessingml/2006/main" xmlns:w14="http://schemas.microsoft.com/office/word/2010/wordml" xmlns:w15="http://schemas.microsoft.com/office/word/2012/wordml" xmlns:w16cid="http://schemas.microsoft.com/office/word/2016/wordml/cid" xmlns:w16se="http://schemas.microsoft.com/office/word/2015/wordml/symex" xmlns:wpg="http://schemas.microsoft.com/office/word/2010/wordprocessingGroup" xmlns:wpi="http://schemas.microsoft.com/office/word/2010/wordprocessingInk" xmlns:wne="http://schemas.microsoft.com/office/word/2006/wordml" xmlns:wps="http://schemas.microsoft.com/office/word/2010/wordprocessingShape" mc:Ignorable="w14 w15 w16se w16cid wp14">
   <w:footnote w:type="separator" w:id="-1">
     <w:p>
       <w:pPr>
@@ -5496,8 +5354,172 @@
 </w:footnotes>
 </file>
 
+<file path=word/header1.xml><?xml version="1.0" encoding="utf-8"?>
+<w:hdr xmlns:wpc="http://schemas.microsoft.com/office/word/2010/wordprocessingCanvas" xmlns:cx="http://schemas.microsoft.com/office/drawing/2014/chartex" xmlns:cx1="http://schemas.microsoft.com/office/drawing/2015/9/8/chartex" xmlns:cx2="http://schemas.microsoft.com/office/drawing/2015/10/21/chartex" xmlns:cx3="http://schemas.microsoft.com/office/drawing/2016/5/9/chartex" xmlns:cx4="http://schemas.microsoft.com/office/drawing/2016/5/10/chartex" xmlns:cx5="http://schemas.microsoft.com/office/drawing/2016/5/11/chartex" xmlns:cx6="http://schemas.microsoft.com/office/drawing/2016/5/12/chartex" xmlns:cx7="http://schemas.microsoft.com/office/drawing/2016/5/13/chartex" xmlns:cx8="http://schemas.microsoft.com/office/drawing/2016/5/14/chartex" xmlns:mc="http://schemas.openxmlformats.org/markup-compatibility/2006" xmlns:aink="http://schemas.microsoft.com/office/drawing/2016/ink" xmlns:am3d="http://schemas.microsoft.com/office/drawing/2017/model3d" xmlns:o="urn:schemas-microsoft-com:office:office" xmlns:r="http://schemas.openxmlformats.org/officeDocument/2006/relationships" xmlns:m="http://schemas.openxmlformats.org/officeDocument/2006/math" xmlns:v="urn:schemas-microsoft-com:vml" xmlns:wp14="http://schemas.microsoft.com/office/word/2010/wordprocessingDrawing" xmlns:wp="http://schemas.openxmlformats.org/drawingml/2006/wordprocessingDrawing" xmlns:w10="urn:schemas-microsoft-com:office:word" xmlns:w="http://schemas.openxmlformats.org/wordprocessingml/2006/main" xmlns:w14="http://schemas.microsoft.com/office/word/2010/wordml" xmlns:w15="http://schemas.microsoft.com/office/word/2012/wordml" xmlns:w16cid="http://schemas.microsoft.com/office/word/2016/wordml/cid" xmlns:w16se="http://schemas.microsoft.com/office/word/2015/wordml/symex" xmlns:wpg="http://schemas.microsoft.com/office/word/2010/wordprocessingGroup" xmlns:wpi="http://schemas.microsoft.com/office/word/2010/wordprocessingInk" xmlns:wne="http://schemas.microsoft.com/office/word/2006/wordml" xmlns:wps="http://schemas.microsoft.com/office/word/2010/wordprocessingShape" mc:Ignorable="w14 w15 w16se w16cid wp14">
+  <w:p>
+    <w:pPr>
+      <w:pStyle w:val="En-tte"/>
+    </w:pPr>
+    <w:r>
+      <w:drawing>
+        <wp:anchor distT="0" distB="0" distL="114300" distR="114300" simplePos="0" relativeHeight="251660288" behindDoc="0" locked="0" layoutInCell="1" allowOverlap="1" wp14:anchorId="22D28524" wp14:editId="57B457BE">
+          <wp:simplePos x="0" y="0"/>
+          <wp:positionH relativeFrom="column">
+            <wp:posOffset>-404495</wp:posOffset>
+          </wp:positionH>
+          <wp:positionV relativeFrom="paragraph">
+            <wp:posOffset>-201930</wp:posOffset>
+          </wp:positionV>
+          <wp:extent cx="904875" cy="268605"/>
+          <wp:effectExtent l="0" t="0" r="9525" b="0"/>
+          <wp:wrapThrough wrapText="bothSides">
+            <wp:wrapPolygon edited="0">
+              <wp:start x="0" y="0"/>
+              <wp:lineTo x="0" y="19915"/>
+              <wp:lineTo x="21373" y="19915"/>
+              <wp:lineTo x="21373" y="0"/>
+              <wp:lineTo x="0" y="0"/>
+            </wp:wrapPolygon>
+          </wp:wrapThrough>
+          <wp:docPr id="150" name="Image 150"/>
+          <wp:cNvGraphicFramePr>
+            <a:graphicFrameLocks xmlns:a="http://schemas.openxmlformats.org/drawingml/2006/main" noChangeAspect="1"/>
+          </wp:cNvGraphicFramePr>
+          <a:graphic xmlns:a="http://schemas.openxmlformats.org/drawingml/2006/main">
+            <a:graphicData uri="http://schemas.openxmlformats.org/drawingml/2006/picture">
+              <pic:pic xmlns:pic="http://schemas.openxmlformats.org/drawingml/2006/picture">
+                <pic:nvPicPr>
+                  <pic:cNvPr id="1" name=""/>
+                  <pic:cNvPicPr/>
+                </pic:nvPicPr>
+                <pic:blipFill>
+                  <a:blip r:embed="rId1">
+                    <a:extLst>
+                      <a:ext uri="{28A0092B-C50C-407E-A947-70E740481C1C}">
+                        <a14:useLocalDpi xmlns:a14="http://schemas.microsoft.com/office/drawing/2010/main" val="0"/>
+                      </a:ext>
+                    </a:extLst>
+                  </a:blip>
+                  <a:stretch>
+                    <a:fillRect/>
+                  </a:stretch>
+                </pic:blipFill>
+                <pic:spPr>
+                  <a:xfrm>
+                    <a:off x="0" y="0"/>
+                    <a:ext cx="904875" cy="268605"/>
+                  </a:xfrm>
+                  <a:prstGeom prst="rect">
+                    <a:avLst/>
+                  </a:prstGeom>
+                </pic:spPr>
+              </pic:pic>
+            </a:graphicData>
+          </a:graphic>
+          <wp14:sizeRelH relativeFrom="margin">
+            <wp14:pctWidth>0</wp14:pctWidth>
+          </wp14:sizeRelH>
+          <wp14:sizeRelV relativeFrom="margin">
+            <wp14:pctHeight>0</wp14:pctHeight>
+          </wp14:sizeRelV>
+        </wp:anchor>
+      </w:drawing>
+    </w:r>
+    <w:r>
+      <w:tab/>
+    </w:r>
+    <w:r>
+      <w:tab/>
+      <w:t>CPNE-TI, Atelier</w:t>
+    </w:r>
+  </w:p>
+</w:hdr>
+</file>
+
+<file path=word/header2.xml><?xml version="1.0" encoding="utf-8"?>
+<w:hdr xmlns:wpc="http://schemas.microsoft.com/office/word/2010/wordprocessingCanvas" xmlns:cx="http://schemas.microsoft.com/office/drawing/2014/chartex" xmlns:cx1="http://schemas.microsoft.com/office/drawing/2015/9/8/chartex" xmlns:cx2="http://schemas.microsoft.com/office/drawing/2015/10/21/chartex" xmlns:cx3="http://schemas.microsoft.com/office/drawing/2016/5/9/chartex" xmlns:cx4="http://schemas.microsoft.com/office/drawing/2016/5/10/chartex" xmlns:cx5="http://schemas.microsoft.com/office/drawing/2016/5/11/chartex" xmlns:cx6="http://schemas.microsoft.com/office/drawing/2016/5/12/chartex" xmlns:cx7="http://schemas.microsoft.com/office/drawing/2016/5/13/chartex" xmlns:cx8="http://schemas.microsoft.com/office/drawing/2016/5/14/chartex" xmlns:mc="http://schemas.openxmlformats.org/markup-compatibility/2006" xmlns:aink="http://schemas.microsoft.com/office/drawing/2016/ink" xmlns:am3d="http://schemas.microsoft.com/office/drawing/2017/model3d" xmlns:o="urn:schemas-microsoft-com:office:office" xmlns:r="http://schemas.openxmlformats.org/officeDocument/2006/relationships" xmlns:m="http://schemas.openxmlformats.org/officeDocument/2006/math" xmlns:v="urn:schemas-microsoft-com:vml" xmlns:wp14="http://schemas.microsoft.com/office/word/2010/wordprocessingDrawing" xmlns:wp="http://schemas.openxmlformats.org/drawingml/2006/wordprocessingDrawing" xmlns:w10="urn:schemas-microsoft-com:office:word" xmlns:w="http://schemas.openxmlformats.org/wordprocessingml/2006/main" xmlns:w14="http://schemas.microsoft.com/office/word/2010/wordml" xmlns:w15="http://schemas.microsoft.com/office/word/2012/wordml" xmlns:w16cid="http://schemas.microsoft.com/office/word/2016/wordml/cid" xmlns:w16se="http://schemas.microsoft.com/office/word/2015/wordml/symex" xmlns:wpg="http://schemas.microsoft.com/office/word/2010/wordprocessingGroup" xmlns:wpi="http://schemas.microsoft.com/office/word/2010/wordprocessingInk" xmlns:wne="http://schemas.microsoft.com/office/word/2006/wordml" xmlns:wps="http://schemas.microsoft.com/office/word/2010/wordprocessingShape" mc:Ignorable="w14 w15 w16se w16cid wp14">
+  <w:p>
+    <w:pPr>
+      <w:pStyle w:val="En-tte"/>
+    </w:pPr>
+    <w:r>
+      <w:drawing>
+        <wp:anchor distT="0" distB="0" distL="114300" distR="114300" simplePos="0" relativeHeight="251662336" behindDoc="0" locked="0" layoutInCell="1" allowOverlap="1" wp14:anchorId="77751E2B" wp14:editId="2BA9E0BA">
+          <wp:simplePos x="0" y="0"/>
+          <wp:positionH relativeFrom="column">
+            <wp:posOffset>-381000</wp:posOffset>
+          </wp:positionH>
+          <wp:positionV relativeFrom="paragraph">
+            <wp:posOffset>-191135</wp:posOffset>
+          </wp:positionV>
+          <wp:extent cx="904875" cy="268605"/>
+          <wp:effectExtent l="0" t="0" r="9525" b="0"/>
+          <wp:wrapThrough wrapText="bothSides">
+            <wp:wrapPolygon edited="0">
+              <wp:start x="0" y="0"/>
+              <wp:lineTo x="0" y="19915"/>
+              <wp:lineTo x="21373" y="19915"/>
+              <wp:lineTo x="21373" y="0"/>
+              <wp:lineTo x="0" y="0"/>
+            </wp:wrapPolygon>
+          </wp:wrapThrough>
+          <wp:docPr id="151" name="Image 151"/>
+          <wp:cNvGraphicFramePr>
+            <a:graphicFrameLocks xmlns:a="http://schemas.openxmlformats.org/drawingml/2006/main" noChangeAspect="1"/>
+          </wp:cNvGraphicFramePr>
+          <a:graphic xmlns:a="http://schemas.openxmlformats.org/drawingml/2006/main">
+            <a:graphicData uri="http://schemas.openxmlformats.org/drawingml/2006/picture">
+              <pic:pic xmlns:pic="http://schemas.openxmlformats.org/drawingml/2006/picture">
+                <pic:nvPicPr>
+                  <pic:cNvPr id="1" name=""/>
+                  <pic:cNvPicPr/>
+                </pic:nvPicPr>
+                <pic:blipFill>
+                  <a:blip r:embed="rId1">
+                    <a:extLst>
+                      <a:ext uri="{28A0092B-C50C-407E-A947-70E740481C1C}">
+                        <a14:useLocalDpi xmlns:a14="http://schemas.microsoft.com/office/drawing/2010/main" val="0"/>
+                      </a:ext>
+                    </a:extLst>
+                  </a:blip>
+                  <a:stretch>
+                    <a:fillRect/>
+                  </a:stretch>
+                </pic:blipFill>
+                <pic:spPr>
+                  <a:xfrm>
+                    <a:off x="0" y="0"/>
+                    <a:ext cx="904875" cy="268605"/>
+                  </a:xfrm>
+                  <a:prstGeom prst="rect">
+                    <a:avLst/>
+                  </a:prstGeom>
+                </pic:spPr>
+              </pic:pic>
+            </a:graphicData>
+          </a:graphic>
+          <wp14:sizeRelH relativeFrom="margin">
+            <wp14:pctWidth>0</wp14:pctWidth>
+          </wp14:sizeRelH>
+          <wp14:sizeRelV relativeFrom="margin">
+            <wp14:pctHeight>0</wp14:pctHeight>
+          </wp14:sizeRelV>
+        </wp:anchor>
+      </w:drawing>
+    </w:r>
+    <w:r>
+      <w:tab/>
+    </w:r>
+    <w:r>
+      <w:tab/>
+      <w:t>CPNE-TI, Atelier</w:t>
+    </w:r>
+  </w:p>
+</w:hdr>
+</file>
+
 <file path=word/numbering.xml><?xml version="1.0" encoding="utf-8"?>
-<w:numbering xmlns:wpc="http://schemas.microsoft.com/office/word/2010/wordprocessingCanvas" xmlns:cx="http://schemas.microsoft.com/office/drawing/2014/chartex" xmlns:cx1="http://schemas.microsoft.com/office/drawing/2015/9/8/chartex" xmlns:cx2="http://schemas.microsoft.com/office/drawing/2015/10/21/chartex" xmlns:cx3="http://schemas.microsoft.com/office/drawing/2016/5/9/chartex" xmlns:cx4="http://schemas.microsoft.com/office/drawing/2016/5/10/chartex" xmlns:cx5="http://schemas.microsoft.com/office/drawing/2016/5/11/chartex" xmlns:cx6="http://schemas.microsoft.com/office/drawing/2016/5/12/chartex" xmlns:cx7="http://schemas.microsoft.com/office/drawing/2016/5/13/chartex" xmlns:cx8="http://schemas.microsoft.com/office/drawing/2016/5/14/chartex" xmlns:mc="http://schemas.openxmlformats.org/markup-compatibility/2006" xmlns:aink="http://schemas.microsoft.com/office/drawing/2016/ink" xmlns:am3d="http://schemas.microsoft.com/office/drawing/2017/model3d" xmlns:o="urn:schemas-microsoft-com:office:office" xmlns:oel="http://schemas.microsoft.com/office/2019/extlst" xmlns:r="http://schemas.openxmlformats.org/officeDocument/2006/relationships" xmlns:m="http://schemas.openxmlformats.org/officeDocument/2006/math" xmlns:v="urn:schemas-microsoft-com:vml" xmlns:wp14="http://schemas.microsoft.com/office/word/2010/wordprocessingDrawing" xmlns:wp="http://schemas.openxmlformats.org/drawingml/2006/wordprocessingDrawing" xmlns:w10="urn:schemas-microsoft-com:office:word" xmlns:w="http://schemas.openxmlformats.org/wordprocessingml/2006/main" xmlns:w14="http://schemas.microsoft.com/office/word/2010/wordml" xmlns:w15="http://schemas.microsoft.com/office/word/2012/wordml" xmlns:w16cex="http://schemas.microsoft.com/office/word/2018/wordml/cex" xmlns:w16cid="http://schemas.microsoft.com/office/word/2016/wordml/cid" xmlns:w16="http://schemas.microsoft.com/office/word/2018/wordml" xmlns:w16du="http://schemas.microsoft.com/office/word/2023/wordml/word16du" xmlns:w16sdtdh="http://schemas.microsoft.com/office/word/2020/wordml/sdtdatahash" xmlns:w16sdtfl="http://schemas.microsoft.com/office/word/2024/wordml/sdtformatlock" xmlns:w16se="http://schemas.microsoft.com/office/word/2015/wordml/symex" xmlns:wpg="http://schemas.microsoft.com/office/word/2010/wordprocessingGroup" xmlns:wpi="http://schemas.microsoft.com/office/word/2010/wordprocessingInk" xmlns:wne="http://schemas.microsoft.com/office/word/2006/wordml" xmlns:wps="http://schemas.microsoft.com/office/word/2010/wordprocessingShape" mc:Ignorable="w14 w15 w16se w16cid w16 w16cex w16sdtdh w16sdtfl w16du wp14">
+<w:numbering xmlns:wpc="http://schemas.microsoft.com/office/word/2010/wordprocessingCanvas" xmlns:cx="http://schemas.microsoft.com/office/drawing/2014/chartex" xmlns:cx1="http://schemas.microsoft.com/office/drawing/2015/9/8/chartex" xmlns:cx2="http://schemas.microsoft.com/office/drawing/2015/10/21/chartex" xmlns:cx3="http://schemas.microsoft.com/office/drawing/2016/5/9/chartex" xmlns:cx4="http://schemas.microsoft.com/office/drawing/2016/5/10/chartex" xmlns:cx5="http://schemas.microsoft.com/office/drawing/2016/5/11/chartex" xmlns:cx6="http://schemas.microsoft.com/office/drawing/2016/5/12/chartex" xmlns:cx7="http://schemas.microsoft.com/office/drawing/2016/5/13/chartex" xmlns:cx8="http://schemas.microsoft.com/office/drawing/2016/5/14/chartex" xmlns:mc="http://schemas.openxmlformats.org/markup-compatibility/2006" xmlns:aink="http://schemas.microsoft.com/office/drawing/2016/ink" xmlns:am3d="http://schemas.microsoft.com/office/drawing/2017/model3d" xmlns:o="urn:schemas-microsoft-com:office:office" xmlns:r="http://schemas.openxmlformats.org/officeDocument/2006/relationships" xmlns:m="http://schemas.openxmlformats.org/officeDocument/2006/math" xmlns:v="urn:schemas-microsoft-com:vml" xmlns:wp14="http://schemas.microsoft.com/office/word/2010/wordprocessingDrawing" xmlns:wp="http://schemas.openxmlformats.org/drawingml/2006/wordprocessingDrawing" xmlns:w10="urn:schemas-microsoft-com:office:word" xmlns:w="http://schemas.openxmlformats.org/wordprocessingml/2006/main" xmlns:w14="http://schemas.microsoft.com/office/word/2010/wordml" xmlns:w15="http://schemas.microsoft.com/office/word/2012/wordml" xmlns:w16cid="http://schemas.microsoft.com/office/word/2016/wordml/cid" xmlns:w16se="http://schemas.microsoft.com/office/word/2015/wordml/symex" xmlns:wpg="http://schemas.microsoft.com/office/word/2010/wordprocessingGroup" xmlns:wpi="http://schemas.microsoft.com/office/word/2010/wordprocessingInk" xmlns:wne="http://schemas.microsoft.com/office/word/2006/wordml" xmlns:wps="http://schemas.microsoft.com/office/word/2010/wordprocessingShape" mc:Ignorable="w14 w15 w16se w16cid wp14">
   <w:abstractNum w:abstractNumId="0" w15:restartNumberingAfterBreak="0">
     <w:nsid w:val="FFFFFF89"/>
     <w:multiLevelType w:val="singleLevel"/>
@@ -5697,20 +5719,20 @@
       </w:pPr>
     </w:lvl>
   </w:abstractNum>
-  <w:num w:numId="1" w16cid:durableId="79104879">
+  <w:num w:numId="1">
     <w:abstractNumId w:val="1"/>
   </w:num>
-  <w:num w:numId="2" w16cid:durableId="983967036">
+  <w:num w:numId="2">
     <w:abstractNumId w:val="0"/>
   </w:num>
-  <w:num w:numId="3" w16cid:durableId="1215970607">
+  <w:num w:numId="3">
     <w:abstractNumId w:val="2"/>
   </w:num>
 </w:numbering>
 </file>
 
 <file path=word/styles.xml><?xml version="1.0" encoding="utf-8"?>
-<w:styles xmlns:mc="http://schemas.openxmlformats.org/markup-compatibility/2006" xmlns:r="http://schemas.openxmlformats.org/officeDocument/2006/relationships" xmlns:w="http://schemas.openxmlformats.org/wordprocessingml/2006/main" xmlns:w14="http://schemas.microsoft.com/office/word/2010/wordml" xmlns:w15="http://schemas.microsoft.com/office/word/2012/wordml" xmlns:w16cex="http://schemas.microsoft.com/office/word/2018/wordml/cex" xmlns:w16cid="http://schemas.microsoft.com/office/word/2016/wordml/cid" xmlns:w16="http://schemas.microsoft.com/office/word/2018/wordml" xmlns:w16du="http://schemas.microsoft.com/office/word/2023/wordml/word16du" xmlns:w16sdtdh="http://schemas.microsoft.com/office/word/2020/wordml/sdtdatahash" xmlns:w16sdtfl="http://schemas.microsoft.com/office/word/2024/wordml/sdtformatlock" xmlns:w16se="http://schemas.microsoft.com/office/word/2015/wordml/symex" mc:Ignorable="w14 w15 w16se w16cid w16 w16cex w16sdtdh w16sdtfl w16du">
+<w:styles xmlns:mc="http://schemas.openxmlformats.org/markup-compatibility/2006" xmlns:r="http://schemas.openxmlformats.org/officeDocument/2006/relationships" xmlns:w="http://schemas.openxmlformats.org/wordprocessingml/2006/main" xmlns:w14="http://schemas.microsoft.com/office/word/2010/wordml" xmlns:w15="http://schemas.microsoft.com/office/word/2012/wordml" xmlns:w16cid="http://schemas.microsoft.com/office/word/2016/wordml/cid" xmlns:w16se="http://schemas.microsoft.com/office/word/2015/wordml/symex" mc:Ignorable="w14 w15 w16se w16cid">
   <w:docDefaults>
     <w:rPrDefault>
       <w:rPr>
@@ -5726,7 +5748,7 @@
       </w:pPr>
     </w:pPrDefault>
   </w:docDefaults>
-  <w:latentStyles w:defLockedState="0" w:defUIPriority="99" w:defSemiHidden="0" w:defUnhideWhenUsed="0" w:defQFormat="0" w:count="376">
+  <w:latentStyles w:defLockedState="0" w:defUIPriority="99" w:defSemiHidden="0" w:defUnhideWhenUsed="0" w:defQFormat="0" w:count="375">
     <w:lsdException w:name="Normal" w:uiPriority="0" w:qFormat="1"/>
     <w:lsdException w:name="heading 1" w:uiPriority="9" w:qFormat="1"/>
     <w:lsdException w:name="heading 2" w:semiHidden="1" w:uiPriority="9" w:unhideWhenUsed="1" w:qFormat="1"/>
@@ -6102,7 +6124,6 @@
     <w:lsdException w:name="Smart Hyperlink" w:semiHidden="1" w:unhideWhenUsed="1"/>
     <w:lsdException w:name="Hashtag" w:semiHidden="1" w:unhideWhenUsed="1"/>
     <w:lsdException w:name="Unresolved Mention" w:semiHidden="1" w:unhideWhenUsed="1"/>
-    <w:lsdException w:name="Smart Link" w:semiHidden="1" w:unhideWhenUsed="1"/>
   </w:latentStyles>
   <w:style w:type="paragraph" w:default="1" w:styleId="Normal">
     <w:name w:val="Normal"/>
@@ -6576,11 +6597,55 @@
       </w:tblBorders>
     </w:tblPr>
   </w:style>
+  <w:style w:type="paragraph" w:styleId="En-tte">
+    <w:name w:val="header"/>
+    <w:basedOn w:val="Normal"/>
+    <w:link w:val="En-tteCar"/>
+    <w:uiPriority w:val="99"/>
+    <w:unhideWhenUsed/>
+    <w:rsid w:val="00B93A5E"/>
+    <w:pPr>
+      <w:tabs>
+        <w:tab w:val="center" w:pos="4536"/>
+        <w:tab w:val="right" w:pos="9072"/>
+      </w:tabs>
+      <w:spacing w:after="0" w:line="240" w:lineRule="auto"/>
+    </w:pPr>
+  </w:style>
+  <w:style w:type="character" w:customStyle="1" w:styleId="En-tteCar">
+    <w:name w:val="En-tête Car"/>
+    <w:basedOn w:val="Policepardfaut"/>
+    <w:link w:val="En-tte"/>
+    <w:uiPriority w:val="99"/>
+    <w:rsid w:val="00B93A5E"/>
+  </w:style>
+  <w:style w:type="paragraph" w:styleId="Pieddepage">
+    <w:name w:val="footer"/>
+    <w:basedOn w:val="Normal"/>
+    <w:link w:val="PieddepageCar"/>
+    <w:uiPriority w:val="99"/>
+    <w:unhideWhenUsed/>
+    <w:rsid w:val="00B93A5E"/>
+    <w:pPr>
+      <w:tabs>
+        <w:tab w:val="center" w:pos="4536"/>
+        <w:tab w:val="right" w:pos="9072"/>
+      </w:tabs>
+      <w:spacing w:after="0" w:line="240" w:lineRule="auto"/>
+    </w:pPr>
+  </w:style>
+  <w:style w:type="character" w:customStyle="1" w:styleId="PieddepageCar">
+    <w:name w:val="Pied de page Car"/>
+    <w:basedOn w:val="Policepardfaut"/>
+    <w:link w:val="Pieddepage"/>
+    <w:uiPriority w:val="99"/>
+    <w:rsid w:val="00B93A5E"/>
+  </w:style>
 </w:styles>
 </file>
 
 <file path=word/glossary/document.xml><?xml version="1.0" encoding="utf-8"?>
-<w:glossaryDocument xmlns:wpc="http://schemas.microsoft.com/office/word/2010/wordprocessingCanvas" xmlns:cx="http://schemas.microsoft.com/office/drawing/2014/chartex" xmlns:cx1="http://schemas.microsoft.com/office/drawing/2015/9/8/chartex" xmlns:cx2="http://schemas.microsoft.com/office/drawing/2015/10/21/chartex" xmlns:cx3="http://schemas.microsoft.com/office/drawing/2016/5/9/chartex" xmlns:cx4="http://schemas.microsoft.com/office/drawing/2016/5/10/chartex" xmlns:cx5="http://schemas.microsoft.com/office/drawing/2016/5/11/chartex" xmlns:cx6="http://schemas.microsoft.com/office/drawing/2016/5/12/chartex" xmlns:cx7="http://schemas.microsoft.com/office/drawing/2016/5/13/chartex" xmlns:cx8="http://schemas.microsoft.com/office/drawing/2016/5/14/chartex" xmlns:mc="http://schemas.openxmlformats.org/markup-compatibility/2006" xmlns:aink="http://schemas.microsoft.com/office/drawing/2016/ink" xmlns:am3d="http://schemas.microsoft.com/office/drawing/2017/model3d" xmlns:o="urn:schemas-microsoft-com:office:office" xmlns:oel="http://schemas.microsoft.com/office/2019/extlst" xmlns:r="http://schemas.openxmlformats.org/officeDocument/2006/relationships" xmlns:m="http://schemas.openxmlformats.org/officeDocument/2006/math" xmlns:v="urn:schemas-microsoft-com:vml" xmlns:wp14="http://schemas.microsoft.com/office/word/2010/wordprocessingDrawing" xmlns:wp="http://schemas.openxmlformats.org/drawingml/2006/wordprocessingDrawing" xmlns:w10="urn:schemas-microsoft-com:office:word" xmlns:w="http://schemas.openxmlformats.org/wordprocessingml/2006/main" xmlns:w14="http://schemas.microsoft.com/office/word/2010/wordml" xmlns:w15="http://schemas.microsoft.com/office/word/2012/wordml" xmlns:w16cex="http://schemas.microsoft.com/office/word/2018/wordml/cex" xmlns:w16cid="http://schemas.microsoft.com/office/word/2016/wordml/cid" xmlns:w16="http://schemas.microsoft.com/office/word/2018/wordml" xmlns:w16du="http://schemas.microsoft.com/office/word/2023/wordml/word16du" xmlns:w16sdtdh="http://schemas.microsoft.com/office/word/2020/wordml/sdtdatahash" xmlns:w16sdtfl="http://schemas.microsoft.com/office/word/2024/wordml/sdtformatlock" xmlns:w16se="http://schemas.microsoft.com/office/word/2015/wordml/symex" xmlns:wpg="http://schemas.microsoft.com/office/word/2010/wordprocessingGroup" xmlns:wpi="http://schemas.microsoft.com/office/word/2010/wordprocessingInk" xmlns:wne="http://schemas.microsoft.com/office/word/2006/wordml" xmlns:wps="http://schemas.microsoft.com/office/word/2010/wordprocessingShape" mc:Ignorable="w14 w15 w16se w16cid w16 w16cex w16sdtdh w16sdtfl w16du wp14">
+<w:glossaryDocument xmlns:wpc="http://schemas.microsoft.com/office/word/2010/wordprocessingCanvas" xmlns:cx="http://schemas.microsoft.com/office/drawing/2014/chartex" xmlns:cx1="http://schemas.microsoft.com/office/drawing/2015/9/8/chartex" xmlns:cx2="http://schemas.microsoft.com/office/drawing/2015/10/21/chartex" xmlns:cx3="http://schemas.microsoft.com/office/drawing/2016/5/9/chartex" xmlns:cx4="http://schemas.microsoft.com/office/drawing/2016/5/10/chartex" xmlns:cx5="http://schemas.microsoft.com/office/drawing/2016/5/11/chartex" xmlns:cx6="http://schemas.microsoft.com/office/drawing/2016/5/12/chartex" xmlns:cx7="http://schemas.microsoft.com/office/drawing/2016/5/13/chartex" xmlns:cx8="http://schemas.microsoft.com/office/drawing/2016/5/14/chartex" xmlns:mc="http://schemas.openxmlformats.org/markup-compatibility/2006" xmlns:aink="http://schemas.microsoft.com/office/drawing/2016/ink" xmlns:am3d="http://schemas.microsoft.com/office/drawing/2017/model3d" xmlns:o="urn:schemas-microsoft-com:office:office" xmlns:r="http://schemas.openxmlformats.org/officeDocument/2006/relationships" xmlns:m="http://schemas.openxmlformats.org/officeDocument/2006/math" xmlns:v="urn:schemas-microsoft-com:vml" xmlns:wp14="http://schemas.microsoft.com/office/word/2010/wordprocessingDrawing" xmlns:wp="http://schemas.openxmlformats.org/drawingml/2006/wordprocessingDrawing" xmlns:w10="urn:schemas-microsoft-com:office:word" xmlns:w="http://schemas.openxmlformats.org/wordprocessingml/2006/main" xmlns:w14="http://schemas.microsoft.com/office/word/2010/wordml" xmlns:w15="http://schemas.microsoft.com/office/word/2012/wordml" xmlns:w16cid="http://schemas.microsoft.com/office/word/2016/wordml/cid" xmlns:w16se="http://schemas.microsoft.com/office/word/2015/wordml/symex" xmlns:wpg="http://schemas.microsoft.com/office/word/2010/wordprocessingGroup" xmlns:wpi="http://schemas.microsoft.com/office/word/2010/wordprocessingInk" xmlns:wne="http://schemas.microsoft.com/office/word/2006/wordml" xmlns:wps="http://schemas.microsoft.com/office/word/2010/wordprocessingShape" mc:Ignorable="w14 w15 w16se w16cid wp14">
   <w:docParts>
     <w:docPart>
       <w:docPartPr>
@@ -6604,7 +6669,7 @@
           </w:pPr>
           <w:r>
             <w:rPr>
-              <w:color w:val="0F4761" w:themeColor="accent1" w:themeShade="BF"/>
+              <w:color w:val="2F5496" w:themeColor="accent1" w:themeShade="BF"/>
               <w:sz w:val="24"/>
               <w:szCs w:val="24"/>
               <w:lang w:val="fr-FR"/>
@@ -6637,7 +6702,7 @@
           <w:r>
             <w:rPr>
               <w:rFonts w:asciiTheme="majorHAnsi" w:eastAsiaTheme="majorEastAsia" w:hAnsiTheme="majorHAnsi" w:cstheme="majorBidi"/>
-              <w:color w:val="156082" w:themeColor="accent1"/>
+              <w:color w:val="4472C4" w:themeColor="accent1"/>
               <w:sz w:val="88"/>
               <w:szCs w:val="88"/>
               <w:lang w:val="fr-FR"/>
@@ -6669,7 +6734,7 @@
           </w:pPr>
           <w:r>
             <w:rPr>
-              <w:color w:val="0F4761" w:themeColor="accent1" w:themeShade="BF"/>
+              <w:color w:val="2F5496" w:themeColor="accent1" w:themeShade="BF"/>
               <w:sz w:val="24"/>
               <w:szCs w:val="24"/>
               <w:lang w:val="fr-FR"/>
@@ -6701,7 +6766,7 @@
           </w:pPr>
           <w:r>
             <w:rPr>
-              <w:color w:val="156082" w:themeColor="accent1"/>
+              <w:color w:val="4472C4" w:themeColor="accent1"/>
               <w:sz w:val="28"/>
               <w:szCs w:val="28"/>
               <w:lang w:val="fr-FR"/>
@@ -6733,7 +6798,7 @@
           </w:pPr>
           <w:r>
             <w:rPr>
-              <w:color w:val="156082" w:themeColor="accent1"/>
+              <w:color w:val="4472C4" w:themeColor="accent1"/>
               <w:sz w:val="28"/>
               <w:szCs w:val="28"/>
               <w:lang w:val="fr-FR"/>
@@ -6748,7 +6813,7 @@
 </file>
 
 <file path=word/glossary/fontTable.xml><?xml version="1.0" encoding="utf-8"?>
-<w:fonts xmlns:mc="http://schemas.openxmlformats.org/markup-compatibility/2006" xmlns:r="http://schemas.openxmlformats.org/officeDocument/2006/relationships" xmlns:w="http://schemas.openxmlformats.org/wordprocessingml/2006/main" xmlns:w14="http://schemas.microsoft.com/office/word/2010/wordml" xmlns:w15="http://schemas.microsoft.com/office/word/2012/wordml" xmlns:w16cex="http://schemas.microsoft.com/office/word/2018/wordml/cex" xmlns:w16cid="http://schemas.microsoft.com/office/word/2016/wordml/cid" xmlns:w16="http://schemas.microsoft.com/office/word/2018/wordml" xmlns:w16du="http://schemas.microsoft.com/office/word/2023/wordml/word16du" xmlns:w16sdtdh="http://schemas.microsoft.com/office/word/2020/wordml/sdtdatahash" xmlns:w16sdtfl="http://schemas.microsoft.com/office/word/2024/wordml/sdtformatlock" xmlns:w16se="http://schemas.microsoft.com/office/word/2015/wordml/symex" mc:Ignorable="w14 w15 w16se w16cid w16 w16cex w16sdtdh w16sdtfl w16du">
+<w:fonts xmlns:mc="http://schemas.openxmlformats.org/markup-compatibility/2006" xmlns:r="http://schemas.openxmlformats.org/officeDocument/2006/relationships" xmlns:w="http://schemas.openxmlformats.org/wordprocessingml/2006/main" xmlns:w14="http://schemas.microsoft.com/office/word/2010/wordml" xmlns:w15="http://schemas.microsoft.com/office/word/2012/wordml" xmlns:w16cid="http://schemas.microsoft.com/office/word/2016/wordml/cid" xmlns:w16se="http://schemas.microsoft.com/office/word/2015/wordml/symex" mc:Ignorable="w14 w15 w16se w16cid">
   <w:font w:name="Symbol">
     <w:panose1 w:val="05050102010706020507"/>
     <w:charset w:val="02"/>
@@ -6761,14 +6826,14 @@
     <w:charset w:val="00"/>
     <w:family w:val="roman"/>
     <w:pitch w:val="variable"/>
-    <w:sig w:usb0="E0002EFF" w:usb1="C000785B" w:usb2="00000009" w:usb3="00000000" w:csb0="000001FF" w:csb1="00000000"/>
+    <w:sig w:usb0="E0002AFF" w:usb1="C0007841" w:usb2="00000009" w:usb3="00000000" w:csb0="000001FF" w:csb1="00000000"/>
   </w:font>
   <w:font w:name="Calibri">
     <w:panose1 w:val="020F0502020204030204"/>
     <w:charset w:val="00"/>
     <w:family w:val="swiss"/>
     <w:pitch w:val="variable"/>
-    <w:sig w:usb0="E4002EFF" w:usb1="C200247B" w:usb2="00000009" w:usb3="00000000" w:csb0="000001FF" w:csb1="00000000"/>
+    <w:sig w:usb0="E0002AFF" w:usb1="4000ACFF" w:usb2="00000001" w:usb3="00000000" w:csb0="000001FF" w:csb1="00000000"/>
   </w:font>
   <w:font w:name="Avenir Next LT Pro">
     <w:altName w:val="Avenir Next LT Pro"/>
@@ -6782,7 +6847,7 @@
     <w:charset w:val="00"/>
     <w:family w:val="swiss"/>
     <w:pitch w:val="variable"/>
-    <w:sig w:usb0="E4002EFF" w:usb1="C200247B" w:usb2="00000009" w:usb3="00000000" w:csb0="000001FF" w:csb1="00000000"/>
+    <w:sig w:usb0="A0002AEF" w:usb1="4000207B" w:usb2="00000000" w:usb3="00000000" w:csb0="000001FF" w:csb1="00000000"/>
   </w:font>
   <w:font w:name="Cambria Math">
     <w:panose1 w:val="02040503050406030204"/>
@@ -6791,23 +6856,11 @@
     <w:pitch w:val="variable"/>
     <w:sig w:usb0="E00006FF" w:usb1="420024FF" w:usb2="02000000" w:usb3="00000000" w:csb0="0000019F" w:csb1="00000000"/>
   </w:font>
-  <w:font w:name="Aptos">
-    <w:charset w:val="00"/>
-    <w:family w:val="swiss"/>
-    <w:pitch w:val="variable"/>
-    <w:sig w:usb0="20000287" w:usb1="00000003" w:usb2="00000000" w:usb3="00000000" w:csb0="0000019F" w:csb1="00000000"/>
-  </w:font>
-  <w:font w:name="Aptos Display">
-    <w:charset w:val="00"/>
-    <w:family w:val="swiss"/>
-    <w:pitch w:val="variable"/>
-    <w:sig w:usb0="20000287" w:usb1="00000003" w:usb2="00000000" w:usb3="00000000" w:csb0="0000019F" w:csb1="00000000"/>
-  </w:font>
 </w:fonts>
 </file>
 
 <file path=word/glossary/settings.xml><?xml version="1.0" encoding="utf-8"?>
-<w:settings xmlns:mc="http://schemas.openxmlformats.org/markup-compatibility/2006" xmlns:o="urn:schemas-microsoft-com:office:office" xmlns:r="http://schemas.openxmlformats.org/officeDocument/2006/relationships" xmlns:m="http://schemas.openxmlformats.org/officeDocument/2006/math" xmlns:v="urn:schemas-microsoft-com:vml" xmlns:w10="urn:schemas-microsoft-com:office:word" xmlns:w="http://schemas.openxmlformats.org/wordprocessingml/2006/main" xmlns:w14="http://schemas.microsoft.com/office/word/2010/wordml" xmlns:w15="http://schemas.microsoft.com/office/word/2012/wordml" xmlns:w16cex="http://schemas.microsoft.com/office/word/2018/wordml/cex" xmlns:w16cid="http://schemas.microsoft.com/office/word/2016/wordml/cid" xmlns:w16="http://schemas.microsoft.com/office/word/2018/wordml" xmlns:w16du="http://schemas.microsoft.com/office/word/2023/wordml/word16du" xmlns:w16sdtdh="http://schemas.microsoft.com/office/word/2020/wordml/sdtdatahash" xmlns:w16sdtfl="http://schemas.microsoft.com/office/word/2024/wordml/sdtformatlock" xmlns:w16se="http://schemas.microsoft.com/office/word/2015/wordml/symex" xmlns:sl="http://schemas.openxmlformats.org/schemaLibrary/2006/main" mc:Ignorable="w14 w15 w16se w16cid w16 w16cex w16sdtdh w16sdtfl w16du">
+<w:settings xmlns:mc="http://schemas.openxmlformats.org/markup-compatibility/2006" xmlns:o="urn:schemas-microsoft-com:office:office" xmlns:r="http://schemas.openxmlformats.org/officeDocument/2006/relationships" xmlns:m="http://schemas.openxmlformats.org/officeDocument/2006/math" xmlns:v="urn:schemas-microsoft-com:vml" xmlns:w10="urn:schemas-microsoft-com:office:word" xmlns:w="http://schemas.openxmlformats.org/wordprocessingml/2006/main" xmlns:w14="http://schemas.microsoft.com/office/word/2010/wordml" xmlns:w15="http://schemas.microsoft.com/office/word/2012/wordml" xmlns:w16cid="http://schemas.microsoft.com/office/word/2016/wordml/cid" xmlns:w16se="http://schemas.microsoft.com/office/word/2015/wordml/symex" xmlns:sl="http://schemas.openxmlformats.org/schemaLibrary/2006/main" mc:Ignorable="w14 w15 w16se w16cid">
   <w:view w:val="normal"/>
   <w:defaultTabStop w:val="708"/>
   <w:hyphenationZone w:val="425"/>
@@ -6833,6 +6886,7 @@
     <w:rsid w:val="009C6FFB"/>
     <w:rsid w:val="009F1E90"/>
     <w:rsid w:val="00B16F53"/>
+    <w:rsid w:val="00D16C49"/>
     <w:rsid w:val="00DA0B23"/>
     <w:rsid w:val="00F60E24"/>
     <w:rsid w:val="00FF67C0"/>
@@ -6852,14 +6906,14 @@
   </m:mathPr>
   <w:themeFontLang w:val="fr-CH"/>
   <w:clrSchemeMapping w:bg1="light1" w:t1="dark1" w:bg2="light2" w:t2="dark2" w:accent1="accent1" w:accent2="accent2" w:accent3="accent3" w:accent4="accent4" w:accent5="accent5" w:accent6="accent6" w:hyperlink="hyperlink" w:followedHyperlink="followedHyperlink"/>
-  <w:decimalSymbol w:val=","/>
+  <w:decimalSymbol w:val="."/>
   <w:listSeparator w:val=";"/>
   <w15:chartTrackingRefBased/>
 </w:settings>
 </file>
 
 <file path=word/glossary/styles.xml><?xml version="1.0" encoding="utf-8"?>
-<w:styles xmlns:mc="http://schemas.openxmlformats.org/markup-compatibility/2006" xmlns:r="http://schemas.openxmlformats.org/officeDocument/2006/relationships" xmlns:w="http://schemas.openxmlformats.org/wordprocessingml/2006/main" xmlns:w14="http://schemas.microsoft.com/office/word/2010/wordml" xmlns:w15="http://schemas.microsoft.com/office/word/2012/wordml" xmlns:w16cex="http://schemas.microsoft.com/office/word/2018/wordml/cex" xmlns:w16cid="http://schemas.microsoft.com/office/word/2016/wordml/cid" xmlns:w16="http://schemas.microsoft.com/office/word/2018/wordml" xmlns:w16du="http://schemas.microsoft.com/office/word/2023/wordml/word16du" xmlns:w16sdtdh="http://schemas.microsoft.com/office/word/2020/wordml/sdtdatahash" xmlns:w16sdtfl="http://schemas.microsoft.com/office/word/2024/wordml/sdtformatlock" xmlns:w16se="http://schemas.microsoft.com/office/word/2015/wordml/symex" mc:Ignorable="w14 w15 w16se w16cid w16 w16cex w16sdtdh w16sdtfl w16du">
+<w:styles xmlns:mc="http://schemas.openxmlformats.org/markup-compatibility/2006" xmlns:r="http://schemas.openxmlformats.org/officeDocument/2006/relationships" xmlns:w="http://schemas.openxmlformats.org/wordprocessingml/2006/main" xmlns:w14="http://schemas.microsoft.com/office/word/2010/wordml" xmlns:w15="http://schemas.microsoft.com/office/word/2012/wordml" xmlns:w16cid="http://schemas.microsoft.com/office/word/2016/wordml/cid" xmlns:w16se="http://schemas.microsoft.com/office/word/2015/wordml/symex" mc:Ignorable="w14 w15 w16se w16cid">
   <w:docDefaults>
     <w:rPrDefault>
       <w:rPr>
@@ -6875,7 +6929,7 @@
       </w:pPr>
     </w:pPrDefault>
   </w:docDefaults>
-  <w:latentStyles w:defLockedState="0" w:defUIPriority="99" w:defSemiHidden="0" w:defUnhideWhenUsed="0" w:defQFormat="0" w:count="376">
+  <w:latentStyles w:defLockedState="0" w:defUIPriority="99" w:defSemiHidden="0" w:defUnhideWhenUsed="0" w:defQFormat="0" w:count="375">
     <w:lsdException w:name="Normal" w:uiPriority="0" w:qFormat="1"/>
     <w:lsdException w:name="heading 1" w:uiPriority="9" w:qFormat="1"/>
     <w:lsdException w:name="heading 2" w:semiHidden="1" w:uiPriority="9" w:unhideWhenUsed="1" w:qFormat="1"/>
@@ -7251,7 +7305,6 @@
     <w:lsdException w:name="Smart Hyperlink" w:semiHidden="1" w:unhideWhenUsed="1"/>
     <w:lsdException w:name="Hashtag" w:semiHidden="1" w:unhideWhenUsed="1"/>
     <w:lsdException w:name="Unresolved Mention" w:semiHidden="1" w:unhideWhenUsed="1"/>
-    <w:lsdException w:name="Smart Link" w:semiHidden="1" w:unhideWhenUsed="1"/>
   </w:latentStyles>
   <w:style w:type="paragraph" w:default="1" w:styleId="Normal">
     <w:name w:val="Normal"/>
@@ -7308,7 +7361,7 @@
 </file>
 
 <file path=word/glossary/webSettings.xml><?xml version="1.0" encoding="utf-8"?>
-<w:webSettings xmlns:mc="http://schemas.openxmlformats.org/markup-compatibility/2006" xmlns:r="http://schemas.openxmlformats.org/officeDocument/2006/relationships" xmlns:w="http://schemas.openxmlformats.org/wordprocessingml/2006/main" xmlns:w14="http://schemas.microsoft.com/office/word/2010/wordml" xmlns:w15="http://schemas.microsoft.com/office/word/2012/wordml" xmlns:w16cex="http://schemas.microsoft.com/office/word/2018/wordml/cex" xmlns:w16cid="http://schemas.microsoft.com/office/word/2016/wordml/cid" xmlns:w16="http://schemas.microsoft.com/office/word/2018/wordml" xmlns:w16du="http://schemas.microsoft.com/office/word/2023/wordml/word16du" xmlns:w16sdtdh="http://schemas.microsoft.com/office/word/2020/wordml/sdtdatahash" xmlns:w16sdtfl="http://schemas.microsoft.com/office/word/2024/wordml/sdtformatlock" xmlns:w16se="http://schemas.microsoft.com/office/word/2015/wordml/symex" mc:Ignorable="w14 w15 w16se w16cid w16 w16cex w16sdtdh w16sdtfl w16du">
+<w:webSettings xmlns:mc="http://schemas.openxmlformats.org/markup-compatibility/2006" xmlns:r="http://schemas.openxmlformats.org/officeDocument/2006/relationships" xmlns:w="http://schemas.openxmlformats.org/wordprocessingml/2006/main" xmlns:w14="http://schemas.microsoft.com/office/word/2010/wordml" xmlns:w15="http://schemas.microsoft.com/office/word/2012/wordml" xmlns:w16cid="http://schemas.microsoft.com/office/word/2016/wordml/cid" xmlns:w16se="http://schemas.microsoft.com/office/word/2015/wordml/symex" mc:Ignorable="w14 w15 w16se w16cid">
   <w:optimizeForBrowser/>
   <w:allowPNG/>
 </w:webSettings>
@@ -7633,7 +7686,7 @@
 </file>
 
 <file path=customXml/itemProps2.xml><?xml version="1.0" encoding="utf-8"?>
-<ds:datastoreItem xmlns:ds="http://schemas.openxmlformats.org/officeDocument/2006/customXml" ds:itemID="{C7141190-BA4B-4BA2-AD27-06E17BC78021}">
+<ds:datastoreItem xmlns:ds="http://schemas.openxmlformats.org/officeDocument/2006/customXml" ds:itemID="{0485653E-4DE2-4003-B240-4BCEB843E22F}">
   <ds:schemaRefs>
     <ds:schemaRef ds:uri="http://schemas.openxmlformats.org/officeDocument/2006/bibliography"/>
   </ds:schemaRefs>

</xml_diff>